<commit_message>
add social media items
</commit_message>
<xml_diff>
--- a/material/design.docx
+++ b/material/design.docx
@@ -87,6 +87,24 @@
     </w:p>
     <w:p>
       <w:pPr>
+        <w:pStyle w:val="Compact"/>
+        <w:numPr>
+          <w:numId w:val="1001"/>
+          <w:ilvl w:val="0"/>
+        </w:numPr>
+      </w:pPr>
+      <w:r>
+        <w:rPr>
+          <w:i/>
+        </w:rPr>
+        <w:t xml:space="preserve">additional items to consider</w:t>
+      </w:r>
+      <w:r>
+        <w:t xml:space="preserve">: political efficacy, racial resentment, turnout, how many (politicians) followed on twitter</w:t>
+      </w:r>
+    </w:p>
+    <w:p>
+      <w:pPr>
         <w:pStyle w:val="Heading2"/>
       </w:pPr>
       <w:bookmarkStart w:id="23" w:name="mturk-details"/>
@@ -134,7 +152,7 @@
         <w:t xml:space="preserve"> </w:t>
       </w:r>
       <w:r>
-        <w:t xml:space="preserve">Answer a short survey about your personal media diet as well as your attitudes towards issues currently discussed in the news.</w:t>
+        <w:t xml:space="preserve">Answer a short survey about your personal media diet and issues currently discussed in the news.</w:t>
       </w:r>
     </w:p>
     <w:p>
@@ -228,7 +246,7 @@
         </w:numPr>
       </w:pPr>
       <w:r>
-        <w:t xml:space="preserve">Media usage, especially twitter</w:t>
+        <w:t xml:space="preserve">Media usage &amp; trust in news</w:t>
       </w:r>
     </w:p>
     <w:p>
@@ -240,7 +258,7 @@
         </w:numPr>
       </w:pPr>
       <w:r>
-        <w:t xml:space="preserve">Political interest / participation</w:t>
+        <w:t xml:space="preserve">Social network and exposure to immigration</w:t>
       </w:r>
     </w:p>
     <w:p>
@@ -252,67 +270,7 @@
         </w:numPr>
       </w:pPr>
       <w:r>
-        <w:t xml:space="preserve">General ideology</w:t>
-      </w:r>
-    </w:p>
-    <w:p>
-      <w:pPr>
-        <w:pStyle w:val="Compact"/>
-        <w:numPr>
-          <w:numId w:val="1004"/>
-          <w:ilvl w:val="1"/>
-        </w:numPr>
-      </w:pPr>
-      <w:r>
-        <w:t xml:space="preserve">Party identification</w:t>
-      </w:r>
-    </w:p>
-    <w:p>
-      <w:pPr>
-        <w:pStyle w:val="Compact"/>
-        <w:numPr>
-          <w:numId w:val="1004"/>
-          <w:ilvl w:val="1"/>
-        </w:numPr>
-      </w:pPr>
-      <w:r>
-        <w:t xml:space="preserve">Political efficacy</w:t>
-      </w:r>
-    </w:p>
-    <w:p>
-      <w:pPr>
-        <w:pStyle w:val="Compact"/>
-        <w:numPr>
-          <w:numId w:val="1004"/>
-          <w:ilvl w:val="1"/>
-        </w:numPr>
-      </w:pPr>
-      <w:r>
-        <w:t xml:space="preserve">Trust in media?</w:t>
-      </w:r>
-    </w:p>
-    <w:p>
-      <w:pPr>
-        <w:pStyle w:val="Compact"/>
-        <w:numPr>
-          <w:numId w:val="1004"/>
-          <w:ilvl w:val="1"/>
-        </w:numPr>
-      </w:pPr>
-      <w:r>
-        <w:t xml:space="preserve">Optional: Racial resentment and similar scales</w:t>
-      </w:r>
-    </w:p>
-    <w:p>
-      <w:pPr>
-        <w:pStyle w:val="Compact"/>
-        <w:numPr>
-          <w:numId w:val="1004"/>
-          <w:ilvl w:val="1"/>
-        </w:numPr>
-      </w:pPr>
-      <w:r>
-        <w:t xml:space="preserve">Optional: Exposure to immigrants</w:t>
+        <w:t xml:space="preserve">Political attitudes &amp; attitudes</w:t>
       </w:r>
     </w:p>
     <w:p>
@@ -324,7 +282,7 @@
         </w:numPr>
       </w:pPr>
       <w:r>
-        <w:t xml:space="preserve">Experiment:</w:t>
+        <w:t xml:space="preserve">Experimental manipulation:</w:t>
       </w:r>
     </w:p>
     <w:p>
@@ -336,19 +294,7 @@
         </w:numPr>
       </w:pPr>
       <w:r>
-        <w:t xml:space="preserve">First treatment: tweet (search/assigned X source X pro/con X RT ratio)</w:t>
-      </w:r>
-    </w:p>
-    <w:p>
-      <w:pPr>
-        <w:pStyle w:val="Compact"/>
-        <w:numPr>
-          <w:numId w:val="1006"/>
-          <w:ilvl w:val="2"/>
-        </w:numPr>
-      </w:pPr>
-      <w:r>
-        <w:t xml:space="preserve">Outcome measure: click on link or click on next?</w:t>
+        <w:t xml:space="preserve">Short tweet</w:t>
       </w:r>
     </w:p>
     <w:p>
@@ -360,19 +306,7 @@
         </w:numPr>
       </w:pPr>
       <w:r>
-        <w:t xml:space="preserve">Second treatment: full article (same groups as before)</w:t>
-      </w:r>
-    </w:p>
-    <w:p>
-      <w:pPr>
-        <w:pStyle w:val="Compact"/>
-        <w:numPr>
-          <w:numId w:val="1007"/>
-          <w:ilvl w:val="2"/>
-        </w:numPr>
-      </w:pPr>
-      <w:r>
-        <w:t xml:space="preserve">Outcome measure: how much time spent on article?</w:t>
+        <w:t xml:space="preserve">Full story</w:t>
       </w:r>
     </w:p>
     <w:p>
@@ -384,18 +318,39 @@
         </w:numPr>
       </w:pPr>
       <w:r>
-        <w:t xml:space="preserve">Post-treatment measures</w:t>
-      </w:r>
-    </w:p>
-    <w:p>
-      <w:pPr>
-        <w:pStyle w:val="Compact"/>
-        <w:numPr>
-          <w:numId w:val="1008"/>
+        <w:t xml:space="preserve">Post-treatment measures:</w:t>
+      </w:r>
+    </w:p>
+    <w:p>
+      <w:pPr>
+        <w:pStyle w:val="Compact"/>
+        <w:numPr>
+          <w:numId w:val="1006"/>
           <w:ilvl w:val="1"/>
         </w:numPr>
       </w:pPr>
       <w:r>
+        <w:t xml:space="preserve">Story evaluation [</w:t>
+      </w:r>
+      <w:r>
+        <w:rPr>
+          <w:i/>
+        </w:rPr>
+        <w:t xml:space="preserve">treatment group only</w:t>
+      </w:r>
+      <w:r>
+        <w:t xml:space="preserve">]</w:t>
+      </w:r>
+    </w:p>
+    <w:p>
+      <w:pPr>
+        <w:pStyle w:val="Compact"/>
+        <w:numPr>
+          <w:numId w:val="1006"/>
+          <w:ilvl w:val="1"/>
+        </w:numPr>
+      </w:pPr>
+      <w:r>
         <w:t xml:space="preserve">Attitudes towards immigration</w:t>
       </w:r>
     </w:p>
@@ -403,36 +358,12 @@
       <w:pPr>
         <w:pStyle w:val="Compact"/>
         <w:numPr>
-          <w:numId w:val="1008"/>
+          <w:numId w:val="1006"/>
           <w:ilvl w:val="1"/>
         </w:numPr>
       </w:pPr>
       <w:r>
-        <w:t xml:space="preserve">Perception of migrants’ contribution to economy</w:t>
-      </w:r>
-    </w:p>
-    <w:p>
-      <w:pPr>
-        <w:pStyle w:val="Compact"/>
-        <w:numPr>
-          <w:numId w:val="1008"/>
-          <w:ilvl w:val="1"/>
-        </w:numPr>
-      </w:pPr>
-      <w:r>
-        <w:t xml:space="preserve">Evaluate Fox, MSNBC</w:t>
-      </w:r>
-    </w:p>
-    <w:p>
-      <w:pPr>
-        <w:pStyle w:val="Compact"/>
-        <w:numPr>
-          <w:numId w:val="1008"/>
-          <w:ilvl w:val="1"/>
-        </w:numPr>
-      </w:pPr>
-      <w:r>
-        <w:t xml:space="preserve">Sociodemographics etc.</w:t>
+        <w:t xml:space="preserve">Sociodemographics</w:t>
       </w:r>
     </w:p>
     <w:p>
@@ -449,10 +380,10 @@
       <w:pPr>
         <w:pStyle w:val="Heading3"/>
       </w:pPr>
-      <w:bookmarkStart w:id="26" w:name="block-1-media-usage-news-consumption"/>
+      <w:bookmarkStart w:id="26" w:name="block-1-media-consumption-trust-in-news"/>
       <w:bookmarkEnd w:id="26"/>
       <w:r>
-        <w:t xml:space="preserve">Block 1: Media usage &amp; news consumption</w:t>
+        <w:t xml:space="preserve">Block 1: Media consumption &amp; trust in news</w:t>
       </w:r>
     </w:p>
     <w:p>
@@ -468,7 +399,7 @@
         <w:pStyle w:val="BodyText"/>
       </w:pPr>
       <w:r>
-        <w:t xml:space="preserve">General trust in media</w:t>
+        <w:t xml:space="preserve">Internet usage</w:t>
       </w:r>
     </w:p>
     <w:p>
@@ -476,94 +407,129 @@
         <w:pStyle w:val="BodyText"/>
       </w:pPr>
       <w:r>
-        <w:t xml:space="preserve">Rank media sources in terms of how much you trust them</w:t>
-      </w:r>
-    </w:p>
-    <w:p>
-      <w:pPr>
-        <w:pStyle w:val="Heading3"/>
-      </w:pPr>
-      <w:bookmarkStart w:id="27" w:name="block-2-political-engagement-and-attitudes"/>
-      <w:bookmarkEnd w:id="27"/>
-      <w:r>
-        <w:t xml:space="preserve">Block 2: political engagement and attitudes</w:t>
-      </w:r>
-    </w:p>
-    <w:p>
-      <w:pPr>
-        <w:pStyle w:val="FirstParagraph"/>
+        <w:t xml:space="preserve">News exposure</w:t>
+      </w:r>
+    </w:p>
+    <w:p>
+      <w:pPr>
+        <w:pStyle w:val="BodyText"/>
       </w:pPr>
       <w:r>
         <w:rPr>
           <w:b/>
         </w:rPr>
-        <w:t xml:space="preserve">Turnout:</w:t>
+        <w:t xml:space="preserve">[social_view]</w:t>
       </w:r>
       <w:r>
         <w:t xml:space="preserve"> </w:t>
       </w:r>
       <w:r>
-        <w:t xml:space="preserve">Thinking about the 2018 midterm elections, which of the following statements best describes you?</w:t>
-      </w:r>
-    </w:p>
-    <w:p>
-      <w:pPr>
-        <w:pStyle w:val="Compact"/>
-        <w:numPr>
-          <w:numId w:val="1009"/>
-          <w:ilvl w:val="0"/>
-        </w:numPr>
-      </w:pPr>
-      <w:r>
-        <w:t xml:space="preserve">I did not vote in the election this November</w:t>
-      </w:r>
-    </w:p>
-    <w:p>
-      <w:pPr>
-        <w:pStyle w:val="Compact"/>
-        <w:numPr>
-          <w:numId w:val="1009"/>
-          <w:ilvl w:val="0"/>
-        </w:numPr>
-      </w:pPr>
-      <w:r>
-        <w:t xml:space="preserve">I thought about voting this time but didn’t</w:t>
-      </w:r>
-    </w:p>
-    <w:p>
-      <w:pPr>
-        <w:pStyle w:val="Compact"/>
-        <w:numPr>
-          <w:numId w:val="1009"/>
-          <w:ilvl w:val="0"/>
-        </w:numPr>
-      </w:pPr>
-      <w:r>
-        <w:t xml:space="preserve">I usually vote but didn’t this time</w:t>
-      </w:r>
-    </w:p>
-    <w:p>
-      <w:pPr>
-        <w:pStyle w:val="Compact"/>
-        <w:numPr>
-          <w:numId w:val="1009"/>
-          <w:ilvl w:val="0"/>
-        </w:numPr>
-      </w:pPr>
-      <w:r>
-        <w:t xml:space="preserve">I attempted to vote but did not or could not</w:t>
-      </w:r>
-    </w:p>
-    <w:p>
-      <w:pPr>
-        <w:pStyle w:val="Compact"/>
-        <w:numPr>
-          <w:numId w:val="1009"/>
-          <w:ilvl w:val="0"/>
-        </w:numPr>
-      </w:pPr>
-      <w:r>
-        <w:t xml:space="preserve">I definitely voted in the general election on November 6, 2018</w:t>
+        <w:rPr>
+          <w:i/>
+        </w:rPr>
+        <w:t xml:space="preserve">(show same response options for each)</w:t>
+      </w:r>
+      <w:r>
+        <w:t xml:space="preserve"> </w:t>
+      </w:r>
+      <w:r>
+        <w:t xml:space="preserve">How often do you view the following social media platforms: Facebook, Twitter, Instagram</w:t>
+      </w:r>
+    </w:p>
+    <w:p>
+      <w:pPr>
+        <w:pStyle w:val="Compact"/>
+        <w:numPr>
+          <w:numId w:val="1007"/>
+          <w:ilvl w:val="0"/>
+        </w:numPr>
+      </w:pPr>
+      <w:r>
+        <w:t xml:space="preserve">Several times a day</w:t>
+      </w:r>
+    </w:p>
+    <w:p>
+      <w:pPr>
+        <w:pStyle w:val="Compact"/>
+        <w:numPr>
+          <w:numId w:val="1007"/>
+          <w:ilvl w:val="0"/>
+        </w:numPr>
+      </w:pPr>
+      <w:r>
+        <w:t xml:space="preserve">About once a day</w:t>
+      </w:r>
+    </w:p>
+    <w:p>
+      <w:pPr>
+        <w:pStyle w:val="Compact"/>
+        <w:numPr>
+          <w:numId w:val="1007"/>
+          <w:ilvl w:val="0"/>
+        </w:numPr>
+      </w:pPr>
+      <w:r>
+        <w:t xml:space="preserve">3 to 6 days a week</w:t>
+      </w:r>
+    </w:p>
+    <w:p>
+      <w:pPr>
+        <w:pStyle w:val="Compact"/>
+        <w:numPr>
+          <w:numId w:val="1007"/>
+          <w:ilvl w:val="0"/>
+        </w:numPr>
+      </w:pPr>
+      <w:r>
+        <w:t xml:space="preserve">1 to 2 days a week</w:t>
+      </w:r>
+    </w:p>
+    <w:p>
+      <w:pPr>
+        <w:pStyle w:val="Compact"/>
+        <w:numPr>
+          <w:numId w:val="1007"/>
+          <w:ilvl w:val="0"/>
+        </w:numPr>
+      </w:pPr>
+      <w:r>
+        <w:t xml:space="preserve">Every few weeks</w:t>
+      </w:r>
+    </w:p>
+    <w:p>
+      <w:pPr>
+        <w:pStyle w:val="Compact"/>
+        <w:numPr>
+          <w:numId w:val="1007"/>
+          <w:ilvl w:val="0"/>
+        </w:numPr>
+      </w:pPr>
+      <w:r>
+        <w:t xml:space="preserve">Less often</w:t>
+      </w:r>
+    </w:p>
+    <w:p>
+      <w:pPr>
+        <w:pStyle w:val="Compact"/>
+        <w:numPr>
+          <w:numId w:val="1007"/>
+          <w:ilvl w:val="0"/>
+        </w:numPr>
+      </w:pPr>
+      <w:r>
+        <w:t xml:space="preserve">Never</w:t>
+      </w:r>
+    </w:p>
+    <w:p>
+      <w:pPr>
+        <w:pStyle w:val="Compact"/>
+        <w:numPr>
+          <w:numId w:val="1007"/>
+          <w:ilvl w:val="0"/>
+        </w:numPr>
+      </w:pPr>
+      <w:r>
+        <w:t xml:space="preserve">Don’t Know</w:t>
       </w:r>
     </w:p>
     <w:p>
@@ -574,109 +540,118 @@
         <w:rPr>
           <w:b/>
         </w:rPr>
-        <w:t xml:space="preserve">Ideology:</w:t>
+        <w:t xml:space="preserve">[social_post]</w:t>
       </w:r>
       <w:r>
         <w:t xml:space="preserve"> </w:t>
       </w:r>
       <w:r>
-        <w:t xml:space="preserve">Thinking about politics these days, how would you describe your own political viewpoint?</w:t>
-      </w:r>
-    </w:p>
-    <w:p>
-      <w:pPr>
-        <w:pStyle w:val="Compact"/>
-        <w:numPr>
-          <w:numId w:val="1010"/>
-          <w:ilvl w:val="0"/>
-        </w:numPr>
-      </w:pPr>
-      <w:r>
-        <w:t xml:space="preserve">Very liberal</w:t>
-      </w:r>
-    </w:p>
-    <w:p>
-      <w:pPr>
-        <w:pStyle w:val="Compact"/>
-        <w:numPr>
-          <w:numId w:val="1010"/>
-          <w:ilvl w:val="0"/>
-        </w:numPr>
-      </w:pPr>
-      <w:r>
-        <w:t xml:space="preserve">Liberal</w:t>
-      </w:r>
-    </w:p>
-    <w:p>
-      <w:pPr>
-        <w:pStyle w:val="Compact"/>
-        <w:numPr>
-          <w:numId w:val="1010"/>
-          <w:ilvl w:val="0"/>
-        </w:numPr>
-      </w:pPr>
-      <w:r>
-        <w:t xml:space="preserve">Slightly liberal</w:t>
-      </w:r>
-    </w:p>
-    <w:p>
-      <w:pPr>
-        <w:pStyle w:val="Compact"/>
-        <w:numPr>
-          <w:numId w:val="1010"/>
-          <w:ilvl w:val="0"/>
-        </w:numPr>
-      </w:pPr>
-      <w:r>
-        <w:t xml:space="preserve">Moderate</w:t>
-      </w:r>
-    </w:p>
-    <w:p>
-      <w:pPr>
-        <w:pStyle w:val="Compact"/>
-        <w:numPr>
-          <w:numId w:val="1010"/>
-          <w:ilvl w:val="0"/>
-        </w:numPr>
-      </w:pPr>
-      <w:r>
-        <w:t xml:space="preserve">Slightly conservative</w:t>
-      </w:r>
-    </w:p>
-    <w:p>
-      <w:pPr>
-        <w:pStyle w:val="Compact"/>
-        <w:numPr>
-          <w:numId w:val="1010"/>
-          <w:ilvl w:val="0"/>
-        </w:numPr>
-      </w:pPr>
-      <w:r>
-        <w:t xml:space="preserve">Conservative</w:t>
-      </w:r>
-    </w:p>
-    <w:p>
-      <w:pPr>
-        <w:pStyle w:val="Compact"/>
-        <w:numPr>
-          <w:numId w:val="1010"/>
-          <w:ilvl w:val="0"/>
-        </w:numPr>
-      </w:pPr>
-      <w:r>
-        <w:t xml:space="preserve">Very conservative</w:t>
-      </w:r>
-    </w:p>
-    <w:p>
-      <w:pPr>
-        <w:pStyle w:val="Compact"/>
-        <w:numPr>
-          <w:numId w:val="1010"/>
-          <w:ilvl w:val="0"/>
-        </w:numPr>
-      </w:pPr>
-      <w:r>
-        <w:t xml:space="preserve">Not sure</w:t>
+        <w:rPr>
+          <w:i/>
+        </w:rPr>
+        <w:t xml:space="preserve">(show same response options for each)</w:t>
+      </w:r>
+      <w:r>
+        <w:t xml:space="preserve"> </w:t>
+      </w:r>
+      <w:r>
+        <w:t xml:space="preserve">How often do you post things on the following social media platforms: Facebook, Twitter, Instagram</w:t>
+      </w:r>
+    </w:p>
+    <w:p>
+      <w:pPr>
+        <w:pStyle w:val="Compact"/>
+        <w:numPr>
+          <w:numId w:val="1008"/>
+          <w:ilvl w:val="0"/>
+        </w:numPr>
+      </w:pPr>
+      <w:r>
+        <w:t xml:space="preserve">Several times a day</w:t>
+      </w:r>
+    </w:p>
+    <w:p>
+      <w:pPr>
+        <w:pStyle w:val="Compact"/>
+        <w:numPr>
+          <w:numId w:val="1008"/>
+          <w:ilvl w:val="0"/>
+        </w:numPr>
+      </w:pPr>
+      <w:r>
+        <w:t xml:space="preserve">About once a day</w:t>
+      </w:r>
+    </w:p>
+    <w:p>
+      <w:pPr>
+        <w:pStyle w:val="Compact"/>
+        <w:numPr>
+          <w:numId w:val="1008"/>
+          <w:ilvl w:val="0"/>
+        </w:numPr>
+      </w:pPr>
+      <w:r>
+        <w:t xml:space="preserve">3 to 6 days a week</w:t>
+      </w:r>
+    </w:p>
+    <w:p>
+      <w:pPr>
+        <w:pStyle w:val="Compact"/>
+        <w:numPr>
+          <w:numId w:val="1008"/>
+          <w:ilvl w:val="0"/>
+        </w:numPr>
+      </w:pPr>
+      <w:r>
+        <w:t xml:space="preserve">1 to 2 days a week</w:t>
+      </w:r>
+    </w:p>
+    <w:p>
+      <w:pPr>
+        <w:pStyle w:val="Compact"/>
+        <w:numPr>
+          <w:numId w:val="1008"/>
+          <w:ilvl w:val="0"/>
+        </w:numPr>
+      </w:pPr>
+      <w:r>
+        <w:t xml:space="preserve">Every few weeks</w:t>
+      </w:r>
+    </w:p>
+    <w:p>
+      <w:pPr>
+        <w:pStyle w:val="Compact"/>
+        <w:numPr>
+          <w:numId w:val="1008"/>
+          <w:ilvl w:val="0"/>
+        </w:numPr>
+      </w:pPr>
+      <w:r>
+        <w:t xml:space="preserve">Less often</w:t>
+      </w:r>
+    </w:p>
+    <w:p>
+      <w:pPr>
+        <w:pStyle w:val="Compact"/>
+        <w:numPr>
+          <w:numId w:val="1008"/>
+          <w:ilvl w:val="0"/>
+        </w:numPr>
+      </w:pPr>
+      <w:r>
+        <w:t xml:space="preserve">Never</w:t>
+      </w:r>
+    </w:p>
+    <w:p>
+      <w:pPr>
+        <w:pStyle w:val="Compact"/>
+        <w:numPr>
+          <w:numId w:val="1008"/>
+          <w:ilvl w:val="0"/>
+        </w:numPr>
+      </w:pPr>
+      <w:r>
+        <w:t xml:space="preserve">Don’t Know</w:t>
       </w:r>
     </w:p>
     <w:p>
@@ -687,125 +662,419 @@
         <w:rPr>
           <w:b/>
         </w:rPr>
-        <w:t xml:space="preserve">Partisanship:</w:t>
+        <w:t xml:space="preserve">[social_politics]</w:t>
       </w:r>
       <w:r>
         <w:t xml:space="preserve"> </w:t>
       </w:r>
-      <w:r>
-        <w:t xml:space="preserve">Generally speaking, do you think of yourself as a Republican, a Democrat, an independent, or other?</w:t>
-      </w:r>
-    </w:p>
-    <w:p>
-      <w:pPr>
-        <w:pStyle w:val="Compact"/>
-        <w:numPr>
-          <w:numId w:val="1011"/>
-          <w:ilvl w:val="0"/>
-        </w:numPr>
-      </w:pPr>
-      <w:r>
-        <w:t xml:space="preserve">Republican</w:t>
-      </w:r>
-    </w:p>
-    <w:p>
-      <w:pPr>
-        <w:pStyle w:val="Compact"/>
-        <w:numPr>
-          <w:numId w:val="1011"/>
-          <w:ilvl w:val="0"/>
-        </w:numPr>
-      </w:pPr>
-      <w:r>
-        <w:t xml:space="preserve">Democrat</w:t>
-      </w:r>
-    </w:p>
-    <w:p>
-      <w:pPr>
-        <w:pStyle w:val="Compact"/>
-        <w:numPr>
-          <w:numId w:val="1011"/>
-          <w:ilvl w:val="0"/>
-        </w:numPr>
-      </w:pPr>
-      <w:r>
-        <w:t xml:space="preserve">Independent</w:t>
-      </w:r>
-    </w:p>
-    <w:p>
-      <w:pPr>
-        <w:pStyle w:val="Compact"/>
-        <w:numPr>
-          <w:numId w:val="1011"/>
-          <w:ilvl w:val="0"/>
-        </w:numPr>
-      </w:pPr>
-      <w:r>
-        <w:t xml:space="preserve">Other</w:t>
-      </w:r>
-    </w:p>
-    <w:p>
-      <w:pPr>
-        <w:pStyle w:val="FirstParagraph"/>
-      </w:pPr>
       <w:r>
         <w:rPr>
           <w:i/>
         </w:rPr>
-        <w:t xml:space="preserve">If other/independent is selected:</w:t>
+        <w:t xml:space="preserve">(show same response options for each)</w:t>
       </w:r>
       <w:r>
         <w:t xml:space="preserve"> </w:t>
       </w:r>
       <w:r>
-        <w:t xml:space="preserve">Do you think of yourself as CLOSER to the Republican Party or to the Democratic Party?</w:t>
-      </w:r>
-    </w:p>
-    <w:p>
-      <w:pPr>
-        <w:pStyle w:val="Compact"/>
-        <w:numPr>
-          <w:numId w:val="1012"/>
-          <w:ilvl w:val="0"/>
-        </w:numPr>
-      </w:pPr>
-      <w:r>
-        <w:t xml:space="preserve">Democratic Party</w:t>
-      </w:r>
-    </w:p>
-    <w:p>
-      <w:pPr>
-        <w:pStyle w:val="Compact"/>
-        <w:numPr>
-          <w:numId w:val="1012"/>
-          <w:ilvl w:val="0"/>
-        </w:numPr>
-      </w:pPr>
-      <w:r>
-        <w:t xml:space="preserve">Republican Party</w:t>
-      </w:r>
-    </w:p>
-    <w:p>
-      <w:pPr>
-        <w:pStyle w:val="Compact"/>
-        <w:numPr>
-          <w:numId w:val="1012"/>
-          <w:ilvl w:val="0"/>
-        </w:numPr>
-      </w:pPr>
-      <w:r>
-        <w:t xml:space="preserve">Neither Party</w:t>
-      </w:r>
-    </w:p>
-    <w:p>
-      <w:pPr>
-        <w:pStyle w:val="FirstParagraph"/>
-      </w:pPr>
+        <w:t xml:space="preserve">How often do you post things</w:t>
+      </w:r>
+      <w:r>
+        <w:t xml:space="preserve"> </w:t>
+      </w:r>
       <w:r>
         <w:rPr>
           <w:i/>
         </w:rPr>
-        <w:t xml:space="preserve">If Republican or Democrat is selected:</w:t>
+        <w:t xml:space="preserve">about politics</w:t>
+      </w:r>
+      <w:r>
+        <w:t xml:space="preserve"> </w:t>
+      </w:r>
+      <w:r>
+        <w:t xml:space="preserve">on the following social media platforms: Facebook, Twitter, Instagram</w:t>
+      </w:r>
+    </w:p>
+    <w:p>
+      <w:pPr>
+        <w:pStyle w:val="Compact"/>
+        <w:numPr>
+          <w:numId w:val="1009"/>
+          <w:ilvl w:val="0"/>
+        </w:numPr>
+      </w:pPr>
+      <w:r>
+        <w:t xml:space="preserve">Several times a day</w:t>
+      </w:r>
+    </w:p>
+    <w:p>
+      <w:pPr>
+        <w:pStyle w:val="Compact"/>
+        <w:numPr>
+          <w:numId w:val="1009"/>
+          <w:ilvl w:val="0"/>
+        </w:numPr>
+      </w:pPr>
+      <w:r>
+        <w:t xml:space="preserve">About once a day</w:t>
+      </w:r>
+    </w:p>
+    <w:p>
+      <w:pPr>
+        <w:pStyle w:val="Compact"/>
+        <w:numPr>
+          <w:numId w:val="1009"/>
+          <w:ilvl w:val="0"/>
+        </w:numPr>
+      </w:pPr>
+      <w:r>
+        <w:t xml:space="preserve">3 to 6 days a week</w:t>
+      </w:r>
+    </w:p>
+    <w:p>
+      <w:pPr>
+        <w:pStyle w:val="Compact"/>
+        <w:numPr>
+          <w:numId w:val="1009"/>
+          <w:ilvl w:val="0"/>
+        </w:numPr>
+      </w:pPr>
+      <w:r>
+        <w:t xml:space="preserve">1 to 2 days a week</w:t>
+      </w:r>
+    </w:p>
+    <w:p>
+      <w:pPr>
+        <w:pStyle w:val="Compact"/>
+        <w:numPr>
+          <w:numId w:val="1009"/>
+          <w:ilvl w:val="0"/>
+        </w:numPr>
+      </w:pPr>
+      <w:r>
+        <w:t xml:space="preserve">Every few weeks</w:t>
+      </w:r>
+    </w:p>
+    <w:p>
+      <w:pPr>
+        <w:pStyle w:val="Compact"/>
+        <w:numPr>
+          <w:numId w:val="1009"/>
+          <w:ilvl w:val="0"/>
+        </w:numPr>
+      </w:pPr>
+      <w:r>
+        <w:t xml:space="preserve">Less often</w:t>
+      </w:r>
+    </w:p>
+    <w:p>
+      <w:pPr>
+        <w:pStyle w:val="Compact"/>
+        <w:numPr>
+          <w:numId w:val="1009"/>
+          <w:ilvl w:val="0"/>
+        </w:numPr>
+      </w:pPr>
+      <w:r>
+        <w:t xml:space="preserve">Never</w:t>
+      </w:r>
+    </w:p>
+    <w:p>
+      <w:pPr>
+        <w:pStyle w:val="Compact"/>
+        <w:numPr>
+          <w:numId w:val="1009"/>
+          <w:ilvl w:val="0"/>
+        </w:numPr>
+      </w:pPr>
+      <w:r>
+        <w:t xml:space="preserve">Don’t Know</w:t>
+      </w:r>
+    </w:p>
+    <w:p>
+      <w:pPr>
+        <w:pStyle w:val="FirstParagraph"/>
+      </w:pPr>
+      <w:r>
+        <w:t xml:space="preserve">General trust in media</w:t>
+      </w:r>
+    </w:p>
+    <w:p>
+      <w:pPr>
+        <w:pStyle w:val="BodyText"/>
+      </w:pPr>
+      <w:r>
+        <w:t xml:space="preserve">Rank media sources in terms of how much you trust them</w:t>
+      </w:r>
+    </w:p>
+    <w:p>
+      <w:pPr>
+        <w:pStyle w:val="Heading3"/>
+      </w:pPr>
+      <w:bookmarkStart w:id="27" w:name="block-2-political-attitudes-participation"/>
+      <w:bookmarkEnd w:id="27"/>
+      <w:r>
+        <w:t xml:space="preserve">Block 2: Political attitudes &amp; participation</w:t>
+      </w:r>
+    </w:p>
+    <w:p>
+      <w:pPr>
+        <w:pStyle w:val="FirstParagraph"/>
+      </w:pPr>
+      <w:r>
+        <w:rPr>
+          <w:b/>
+        </w:rPr>
+        <w:t xml:space="preserve">[ideology]</w:t>
+      </w:r>
+      <w:r>
+        <w:t xml:space="preserve"> </w:t>
+      </w:r>
+      <w:r>
+        <w:t xml:space="preserve">Thinking about politics these days, how would you describe your own political viewpoint?</w:t>
+      </w:r>
+    </w:p>
+    <w:p>
+      <w:pPr>
+        <w:pStyle w:val="Compact"/>
+        <w:numPr>
+          <w:numId w:val="1010"/>
+          <w:ilvl w:val="0"/>
+        </w:numPr>
+      </w:pPr>
+      <w:r>
+        <w:t xml:space="preserve">Very liberal</w:t>
+      </w:r>
+    </w:p>
+    <w:p>
+      <w:pPr>
+        <w:pStyle w:val="Compact"/>
+        <w:numPr>
+          <w:numId w:val="1010"/>
+          <w:ilvl w:val="0"/>
+        </w:numPr>
+      </w:pPr>
+      <w:r>
+        <w:t xml:space="preserve">Liberal</w:t>
+      </w:r>
+    </w:p>
+    <w:p>
+      <w:pPr>
+        <w:pStyle w:val="Compact"/>
+        <w:numPr>
+          <w:numId w:val="1010"/>
+          <w:ilvl w:val="0"/>
+        </w:numPr>
+      </w:pPr>
+      <w:r>
+        <w:t xml:space="preserve">Slightly liberal</w:t>
+      </w:r>
+    </w:p>
+    <w:p>
+      <w:pPr>
+        <w:pStyle w:val="Compact"/>
+        <w:numPr>
+          <w:numId w:val="1010"/>
+          <w:ilvl w:val="0"/>
+        </w:numPr>
+      </w:pPr>
+      <w:r>
+        <w:t xml:space="preserve">Moderate</w:t>
+      </w:r>
+    </w:p>
+    <w:p>
+      <w:pPr>
+        <w:pStyle w:val="Compact"/>
+        <w:numPr>
+          <w:numId w:val="1010"/>
+          <w:ilvl w:val="0"/>
+        </w:numPr>
+      </w:pPr>
+      <w:r>
+        <w:t xml:space="preserve">Slightly conservative</w:t>
+      </w:r>
+    </w:p>
+    <w:p>
+      <w:pPr>
+        <w:pStyle w:val="Compact"/>
+        <w:numPr>
+          <w:numId w:val="1010"/>
+          <w:ilvl w:val="0"/>
+        </w:numPr>
+      </w:pPr>
+      <w:r>
+        <w:t xml:space="preserve">Conservative</w:t>
+      </w:r>
+    </w:p>
+    <w:p>
+      <w:pPr>
+        <w:pStyle w:val="Compact"/>
+        <w:numPr>
+          <w:numId w:val="1010"/>
+          <w:ilvl w:val="0"/>
+        </w:numPr>
+      </w:pPr>
+      <w:r>
+        <w:t xml:space="preserve">Very conservative</w:t>
+      </w:r>
+    </w:p>
+    <w:p>
+      <w:pPr>
+        <w:pStyle w:val="Compact"/>
+        <w:numPr>
+          <w:numId w:val="1010"/>
+          <w:ilvl w:val="0"/>
+        </w:numPr>
+      </w:pPr>
+      <w:r>
+        <w:t xml:space="preserve">Not sure</w:t>
+      </w:r>
+    </w:p>
+    <w:p>
+      <w:pPr>
+        <w:pStyle w:val="FirstParagraph"/>
+      </w:pPr>
+      <w:r>
+        <w:rPr>
+          <w:b/>
+        </w:rPr>
+        <w:t xml:space="preserve">[party]</w:t>
+      </w:r>
+      <w:r>
+        <w:t xml:space="preserve"> </w:t>
+      </w:r>
+      <w:r>
+        <w:t xml:space="preserve">Generally speaking, do you think of yourself as a Republican, a Democrat, an independent, or other?e</w:t>
+      </w:r>
+    </w:p>
+    <w:p>
+      <w:pPr>
+        <w:pStyle w:val="Compact"/>
+        <w:numPr>
+          <w:numId w:val="1011"/>
+          <w:ilvl w:val="0"/>
+        </w:numPr>
+      </w:pPr>
+      <w:r>
+        <w:t xml:space="preserve">Republican</w:t>
+      </w:r>
+    </w:p>
+    <w:p>
+      <w:pPr>
+        <w:pStyle w:val="Compact"/>
+        <w:numPr>
+          <w:numId w:val="1011"/>
+          <w:ilvl w:val="0"/>
+        </w:numPr>
+      </w:pPr>
+      <w:r>
+        <w:t xml:space="preserve">Democrat</w:t>
+      </w:r>
+    </w:p>
+    <w:p>
+      <w:pPr>
+        <w:pStyle w:val="Compact"/>
+        <w:numPr>
+          <w:numId w:val="1011"/>
+          <w:ilvl w:val="0"/>
+        </w:numPr>
+      </w:pPr>
+      <w:r>
+        <w:t xml:space="preserve">Independent</w:t>
+      </w:r>
+    </w:p>
+    <w:p>
+      <w:pPr>
+        <w:pStyle w:val="Compact"/>
+        <w:numPr>
+          <w:numId w:val="1011"/>
+          <w:ilvl w:val="0"/>
+        </w:numPr>
+      </w:pPr>
+      <w:r>
+        <w:t xml:space="preserve">Other</w:t>
+      </w:r>
+    </w:p>
+    <w:p>
+      <w:pPr>
+        <w:pStyle w:val="FirstParagraph"/>
+      </w:pPr>
+      <w:r>
+        <w:rPr>
+          <w:b/>
+        </w:rPr>
+        <w:t xml:space="preserve">[party_lean]</w:t>
+      </w:r>
+      <w:r>
+        <w:t xml:space="preserve"> </w:t>
+      </w:r>
+      <w:r>
+        <w:rPr>
+          <w:i/>
+        </w:rPr>
+        <w:t xml:space="preserve">(if other/independent is selected)</w:t>
+      </w:r>
+      <w:r>
+        <w:t xml:space="preserve"> </w:t>
+      </w:r>
+      <w:r>
+        <w:t xml:space="preserve">Do you think of yourself as CLOSER to the Republican Party or to the Democratic Party?</w:t>
+      </w:r>
+    </w:p>
+    <w:p>
+      <w:pPr>
+        <w:pStyle w:val="Compact"/>
+        <w:numPr>
+          <w:numId w:val="1012"/>
+          <w:ilvl w:val="0"/>
+        </w:numPr>
+      </w:pPr>
+      <w:r>
+        <w:t xml:space="preserve">Democratic Party</w:t>
+      </w:r>
+    </w:p>
+    <w:p>
+      <w:pPr>
+        <w:pStyle w:val="Compact"/>
+        <w:numPr>
+          <w:numId w:val="1012"/>
+          <w:ilvl w:val="0"/>
+        </w:numPr>
+      </w:pPr>
+      <w:r>
+        <w:t xml:space="preserve">Republican Party</w:t>
+      </w:r>
+    </w:p>
+    <w:p>
+      <w:pPr>
+        <w:pStyle w:val="Compact"/>
+        <w:numPr>
+          <w:numId w:val="1012"/>
+          <w:ilvl w:val="0"/>
+        </w:numPr>
+      </w:pPr>
+      <w:r>
+        <w:t xml:space="preserve">Neither Party</w:t>
+      </w:r>
+    </w:p>
+    <w:p>
+      <w:pPr>
+        <w:pStyle w:val="FirstParagraph"/>
+      </w:pPr>
+      <w:r>
+        <w:rPr>
+          <w:b/>
+        </w:rPr>
+        <w:t xml:space="preserve">[party_strong]</w:t>
+      </w:r>
+      <w:r>
+        <w:t xml:space="preserve"> </w:t>
+      </w:r>
+      <w:r>
+        <w:rPr>
+          <w:i/>
+        </w:rPr>
+        <w:t xml:space="preserve">(if Republican or Democrat is selected)</w:t>
       </w:r>
       <w:r>
         <w:t xml:space="preserve"> </w:t>
@@ -1598,6 +1867,48 @@
       <w:bookmarkEnd w:id="29"/>
       <w:r>
         <w:t xml:space="preserve">Main Treatment</w:t>
+      </w:r>
+    </w:p>
+    <w:p>
+      <w:pPr>
+        <w:pStyle w:val="Compact"/>
+        <w:numPr>
+          <w:numId w:val="1024"/>
+          <w:ilvl w:val="0"/>
+        </w:numPr>
+      </w:pPr>
+      <w:r>
+        <w:t xml:space="preserve">First treatment: tweet (search/assigned X source X pro/con X RT ratio)</w:t>
+      </w:r>
+      <w:r>
+        <w:t xml:space="preserve"> </w:t>
+      </w:r>
+      <w:r>
+        <w:t xml:space="preserve">- Outcome measure: click on link or click on next?</w:t>
+      </w:r>
+    </w:p>
+    <w:p>
+      <w:pPr>
+        <w:pStyle w:val="Compact"/>
+        <w:numPr>
+          <w:numId w:val="1025"/>
+          <w:ilvl w:val="1"/>
+        </w:numPr>
+      </w:pPr>
+      <w:r>
+        <w:t xml:space="preserve">Second treatment: full article (same groups as before)</w:t>
+      </w:r>
+    </w:p>
+    <w:p>
+      <w:pPr>
+        <w:pStyle w:val="Compact"/>
+        <w:numPr>
+          <w:numId w:val="1026"/>
+          <w:ilvl w:val="2"/>
+        </w:numPr>
+      </w:pPr>
+      <w:r>
+        <w:t xml:space="preserve">Outcome measure: how much time spent on article?</w:t>
       </w:r>
     </w:p>
     <w:p>
@@ -2038,7 +2349,7 @@
       <w:pPr>
         <w:pStyle w:val="Compact"/>
         <w:numPr>
-          <w:numId w:val="1025"/>
+          <w:numId w:val="1027"/>
           <w:ilvl w:val="0"/>
         </w:numPr>
       </w:pPr>
@@ -2061,7 +2372,7 @@
       <w:pPr>
         <w:pStyle w:val="Compact"/>
         <w:numPr>
-          <w:numId w:val="1025"/>
+          <w:numId w:val="1027"/>
           <w:ilvl w:val="0"/>
         </w:numPr>
       </w:pPr>
@@ -2084,7 +2395,7 @@
       <w:pPr>
         <w:pStyle w:val="Compact"/>
         <w:numPr>
-          <w:numId w:val="1025"/>
+          <w:numId w:val="1027"/>
           <w:ilvl w:val="0"/>
         </w:numPr>
       </w:pPr>
@@ -2107,7 +2418,7 @@
       <w:pPr>
         <w:pStyle w:val="Compact"/>
         <w:numPr>
-          <w:numId w:val="1026"/>
+          <w:numId w:val="1028"/>
           <w:ilvl w:val="1"/>
         </w:numPr>
       </w:pPr>
@@ -2141,6 +2452,54 @@
       <w:bookmarkEnd w:id="41"/>
       <w:r>
         <w:t xml:space="preserve">Post-treatment measures</w:t>
+      </w:r>
+    </w:p>
+    <w:p>
+      <w:pPr>
+        <w:pStyle w:val="Compact"/>
+        <w:numPr>
+          <w:numId w:val="1029"/>
+          <w:ilvl w:val="0"/>
+        </w:numPr>
+      </w:pPr>
+      <w:r>
+        <w:t xml:space="preserve">Attitudes towards immigration</w:t>
+      </w:r>
+    </w:p>
+    <w:p>
+      <w:pPr>
+        <w:pStyle w:val="Compact"/>
+        <w:numPr>
+          <w:numId w:val="1029"/>
+          <w:ilvl w:val="0"/>
+        </w:numPr>
+      </w:pPr>
+      <w:r>
+        <w:t xml:space="preserve">Perception of migrants’ contribution to economy</w:t>
+      </w:r>
+    </w:p>
+    <w:p>
+      <w:pPr>
+        <w:pStyle w:val="Compact"/>
+        <w:numPr>
+          <w:numId w:val="1029"/>
+          <w:ilvl w:val="0"/>
+        </w:numPr>
+      </w:pPr>
+      <w:r>
+        <w:t xml:space="preserve">Evaluate Fox, MSNBC</w:t>
+      </w:r>
+    </w:p>
+    <w:p>
+      <w:pPr>
+        <w:pStyle w:val="Compact"/>
+        <w:numPr>
+          <w:numId w:val="1029"/>
+          <w:ilvl w:val="0"/>
+        </w:numPr>
+      </w:pPr>
+      <w:r>
+        <w:t xml:space="preserve">Sociodemographics etc.</w:t>
       </w:r>
     </w:p>
     <w:p>
@@ -2216,7 +2575,7 @@
       <w:pPr>
         <w:pStyle w:val="Compact"/>
         <w:numPr>
-          <w:numId w:val="1027"/>
+          <w:numId w:val="1030"/>
           <w:ilvl w:val="0"/>
         </w:numPr>
       </w:pPr>
@@ -2228,7 +2587,7 @@
       <w:pPr>
         <w:pStyle w:val="Compact"/>
         <w:numPr>
-          <w:numId w:val="1027"/>
+          <w:numId w:val="1030"/>
           <w:ilvl w:val="0"/>
         </w:numPr>
       </w:pPr>
@@ -2240,7 +2599,7 @@
       <w:pPr>
         <w:pStyle w:val="Compact"/>
         <w:numPr>
-          <w:numId w:val="1027"/>
+          <w:numId w:val="1030"/>
           <w:ilvl w:val="0"/>
         </w:numPr>
       </w:pPr>
@@ -2252,7 +2611,7 @@
       <w:pPr>
         <w:pStyle w:val="Compact"/>
         <w:numPr>
-          <w:numId w:val="1027"/>
+          <w:numId w:val="1030"/>
           <w:ilvl w:val="0"/>
         </w:numPr>
       </w:pPr>
@@ -2264,7 +2623,7 @@
       <w:pPr>
         <w:pStyle w:val="Compact"/>
         <w:numPr>
-          <w:numId w:val="1027"/>
+          <w:numId w:val="1030"/>
           <w:ilvl w:val="0"/>
         </w:numPr>
       </w:pPr>
@@ -2293,7 +2652,7 @@
       <w:pPr>
         <w:pStyle w:val="Compact"/>
         <w:numPr>
-          <w:numId w:val="1028"/>
+          <w:numId w:val="1031"/>
           <w:ilvl w:val="0"/>
         </w:numPr>
       </w:pPr>
@@ -2314,7 +2673,7 @@
       <w:pPr>
         <w:pStyle w:val="Compact"/>
         <w:numPr>
-          <w:numId w:val="1028"/>
+          <w:numId w:val="1031"/>
           <w:ilvl w:val="0"/>
         </w:numPr>
       </w:pPr>
@@ -2334,7 +2693,7 @@
       <w:pPr>
         <w:pStyle w:val="Compact"/>
         <w:numPr>
-          <w:numId w:val="1029"/>
+          <w:numId w:val="1032"/>
           <w:ilvl w:val="0"/>
         </w:numPr>
       </w:pPr>
@@ -2366,7 +2725,7 @@
       <w:pPr>
         <w:pStyle w:val="Compact"/>
         <w:numPr>
-          <w:numId w:val="1030"/>
+          <w:numId w:val="1033"/>
           <w:ilvl w:val="0"/>
         </w:numPr>
       </w:pPr>
@@ -2389,7 +2748,7 @@
       <w:pPr>
         <w:pStyle w:val="Compact"/>
         <w:numPr>
-          <w:numId w:val="1031"/>
+          <w:numId w:val="1034"/>
           <w:ilvl w:val="0"/>
         </w:numPr>
       </w:pPr>
@@ -2421,7 +2780,7 @@
       <w:pPr>
         <w:pStyle w:val="Compact"/>
         <w:numPr>
-          <w:numId w:val="1032"/>
+          <w:numId w:val="1035"/>
           <w:ilvl w:val="0"/>
         </w:numPr>
       </w:pPr>
@@ -2444,7 +2803,7 @@
       <w:pPr>
         <w:pStyle w:val="Compact"/>
         <w:numPr>
-          <w:numId w:val="1033"/>
+          <w:numId w:val="1036"/>
           <w:ilvl w:val="0"/>
         </w:numPr>
       </w:pPr>
@@ -2476,7 +2835,7 @@
       <w:pPr>
         <w:pStyle w:val="Compact"/>
         <w:numPr>
-          <w:numId w:val="1034"/>
+          <w:numId w:val="1037"/>
           <w:ilvl w:val="0"/>
         </w:numPr>
       </w:pPr>
@@ -2499,7 +2858,7 @@
       <w:pPr>
         <w:pStyle w:val="Compact"/>
         <w:numPr>
-          <w:numId w:val="1035"/>
+          <w:numId w:val="1038"/>
           <w:ilvl w:val="0"/>
         </w:numPr>
       </w:pPr>
@@ -2531,7 +2890,7 @@
       <w:pPr>
         <w:pStyle w:val="Compact"/>
         <w:numPr>
-          <w:numId w:val="1036"/>
+          <w:numId w:val="1039"/>
           <w:ilvl w:val="0"/>
         </w:numPr>
       </w:pPr>
@@ -2573,7 +2932,7 @@
       <w:pPr>
         <w:pStyle w:val="Compact"/>
         <w:numPr>
-          <w:numId w:val="1037"/>
+          <w:numId w:val="1040"/>
           <w:ilvl w:val="0"/>
         </w:numPr>
       </w:pPr>
@@ -2585,7 +2944,7 @@
       <w:pPr>
         <w:pStyle w:val="Compact"/>
         <w:numPr>
-          <w:numId w:val="1037"/>
+          <w:numId w:val="1040"/>
           <w:ilvl w:val="0"/>
         </w:numPr>
       </w:pPr>
@@ -2597,7 +2956,7 @@
       <w:pPr>
         <w:pStyle w:val="Compact"/>
         <w:numPr>
-          <w:numId w:val="1037"/>
+          <w:numId w:val="1040"/>
           <w:ilvl w:val="0"/>
         </w:numPr>
       </w:pPr>
@@ -2626,7 +2985,7 @@
       <w:pPr>
         <w:pStyle w:val="Compact"/>
         <w:numPr>
-          <w:numId w:val="1038"/>
+          <w:numId w:val="1041"/>
           <w:ilvl w:val="0"/>
         </w:numPr>
       </w:pPr>
@@ -2658,7 +3017,7 @@
       <w:pPr>
         <w:pStyle w:val="Compact"/>
         <w:numPr>
-          <w:numId w:val="1039"/>
+          <w:numId w:val="1042"/>
           <w:ilvl w:val="0"/>
         </w:numPr>
       </w:pPr>
@@ -2670,7 +3029,7 @@
       <w:pPr>
         <w:pStyle w:val="Compact"/>
         <w:numPr>
-          <w:numId w:val="1039"/>
+          <w:numId w:val="1042"/>
           <w:ilvl w:val="0"/>
         </w:numPr>
       </w:pPr>
@@ -2682,7 +3041,7 @@
       <w:pPr>
         <w:pStyle w:val="Compact"/>
         <w:numPr>
-          <w:numId w:val="1039"/>
+          <w:numId w:val="1042"/>
           <w:ilvl w:val="0"/>
         </w:numPr>
       </w:pPr>
@@ -2694,7 +3053,7 @@
       <w:pPr>
         <w:pStyle w:val="Compact"/>
         <w:numPr>
-          <w:numId w:val="1039"/>
+          <w:numId w:val="1042"/>
           <w:ilvl w:val="0"/>
         </w:numPr>
       </w:pPr>
@@ -2706,7 +3065,7 @@
       <w:pPr>
         <w:pStyle w:val="Compact"/>
         <w:numPr>
-          <w:numId w:val="1039"/>
+          <w:numId w:val="1042"/>
           <w:ilvl w:val="0"/>
         </w:numPr>
       </w:pPr>
@@ -2718,7 +3077,7 @@
       <w:pPr>
         <w:pStyle w:val="Compact"/>
         <w:numPr>
-          <w:numId w:val="1039"/>
+          <w:numId w:val="1042"/>
           <w:ilvl w:val="0"/>
         </w:numPr>
       </w:pPr>
@@ -2730,7 +3089,7 @@
       <w:pPr>
         <w:pStyle w:val="Compact"/>
         <w:numPr>
-          <w:numId w:val="1039"/>
+          <w:numId w:val="1042"/>
           <w:ilvl w:val="0"/>
         </w:numPr>
       </w:pPr>
@@ -2742,7 +3101,7 @@
       <w:pPr>
         <w:pStyle w:val="Compact"/>
         <w:numPr>
-          <w:numId w:val="1039"/>
+          <w:numId w:val="1042"/>
           <w:ilvl w:val="0"/>
         </w:numPr>
       </w:pPr>
@@ -2762,7 +3121,7 @@
       <w:pPr>
         <w:pStyle w:val="Compact"/>
         <w:numPr>
-          <w:numId w:val="1040"/>
+          <w:numId w:val="1043"/>
           <w:ilvl w:val="0"/>
         </w:numPr>
       </w:pPr>
@@ -2774,7 +3133,7 @@
       <w:pPr>
         <w:pStyle w:val="Compact"/>
         <w:numPr>
-          <w:numId w:val="1040"/>
+          <w:numId w:val="1043"/>
           <w:ilvl w:val="0"/>
         </w:numPr>
       </w:pPr>
@@ -2800,7 +3159,7 @@
       <w:pPr>
         <w:pStyle w:val="Compact"/>
         <w:numPr>
-          <w:numId w:val="1041"/>
+          <w:numId w:val="1044"/>
           <w:ilvl w:val="0"/>
         </w:numPr>
       </w:pPr>
@@ -2812,7 +3171,7 @@
       <w:pPr>
         <w:pStyle w:val="Compact"/>
         <w:numPr>
-          <w:numId w:val="1041"/>
+          <w:numId w:val="1044"/>
           <w:ilvl w:val="0"/>
         </w:numPr>
       </w:pPr>
@@ -2824,7 +3183,7 @@
       <w:pPr>
         <w:pStyle w:val="Compact"/>
         <w:numPr>
-          <w:numId w:val="1041"/>
+          <w:numId w:val="1044"/>
           <w:ilvl w:val="0"/>
         </w:numPr>
       </w:pPr>
@@ -2836,7 +3195,7 @@
       <w:pPr>
         <w:pStyle w:val="Compact"/>
         <w:numPr>
-          <w:numId w:val="1041"/>
+          <w:numId w:val="1044"/>
           <w:ilvl w:val="0"/>
         </w:numPr>
       </w:pPr>
@@ -2848,7 +3207,7 @@
       <w:pPr>
         <w:pStyle w:val="Compact"/>
         <w:numPr>
-          <w:numId w:val="1041"/>
+          <w:numId w:val="1044"/>
           <w:ilvl w:val="0"/>
         </w:numPr>
       </w:pPr>
@@ -2860,7 +3219,7 @@
       <w:pPr>
         <w:pStyle w:val="Compact"/>
         <w:numPr>
-          <w:numId w:val="1041"/>
+          <w:numId w:val="1044"/>
           <w:ilvl w:val="0"/>
         </w:numPr>
       </w:pPr>
@@ -2872,7 +3231,7 @@
       <w:pPr>
         <w:pStyle w:val="Compact"/>
         <w:numPr>
-          <w:numId w:val="1041"/>
+          <w:numId w:val="1044"/>
           <w:ilvl w:val="0"/>
         </w:numPr>
       </w:pPr>
@@ -2884,7 +3243,7 @@
       <w:pPr>
         <w:pStyle w:val="Compact"/>
         <w:numPr>
-          <w:numId w:val="1041"/>
+          <w:numId w:val="1044"/>
           <w:ilvl w:val="0"/>
         </w:numPr>
       </w:pPr>
@@ -2896,7 +3255,7 @@
       <w:pPr>
         <w:pStyle w:val="Compact"/>
         <w:numPr>
-          <w:numId w:val="1041"/>
+          <w:numId w:val="1044"/>
           <w:ilvl w:val="0"/>
         </w:numPr>
       </w:pPr>
@@ -2916,7 +3275,7 @@
       <w:pPr>
         <w:pStyle w:val="Compact"/>
         <w:numPr>
-          <w:numId w:val="1042"/>
+          <w:numId w:val="1045"/>
           <w:ilvl w:val="0"/>
         </w:numPr>
       </w:pPr>
@@ -2928,7 +3287,7 @@
       <w:pPr>
         <w:pStyle w:val="Compact"/>
         <w:numPr>
-          <w:numId w:val="1042"/>
+          <w:numId w:val="1045"/>
           <w:ilvl w:val="0"/>
         </w:numPr>
       </w:pPr>
@@ -2940,7 +3299,7 @@
       <w:pPr>
         <w:pStyle w:val="Compact"/>
         <w:numPr>
-          <w:numId w:val="1042"/>
+          <w:numId w:val="1045"/>
           <w:ilvl w:val="0"/>
         </w:numPr>
       </w:pPr>
@@ -2952,7 +3311,7 @@
       <w:pPr>
         <w:pStyle w:val="Compact"/>
         <w:numPr>
-          <w:numId w:val="1042"/>
+          <w:numId w:val="1045"/>
           <w:ilvl w:val="0"/>
         </w:numPr>
       </w:pPr>
@@ -2964,7 +3323,7 @@
       <w:pPr>
         <w:pStyle w:val="Compact"/>
         <w:numPr>
-          <w:numId w:val="1042"/>
+          <w:numId w:val="1045"/>
           <w:ilvl w:val="0"/>
         </w:numPr>
       </w:pPr>
@@ -2976,7 +3335,7 @@
       <w:pPr>
         <w:pStyle w:val="Compact"/>
         <w:numPr>
-          <w:numId w:val="1042"/>
+          <w:numId w:val="1045"/>
           <w:ilvl w:val="0"/>
         </w:numPr>
       </w:pPr>
@@ -2988,7 +3347,7 @@
       <w:pPr>
         <w:pStyle w:val="Compact"/>
         <w:numPr>
-          <w:numId w:val="1042"/>
+          <w:numId w:val="1045"/>
           <w:ilvl w:val="0"/>
         </w:numPr>
       </w:pPr>
@@ -3000,7 +3359,7 @@
       <w:pPr>
         <w:pStyle w:val="Compact"/>
         <w:numPr>
-          <w:numId w:val="1042"/>
+          <w:numId w:val="1045"/>
           <w:ilvl w:val="0"/>
         </w:numPr>
       </w:pPr>
@@ -3020,7 +3379,7 @@
       <w:pPr>
         <w:pStyle w:val="Compact"/>
         <w:numPr>
-          <w:numId w:val="1043"/>
+          <w:numId w:val="1046"/>
           <w:ilvl w:val="0"/>
         </w:numPr>
       </w:pPr>
@@ -3139,7 +3498,7 @@
     </w:lvl>
   </w:abstractNum>
   <w:abstractNum w:abstractNumId="990">
-    <w:nsid w:val="fb52d3dd"/>
+    <w:nsid w:val="3f90b3a8"/>
     <w:multiLevelType w:val="multilevel"/>
     <w:lvl w:ilvl="0">
       <w:numFmt w:val="bullet"/>
@@ -3220,7 +3579,7 @@
     </w:lvl>
   </w:abstractNum>
   <w:abstractNum w:abstractNumId="991">
-    <w:nsid w:val="3317f075"/>
+    <w:nsid w:val="3d684d2f"/>
     <w:multiLevelType w:val="multilevel"/>
     <w:lvl w:ilvl="0">
       <w:numFmt w:val="bullet"/>
@@ -3300,8 +3659,96 @@
       </w:pPr>
     </w:lvl>
   </w:abstractNum>
+  <w:abstractNum w:abstractNumId="99421">
+    <w:nsid w:val="60bce587"/>
+    <w:multiLevelType w:val="multilevel"/>
+    <w:lvl w:ilvl="0">
+      <w:start w:val="1"/>
+      <w:numFmt w:val="decimal"/>
+      <w:lvlText w:val="%1)"/>
+      <w:lvlJc w:val="left"/>
+      <w:pPr>
+        <w:tabs>
+          <w:tab w:val="num" w:pos="0"/>
+        </w:tabs>
+        <w:ind w:left="480" w:hanging="480"/>
+      </w:pPr>
+    </w:lvl>
+    <w:lvl w:ilvl="1">
+      <w:start w:val="1"/>
+      <w:numFmt w:val="decimal"/>
+      <w:lvlText w:val="%2)"/>
+      <w:lvlJc w:val="left"/>
+      <w:pPr>
+        <w:tabs>
+          <w:tab w:val="num" w:pos="720"/>
+        </w:tabs>
+        <w:ind w:left="1200" w:hanging="480"/>
+      </w:pPr>
+    </w:lvl>
+    <w:lvl w:ilvl="2">
+      <w:start w:val="1"/>
+      <w:numFmt w:val="decimal"/>
+      <w:lvlText w:val="%3)"/>
+      <w:lvlJc w:val="left"/>
+      <w:pPr>
+        <w:tabs>
+          <w:tab w:val="num" w:pos="1440"/>
+        </w:tabs>
+        <w:ind w:left="1920" w:hanging="480"/>
+      </w:pPr>
+    </w:lvl>
+    <w:lvl w:ilvl="3">
+      <w:start w:val="1"/>
+      <w:numFmt w:val="decimal"/>
+      <w:lvlText w:val="%4)"/>
+      <w:lvlJc w:val="left"/>
+      <w:pPr>
+        <w:tabs>
+          <w:tab w:val="num" w:pos="2160"/>
+        </w:tabs>
+        <w:ind w:left="2640" w:hanging="480"/>
+      </w:pPr>
+    </w:lvl>
+    <w:lvl w:ilvl="4">
+      <w:start w:val="1"/>
+      <w:numFmt w:val="decimal"/>
+      <w:lvlText w:val="%5)"/>
+      <w:lvlJc w:val="left"/>
+      <w:pPr>
+        <w:tabs>
+          <w:tab w:val="num" w:pos="2880"/>
+        </w:tabs>
+        <w:ind w:left="3360" w:hanging="480"/>
+      </w:pPr>
+    </w:lvl>
+    <w:lvl w:ilvl="5">
+      <w:start w:val="1"/>
+      <w:numFmt w:val="decimal"/>
+      <w:lvlText w:val="%6)"/>
+      <w:lvlJc w:val="left"/>
+      <w:pPr>
+        <w:tabs>
+          <w:tab w:val="num" w:pos="3600"/>
+        </w:tabs>
+        <w:ind w:left="4080" w:hanging="480"/>
+      </w:pPr>
+    </w:lvl>
+    <w:lvl w:ilvl="6">
+      <w:start w:val="1"/>
+      <w:numFmt w:val="decimal"/>
+      <w:lvlText w:val="%7)"/>
+      <w:lvlJc w:val="left"/>
+      <w:pPr>
+        <w:tabs>
+          <w:tab w:val="num" w:pos="4320"/>
+        </w:tabs>
+        <w:ind w:left="4800" w:hanging="480"/>
+      </w:pPr>
+    </w:lvl>
+  </w:abstractNum>
   <w:abstractNum w:abstractNumId="99411">
-    <w:nsid w:val="65d1561e"/>
+    <w:nsid w:val="1209f401"/>
     <w:multiLevelType w:val="multilevel"/>
     <w:lvl w:ilvl="0">
       <w:start w:val="1"/>
@@ -3379,94 +3826,6 @@
       <w:start w:val="1"/>
       <w:numFmt w:val="decimal"/>
       <w:lvlText w:val="%7."/>
-      <w:lvlJc w:val="left"/>
-      <w:pPr>
-        <w:tabs>
-          <w:tab w:val="num" w:pos="4320"/>
-        </w:tabs>
-        <w:ind w:left="4800" w:hanging="480"/>
-      </w:pPr>
-    </w:lvl>
-  </w:abstractNum>
-  <w:abstractNum w:abstractNumId="99421">
-    <w:nsid w:val="1af6aa52"/>
-    <w:multiLevelType w:val="multilevel"/>
-    <w:lvl w:ilvl="0">
-      <w:start w:val="1"/>
-      <w:numFmt w:val="decimal"/>
-      <w:lvlText w:val="%1)"/>
-      <w:lvlJc w:val="left"/>
-      <w:pPr>
-        <w:tabs>
-          <w:tab w:val="num" w:pos="0"/>
-        </w:tabs>
-        <w:ind w:left="480" w:hanging="480"/>
-      </w:pPr>
-    </w:lvl>
-    <w:lvl w:ilvl="1">
-      <w:start w:val="1"/>
-      <w:numFmt w:val="decimal"/>
-      <w:lvlText w:val="%2)"/>
-      <w:lvlJc w:val="left"/>
-      <w:pPr>
-        <w:tabs>
-          <w:tab w:val="num" w:pos="720"/>
-        </w:tabs>
-        <w:ind w:left="1200" w:hanging="480"/>
-      </w:pPr>
-    </w:lvl>
-    <w:lvl w:ilvl="2">
-      <w:start w:val="1"/>
-      <w:numFmt w:val="decimal"/>
-      <w:lvlText w:val="%3)"/>
-      <w:lvlJc w:val="left"/>
-      <w:pPr>
-        <w:tabs>
-          <w:tab w:val="num" w:pos="1440"/>
-        </w:tabs>
-        <w:ind w:left="1920" w:hanging="480"/>
-      </w:pPr>
-    </w:lvl>
-    <w:lvl w:ilvl="3">
-      <w:start w:val="1"/>
-      <w:numFmt w:val="decimal"/>
-      <w:lvlText w:val="%4)"/>
-      <w:lvlJc w:val="left"/>
-      <w:pPr>
-        <w:tabs>
-          <w:tab w:val="num" w:pos="2160"/>
-        </w:tabs>
-        <w:ind w:left="2640" w:hanging="480"/>
-      </w:pPr>
-    </w:lvl>
-    <w:lvl w:ilvl="4">
-      <w:start w:val="1"/>
-      <w:numFmt w:val="decimal"/>
-      <w:lvlText w:val="%5)"/>
-      <w:lvlJc w:val="left"/>
-      <w:pPr>
-        <w:tabs>
-          <w:tab w:val="num" w:pos="2880"/>
-        </w:tabs>
-        <w:ind w:left="3360" w:hanging="480"/>
-      </w:pPr>
-    </w:lvl>
-    <w:lvl w:ilvl="5">
-      <w:start w:val="1"/>
-      <w:numFmt w:val="decimal"/>
-      <w:lvlText w:val="%6)"/>
-      <w:lvlJc w:val="left"/>
-      <w:pPr>
-        <w:tabs>
-          <w:tab w:val="num" w:pos="3600"/>
-        </w:tabs>
-        <w:ind w:left="4080" w:hanging="480"/>
-      </w:pPr>
-    </w:lvl>
-    <w:lvl w:ilvl="6">
-      <w:start w:val="1"/>
-      <w:numFmt w:val="decimal"/>
-      <w:lvlText w:val="%7)"/>
       <w:lvlJc w:val="left"/>
       <w:pPr>
         <w:tabs>
@@ -3501,25 +3860,172 @@
     <w:abstractNumId w:val="991"/>
   </w:num>
   <w:num w:numId="1007">
-    <w:abstractNumId w:val="991"/>
+    <w:abstractNumId w:val="99421"/>
+    <w:lvlOverride w:ilvl="0">
+      <w:startOverride w:val="1"/>
+    </w:lvlOverride>
+    <w:lvlOverride w:ilvl="1">
+      <w:startOverride w:val="1"/>
+    </w:lvlOverride>
+    <w:lvlOverride w:ilvl="2">
+      <w:startOverride w:val="1"/>
+    </w:lvlOverride>
+    <w:lvlOverride w:ilvl="3">
+      <w:startOverride w:val="1"/>
+    </w:lvlOverride>
+    <w:lvlOverride w:ilvl="4">
+      <w:startOverride w:val="1"/>
+    </w:lvlOverride>
+    <w:lvlOverride w:ilvl="5">
+      <w:startOverride w:val="1"/>
+    </w:lvlOverride>
+    <w:lvlOverride w:ilvl="6">
+      <w:startOverride w:val="1"/>
+    </w:lvlOverride>
   </w:num>
   <w:num w:numId="1008">
-    <w:abstractNumId w:val="991"/>
+    <w:abstractNumId w:val="99421"/>
+    <w:lvlOverride w:ilvl="0">
+      <w:startOverride w:val="1"/>
+    </w:lvlOverride>
+    <w:lvlOverride w:ilvl="1">
+      <w:startOverride w:val="1"/>
+    </w:lvlOverride>
+    <w:lvlOverride w:ilvl="2">
+      <w:startOverride w:val="1"/>
+    </w:lvlOverride>
+    <w:lvlOverride w:ilvl="3">
+      <w:startOverride w:val="1"/>
+    </w:lvlOverride>
+    <w:lvlOverride w:ilvl="4">
+      <w:startOverride w:val="1"/>
+    </w:lvlOverride>
+    <w:lvlOverride w:ilvl="5">
+      <w:startOverride w:val="1"/>
+    </w:lvlOverride>
+    <w:lvlOverride w:ilvl="6">
+      <w:startOverride w:val="1"/>
+    </w:lvlOverride>
   </w:num>
   <w:num w:numId="1009">
-    <w:abstractNumId w:val="991"/>
+    <w:abstractNumId w:val="99421"/>
+    <w:lvlOverride w:ilvl="0">
+      <w:startOverride w:val="1"/>
+    </w:lvlOverride>
+    <w:lvlOverride w:ilvl="1">
+      <w:startOverride w:val="1"/>
+    </w:lvlOverride>
+    <w:lvlOverride w:ilvl="2">
+      <w:startOverride w:val="1"/>
+    </w:lvlOverride>
+    <w:lvlOverride w:ilvl="3">
+      <w:startOverride w:val="1"/>
+    </w:lvlOverride>
+    <w:lvlOverride w:ilvl="4">
+      <w:startOverride w:val="1"/>
+    </w:lvlOverride>
+    <w:lvlOverride w:ilvl="5">
+      <w:startOverride w:val="1"/>
+    </w:lvlOverride>
+    <w:lvlOverride w:ilvl="6">
+      <w:startOverride w:val="1"/>
+    </w:lvlOverride>
   </w:num>
   <w:num w:numId="1010">
-    <w:abstractNumId w:val="991"/>
+    <w:abstractNumId w:val="99421"/>
+    <w:lvlOverride w:ilvl="0">
+      <w:startOverride w:val="1"/>
+    </w:lvlOverride>
+    <w:lvlOverride w:ilvl="1">
+      <w:startOverride w:val="1"/>
+    </w:lvlOverride>
+    <w:lvlOverride w:ilvl="2">
+      <w:startOverride w:val="1"/>
+    </w:lvlOverride>
+    <w:lvlOverride w:ilvl="3">
+      <w:startOverride w:val="1"/>
+    </w:lvlOverride>
+    <w:lvlOverride w:ilvl="4">
+      <w:startOverride w:val="1"/>
+    </w:lvlOverride>
+    <w:lvlOverride w:ilvl="5">
+      <w:startOverride w:val="1"/>
+    </w:lvlOverride>
+    <w:lvlOverride w:ilvl="6">
+      <w:startOverride w:val="1"/>
+    </w:lvlOverride>
   </w:num>
   <w:num w:numId="1011">
-    <w:abstractNumId w:val="991"/>
+    <w:abstractNumId w:val="99421"/>
+    <w:lvlOverride w:ilvl="0">
+      <w:startOverride w:val="1"/>
+    </w:lvlOverride>
+    <w:lvlOverride w:ilvl="1">
+      <w:startOverride w:val="1"/>
+    </w:lvlOverride>
+    <w:lvlOverride w:ilvl="2">
+      <w:startOverride w:val="1"/>
+    </w:lvlOverride>
+    <w:lvlOverride w:ilvl="3">
+      <w:startOverride w:val="1"/>
+    </w:lvlOverride>
+    <w:lvlOverride w:ilvl="4">
+      <w:startOverride w:val="1"/>
+    </w:lvlOverride>
+    <w:lvlOverride w:ilvl="5">
+      <w:startOverride w:val="1"/>
+    </w:lvlOverride>
+    <w:lvlOverride w:ilvl="6">
+      <w:startOverride w:val="1"/>
+    </w:lvlOverride>
   </w:num>
   <w:num w:numId="1012">
-    <w:abstractNumId w:val="991"/>
+    <w:abstractNumId w:val="99421"/>
+    <w:lvlOverride w:ilvl="0">
+      <w:startOverride w:val="1"/>
+    </w:lvlOverride>
+    <w:lvlOverride w:ilvl="1">
+      <w:startOverride w:val="1"/>
+    </w:lvlOverride>
+    <w:lvlOverride w:ilvl="2">
+      <w:startOverride w:val="1"/>
+    </w:lvlOverride>
+    <w:lvlOverride w:ilvl="3">
+      <w:startOverride w:val="1"/>
+    </w:lvlOverride>
+    <w:lvlOverride w:ilvl="4">
+      <w:startOverride w:val="1"/>
+    </w:lvlOverride>
+    <w:lvlOverride w:ilvl="5">
+      <w:startOverride w:val="1"/>
+    </w:lvlOverride>
+    <w:lvlOverride w:ilvl="6">
+      <w:startOverride w:val="1"/>
+    </w:lvlOverride>
   </w:num>
   <w:num w:numId="1013">
-    <w:abstractNumId w:val="991"/>
+    <w:abstractNumId w:val="99421"/>
+    <w:lvlOverride w:ilvl="0">
+      <w:startOverride w:val="1"/>
+    </w:lvlOverride>
+    <w:lvlOverride w:ilvl="1">
+      <w:startOverride w:val="1"/>
+    </w:lvlOverride>
+    <w:lvlOverride w:ilvl="2">
+      <w:startOverride w:val="1"/>
+    </w:lvlOverride>
+    <w:lvlOverride w:ilvl="3">
+      <w:startOverride w:val="1"/>
+    </w:lvlOverride>
+    <w:lvlOverride w:ilvl="4">
+      <w:startOverride w:val="1"/>
+    </w:lvlOverride>
+    <w:lvlOverride w:ilvl="5">
+      <w:startOverride w:val="1"/>
+    </w:lvlOverride>
+    <w:lvlOverride w:ilvl="6">
+      <w:startOverride w:val="1"/>
+    </w:lvlOverride>
   </w:num>
   <w:num w:numId="1014">
     <w:abstractNumId w:val="991"/>
@@ -3750,28 +4256,7 @@
     <w:abstractNumId w:val="991"/>
   </w:num>
   <w:num w:numId="1027">
-    <w:abstractNumId w:val="99421"/>
-    <w:lvlOverride w:ilvl="0">
-      <w:startOverride w:val="1"/>
-    </w:lvlOverride>
-    <w:lvlOverride w:ilvl="1">
-      <w:startOverride w:val="1"/>
-    </w:lvlOverride>
-    <w:lvlOverride w:ilvl="2">
-      <w:startOverride w:val="1"/>
-    </w:lvlOverride>
-    <w:lvlOverride w:ilvl="3">
-      <w:startOverride w:val="1"/>
-    </w:lvlOverride>
-    <w:lvlOverride w:ilvl="4">
-      <w:startOverride w:val="1"/>
-    </w:lvlOverride>
-    <w:lvlOverride w:ilvl="5">
-      <w:startOverride w:val="1"/>
-    </w:lvlOverride>
-    <w:lvlOverride w:ilvl="6">
-      <w:startOverride w:val="1"/>
-    </w:lvlOverride>
+    <w:abstractNumId w:val="991"/>
   </w:num>
   <w:num w:numId="1028">
     <w:abstractNumId w:val="991"/>
@@ -3780,7 +4265,28 @@
     <w:abstractNumId w:val="991"/>
   </w:num>
   <w:num w:numId="1030">
-    <w:abstractNumId w:val="991"/>
+    <w:abstractNumId w:val="99421"/>
+    <w:lvlOverride w:ilvl="0">
+      <w:startOverride w:val="1"/>
+    </w:lvlOverride>
+    <w:lvlOverride w:ilvl="1">
+      <w:startOverride w:val="1"/>
+    </w:lvlOverride>
+    <w:lvlOverride w:ilvl="2">
+      <w:startOverride w:val="1"/>
+    </w:lvlOverride>
+    <w:lvlOverride w:ilvl="3">
+      <w:startOverride w:val="1"/>
+    </w:lvlOverride>
+    <w:lvlOverride w:ilvl="4">
+      <w:startOverride w:val="1"/>
+    </w:lvlOverride>
+    <w:lvlOverride w:ilvl="5">
+      <w:startOverride w:val="1"/>
+    </w:lvlOverride>
+    <w:lvlOverride w:ilvl="6">
+      <w:startOverride w:val="1"/>
+    </w:lvlOverride>
   </w:num>
   <w:num w:numId="1031">
     <w:abstractNumId w:val="991"/>
@@ -3801,28 +4307,7 @@
     <w:abstractNumId w:val="991"/>
   </w:num>
   <w:num w:numId="1037">
-    <w:abstractNumId w:val="99421"/>
-    <w:lvlOverride w:ilvl="0">
-      <w:startOverride w:val="1"/>
-    </w:lvlOverride>
-    <w:lvlOverride w:ilvl="1">
-      <w:startOverride w:val="1"/>
-    </w:lvlOverride>
-    <w:lvlOverride w:ilvl="2">
-      <w:startOverride w:val="1"/>
-    </w:lvlOverride>
-    <w:lvlOverride w:ilvl="3">
-      <w:startOverride w:val="1"/>
-    </w:lvlOverride>
-    <w:lvlOverride w:ilvl="4">
-      <w:startOverride w:val="1"/>
-    </w:lvlOverride>
-    <w:lvlOverride w:ilvl="5">
-      <w:startOverride w:val="1"/>
-    </w:lvlOverride>
-    <w:lvlOverride w:ilvl="6">
-      <w:startOverride w:val="1"/>
-    </w:lvlOverride>
+    <w:abstractNumId w:val="991"/>
   </w:num>
   <w:num w:numId="1038">
     <w:abstractNumId w:val="991"/>
@@ -3855,33 +4340,63 @@
     </w:lvlOverride>
   </w:num>
   <w:num w:numId="1041">
-    <w:abstractNumId w:val="99411"/>
-    <w:lvlOverride w:ilvl="0">
-      <w:startOverride w:val="1"/>
-    </w:lvlOverride>
-    <w:lvlOverride w:ilvl="1">
-      <w:startOverride w:val="1"/>
-    </w:lvlOverride>
-    <w:lvlOverride w:ilvl="2">
-      <w:startOverride w:val="1"/>
-    </w:lvlOverride>
-    <w:lvlOverride w:ilvl="3">
-      <w:startOverride w:val="1"/>
-    </w:lvlOverride>
-    <w:lvlOverride w:ilvl="4">
-      <w:startOverride w:val="1"/>
-    </w:lvlOverride>
-    <w:lvlOverride w:ilvl="5">
-      <w:startOverride w:val="1"/>
-    </w:lvlOverride>
-    <w:lvlOverride w:ilvl="6">
-      <w:startOverride w:val="1"/>
-    </w:lvlOverride>
+    <w:abstractNumId w:val="991"/>
   </w:num>
   <w:num w:numId="1042">
     <w:abstractNumId w:val="991"/>
   </w:num>
   <w:num w:numId="1043">
+    <w:abstractNumId w:val="99421"/>
+    <w:lvlOverride w:ilvl="0">
+      <w:startOverride w:val="1"/>
+    </w:lvlOverride>
+    <w:lvlOverride w:ilvl="1">
+      <w:startOverride w:val="1"/>
+    </w:lvlOverride>
+    <w:lvlOverride w:ilvl="2">
+      <w:startOverride w:val="1"/>
+    </w:lvlOverride>
+    <w:lvlOverride w:ilvl="3">
+      <w:startOverride w:val="1"/>
+    </w:lvlOverride>
+    <w:lvlOverride w:ilvl="4">
+      <w:startOverride w:val="1"/>
+    </w:lvlOverride>
+    <w:lvlOverride w:ilvl="5">
+      <w:startOverride w:val="1"/>
+    </w:lvlOverride>
+    <w:lvlOverride w:ilvl="6">
+      <w:startOverride w:val="1"/>
+    </w:lvlOverride>
+  </w:num>
+  <w:num w:numId="1044">
+    <w:abstractNumId w:val="99411"/>
+    <w:lvlOverride w:ilvl="0">
+      <w:startOverride w:val="1"/>
+    </w:lvlOverride>
+    <w:lvlOverride w:ilvl="1">
+      <w:startOverride w:val="1"/>
+    </w:lvlOverride>
+    <w:lvlOverride w:ilvl="2">
+      <w:startOverride w:val="1"/>
+    </w:lvlOverride>
+    <w:lvlOverride w:ilvl="3">
+      <w:startOverride w:val="1"/>
+    </w:lvlOverride>
+    <w:lvlOverride w:ilvl="4">
+      <w:startOverride w:val="1"/>
+    </w:lvlOverride>
+    <w:lvlOverride w:ilvl="5">
+      <w:startOverride w:val="1"/>
+    </w:lvlOverride>
+    <w:lvlOverride w:ilvl="6">
+      <w:startOverride w:val="1"/>
+    </w:lvlOverride>
+  </w:num>
+  <w:num w:numId="1045">
+    <w:abstractNumId w:val="991"/>
+  </w:num>
+  <w:num w:numId="1046">
     <w:abstractNumId w:val="991"/>
   </w:num>
 </w:numbering>

</xml_diff>

<commit_message>
remove unnecessary items from questionnaire
</commit_message>
<xml_diff>
--- a/material/design.docx
+++ b/material/design.docx
@@ -119,7 +119,7 @@
         <w:t xml:space="preserve"> </w:t>
       </w:r>
       <w:r>
-        <w:t xml:space="preserve">Media Usage and News Consumption</w:t>
+        <w:t xml:space="preserve">Media Use and News Consumption</w:t>
       </w:r>
     </w:p>
     <w:p>
@@ -234,7 +234,7 @@
         </w:numPr>
       </w:pPr>
       <w:r>
-        <w:t xml:space="preserve">Media usage &amp; trust in news</w:t>
+        <w:t xml:space="preserve">Media use</w:t>
       </w:r>
     </w:p>
     <w:p>
@@ -246,7 +246,7 @@
         </w:numPr>
       </w:pPr>
       <w:r>
-        <w:t xml:space="preserve">Social network and exposure to immigration</w:t>
+        <w:t xml:space="preserve">Exposure to immigration</w:t>
       </w:r>
     </w:p>
     <w:p>
@@ -258,7 +258,7 @@
         </w:numPr>
       </w:pPr>
       <w:r>
-        <w:t xml:space="preserve">Political attitudes &amp; attitudes</w:t>
+        <w:t xml:space="preserve">Political attitudes &amp; participation</w:t>
       </w:r>
     </w:p>
     <w:p>
@@ -318,16 +318,7 @@
         </w:numPr>
       </w:pPr>
       <w:r>
-        <w:t xml:space="preserve">Story evaluation [</w:t>
-      </w:r>
-      <w:r>
-        <w:rPr>
-          <w:i/>
-        </w:rPr>
-        <w:t xml:space="preserve">treatment group only</w:t>
-      </w:r>
-      <w:r>
-        <w:t xml:space="preserve">]</w:t>
+        <w:t xml:space="preserve">Attitudes towards immigration</w:t>
       </w:r>
     </w:p>
     <w:p>
@@ -339,7 +330,7 @@
         </w:numPr>
       </w:pPr>
       <w:r>
-        <w:t xml:space="preserve">Attitudes towards immigration</w:t>
+        <w:t xml:space="preserve">Trust in news sources</w:t>
       </w:r>
     </w:p>
     <w:p>
@@ -368,10 +359,10 @@
       <w:pPr>
         <w:pStyle w:val="Heading3"/>
       </w:pPr>
-      <w:bookmarkStart w:id="26" w:name="block-1-media-usage-trust-in-news"/>
+      <w:bookmarkStart w:id="26" w:name="block-1-media-use"/>
       <w:bookmarkEnd w:id="26"/>
       <w:r>
-        <w:t xml:space="preserve">Block 1: Media usage &amp; trust in news</w:t>
+        <w:t xml:space="preserve">Block 1: Media use</w:t>
       </w:r>
     </w:p>
     <w:p>
@@ -379,7 +370,7 @@
         <w:pStyle w:val="FirstParagraph"/>
       </w:pPr>
       <w:r>
-        <w:t xml:space="preserve">First we want to ask a few questions about your current media diet.</w:t>
+        <w:t xml:space="preserve">First we want to ask a few questions about your current media use.</w:t>
       </w:r>
     </w:p>
     <w:p>
@@ -387,7 +378,293 @@
         <w:pStyle w:val="BodyText"/>
       </w:pPr>
       <w:r>
-        <w:t xml:space="preserve">General trust in media</w:t>
+        <w:rPr>
+          <w:b/>
+        </w:rPr>
+        <w:t xml:space="preserve">[social_view]</w:t>
+      </w:r>
+      <w:r>
+        <w:t xml:space="preserve"> </w:t>
+      </w:r>
+      <w:r>
+        <w:rPr>
+          <w:i/>
+        </w:rPr>
+        <w:t xml:space="preserve">(show same response options for each)</w:t>
+      </w:r>
+      <w:r>
+        <w:t xml:space="preserve"> </w:t>
+      </w:r>
+      <w:r>
+        <w:t xml:space="preserve">How often do you view content on the following social media platforms: Facebook, YouTube, Instagram, Twitter, Tumblr</w:t>
+      </w:r>
+    </w:p>
+    <w:p>
+      <w:pPr>
+        <w:pStyle w:val="Compact"/>
+        <w:numPr>
+          <w:numId w:val="1007"/>
+          <w:ilvl w:val="0"/>
+        </w:numPr>
+      </w:pPr>
+      <w:r>
+        <w:t xml:space="preserve">Several times a day</w:t>
+      </w:r>
+    </w:p>
+    <w:p>
+      <w:pPr>
+        <w:pStyle w:val="Compact"/>
+        <w:numPr>
+          <w:numId w:val="1007"/>
+          <w:ilvl w:val="0"/>
+        </w:numPr>
+      </w:pPr>
+      <w:r>
+        <w:t xml:space="preserve">About once a day</w:t>
+      </w:r>
+    </w:p>
+    <w:p>
+      <w:pPr>
+        <w:pStyle w:val="Compact"/>
+        <w:numPr>
+          <w:numId w:val="1007"/>
+          <w:ilvl w:val="0"/>
+        </w:numPr>
+      </w:pPr>
+      <w:r>
+        <w:t xml:space="preserve">3 to 6 days a week</w:t>
+      </w:r>
+    </w:p>
+    <w:p>
+      <w:pPr>
+        <w:pStyle w:val="Compact"/>
+        <w:numPr>
+          <w:numId w:val="1007"/>
+          <w:ilvl w:val="0"/>
+        </w:numPr>
+      </w:pPr>
+      <w:r>
+        <w:t xml:space="preserve">1 to 2 days a week</w:t>
+      </w:r>
+    </w:p>
+    <w:p>
+      <w:pPr>
+        <w:pStyle w:val="Compact"/>
+        <w:numPr>
+          <w:numId w:val="1007"/>
+          <w:ilvl w:val="0"/>
+        </w:numPr>
+      </w:pPr>
+      <w:r>
+        <w:t xml:space="preserve">Every few weeks</w:t>
+      </w:r>
+    </w:p>
+    <w:p>
+      <w:pPr>
+        <w:pStyle w:val="Compact"/>
+        <w:numPr>
+          <w:numId w:val="1007"/>
+          <w:ilvl w:val="0"/>
+        </w:numPr>
+      </w:pPr>
+      <w:r>
+        <w:t xml:space="preserve">Less often</w:t>
+      </w:r>
+    </w:p>
+    <w:p>
+      <w:pPr>
+        <w:pStyle w:val="Compact"/>
+        <w:numPr>
+          <w:numId w:val="1007"/>
+          <w:ilvl w:val="0"/>
+        </w:numPr>
+      </w:pPr>
+      <w:r>
+        <w:t xml:space="preserve">Never</w:t>
+      </w:r>
+    </w:p>
+    <w:p>
+      <w:pPr>
+        <w:pStyle w:val="Compact"/>
+        <w:numPr>
+          <w:numId w:val="1007"/>
+          <w:ilvl w:val="0"/>
+        </w:numPr>
+      </w:pPr>
+      <w:r>
+        <w:t xml:space="preserve">Don’t Know</w:t>
+      </w:r>
+    </w:p>
+    <w:p>
+      <w:pPr>
+        <w:pStyle w:val="FirstParagraph"/>
+      </w:pPr>
+      <w:r>
+        <w:rPr>
+          <w:b/>
+        </w:rPr>
+        <w:t xml:space="preserve">[social_politics]</w:t>
+      </w:r>
+      <w:r>
+        <w:t xml:space="preserve"> </w:t>
+      </w:r>
+      <w:r>
+        <w:rPr>
+          <w:i/>
+        </w:rPr>
+        <w:t xml:space="preserve">(show same response options for each)</w:t>
+      </w:r>
+      <w:r>
+        <w:t xml:space="preserve"> </w:t>
+      </w:r>
+      <w:r>
+        <w:t xml:space="preserve">How often do you view content</w:t>
+      </w:r>
+      <w:r>
+        <w:t xml:space="preserve"> </w:t>
+      </w:r>
+      <w:r>
+        <w:rPr>
+          <w:i/>
+        </w:rPr>
+        <w:t xml:space="preserve">about politics</w:t>
+      </w:r>
+      <w:r>
+        <w:t xml:space="preserve"> </w:t>
+      </w:r>
+      <w:r>
+        <w:t xml:space="preserve">on the following social media platforms: Facebook, Twitter, Instagram</w:t>
+      </w:r>
+    </w:p>
+    <w:p>
+      <w:pPr>
+        <w:pStyle w:val="Compact"/>
+        <w:numPr>
+          <w:numId w:val="1008"/>
+          <w:ilvl w:val="0"/>
+        </w:numPr>
+      </w:pPr>
+      <w:r>
+        <w:t xml:space="preserve">Several times a day</w:t>
+      </w:r>
+    </w:p>
+    <w:p>
+      <w:pPr>
+        <w:pStyle w:val="Compact"/>
+        <w:numPr>
+          <w:numId w:val="1008"/>
+          <w:ilvl w:val="0"/>
+        </w:numPr>
+      </w:pPr>
+      <w:r>
+        <w:t xml:space="preserve">About once a day</w:t>
+      </w:r>
+    </w:p>
+    <w:p>
+      <w:pPr>
+        <w:pStyle w:val="Compact"/>
+        <w:numPr>
+          <w:numId w:val="1008"/>
+          <w:ilvl w:val="0"/>
+        </w:numPr>
+      </w:pPr>
+      <w:r>
+        <w:t xml:space="preserve">3 to 6 days a week</w:t>
+      </w:r>
+    </w:p>
+    <w:p>
+      <w:pPr>
+        <w:pStyle w:val="Compact"/>
+        <w:numPr>
+          <w:numId w:val="1008"/>
+          <w:ilvl w:val="0"/>
+        </w:numPr>
+      </w:pPr>
+      <w:r>
+        <w:t xml:space="preserve">1 to 2 days a week</w:t>
+      </w:r>
+    </w:p>
+    <w:p>
+      <w:pPr>
+        <w:pStyle w:val="Compact"/>
+        <w:numPr>
+          <w:numId w:val="1008"/>
+          <w:ilvl w:val="0"/>
+        </w:numPr>
+      </w:pPr>
+      <w:r>
+        <w:t xml:space="preserve">Every few weeks</w:t>
+      </w:r>
+    </w:p>
+    <w:p>
+      <w:pPr>
+        <w:pStyle w:val="Compact"/>
+        <w:numPr>
+          <w:numId w:val="1008"/>
+          <w:ilvl w:val="0"/>
+        </w:numPr>
+      </w:pPr>
+      <w:r>
+        <w:t xml:space="preserve">Less often</w:t>
+      </w:r>
+    </w:p>
+    <w:p>
+      <w:pPr>
+        <w:pStyle w:val="Compact"/>
+        <w:numPr>
+          <w:numId w:val="1008"/>
+          <w:ilvl w:val="0"/>
+        </w:numPr>
+      </w:pPr>
+      <w:r>
+        <w:t xml:space="preserve">Never</w:t>
+      </w:r>
+    </w:p>
+    <w:p>
+      <w:pPr>
+        <w:pStyle w:val="Compact"/>
+        <w:numPr>
+          <w:numId w:val="1008"/>
+          <w:ilvl w:val="0"/>
+        </w:numPr>
+      </w:pPr>
+      <w:r>
+        <w:t xml:space="preserve">Don’t Know</w:t>
+      </w:r>
+    </w:p>
+    <w:p>
+      <w:pPr>
+        <w:pStyle w:val="FirstParagraph"/>
+      </w:pPr>
+      <w:r>
+        <w:rPr>
+          <w:b/>
+        </w:rPr>
+        <w:t xml:space="preserve">[polmedia]</w:t>
+      </w:r>
+      <w:r>
+        <w:t xml:space="preserve"> </w:t>
+      </w:r>
+      <w:r>
+        <w:t xml:space="preserve">Media usage - traditional sources</w:t>
+      </w:r>
+    </w:p>
+    <w:p>
+      <w:pPr>
+        <w:pStyle w:val="Heading3"/>
+      </w:pPr>
+      <w:bookmarkStart w:id="27" w:name="block-2-exposure-to-immigration"/>
+      <w:bookmarkEnd w:id="27"/>
+      <w:r>
+        <w:t xml:space="preserve">Block 2: Exposure to immigration</w:t>
+      </w:r>
+    </w:p>
+    <w:p>
+      <w:pPr>
+        <w:pStyle w:val="FirstParagraph"/>
+      </w:pPr>
+      <w:r>
+        <w:t xml:space="preserve">Next, we want to ask a few questions about your neighborhood.</w:t>
       </w:r>
     </w:p>
     <w:p>
@@ -395,137 +672,22 @@
         <w:pStyle w:val="BodyText"/>
       </w:pPr>
       <w:r>
-        <w:t xml:space="preserve">Media usage - traditional sources</w:t>
-      </w:r>
-    </w:p>
-    <w:p>
-      <w:pPr>
-        <w:pStyle w:val="BodyText"/>
-      </w:pPr>
-      <w:r>
-        <w:t xml:space="preserve">Rank media sources in terms of how much you trust them</w:t>
-      </w:r>
-    </w:p>
-    <w:p>
-      <w:pPr>
-        <w:pStyle w:val="BodyText"/>
-      </w:pPr>
-      <w:r>
-        <w:rPr>
-          <w:b/>
-        </w:rPr>
-        <w:t xml:space="preserve">[social_view]</w:t>
-      </w:r>
-      <w:r>
-        <w:t xml:space="preserve"> </w:t>
-      </w:r>
+        <w:t xml:space="preserve">Zip Code</w:t>
+      </w:r>
+    </w:p>
+    <w:p>
+      <w:pPr>
+        <w:pStyle w:val="Compact"/>
+        <w:numPr>
+          <w:numId w:val="1009"/>
+          <w:ilvl w:val="0"/>
+        </w:numPr>
+      </w:pPr>
       <w:r>
         <w:rPr>
           <w:i/>
         </w:rPr>
-        <w:t xml:space="preserve">(show same response options for each)</w:t>
-      </w:r>
-      <w:r>
-        <w:t xml:space="preserve"> </w:t>
-      </w:r>
-      <w:r>
-        <w:t xml:space="preserve">How often do you view content on the following social media platforms: Facebook, YouTube, Instagram, Twitter, Tumblr</w:t>
-      </w:r>
-    </w:p>
-    <w:p>
-      <w:pPr>
-        <w:pStyle w:val="Compact"/>
-        <w:numPr>
-          <w:numId w:val="1007"/>
-          <w:ilvl w:val="0"/>
-        </w:numPr>
-      </w:pPr>
-      <w:r>
-        <w:t xml:space="preserve">Several times a day</w:t>
-      </w:r>
-    </w:p>
-    <w:p>
-      <w:pPr>
-        <w:pStyle w:val="Compact"/>
-        <w:numPr>
-          <w:numId w:val="1007"/>
-          <w:ilvl w:val="0"/>
-        </w:numPr>
-      </w:pPr>
-      <w:r>
-        <w:t xml:space="preserve">About once a day</w:t>
-      </w:r>
-    </w:p>
-    <w:p>
-      <w:pPr>
-        <w:pStyle w:val="Compact"/>
-        <w:numPr>
-          <w:numId w:val="1007"/>
-          <w:ilvl w:val="0"/>
-        </w:numPr>
-      </w:pPr>
-      <w:r>
-        <w:t xml:space="preserve">3 to 6 days a week</w:t>
-      </w:r>
-    </w:p>
-    <w:p>
-      <w:pPr>
-        <w:pStyle w:val="Compact"/>
-        <w:numPr>
-          <w:numId w:val="1007"/>
-          <w:ilvl w:val="0"/>
-        </w:numPr>
-      </w:pPr>
-      <w:r>
-        <w:t xml:space="preserve">1 to 2 days a week</w:t>
-      </w:r>
-    </w:p>
-    <w:p>
-      <w:pPr>
-        <w:pStyle w:val="Compact"/>
-        <w:numPr>
-          <w:numId w:val="1007"/>
-          <w:ilvl w:val="0"/>
-        </w:numPr>
-      </w:pPr>
-      <w:r>
-        <w:t xml:space="preserve">Every few weeks</w:t>
-      </w:r>
-    </w:p>
-    <w:p>
-      <w:pPr>
-        <w:pStyle w:val="Compact"/>
-        <w:numPr>
-          <w:numId w:val="1007"/>
-          <w:ilvl w:val="0"/>
-        </w:numPr>
-      </w:pPr>
-      <w:r>
-        <w:t xml:space="preserve">Less often</w:t>
-      </w:r>
-    </w:p>
-    <w:p>
-      <w:pPr>
-        <w:pStyle w:val="Compact"/>
-        <w:numPr>
-          <w:numId w:val="1007"/>
-          <w:ilvl w:val="0"/>
-        </w:numPr>
-      </w:pPr>
-      <w:r>
-        <w:t xml:space="preserve">Never</w:t>
-      </w:r>
-    </w:p>
-    <w:p>
-      <w:pPr>
-        <w:pStyle w:val="Compact"/>
-        <w:numPr>
-          <w:numId w:val="1007"/>
-          <w:ilvl w:val="0"/>
-        </w:numPr>
-      </w:pPr>
-      <w:r>
-        <w:t xml:space="preserve">Don’t Know</w:t>
+        <w:t xml:space="preserve">TEXTBOX</w:t>
       </w:r>
     </w:p>
     <w:p>
@@ -533,146 +695,67 @@
         <w:pStyle w:val="FirstParagraph"/>
       </w:pPr>
       <w:r>
-        <w:rPr>
-          <w:b/>
-        </w:rPr>
-        <w:t xml:space="preserve">[social_politics]</w:t>
-      </w:r>
-      <w:r>
-        <w:t xml:space="preserve"> </w:t>
-      </w:r>
-      <w:r>
-        <w:rPr>
-          <w:i/>
-        </w:rPr>
-        <w:t xml:space="preserve">(show same response options for each)</w:t>
-      </w:r>
-      <w:r>
-        <w:t xml:space="preserve"> </w:t>
-      </w:r>
-      <w:r>
-        <w:t xml:space="preserve">How often do you view content</w:t>
-      </w:r>
-      <w:r>
-        <w:t xml:space="preserve"> </w:t>
-      </w:r>
-      <w:r>
-        <w:rPr>
-          <w:i/>
-        </w:rPr>
-        <w:t xml:space="preserve">about politics</w:t>
-      </w:r>
-      <w:r>
-        <w:t xml:space="preserve"> </w:t>
-      </w:r>
-      <w:r>
-        <w:t xml:space="preserve">on the following social media platforms: Facebook, Twitter, Instagram</w:t>
-      </w:r>
-    </w:p>
-    <w:p>
-      <w:pPr>
-        <w:pStyle w:val="Compact"/>
-        <w:numPr>
-          <w:numId w:val="1008"/>
-          <w:ilvl w:val="0"/>
-        </w:numPr>
-      </w:pPr>
-      <w:r>
-        <w:t xml:space="preserve">Several times a day</w:t>
-      </w:r>
-    </w:p>
-    <w:p>
-      <w:pPr>
-        <w:pStyle w:val="Compact"/>
-        <w:numPr>
-          <w:numId w:val="1008"/>
-          <w:ilvl w:val="0"/>
-        </w:numPr>
-      </w:pPr>
-      <w:r>
-        <w:t xml:space="preserve">About once a day</w:t>
-      </w:r>
-    </w:p>
-    <w:p>
-      <w:pPr>
-        <w:pStyle w:val="Compact"/>
-        <w:numPr>
-          <w:numId w:val="1008"/>
-          <w:ilvl w:val="0"/>
-        </w:numPr>
-      </w:pPr>
-      <w:r>
-        <w:t xml:space="preserve">3 to 6 days a week</w:t>
-      </w:r>
-    </w:p>
-    <w:p>
-      <w:pPr>
-        <w:pStyle w:val="Compact"/>
-        <w:numPr>
-          <w:numId w:val="1008"/>
-          <w:ilvl w:val="0"/>
-        </w:numPr>
-      </w:pPr>
-      <w:r>
-        <w:t xml:space="preserve">1 to 2 days a week</w:t>
-      </w:r>
-    </w:p>
-    <w:p>
-      <w:pPr>
-        <w:pStyle w:val="Compact"/>
-        <w:numPr>
-          <w:numId w:val="1008"/>
-          <w:ilvl w:val="0"/>
-        </w:numPr>
-      </w:pPr>
-      <w:r>
-        <w:t xml:space="preserve">Every few weeks</w:t>
-      </w:r>
-    </w:p>
-    <w:p>
-      <w:pPr>
-        <w:pStyle w:val="Compact"/>
-        <w:numPr>
-          <w:numId w:val="1008"/>
-          <w:ilvl w:val="0"/>
-        </w:numPr>
-      </w:pPr>
-      <w:r>
-        <w:t xml:space="preserve">Less often</w:t>
-      </w:r>
-    </w:p>
-    <w:p>
-      <w:pPr>
-        <w:pStyle w:val="Compact"/>
-        <w:numPr>
-          <w:numId w:val="1008"/>
-          <w:ilvl w:val="0"/>
-        </w:numPr>
-      </w:pPr>
-      <w:r>
-        <w:t xml:space="preserve">Never</w:t>
-      </w:r>
-    </w:p>
-    <w:p>
-      <w:pPr>
-        <w:pStyle w:val="Compact"/>
-        <w:numPr>
-          <w:numId w:val="1008"/>
-          <w:ilvl w:val="0"/>
-        </w:numPr>
-      </w:pPr>
-      <w:r>
-        <w:t xml:space="preserve">Don’t Know</w:t>
-      </w:r>
-    </w:p>
-    <w:p>
-      <w:pPr>
-        <w:pStyle w:val="Heading3"/>
-      </w:pPr>
-      <w:bookmarkStart w:id="27" w:name="block-2-social-network-and-exposure-to-immigration"/>
-      <w:bookmarkEnd w:id="27"/>
-      <w:r>
-        <w:t xml:space="preserve">Block 2: Social network and exposure to immigration</w:t>
+        <w:t xml:space="preserve">In your day-to-day life, how frequently do you see Hispanic/Latino immigrants in your community?</w:t>
+      </w:r>
+    </w:p>
+    <w:p>
+      <w:pPr>
+        <w:pStyle w:val="Compact"/>
+        <w:numPr>
+          <w:numId w:val="1010"/>
+          <w:ilvl w:val="0"/>
+        </w:numPr>
+      </w:pPr>
+      <w:r>
+        <w:t xml:space="preserve">Never or almost never</w:t>
+      </w:r>
+    </w:p>
+    <w:p>
+      <w:pPr>
+        <w:pStyle w:val="Compact"/>
+        <w:numPr>
+          <w:numId w:val="1010"/>
+          <w:ilvl w:val="0"/>
+        </w:numPr>
+      </w:pPr>
+      <w:r>
+        <w:t xml:space="preserve">Less than once a month</w:t>
+      </w:r>
+    </w:p>
+    <w:p>
+      <w:pPr>
+        <w:pStyle w:val="Compact"/>
+        <w:numPr>
+          <w:numId w:val="1010"/>
+          <w:ilvl w:val="0"/>
+        </w:numPr>
+      </w:pPr>
+      <w:r>
+        <w:t xml:space="preserve">1-3 times each month</w:t>
+      </w:r>
+    </w:p>
+    <w:p>
+      <w:pPr>
+        <w:pStyle w:val="Compact"/>
+        <w:numPr>
+          <w:numId w:val="1010"/>
+          <w:ilvl w:val="0"/>
+        </w:numPr>
+      </w:pPr>
+      <w:r>
+        <w:t xml:space="preserve">At least once a week</w:t>
+      </w:r>
+    </w:p>
+    <w:p>
+      <w:pPr>
+        <w:pStyle w:val="Compact"/>
+        <w:numPr>
+          <w:numId w:val="1010"/>
+          <w:ilvl w:val="0"/>
+        </w:numPr>
+      </w:pPr>
+      <w:r>
+        <w:t xml:space="preserve">Every day</w:t>
       </w:r>
     </w:p>
     <w:p>
@@ -680,38 +763,14 @@
         <w:pStyle w:val="FirstParagraph"/>
       </w:pPr>
       <w:r>
-        <w:t xml:space="preserve">Many people also receive news indirectly, e.g., by talking to neighbors, friends, or family members. Next, we want to ask you a few questions about your social network.</w:t>
-      </w:r>
-    </w:p>
-    <w:p>
-      <w:pPr>
-        <w:pStyle w:val="BodyText"/>
-      </w:pPr>
-      <w:r>
-        <w:t xml:space="preserve">How often do you talk about politics with friends and family</w:t>
-      </w:r>
-    </w:p>
-    <w:p>
-      <w:pPr>
-        <w:pStyle w:val="BodyText"/>
-      </w:pPr>
-      <w:r>
-        <w:t xml:space="preserve">Do they know a lot about politics and the news?</w:t>
-      </w:r>
-    </w:p>
-    <w:p>
-      <w:pPr>
-        <w:pStyle w:val="BodyText"/>
-      </w:pPr>
-      <w:r>
-        <w:t xml:space="preserve">In your day-to-day life, how frequently do you see Hispanic/Latino immigrants in your community?</w:t>
-      </w:r>
-    </w:p>
-    <w:p>
-      <w:pPr>
-        <w:pStyle w:val="Compact"/>
-        <w:numPr>
-          <w:numId w:val="1009"/>
+        <w:t xml:space="preserve">In your day-to-day life, how frequently do you have conversations with Hispanic/Latino immigrants?</w:t>
+      </w:r>
+    </w:p>
+    <w:p>
+      <w:pPr>
+        <w:pStyle w:val="Compact"/>
+        <w:numPr>
+          <w:numId w:val="1011"/>
           <w:ilvl w:val="0"/>
         </w:numPr>
       </w:pPr>
@@ -723,7 +782,7 @@
       <w:pPr>
         <w:pStyle w:val="Compact"/>
         <w:numPr>
-          <w:numId w:val="1009"/>
+          <w:numId w:val="1011"/>
           <w:ilvl w:val="0"/>
         </w:numPr>
       </w:pPr>
@@ -735,7 +794,7 @@
       <w:pPr>
         <w:pStyle w:val="Compact"/>
         <w:numPr>
-          <w:numId w:val="1009"/>
+          <w:numId w:val="1011"/>
           <w:ilvl w:val="0"/>
         </w:numPr>
       </w:pPr>
@@ -747,7 +806,7 @@
       <w:pPr>
         <w:pStyle w:val="Compact"/>
         <w:numPr>
-          <w:numId w:val="1009"/>
+          <w:numId w:val="1011"/>
           <w:ilvl w:val="0"/>
         </w:numPr>
       </w:pPr>
@@ -759,7 +818,7 @@
       <w:pPr>
         <w:pStyle w:val="Compact"/>
         <w:numPr>
-          <w:numId w:val="1009"/>
+          <w:numId w:val="1011"/>
           <w:ilvl w:val="0"/>
         </w:numPr>
       </w:pPr>
@@ -772,14 +831,14 @@
         <w:pStyle w:val="FirstParagraph"/>
       </w:pPr>
       <w:r>
-        <w:t xml:space="preserve">In your day-to-day life, how frequently do you have conversations with Hispanic/Latino immigrants?</w:t>
-      </w:r>
-    </w:p>
-    <w:p>
-      <w:pPr>
-        <w:pStyle w:val="Compact"/>
-        <w:numPr>
-          <w:numId w:val="1010"/>
+        <w:t xml:space="preserve">In your day-to-day life, how frequently do you hear Spanish spoken?</w:t>
+      </w:r>
+    </w:p>
+    <w:p>
+      <w:pPr>
+        <w:pStyle w:val="Compact"/>
+        <w:numPr>
+          <w:numId w:val="1012"/>
           <w:ilvl w:val="0"/>
         </w:numPr>
       </w:pPr>
@@ -791,7 +850,7 @@
       <w:pPr>
         <w:pStyle w:val="Compact"/>
         <w:numPr>
-          <w:numId w:val="1010"/>
+          <w:numId w:val="1012"/>
           <w:ilvl w:val="0"/>
         </w:numPr>
       </w:pPr>
@@ -803,7 +862,7 @@
       <w:pPr>
         <w:pStyle w:val="Compact"/>
         <w:numPr>
-          <w:numId w:val="1010"/>
+          <w:numId w:val="1012"/>
           <w:ilvl w:val="0"/>
         </w:numPr>
       </w:pPr>
@@ -815,7 +874,7 @@
       <w:pPr>
         <w:pStyle w:val="Compact"/>
         <w:numPr>
-          <w:numId w:val="1010"/>
+          <w:numId w:val="1012"/>
           <w:ilvl w:val="0"/>
         </w:numPr>
       </w:pPr>
@@ -827,270 +886,12 @@
       <w:pPr>
         <w:pStyle w:val="Compact"/>
         <w:numPr>
-          <w:numId w:val="1010"/>
+          <w:numId w:val="1012"/>
           <w:ilvl w:val="0"/>
         </w:numPr>
       </w:pPr>
       <w:r>
         <w:t xml:space="preserve">Every day</w:t>
-      </w:r>
-    </w:p>
-    <w:p>
-      <w:pPr>
-        <w:pStyle w:val="FirstParagraph"/>
-      </w:pPr>
-      <w:r>
-        <w:t xml:space="preserve">In your day-to-day life, how frequently do you hear Spanish spoken?</w:t>
-      </w:r>
-    </w:p>
-    <w:p>
-      <w:pPr>
-        <w:pStyle w:val="Compact"/>
-        <w:numPr>
-          <w:numId w:val="1011"/>
-          <w:ilvl w:val="0"/>
-        </w:numPr>
-      </w:pPr>
-      <w:r>
-        <w:t xml:space="preserve">Never or almost never</w:t>
-      </w:r>
-    </w:p>
-    <w:p>
-      <w:pPr>
-        <w:pStyle w:val="Compact"/>
-        <w:numPr>
-          <w:numId w:val="1011"/>
-          <w:ilvl w:val="0"/>
-        </w:numPr>
-      </w:pPr>
-      <w:r>
-        <w:t xml:space="preserve">Less than once a month</w:t>
-      </w:r>
-    </w:p>
-    <w:p>
-      <w:pPr>
-        <w:pStyle w:val="Compact"/>
-        <w:numPr>
-          <w:numId w:val="1011"/>
-          <w:ilvl w:val="0"/>
-        </w:numPr>
-      </w:pPr>
-      <w:r>
-        <w:t xml:space="preserve">1-3 times each month</w:t>
-      </w:r>
-    </w:p>
-    <w:p>
-      <w:pPr>
-        <w:pStyle w:val="Compact"/>
-        <w:numPr>
-          <w:numId w:val="1011"/>
-          <w:ilvl w:val="0"/>
-        </w:numPr>
-      </w:pPr>
-      <w:r>
-        <w:t xml:space="preserve">At least once a week</w:t>
-      </w:r>
-    </w:p>
-    <w:p>
-      <w:pPr>
-        <w:pStyle w:val="Compact"/>
-        <w:numPr>
-          <w:numId w:val="1011"/>
-          <w:ilvl w:val="0"/>
-        </w:numPr>
-      </w:pPr>
-      <w:r>
-        <w:t xml:space="preserve">Every day</w:t>
-      </w:r>
-    </w:p>
-    <w:p>
-      <w:pPr>
-        <w:pStyle w:val="FirstParagraph"/>
-      </w:pPr>
-      <w:r>
-        <w:t xml:space="preserve">G3b</w:t>
-      </w:r>
-      <w:r>
-        <w:t xml:space="preserve"> </w:t>
-      </w:r>
-      <w:r>
-        <w:t xml:space="preserve">How would you describe the ethnic mix of your current neighborhood where you live? Would you say it is mostly White, mostly Black, mostly Hispanic, mostly Asian, A mix of people from different racial groups, or something else?</w:t>
-      </w:r>
-    </w:p>
-    <w:p>
-      <w:pPr>
-        <w:pStyle w:val="Compact"/>
-        <w:numPr>
-          <w:numId w:val="1012"/>
-          <w:ilvl w:val="0"/>
-        </w:numPr>
-      </w:pPr>
-      <w:r>
-        <w:t xml:space="preserve">Mostly white (Skip to G3.1)</w:t>
-      </w:r>
-    </w:p>
-    <w:p>
-      <w:pPr>
-        <w:pStyle w:val="Compact"/>
-        <w:numPr>
-          <w:numId w:val="1012"/>
-          <w:ilvl w:val="0"/>
-        </w:numPr>
-      </w:pPr>
-      <w:r>
-        <w:t xml:space="preserve">Mostly black (Skip to G3.1)</w:t>
-      </w:r>
-    </w:p>
-    <w:p>
-      <w:pPr>
-        <w:pStyle w:val="Compact"/>
-        <w:numPr>
-          <w:numId w:val="1012"/>
-          <w:ilvl w:val="0"/>
-        </w:numPr>
-      </w:pPr>
-      <w:r>
-        <w:t xml:space="preserve">Mostly Hispanic or Latino (Skip to G3.1)</w:t>
-      </w:r>
-    </w:p>
-    <w:p>
-      <w:pPr>
-        <w:pStyle w:val="Compact"/>
-        <w:numPr>
-          <w:numId w:val="1012"/>
-          <w:ilvl w:val="0"/>
-        </w:numPr>
-      </w:pPr>
-      <w:r>
-        <w:t xml:space="preserve">Mostly Asian (Skip to G3.1)</w:t>
-      </w:r>
-    </w:p>
-    <w:p>
-      <w:pPr>
-        <w:pStyle w:val="Compact"/>
-        <w:numPr>
-          <w:numId w:val="1012"/>
-          <w:ilvl w:val="0"/>
-        </w:numPr>
-      </w:pPr>
-      <w:r>
-        <w:t xml:space="preserve">A mix of people from different racial groups</w:t>
-      </w:r>
-    </w:p>
-    <w:p>
-      <w:pPr>
-        <w:pStyle w:val="Compact"/>
-        <w:numPr>
-          <w:numId w:val="1012"/>
-          <w:ilvl w:val="0"/>
-        </w:numPr>
-      </w:pPr>
-      <w:r>
-        <w:t xml:space="preserve">Something else (Skip to G3.1)</w:t>
-      </w:r>
-    </w:p>
-    <w:p>
-      <w:pPr>
-        <w:pStyle w:val="Compact"/>
-        <w:numPr>
-          <w:numId w:val="1012"/>
-          <w:ilvl w:val="0"/>
-        </w:numPr>
-      </w:pPr>
-      <w:r>
-        <w:t xml:space="preserve">DON’T KNOW (Skip to G3.1)</w:t>
-      </w:r>
-    </w:p>
-    <w:p>
-      <w:pPr>
-        <w:pStyle w:val="Compact"/>
-        <w:numPr>
-          <w:numId w:val="1012"/>
-          <w:ilvl w:val="0"/>
-        </w:numPr>
-      </w:pPr>
-      <w:r>
-        <w:t xml:space="preserve">REFUSED (Skip to G3.1)</w:t>
-      </w:r>
-    </w:p>
-    <w:p>
-      <w:pPr>
-        <w:pStyle w:val="FirstParagraph"/>
-      </w:pPr>
-      <w:r>
-        <w:t xml:space="preserve">G3c. Would that be mostly white and black, mostly white and Hispanic, mostly Hispanic and Black, or something else?</w:t>
-      </w:r>
-    </w:p>
-    <w:p>
-      <w:pPr>
-        <w:pStyle w:val="Compact"/>
-        <w:numPr>
-          <w:numId w:val="1013"/>
-          <w:ilvl w:val="0"/>
-        </w:numPr>
-      </w:pPr>
-      <w:r>
-        <w:t xml:space="preserve">Mostly white and black</w:t>
-      </w:r>
-    </w:p>
-    <w:p>
-      <w:pPr>
-        <w:pStyle w:val="Compact"/>
-        <w:numPr>
-          <w:numId w:val="1013"/>
-          <w:ilvl w:val="0"/>
-        </w:numPr>
-      </w:pPr>
-      <w:r>
-        <w:t xml:space="preserve">Mostly white and Hispanic</w:t>
-      </w:r>
-    </w:p>
-    <w:p>
-      <w:pPr>
-        <w:pStyle w:val="Compact"/>
-        <w:numPr>
-          <w:numId w:val="1013"/>
-          <w:ilvl w:val="0"/>
-        </w:numPr>
-      </w:pPr>
-      <w:r>
-        <w:t xml:space="preserve">Mostly black and Hispanic</w:t>
-      </w:r>
-    </w:p>
-    <w:p>
-      <w:pPr>
-        <w:pStyle w:val="Compact"/>
-        <w:numPr>
-          <w:numId w:val="1013"/>
-          <w:ilvl w:val="0"/>
-        </w:numPr>
-      </w:pPr>
-      <w:r>
-        <w:t xml:space="preserve">Something else.</w:t>
-      </w:r>
-    </w:p>
-    <w:p>
-      <w:pPr>
-        <w:pStyle w:val="Compact"/>
-        <w:numPr>
-          <w:numId w:val="1013"/>
-          <w:ilvl w:val="0"/>
-        </w:numPr>
-      </w:pPr>
-      <w:r>
-        <w:t xml:space="preserve">DON’T KNOW</w:t>
-      </w:r>
-    </w:p>
-    <w:p>
-      <w:pPr>
-        <w:pStyle w:val="Compact"/>
-        <w:numPr>
-          <w:numId w:val="1013"/>
-          <w:ilvl w:val="0"/>
-        </w:numPr>
-      </w:pPr>
-      <w:r>
-        <w:t xml:space="preserve">REFUSED</w:t>
       </w:r>
     </w:p>
     <w:p>
@@ -1124,12 +925,125 @@
       <w:pPr>
         <w:pStyle w:val="Compact"/>
         <w:numPr>
+          <w:numId w:val="1013"/>
+          <w:ilvl w:val="0"/>
+        </w:numPr>
+      </w:pPr>
+      <w:r>
+        <w:t xml:space="preserve">Very liberal</w:t>
+      </w:r>
+    </w:p>
+    <w:p>
+      <w:pPr>
+        <w:pStyle w:val="Compact"/>
+        <w:numPr>
+          <w:numId w:val="1013"/>
+          <w:ilvl w:val="0"/>
+        </w:numPr>
+      </w:pPr>
+      <w:r>
+        <w:t xml:space="preserve">Liberal</w:t>
+      </w:r>
+    </w:p>
+    <w:p>
+      <w:pPr>
+        <w:pStyle w:val="Compact"/>
+        <w:numPr>
+          <w:numId w:val="1013"/>
+          <w:ilvl w:val="0"/>
+        </w:numPr>
+      </w:pPr>
+      <w:r>
+        <w:t xml:space="preserve">Slightly liberal</w:t>
+      </w:r>
+    </w:p>
+    <w:p>
+      <w:pPr>
+        <w:pStyle w:val="Compact"/>
+        <w:numPr>
+          <w:numId w:val="1013"/>
+          <w:ilvl w:val="0"/>
+        </w:numPr>
+      </w:pPr>
+      <w:r>
+        <w:t xml:space="preserve">Moderate</w:t>
+      </w:r>
+    </w:p>
+    <w:p>
+      <w:pPr>
+        <w:pStyle w:val="Compact"/>
+        <w:numPr>
+          <w:numId w:val="1013"/>
+          <w:ilvl w:val="0"/>
+        </w:numPr>
+      </w:pPr>
+      <w:r>
+        <w:t xml:space="preserve">Slightly conservative</w:t>
+      </w:r>
+    </w:p>
+    <w:p>
+      <w:pPr>
+        <w:pStyle w:val="Compact"/>
+        <w:numPr>
+          <w:numId w:val="1013"/>
+          <w:ilvl w:val="0"/>
+        </w:numPr>
+      </w:pPr>
+      <w:r>
+        <w:t xml:space="preserve">Conservative</w:t>
+      </w:r>
+    </w:p>
+    <w:p>
+      <w:pPr>
+        <w:pStyle w:val="Compact"/>
+        <w:numPr>
+          <w:numId w:val="1013"/>
+          <w:ilvl w:val="0"/>
+        </w:numPr>
+      </w:pPr>
+      <w:r>
+        <w:t xml:space="preserve">Very conservative</w:t>
+      </w:r>
+    </w:p>
+    <w:p>
+      <w:pPr>
+        <w:pStyle w:val="Compact"/>
+        <w:numPr>
+          <w:numId w:val="1013"/>
+          <w:ilvl w:val="0"/>
+        </w:numPr>
+      </w:pPr>
+      <w:r>
+        <w:t xml:space="preserve">Not sure</w:t>
+      </w:r>
+    </w:p>
+    <w:p>
+      <w:pPr>
+        <w:pStyle w:val="FirstParagraph"/>
+      </w:pPr>
+      <w:r>
+        <w:rPr>
+          <w:b/>
+        </w:rPr>
+        <w:t xml:space="preserve">[party]</w:t>
+      </w:r>
+      <w:r>
+        <w:t xml:space="preserve"> </w:t>
+      </w:r>
+      <w:r>
+        <w:t xml:space="preserve">Generally speaking, do you think of yourself as a Republican, a Democrat, an independent, or other?e</w:t>
+      </w:r>
+    </w:p>
+    <w:p>
+      <w:pPr>
+        <w:pStyle w:val="Compact"/>
+        <w:numPr>
           <w:numId w:val="1014"/>
           <w:ilvl w:val="0"/>
         </w:numPr>
       </w:pPr>
       <w:r>
-        <w:t xml:space="preserve">Very liberal</w:t>
+        <w:t xml:space="preserve">Republican</w:t>
       </w:r>
     </w:p>
     <w:p>
@@ -1141,7 +1055,7 @@
         </w:numPr>
       </w:pPr>
       <w:r>
-        <w:t xml:space="preserve">Liberal</w:t>
+        <w:t xml:space="preserve">Democrat</w:t>
       </w:r>
     </w:p>
     <w:p>
@@ -1153,7 +1067,7 @@
         </w:numPr>
       </w:pPr>
       <w:r>
-        <w:t xml:space="preserve">Slightly liberal</w:t>
+        <w:t xml:space="preserve">Independent</w:t>
       </w:r>
     </w:p>
     <w:p>
@@ -1165,55 +1079,7 @@
         </w:numPr>
       </w:pPr>
       <w:r>
-        <w:t xml:space="preserve">Moderate</w:t>
-      </w:r>
-    </w:p>
-    <w:p>
-      <w:pPr>
-        <w:pStyle w:val="Compact"/>
-        <w:numPr>
-          <w:numId w:val="1014"/>
-          <w:ilvl w:val="0"/>
-        </w:numPr>
-      </w:pPr>
-      <w:r>
-        <w:t xml:space="preserve">Slightly conservative</w:t>
-      </w:r>
-    </w:p>
-    <w:p>
-      <w:pPr>
-        <w:pStyle w:val="Compact"/>
-        <w:numPr>
-          <w:numId w:val="1014"/>
-          <w:ilvl w:val="0"/>
-        </w:numPr>
-      </w:pPr>
-      <w:r>
-        <w:t xml:space="preserve">Conservative</w:t>
-      </w:r>
-    </w:p>
-    <w:p>
-      <w:pPr>
-        <w:pStyle w:val="Compact"/>
-        <w:numPr>
-          <w:numId w:val="1014"/>
-          <w:ilvl w:val="0"/>
-        </w:numPr>
-      </w:pPr>
-      <w:r>
-        <w:t xml:space="preserve">Very conservative</w:t>
-      </w:r>
-    </w:p>
-    <w:p>
-      <w:pPr>
-        <w:pStyle w:val="Compact"/>
-        <w:numPr>
-          <w:numId w:val="1014"/>
-          <w:ilvl w:val="0"/>
-        </w:numPr>
-      </w:pPr>
-      <w:r>
-        <w:t xml:space="preserve">Not sure</w:t>
+        <w:t xml:space="preserve">Other</w:t>
       </w:r>
     </w:p>
     <w:p>
@@ -1224,13 +1090,22 @@
         <w:rPr>
           <w:b/>
         </w:rPr>
-        <w:t xml:space="preserve">[party]</w:t>
-      </w:r>
-      <w:r>
-        <w:t xml:space="preserve"> </w:t>
-      </w:r>
-      <w:r>
-        <w:t xml:space="preserve">Generally speaking, do you think of yourself as a Republican, a Democrat, an independent, or other?e</w:t>
+        <w:t xml:space="preserve">[party_lean]</w:t>
+      </w:r>
+      <w:r>
+        <w:t xml:space="preserve"> </w:t>
+      </w:r>
+      <w:r>
+        <w:rPr>
+          <w:i/>
+        </w:rPr>
+        <w:t xml:space="preserve">(if other/independent is selected)</w:t>
+      </w:r>
+      <w:r>
+        <w:t xml:space="preserve"> </w:t>
+      </w:r>
+      <w:r>
+        <w:t xml:space="preserve">Do you think of yourself as CLOSER to the Republican Party or to the Democratic Party?</w:t>
       </w:r>
     </w:p>
     <w:p>
@@ -1242,7 +1117,7 @@
         </w:numPr>
       </w:pPr>
       <w:r>
-        <w:t xml:space="preserve">Republican</w:t>
+        <w:t xml:space="preserve">Democratic Party</w:t>
       </w:r>
     </w:p>
     <w:p>
@@ -1254,7 +1129,7 @@
         </w:numPr>
       </w:pPr>
       <w:r>
-        <w:t xml:space="preserve">Democrat</w:t>
+        <w:t xml:space="preserve">Republican Party</w:t>
       </w:r>
     </w:p>
     <w:p>
@@ -1266,19 +1141,7 @@
         </w:numPr>
       </w:pPr>
       <w:r>
-        <w:t xml:space="preserve">Independent</w:t>
-      </w:r>
-    </w:p>
-    <w:p>
-      <w:pPr>
-        <w:pStyle w:val="Compact"/>
-        <w:numPr>
-          <w:numId w:val="1015"/>
-          <w:ilvl w:val="0"/>
-        </w:numPr>
-      </w:pPr>
-      <w:r>
-        <w:t xml:space="preserve">Other</w:t>
+        <w:t xml:space="preserve">Neither Party</w:t>
       </w:r>
     </w:p>
     <w:p>
@@ -1289,7 +1152,7 @@
         <w:rPr>
           <w:b/>
         </w:rPr>
-        <w:t xml:space="preserve">[party_lean]</w:t>
+        <w:t xml:space="preserve">[party_strong]</w:t>
       </w:r>
       <w:r>
         <w:t xml:space="preserve"> </w:t>
@@ -1298,13 +1161,13 @@
         <w:rPr>
           <w:i/>
         </w:rPr>
-        <w:t xml:space="preserve">(if other/independent is selected)</w:t>
-      </w:r>
-      <w:r>
-        <w:t xml:space="preserve"> </w:t>
-      </w:r>
-      <w:r>
-        <w:t xml:space="preserve">Do you think of yourself as CLOSER to the Republican Party or to the Democratic Party?</w:t>
+        <w:t xml:space="preserve">(if Republican or Democrat is selected)</w:t>
+      </w:r>
+      <w:r>
+        <w:t xml:space="preserve"> </w:t>
+      </w:r>
+      <w:r>
+        <w:t xml:space="preserve">Would you consider yourself a strong Republican/Democrat or a not very strong Republican/Democrat?</w:t>
       </w:r>
     </w:p>
     <w:p>
@@ -1316,7 +1179,7 @@
         </w:numPr>
       </w:pPr>
       <w:r>
-        <w:t xml:space="preserve">Democratic Party</w:t>
+        <w:t xml:space="preserve">Strong</w:t>
       </w:r>
     </w:p>
     <w:p>
@@ -1328,19 +1191,7 @@
         </w:numPr>
       </w:pPr>
       <w:r>
-        <w:t xml:space="preserve">Republican Party</w:t>
-      </w:r>
-    </w:p>
-    <w:p>
-      <w:pPr>
-        <w:pStyle w:val="Compact"/>
-        <w:numPr>
-          <w:numId w:val="1016"/>
-          <w:ilvl w:val="0"/>
-        </w:numPr>
-      </w:pPr>
-      <w:r>
-        <w:t xml:space="preserve">Neither Party</w:t>
+        <w:t xml:space="preserve">Not very strong</w:t>
       </w:r>
     </w:p>
     <w:p>
@@ -1348,25 +1199,7 @@
         <w:pStyle w:val="FirstParagraph"/>
       </w:pPr>
       <w:r>
-        <w:rPr>
-          <w:b/>
-        </w:rPr>
-        <w:t xml:space="preserve">[party_strong]</w:t>
-      </w:r>
-      <w:r>
-        <w:t xml:space="preserve"> </w:t>
-      </w:r>
-      <w:r>
-        <w:rPr>
-          <w:i/>
-        </w:rPr>
-        <w:t xml:space="preserve">(if Republican or Democrat is selected)</w:t>
-      </w:r>
-      <w:r>
-        <w:t xml:space="preserve"> </w:t>
-      </w:r>
-      <w:r>
-        <w:t xml:space="preserve">Would you consider yourself a strong Republican/Democrat or a not very strong Republican/Democrat?</w:t>
+        <w:t xml:space="preserve">Most important problem</w:t>
       </w:r>
     </w:p>
     <w:p>
@@ -1378,27 +1211,17 @@
         </w:numPr>
       </w:pPr>
       <w:r>
-        <w:t xml:space="preserve">Strong</w:t>
-      </w:r>
-    </w:p>
-    <w:p>
-      <w:pPr>
-        <w:pStyle w:val="Compact"/>
-        <w:numPr>
-          <w:numId w:val="1017"/>
-          <w:ilvl w:val="0"/>
-        </w:numPr>
-      </w:pPr>
-      <w:r>
-        <w:t xml:space="preserve">Not very strong</w:t>
-      </w:r>
-    </w:p>
-    <w:p>
-      <w:pPr>
-        <w:pStyle w:val="FirstParagraph"/>
-      </w:pPr>
-      <w:r>
-        <w:t xml:space="preserve">Most important problem</w:t>
+        <w:t xml:space="preserve">give 10 options, choose 3</w:t>
+      </w:r>
+    </w:p>
+    <w:p>
+      <w:pPr>
+        <w:pStyle w:val="Heading2"/>
+      </w:pPr>
+      <w:bookmarkStart w:id="29" w:name="experimental-manipulation"/>
+      <w:bookmarkEnd w:id="29"/>
+      <w:r>
+        <w:t xml:space="preserve">Experimental Manipulation</w:t>
       </w:r>
     </w:p>
     <w:p>
@@ -1410,36 +1233,6 @@
         </w:numPr>
       </w:pPr>
       <w:r>
-        <w:t xml:space="preserve">give 10 options, choose 3</w:t>
-      </w:r>
-    </w:p>
-    <w:p>
-      <w:pPr>
-        <w:pStyle w:val="FirstParagraph"/>
-      </w:pPr>
-      <w:r>
-        <w:t xml:space="preserve">Measure of racial threat? support for welfare?</w:t>
-      </w:r>
-    </w:p>
-    <w:p>
-      <w:pPr>
-        <w:pStyle w:val="Heading2"/>
-      </w:pPr>
-      <w:bookmarkStart w:id="29" w:name="main-treatment"/>
-      <w:bookmarkEnd w:id="29"/>
-      <w:r>
-        <w:t xml:space="preserve">Main Treatment</w:t>
-      </w:r>
-    </w:p>
-    <w:p>
-      <w:pPr>
-        <w:pStyle w:val="Compact"/>
-        <w:numPr>
-          <w:numId w:val="1019"/>
-          <w:ilvl w:val="0"/>
-        </w:numPr>
-      </w:pPr>
-      <w:r>
         <w:t xml:space="preserve">First treatment: tweet (search/assigned X source X pro/con X RT ratio)</w:t>
       </w:r>
       <w:r>
@@ -1451,33 +1244,26 @@
     </w:p>
     <w:p>
       <w:pPr>
-        <w:pStyle w:val="Compact"/>
-        <w:numPr>
-          <w:numId w:val="1020"/>
-          <w:ilvl w:val="1"/>
+        <w:numPr>
+          <w:numId w:val="1018"/>
+          <w:ilvl w:val="0"/>
         </w:numPr>
       </w:pPr>
       <w:r>
         <w:t xml:space="preserve">Second treatment: full article (same groups as before)</w:t>
       </w:r>
-    </w:p>
-    <w:p>
-      <w:pPr>
-        <w:pStyle w:val="Compact"/>
-        <w:numPr>
-          <w:numId w:val="1021"/>
-          <w:ilvl w:val="2"/>
-        </w:numPr>
-      </w:pPr>
-      <w:r>
-        <w:t xml:space="preserve">Outcome measure: how much time spent on article?</w:t>
-      </w:r>
-    </w:p>
-    <w:p>
-      <w:pPr>
-        <w:pStyle w:val="Compact"/>
-        <w:numPr>
-          <w:numId w:val="1019"/>
+      <w:r>
+        <w:t xml:space="preserve"> </w:t>
+      </w:r>
+      <w:r>
+        <w:t xml:space="preserve">- Outcome measure: how much time spent on article?</w:t>
+      </w:r>
+    </w:p>
+    <w:p>
+      <w:pPr>
+        <w:pStyle w:val="Compact"/>
+        <w:numPr>
+          <w:numId w:val="1018"/>
           <w:ilvl w:val="0"/>
         </w:numPr>
       </w:pPr>
@@ -1489,7 +1275,7 @@
       <w:pPr>
         <w:pStyle w:val="Compact"/>
         <w:numPr>
-          <w:numId w:val="1019"/>
+          <w:numId w:val="1018"/>
           <w:ilvl w:val="0"/>
         </w:numPr>
       </w:pPr>
@@ -1501,7 +1287,7 @@
       <w:pPr>
         <w:pStyle w:val="Compact"/>
         <w:numPr>
-          <w:numId w:val="1019"/>
+          <w:numId w:val="1018"/>
           <w:ilvl w:val="0"/>
         </w:numPr>
       </w:pPr>
@@ -1511,9 +1297,8 @@
     </w:p>
     <w:p>
       <w:pPr>
-        <w:pStyle w:val="Compact"/>
-        <w:numPr>
-          <w:numId w:val="1019"/>
+        <w:numPr>
+          <w:numId w:val="1018"/>
           <w:ilvl w:val="0"/>
         </w:numPr>
       </w:pPr>
@@ -1911,7 +1696,7 @@
       <w:pPr>
         <w:pStyle w:val="Compact"/>
         <w:numPr>
-          <w:numId w:val="1022"/>
+          <w:numId w:val="1019"/>
           <w:ilvl w:val="0"/>
         </w:numPr>
       </w:pPr>
@@ -1934,7 +1719,7 @@
       <w:pPr>
         <w:pStyle w:val="Compact"/>
         <w:numPr>
-          <w:numId w:val="1022"/>
+          <w:numId w:val="1019"/>
           <w:ilvl w:val="0"/>
         </w:numPr>
       </w:pPr>
@@ -1957,7 +1742,7 @@
       <w:pPr>
         <w:pStyle w:val="Compact"/>
         <w:numPr>
-          <w:numId w:val="1022"/>
+          <w:numId w:val="1019"/>
           <w:ilvl w:val="0"/>
         </w:numPr>
       </w:pPr>
@@ -1980,7 +1765,7 @@
       <w:pPr>
         <w:pStyle w:val="Compact"/>
         <w:numPr>
-          <w:numId w:val="1023"/>
+          <w:numId w:val="1020"/>
           <w:ilvl w:val="1"/>
         </w:numPr>
       </w:pPr>
@@ -2018,6 +1803,205 @@
     </w:p>
     <w:p>
       <w:pPr>
+        <w:pStyle w:val="FirstParagraph"/>
+      </w:pPr>
+      <w:r>
+        <w:t xml:space="preserve">We are eager to learn what you think about various issues facing America today.</w:t>
+      </w:r>
+    </w:p>
+    <w:p>
+      <w:pPr>
+        <w:pStyle w:val="Heading3"/>
+      </w:pPr>
+      <w:bookmarkStart w:id="42" w:name="block-1-attitudes-towards-immigration"/>
+      <w:bookmarkEnd w:id="42"/>
+      <w:r>
+        <w:t xml:space="preserve">Block 1: Attitudes towards immigration</w:t>
+      </w:r>
+    </w:p>
+    <w:p>
+      <w:pPr>
+        <w:pStyle w:val="FirstParagraph"/>
+      </w:pPr>
+      <w:r>
+        <w:rPr>
+          <w:b/>
+        </w:rPr>
+        <w:t xml:space="preserve">[unemp]</w:t>
+      </w:r>
+      <w:r>
+        <w:t xml:space="preserve"> </w:t>
+      </w:r>
+      <w:r>
+        <w:t xml:space="preserve">Out of every 100 people living in the United States, how many do you think were born outside of the country? [Response is given in textbox; only responses 0-100 are allowed. Don’t know option is also provided.]</w:t>
+      </w:r>
+    </w:p>
+    <w:p>
+      <w:pPr>
+        <w:pStyle w:val="Compact"/>
+        <w:numPr>
+          <w:numId w:val="1021"/>
+          <w:ilvl w:val="0"/>
+        </w:numPr>
+      </w:pPr>
+      <w:r>
+        <w:t xml:space="preserve">0-100</w:t>
+      </w:r>
+      <w:r>
+        <w:t xml:space="preserve"> </w:t>
+      </w:r>
+      <w:r>
+        <w:rPr>
+          <w:i/>
+        </w:rPr>
+        <w:t xml:space="preserve">SLIDER</w:t>
+      </w:r>
+    </w:p>
+    <w:p>
+      <w:pPr>
+        <w:pStyle w:val="Compact"/>
+        <w:numPr>
+          <w:numId w:val="1021"/>
+          <w:ilvl w:val="0"/>
+        </w:numPr>
+      </w:pPr>
+      <w:r>
+        <w:t xml:space="preserve">999 Don’t know</w:t>
+      </w:r>
+    </w:p>
+    <w:p>
+      <w:pPr>
+        <w:pStyle w:val="FirstParagraph"/>
+      </w:pPr>
+      <w:r>
+        <w:t xml:space="preserve">Additional question on information provided in survey?</w:t>
+      </w:r>
+    </w:p>
+    <w:p>
+      <w:pPr>
+        <w:pStyle w:val="BodyText"/>
+      </w:pPr>
+      <w:r>
+        <w:rPr>
+          <w:b/>
+        </w:rPr>
+        <w:t xml:space="preserve">[immig_attd]</w:t>
+      </w:r>
+      <w:r>
+        <w:t xml:space="preserve"> </w:t>
+      </w:r>
+      <w:r>
+        <w:t xml:space="preserve">Do you think the number of immigrants from foreign countries who are permitted to come to the United States to live should be…?</w:t>
+      </w:r>
+    </w:p>
+    <w:p>
+      <w:pPr>
+        <w:pStyle w:val="Compact"/>
+        <w:numPr>
+          <w:numId w:val="1022"/>
+          <w:ilvl w:val="0"/>
+        </w:numPr>
+      </w:pPr>
+      <w:r>
+        <w:t xml:space="preserve">Increased a lot</w:t>
+      </w:r>
+    </w:p>
+    <w:p>
+      <w:pPr>
+        <w:pStyle w:val="Compact"/>
+        <w:numPr>
+          <w:numId w:val="1022"/>
+          <w:ilvl w:val="0"/>
+        </w:numPr>
+      </w:pPr>
+      <w:r>
+        <w:t xml:space="preserve">Increased a little</w:t>
+      </w:r>
+    </w:p>
+    <w:p>
+      <w:pPr>
+        <w:pStyle w:val="Compact"/>
+        <w:numPr>
+          <w:numId w:val="1022"/>
+          <w:ilvl w:val="0"/>
+        </w:numPr>
+      </w:pPr>
+      <w:r>
+        <w:t xml:space="preserve">Left the same</w:t>
+      </w:r>
+    </w:p>
+    <w:p>
+      <w:pPr>
+        <w:pStyle w:val="Compact"/>
+        <w:numPr>
+          <w:numId w:val="1022"/>
+          <w:ilvl w:val="0"/>
+        </w:numPr>
+      </w:pPr>
+      <w:r>
+        <w:t xml:space="preserve">Decreased a little</w:t>
+      </w:r>
+    </w:p>
+    <w:p>
+      <w:pPr>
+        <w:pStyle w:val="Compact"/>
+        <w:numPr>
+          <w:numId w:val="1022"/>
+          <w:ilvl w:val="0"/>
+        </w:numPr>
+      </w:pPr>
+      <w:r>
+        <w:t xml:space="preserve">Decreased a lot</w:t>
+      </w:r>
+    </w:p>
+    <w:p>
+      <w:pPr>
+        <w:pStyle w:val="FirstParagraph"/>
+      </w:pPr>
+      <w:r>
+        <w:rPr>
+          <w:b/>
+        </w:rPr>
+        <w:t xml:space="preserve">[taxes]</w:t>
+      </w:r>
+      <w:r>
+        <w:t xml:space="preserve"> </w:t>
+      </w:r>
+      <w:r>
+        <w:t xml:space="preserve">Most people who come to live in the U.S. work and pay taxes. They also use health and social services. On balance, do you think people who come here take out more than they put in or put in more than they take out?</w:t>
+      </w:r>
+    </w:p>
+    <w:p>
+      <w:pPr>
+        <w:pStyle w:val="Compact"/>
+        <w:numPr>
+          <w:numId w:val="1023"/>
+          <w:ilvl w:val="0"/>
+        </w:numPr>
+      </w:pPr>
+      <w:r>
+        <w:t xml:space="preserve">0 (Generally take out more) - 10 (Generally put in more) &amp; 99 (DK)</w:t>
+      </w:r>
+    </w:p>
+    <w:p>
+      <w:pPr>
+        <w:pStyle w:val="FirstParagraph"/>
+      </w:pPr>
+      <w:r>
+        <w:rPr>
+          <w:b/>
+        </w:rPr>
+        <w:t xml:space="preserve">[taxes_oe]</w:t>
+      </w:r>
+      <w:r>
+        <w:t xml:space="preserve"> </w:t>
+      </w:r>
+      <w:r>
+        <w:t xml:space="preserve">Please explain your answer in a few short sentences. What is the main argument that came to mind when answering the question?</w:t>
+      </w:r>
+    </w:p>
+    <w:p>
+      <w:pPr>
         <w:pStyle w:val="Compact"/>
         <w:numPr>
           <w:numId w:val="1024"/>
@@ -2025,43 +2009,10 @@
         </w:numPr>
       </w:pPr>
       <w:r>
-        <w:t xml:space="preserve">Attitudes towards immigration</w:t>
-      </w:r>
-    </w:p>
-    <w:p>
-      <w:pPr>
-        <w:pStyle w:val="Compact"/>
-        <w:numPr>
-          <w:numId w:val="1024"/>
-          <w:ilvl w:val="0"/>
-        </w:numPr>
-      </w:pPr>
-      <w:r>
-        <w:t xml:space="preserve">Perception of migrants’ contribution to economy</w:t>
-      </w:r>
-    </w:p>
-    <w:p>
-      <w:pPr>
-        <w:pStyle w:val="Compact"/>
-        <w:numPr>
-          <w:numId w:val="1024"/>
-          <w:ilvl w:val="0"/>
-        </w:numPr>
-      </w:pPr>
-      <w:r>
-        <w:t xml:space="preserve">Evaluate Fox, MSNBC</w:t>
-      </w:r>
-    </w:p>
-    <w:p>
-      <w:pPr>
-        <w:pStyle w:val="Compact"/>
-        <w:numPr>
-          <w:numId w:val="1024"/>
-          <w:ilvl w:val="0"/>
-        </w:numPr>
-      </w:pPr>
-      <w:r>
-        <w:t xml:space="preserve">Sociodemographics etc.</w:t>
+        <w:rPr>
+          <w:i/>
+        </w:rPr>
+        <w:t xml:space="preserve">TEXTBOX</w:t>
       </w:r>
     </w:p>
     <w:p>
@@ -2069,17 +2020,28 @@
         <w:pStyle w:val="FirstParagraph"/>
       </w:pPr>
       <w:r>
-        <w:t xml:space="preserve">We are eager to learn what you think about various issues facing America today.</w:t>
-      </w:r>
-    </w:p>
-    <w:p>
-      <w:pPr>
-        <w:pStyle w:val="Heading3"/>
-      </w:pPr>
-      <w:bookmarkStart w:id="42" w:name="block-1-story-evaluation-manipulation-check-only-include-in-treatment-condition"/>
-      <w:bookmarkEnd w:id="42"/>
-      <w:r>
-        <w:t xml:space="preserve">Block 1: Story Evaluation / Manipulation check [ONLY INCLUDE IN TREATMENT CONDITION]</w:t>
+        <w:rPr>
+          <w:b/>
+        </w:rPr>
+        <w:t xml:space="preserve">[jobs]</w:t>
+      </w:r>
+      <w:r>
+        <w:t xml:space="preserve"> </w:t>
+      </w:r>
+      <w:r>
+        <w:t xml:space="preserve">On average, would you say that people who come to live here from other countries will take jobs away from people already here or add to the economy by creating additional jobs?</w:t>
+      </w:r>
+    </w:p>
+    <w:p>
+      <w:pPr>
+        <w:pStyle w:val="Compact"/>
+        <w:numPr>
+          <w:numId w:val="1025"/>
+          <w:ilvl w:val="0"/>
+        </w:numPr>
+      </w:pPr>
+      <w:r>
+        <w:t xml:space="preserve">0 (Take jobs away) - 10 (Create additional jobs) &amp; 99 (DK)</w:t>
       </w:r>
     </w:p>
     <w:p>
@@ -2087,7 +2049,171 @@
         <w:pStyle w:val="FirstParagraph"/>
       </w:pPr>
       <w:r>
-        <w:t xml:space="preserve">General comprehension question about story</w:t>
+        <w:rPr>
+          <w:b/>
+        </w:rPr>
+        <w:t xml:space="preserve">[jobs_oe]</w:t>
+      </w:r>
+      <w:r>
+        <w:t xml:space="preserve"> </w:t>
+      </w:r>
+      <w:r>
+        <w:t xml:space="preserve">Please explain your answer in a few short sentences. What is the main argument that came to mind when answering the question?</w:t>
+      </w:r>
+    </w:p>
+    <w:p>
+      <w:pPr>
+        <w:pStyle w:val="Compact"/>
+        <w:numPr>
+          <w:numId w:val="1026"/>
+          <w:ilvl w:val="0"/>
+        </w:numPr>
+      </w:pPr>
+      <w:r>
+        <w:rPr>
+          <w:i/>
+        </w:rPr>
+        <w:t xml:space="preserve">TEXTBOX</w:t>
+      </w:r>
+    </w:p>
+    <w:p>
+      <w:pPr>
+        <w:pStyle w:val="FirstParagraph"/>
+      </w:pPr>
+      <w:r>
+        <w:rPr>
+          <w:b/>
+        </w:rPr>
+        <w:t xml:space="preserve">[culture]</w:t>
+      </w:r>
+      <w:r>
+        <w:t xml:space="preserve"> </w:t>
+      </w:r>
+      <w:r>
+        <w:t xml:space="preserve">And would you say that America’s cultural life is generally undermined or enriched by people coming to live here from other countries?</w:t>
+      </w:r>
+    </w:p>
+    <w:p>
+      <w:pPr>
+        <w:pStyle w:val="Compact"/>
+        <w:numPr>
+          <w:numId w:val="1027"/>
+          <w:ilvl w:val="0"/>
+        </w:numPr>
+      </w:pPr>
+      <w:r>
+        <w:t xml:space="preserve">0 (Cultural life undermined) - 10 (Cultural life enriched) &amp; 99 (DK)</w:t>
+      </w:r>
+    </w:p>
+    <w:p>
+      <w:pPr>
+        <w:pStyle w:val="FirstParagraph"/>
+      </w:pPr>
+      <w:r>
+        <w:rPr>
+          <w:b/>
+        </w:rPr>
+        <w:t xml:space="preserve">[culture_oe]</w:t>
+      </w:r>
+      <w:r>
+        <w:t xml:space="preserve"> </w:t>
+      </w:r>
+      <w:r>
+        <w:t xml:space="preserve">Please explain your answer in a few short sentences. What is the main argument that came to mind when answering the question?</w:t>
+      </w:r>
+    </w:p>
+    <w:p>
+      <w:pPr>
+        <w:pStyle w:val="Compact"/>
+        <w:numPr>
+          <w:numId w:val="1028"/>
+          <w:ilvl w:val="0"/>
+        </w:numPr>
+      </w:pPr>
+      <w:r>
+        <w:rPr>
+          <w:i/>
+        </w:rPr>
+        <w:t xml:space="preserve">TEXTBOX</w:t>
+      </w:r>
+    </w:p>
+    <w:p>
+      <w:pPr>
+        <w:pStyle w:val="FirstParagraph"/>
+      </w:pPr>
+      <w:r>
+        <w:rPr>
+          <w:b/>
+        </w:rPr>
+        <w:t xml:space="preserve">[crime]</w:t>
+      </w:r>
+      <w:r>
+        <w:t xml:space="preserve"> </w:t>
+      </w:r>
+      <w:r>
+        <w:t xml:space="preserve">In general, do you think that America’s crime problems are made worse or better by people coming to live here from other countries?</w:t>
+      </w:r>
+    </w:p>
+    <w:p>
+      <w:pPr>
+        <w:pStyle w:val="Compact"/>
+        <w:numPr>
+          <w:numId w:val="1029"/>
+          <w:ilvl w:val="0"/>
+        </w:numPr>
+      </w:pPr>
+      <w:r>
+        <w:t xml:space="preserve">0 (Made worse) - 10 (Made better) &amp; 99 (DK)</w:t>
+      </w:r>
+    </w:p>
+    <w:p>
+      <w:pPr>
+        <w:pStyle w:val="FirstParagraph"/>
+      </w:pPr>
+      <w:r>
+        <w:rPr>
+          <w:b/>
+        </w:rPr>
+        <w:t xml:space="preserve">[crime_oe]</w:t>
+      </w:r>
+      <w:r>
+        <w:t xml:space="preserve"> </w:t>
+      </w:r>
+      <w:r>
+        <w:t xml:space="preserve">Please explain your answer in a few short sentences. What is the main argument that came to mind when answering the question?</w:t>
+      </w:r>
+    </w:p>
+    <w:p>
+      <w:pPr>
+        <w:pStyle w:val="Compact"/>
+        <w:numPr>
+          <w:numId w:val="1030"/>
+          <w:ilvl w:val="0"/>
+        </w:numPr>
+      </w:pPr>
+      <w:r>
+        <w:rPr>
+          <w:i/>
+        </w:rPr>
+        <w:t xml:space="preserve">TEXTBOX</w:t>
+      </w:r>
+    </w:p>
+    <w:p>
+      <w:pPr>
+        <w:pStyle w:val="Heading2"/>
+      </w:pPr>
+      <w:bookmarkStart w:id="43" w:name="block-3-trust-in-media-sources"/>
+      <w:bookmarkEnd w:id="43"/>
+      <w:r>
+        <w:t xml:space="preserve">Block 3: Trust in media sources</w:t>
+      </w:r>
+    </w:p>
+    <w:p>
+      <w:pPr>
+        <w:pStyle w:val="FirstParagraph"/>
+      </w:pPr>
+      <w:r>
+        <w:t xml:space="preserve">Let’s briefly return to the question of different media sources.</w:t>
       </w:r>
     </w:p>
     <w:p>
@@ -2095,7 +2221,7 @@
         <w:pStyle w:val="BodyText"/>
       </w:pPr>
       <w:r>
-        <w:t xml:space="preserve">Agree / Disagree with main story</w:t>
+        <w:t xml:space="preserve">Rank media sources in terms of how much you trust them</w:t>
       </w:r>
     </w:p>
     <w:p>
@@ -2103,17 +2229,17 @@
         <w:pStyle w:val="BodyText"/>
       </w:pPr>
       <w:r>
-        <w:t xml:space="preserve">How does R feel about the particular news source?</w:t>
-      </w:r>
-    </w:p>
-    <w:p>
-      <w:pPr>
-        <w:pStyle w:val="Heading3"/>
-      </w:pPr>
-      <w:bookmarkStart w:id="43" w:name="block-1-main-outcome-measures"/>
-      <w:bookmarkEnd w:id="43"/>
-      <w:r>
-        <w:t xml:space="preserve">Block 1: Main outcome measures</w:t>
+        <w:t xml:space="preserve">Trust in MSNBC / Fox?</w:t>
+      </w:r>
+    </w:p>
+    <w:p>
+      <w:pPr>
+        <w:pStyle w:val="Heading2"/>
+      </w:pPr>
+      <w:bookmarkStart w:id="44" w:name="block-4-sociodemographics"/>
+      <w:bookmarkEnd w:id="44"/>
+      <w:r>
+        <w:t xml:space="preserve">Block 4: Sociodemographics</w:t>
       </w:r>
     </w:p>
     <w:p>
@@ -2121,76 +2247,60 @@
         <w:pStyle w:val="FirstParagraph"/>
       </w:pPr>
       <w:r>
+        <w:t xml:space="preserve">This almost completes our survey, we only need some additional information about your background.</w:t>
+      </w:r>
+    </w:p>
+    <w:p>
+      <w:pPr>
+        <w:pStyle w:val="BodyText"/>
+      </w:pPr>
+      <w:r>
         <w:rPr>
           <w:b/>
         </w:rPr>
-        <w:t xml:space="preserve">immig_attd:</w:t>
-      </w:r>
-      <w:r>
-        <w:t xml:space="preserve"> </w:t>
-      </w:r>
-      <w:r>
-        <w:t xml:space="preserve">Do you think the number of immigrants from foreign countries who are permitted to come to the United States to live should be…?</w:t>
-      </w:r>
-    </w:p>
-    <w:p>
-      <w:pPr>
-        <w:pStyle w:val="Compact"/>
-        <w:numPr>
-          <w:numId w:val="1025"/>
-          <w:ilvl w:val="0"/>
-        </w:numPr>
-      </w:pPr>
-      <w:r>
-        <w:t xml:space="preserve">Increased a lot</w:t>
-      </w:r>
-    </w:p>
-    <w:p>
-      <w:pPr>
-        <w:pStyle w:val="Compact"/>
-        <w:numPr>
-          <w:numId w:val="1025"/>
-          <w:ilvl w:val="0"/>
-        </w:numPr>
-      </w:pPr>
-      <w:r>
-        <w:t xml:space="preserve">Increased a little</w:t>
-      </w:r>
-    </w:p>
-    <w:p>
-      <w:pPr>
-        <w:pStyle w:val="Compact"/>
-        <w:numPr>
-          <w:numId w:val="1025"/>
-          <w:ilvl w:val="0"/>
-        </w:numPr>
-      </w:pPr>
-      <w:r>
-        <w:t xml:space="preserve">Left the same</w:t>
-      </w:r>
-    </w:p>
-    <w:p>
-      <w:pPr>
-        <w:pStyle w:val="Compact"/>
-        <w:numPr>
-          <w:numId w:val="1025"/>
-          <w:ilvl w:val="0"/>
-        </w:numPr>
-      </w:pPr>
-      <w:r>
-        <w:t xml:space="preserve">Decreased a little</w:t>
-      </w:r>
-    </w:p>
-    <w:p>
-      <w:pPr>
-        <w:pStyle w:val="Compact"/>
-        <w:numPr>
-          <w:numId w:val="1025"/>
-          <w:ilvl w:val="0"/>
-        </w:numPr>
-      </w:pPr>
-      <w:r>
-        <w:t xml:space="preserve">Decreased a lot</w:t>
+        <w:t xml:space="preserve">[gender]</w:t>
+      </w:r>
+      <w:r>
+        <w:t xml:space="preserve"> </w:t>
+      </w:r>
+      <w:r>
+        <w:t xml:space="preserve">Do you consider yourself Male, Female, or other?</w:t>
+      </w:r>
+    </w:p>
+    <w:p>
+      <w:pPr>
+        <w:pStyle w:val="Compact"/>
+        <w:numPr>
+          <w:numId w:val="1031"/>
+          <w:ilvl w:val="0"/>
+        </w:numPr>
+      </w:pPr>
+      <w:r>
+        <w:t xml:space="preserve">Male</w:t>
+      </w:r>
+    </w:p>
+    <w:p>
+      <w:pPr>
+        <w:pStyle w:val="Compact"/>
+        <w:numPr>
+          <w:numId w:val="1031"/>
+          <w:ilvl w:val="0"/>
+        </w:numPr>
+      </w:pPr>
+      <w:r>
+        <w:t xml:space="preserve">Female</w:t>
+      </w:r>
+    </w:p>
+    <w:p>
+      <w:pPr>
+        <w:pStyle w:val="Compact"/>
+        <w:numPr>
+          <w:numId w:val="1031"/>
+          <w:ilvl w:val="0"/>
+        </w:numPr>
+      </w:pPr>
+      <w:r>
+        <w:t xml:space="preserve">Other</w:t>
       </w:r>
     </w:p>
     <w:p>
@@ -2201,46 +2311,28 @@
         <w:rPr>
           <w:b/>
         </w:rPr>
-        <w:t xml:space="preserve">unemp:</w:t>
-      </w:r>
-      <w:r>
-        <w:t xml:space="preserve"> </w:t>
-      </w:r>
-      <w:r>
-        <w:t xml:space="preserve">Out of every 100 people living in the United States, how many do you think were born outside of the country? [Response is given in textbox; only responses 0-100 are allowed. Don’t know option is also provided.]</w:t>
-      </w:r>
-    </w:p>
-    <w:p>
-      <w:pPr>
-        <w:pStyle w:val="Compact"/>
-        <w:numPr>
-          <w:numId w:val="1026"/>
-          <w:ilvl w:val="0"/>
-        </w:numPr>
-      </w:pPr>
-      <w:r>
-        <w:t xml:space="preserve">0-100</w:t>
-      </w:r>
-      <w:r>
-        <w:t xml:space="preserve"> </w:t>
-      </w:r>
+        <w:t xml:space="preserve">[age]</w:t>
+      </w:r>
+      <w:r>
+        <w:t xml:space="preserve"> </w:t>
+      </w:r>
+      <w:r>
+        <w:t xml:space="preserve">What is your age?</w:t>
+      </w:r>
+    </w:p>
+    <w:p>
+      <w:pPr>
+        <w:pStyle w:val="Compact"/>
+        <w:numPr>
+          <w:numId w:val="1032"/>
+          <w:ilvl w:val="0"/>
+        </w:numPr>
+      </w:pPr>
       <w:r>
         <w:rPr>
           <w:i/>
         </w:rPr>
-        <w:t xml:space="preserve">SLIDER</w:t>
-      </w:r>
-    </w:p>
-    <w:p>
-      <w:pPr>
-        <w:pStyle w:val="Compact"/>
-        <w:numPr>
-          <w:numId w:val="1026"/>
-          <w:ilvl w:val="0"/>
-        </w:numPr>
-      </w:pPr>
-      <w:r>
-        <w:t xml:space="preserve">999 Don’t know</w:t>
+        <w:t xml:space="preserve">TEXTBOX</w:t>
       </w:r>
     </w:p>
     <w:p>
@@ -2248,19 +2340,40 @@
         <w:pStyle w:val="FirstParagraph"/>
       </w:pPr>
       <w:r>
-        <w:t xml:space="preserve">Most people who come to live in the U.S. work and pay taxes. They also use health and social services. On balance, do you think people who come here take out more than they put in or put in more than they take out?</w:t>
-      </w:r>
-    </w:p>
-    <w:p>
-      <w:pPr>
-        <w:pStyle w:val="Compact"/>
-        <w:numPr>
-          <w:numId w:val="1027"/>
-          <w:ilvl w:val="0"/>
-        </w:numPr>
-      </w:pPr>
-      <w:r>
-        <w:t xml:space="preserve">0 (Generally take out more) - 10 (Generally put in more) &amp; 99 (DK)</w:t>
+        <w:rPr>
+          <w:b/>
+        </w:rPr>
+        <w:t xml:space="preserve">[usborn]</w:t>
+      </w:r>
+      <w:r>
+        <w:t xml:space="preserve"> </w:t>
+      </w:r>
+      <w:r>
+        <w:t xml:space="preserve">Were you born in the United States?</w:t>
+      </w:r>
+    </w:p>
+    <w:p>
+      <w:pPr>
+        <w:pStyle w:val="Compact"/>
+        <w:numPr>
+          <w:numId w:val="1033"/>
+          <w:ilvl w:val="0"/>
+        </w:numPr>
+      </w:pPr>
+      <w:r>
+        <w:t xml:space="preserve">Yes</w:t>
+      </w:r>
+    </w:p>
+    <w:p>
+      <w:pPr>
+        <w:pStyle w:val="Compact"/>
+        <w:numPr>
+          <w:numId w:val="1033"/>
+          <w:ilvl w:val="0"/>
+        </w:numPr>
+      </w:pPr>
+      <w:r>
+        <w:t xml:space="preserve">No</w:t>
       </w:r>
     </w:p>
     <w:p>
@@ -2268,7 +2381,10 @@
         <w:pStyle w:val="FirstParagraph"/>
       </w:pPr>
       <w:r>
-        <w:t xml:space="preserve">You answer to the previous question was</w:t>
+        <w:rPr>
+          <w:b/>
+        </w:rPr>
+        <w:t xml:space="preserve">[usborn_year]</w:t>
       </w:r>
       <w:r>
         <w:t xml:space="preserve"> </w:t>
@@ -2277,17 +2393,20 @@
         <w:rPr>
           <w:i/>
         </w:rPr>
-        <w:t xml:space="preserve">X</w:t>
-      </w:r>
-      <w:r>
-        <w:t xml:space="preserve">. Please explain your answer in a few short sentences. What is the main argument that came to mind when answering the question?</w:t>
-      </w:r>
-    </w:p>
-    <w:p>
-      <w:pPr>
-        <w:pStyle w:val="Compact"/>
-        <w:numPr>
-          <w:numId w:val="1028"/>
+        <w:t xml:space="preserve">(only ask if [usborn]==0)</w:t>
+      </w:r>
+      <w:r>
+        <w:t xml:space="preserve"> </w:t>
+      </w:r>
+      <w:r>
+        <w:t xml:space="preserve">When did you first arrive to live in the US?</w:t>
+      </w:r>
+    </w:p>
+    <w:p>
+      <w:pPr>
+        <w:pStyle w:val="Compact"/>
+        <w:numPr>
+          <w:numId w:val="1034"/>
           <w:ilvl w:val="0"/>
         </w:numPr>
       </w:pPr>
@@ -2303,19 +2422,112 @@
         <w:pStyle w:val="FirstParagraph"/>
       </w:pPr>
       <w:r>
-        <w:t xml:space="preserve">On average, would you say that people who come to live here from other countries will take jobs away from people already here or add to the economy by creating additional jobs?</w:t>
-      </w:r>
-    </w:p>
-    <w:p>
-      <w:pPr>
-        <w:pStyle w:val="Compact"/>
-        <w:numPr>
-          <w:numId w:val="1029"/>
-          <w:ilvl w:val="0"/>
-        </w:numPr>
-      </w:pPr>
-      <w:r>
-        <w:t xml:space="preserve">0 (Take jobs away) - 10 (Create additional jobs) &amp; 99 (DK)</w:t>
+        <w:rPr>
+          <w:b/>
+        </w:rPr>
+        <w:t xml:space="preserve">[race]</w:t>
+      </w:r>
+      <w:r>
+        <w:t xml:space="preserve"> </w:t>
+      </w:r>
+      <w:r>
+        <w:t xml:space="preserve">What racial or ethnic group best describes you?</w:t>
+      </w:r>
+    </w:p>
+    <w:p>
+      <w:pPr>
+        <w:pStyle w:val="Compact"/>
+        <w:numPr>
+          <w:numId w:val="1035"/>
+          <w:ilvl w:val="0"/>
+        </w:numPr>
+      </w:pPr>
+      <w:r>
+        <w:t xml:space="preserve">White</w:t>
+      </w:r>
+    </w:p>
+    <w:p>
+      <w:pPr>
+        <w:pStyle w:val="Compact"/>
+        <w:numPr>
+          <w:numId w:val="1035"/>
+          <w:ilvl w:val="0"/>
+        </w:numPr>
+      </w:pPr>
+      <w:r>
+        <w:t xml:space="preserve">Black</w:t>
+      </w:r>
+    </w:p>
+    <w:p>
+      <w:pPr>
+        <w:pStyle w:val="Compact"/>
+        <w:numPr>
+          <w:numId w:val="1035"/>
+          <w:ilvl w:val="0"/>
+        </w:numPr>
+      </w:pPr>
+      <w:r>
+        <w:t xml:space="preserve">Hispanic</w:t>
+      </w:r>
+    </w:p>
+    <w:p>
+      <w:pPr>
+        <w:pStyle w:val="Compact"/>
+        <w:numPr>
+          <w:numId w:val="1035"/>
+          <w:ilvl w:val="0"/>
+        </w:numPr>
+      </w:pPr>
+      <w:r>
+        <w:t xml:space="preserve">Native American</w:t>
+      </w:r>
+    </w:p>
+    <w:p>
+      <w:pPr>
+        <w:pStyle w:val="Compact"/>
+        <w:numPr>
+          <w:numId w:val="1035"/>
+          <w:ilvl w:val="0"/>
+        </w:numPr>
+      </w:pPr>
+      <w:r>
+        <w:t xml:space="preserve">Asian</w:t>
+      </w:r>
+    </w:p>
+    <w:p>
+      <w:pPr>
+        <w:pStyle w:val="Compact"/>
+        <w:numPr>
+          <w:numId w:val="1035"/>
+          <w:ilvl w:val="0"/>
+        </w:numPr>
+      </w:pPr>
+      <w:r>
+        <w:t xml:space="preserve">Middle eastern</w:t>
+      </w:r>
+    </w:p>
+    <w:p>
+      <w:pPr>
+        <w:pStyle w:val="Compact"/>
+        <w:numPr>
+          <w:numId w:val="1035"/>
+          <w:ilvl w:val="0"/>
+        </w:numPr>
+      </w:pPr>
+      <w:r>
+        <w:t xml:space="preserve">Mixed</w:t>
+      </w:r>
+    </w:p>
+    <w:p>
+      <w:pPr>
+        <w:pStyle w:val="Compact"/>
+        <w:numPr>
+          <w:numId w:val="1035"/>
+          <w:ilvl w:val="0"/>
+        </w:numPr>
+      </w:pPr>
+      <w:r>
+        <w:t xml:space="preserve">Other</w:t>
       </w:r>
     </w:p>
     <w:p>
@@ -2323,34 +2535,112 @@
         <w:pStyle w:val="FirstParagraph"/>
       </w:pPr>
       <w:r>
-        <w:t xml:space="preserve">You answer to the previous question was</w:t>
-      </w:r>
-      <w:r>
-        <w:t xml:space="preserve"> </w:t>
-      </w:r>
-      <w:r>
-        <w:rPr>
-          <w:i/>
-        </w:rPr>
-        <w:t xml:space="preserve">X</w:t>
-      </w:r>
-      <w:r>
-        <w:t xml:space="preserve">. Please explain your answer in a few short sentences. What is the main argument that came to mind when answering the question?</w:t>
-      </w:r>
-    </w:p>
-    <w:p>
-      <w:pPr>
-        <w:pStyle w:val="Compact"/>
-        <w:numPr>
-          <w:numId w:val="1030"/>
-          <w:ilvl w:val="0"/>
-        </w:numPr>
-      </w:pPr>
-      <w:r>
-        <w:rPr>
-          <w:i/>
-        </w:rPr>
-        <w:t xml:space="preserve">TEXTBOX</w:t>
+        <w:rPr>
+          <w:b/>
+        </w:rPr>
+        <w:t xml:space="preserve">[educ]</w:t>
+      </w:r>
+      <w:r>
+        <w:t xml:space="preserve"> </w:t>
+      </w:r>
+      <w:r>
+        <w:t xml:space="preserve">What is the highest level of education that you have completed?</w:t>
+      </w:r>
+    </w:p>
+    <w:p>
+      <w:pPr>
+        <w:pStyle w:val="Compact"/>
+        <w:numPr>
+          <w:numId w:val="1036"/>
+          <w:ilvl w:val="0"/>
+        </w:numPr>
+      </w:pPr>
+      <w:r>
+        <w:t xml:space="preserve">Less than a High school diploma,</w:t>
+      </w:r>
+    </w:p>
+    <w:p>
+      <w:pPr>
+        <w:pStyle w:val="Compact"/>
+        <w:numPr>
+          <w:numId w:val="1036"/>
+          <w:ilvl w:val="0"/>
+        </w:numPr>
+      </w:pPr>
+      <w:r>
+        <w:t xml:space="preserve">Graduated high school or GED,</w:t>
+      </w:r>
+    </w:p>
+    <w:p>
+      <w:pPr>
+        <w:pStyle w:val="Compact"/>
+        <w:numPr>
+          <w:numId w:val="1036"/>
+          <w:ilvl w:val="0"/>
+        </w:numPr>
+      </w:pPr>
+      <w:r>
+        <w:t xml:space="preserve">Graduated Two-year college,</w:t>
+      </w:r>
+    </w:p>
+    <w:p>
+      <w:pPr>
+        <w:pStyle w:val="Compact"/>
+        <w:numPr>
+          <w:numId w:val="1036"/>
+          <w:ilvl w:val="0"/>
+        </w:numPr>
+      </w:pPr>
+      <w:r>
+        <w:t xml:space="preserve">Some college but no college degree,</w:t>
+      </w:r>
+    </w:p>
+    <w:p>
+      <w:pPr>
+        <w:pStyle w:val="Compact"/>
+        <w:numPr>
+          <w:numId w:val="1036"/>
+          <w:ilvl w:val="0"/>
+        </w:numPr>
+      </w:pPr>
+      <w:r>
+        <w:t xml:space="preserve">Graduated 4-year college,</w:t>
+      </w:r>
+    </w:p>
+    <w:p>
+      <w:pPr>
+        <w:pStyle w:val="Compact"/>
+        <w:numPr>
+          <w:numId w:val="1036"/>
+          <w:ilvl w:val="0"/>
+        </w:numPr>
+      </w:pPr>
+      <w:r>
+        <w:t xml:space="preserve">Completed post-graduate or professional school, with degree</w:t>
+      </w:r>
+    </w:p>
+    <w:p>
+      <w:pPr>
+        <w:pStyle w:val="Compact"/>
+        <w:numPr>
+          <w:numId w:val="1036"/>
+          <w:ilvl w:val="0"/>
+        </w:numPr>
+      </w:pPr>
+      <w:r>
+        <w:t xml:space="preserve">Other</w:t>
+      </w:r>
+    </w:p>
+    <w:p>
+      <w:pPr>
+        <w:pStyle w:val="Compact"/>
+        <w:numPr>
+          <w:numId w:val="1036"/>
+          <w:ilvl w:val="0"/>
+        </w:numPr>
+      </w:pPr>
+      <w:r>
+        <w:t xml:space="preserve">Don’t know</w:t>
       </w:r>
     </w:p>
     <w:p>
@@ -2358,221 +2648,16 @@
         <w:pStyle w:val="FirstParagraph"/>
       </w:pPr>
       <w:r>
-        <w:t xml:space="preserve">And would you say that America’s cultural life is generally undermined or enriched by people coming to live here from other countries?</w:t>
-      </w:r>
-    </w:p>
-    <w:p>
-      <w:pPr>
-        <w:pStyle w:val="Compact"/>
-        <w:numPr>
-          <w:numId w:val="1031"/>
-          <w:ilvl w:val="0"/>
-        </w:numPr>
-      </w:pPr>
-      <w:r>
-        <w:t xml:space="preserve">0 (Cultural life undermined) - 10 (Cultural life enriched) &amp; 99 (DK)</w:t>
-      </w:r>
-    </w:p>
-    <w:p>
-      <w:pPr>
-        <w:pStyle w:val="FirstParagraph"/>
-      </w:pPr>
-      <w:r>
-        <w:t xml:space="preserve">You answer to the previous question was</w:t>
-      </w:r>
-      <w:r>
-        <w:t xml:space="preserve"> </w:t>
-      </w:r>
-      <w:r>
-        <w:rPr>
-          <w:i/>
-        </w:rPr>
-        <w:t xml:space="preserve">X</w:t>
-      </w:r>
-      <w:r>
-        <w:t xml:space="preserve">. Please explain your answer in a few short sentences. What is the main argument that came to mind when answering the question?</w:t>
-      </w:r>
-    </w:p>
-    <w:p>
-      <w:pPr>
-        <w:pStyle w:val="Compact"/>
-        <w:numPr>
-          <w:numId w:val="1032"/>
-          <w:ilvl w:val="0"/>
-        </w:numPr>
-      </w:pPr>
-      <w:r>
-        <w:rPr>
-          <w:i/>
-        </w:rPr>
-        <w:t xml:space="preserve">TEXTBOX</w:t>
-      </w:r>
-    </w:p>
-    <w:p>
-      <w:pPr>
-        <w:pStyle w:val="FirstParagraph"/>
-      </w:pPr>
-      <w:r>
-        <w:t xml:space="preserve">In general, do you think that America’s crime problems are made worse or better by people coming to live here from other countries?</w:t>
-      </w:r>
-    </w:p>
-    <w:p>
-      <w:pPr>
-        <w:pStyle w:val="Compact"/>
-        <w:numPr>
-          <w:numId w:val="1033"/>
-          <w:ilvl w:val="0"/>
-        </w:numPr>
-      </w:pPr>
-      <w:r>
-        <w:t xml:space="preserve">0 (Made worse) - 10 (Made better) &amp; 99 (DK)</w:t>
-      </w:r>
-    </w:p>
-    <w:p>
-      <w:pPr>
-        <w:pStyle w:val="FirstParagraph"/>
-      </w:pPr>
-      <w:r>
-        <w:t xml:space="preserve">You answer to the previous question was</w:t>
-      </w:r>
-      <w:r>
-        <w:t xml:space="preserve"> </w:t>
-      </w:r>
-      <w:r>
-        <w:rPr>
-          <w:i/>
-        </w:rPr>
-        <w:t xml:space="preserve">X</w:t>
-      </w:r>
-      <w:r>
-        <w:t xml:space="preserve">. Please explain your answer in a few short sentences. What is the main argument that came to mind when answering the question?</w:t>
-      </w:r>
-    </w:p>
-    <w:p>
-      <w:pPr>
-        <w:pStyle w:val="Compact"/>
-        <w:numPr>
-          <w:numId w:val="1034"/>
-          <w:ilvl w:val="0"/>
-        </w:numPr>
-      </w:pPr>
-      <w:r>
-        <w:rPr>
-          <w:i/>
-        </w:rPr>
-        <w:t xml:space="preserve">TEXTBOX</w:t>
-      </w:r>
-    </w:p>
-    <w:p>
-      <w:pPr>
-        <w:pStyle w:val="Heading2"/>
-      </w:pPr>
-      <w:bookmarkStart w:id="44" w:name="block-2-sociodemographics"/>
-      <w:bookmarkEnd w:id="44"/>
-      <w:r>
-        <w:t xml:space="preserve">Block 2: Sociodemographics</w:t>
-      </w:r>
-    </w:p>
-    <w:p>
-      <w:pPr>
-        <w:pStyle w:val="FirstParagraph"/>
-      </w:pPr>
-      <w:r>
         <w:rPr>
           <w:b/>
         </w:rPr>
-        <w:t xml:space="preserve">gender:</w:t>
-      </w:r>
-      <w:r>
-        <w:t xml:space="preserve"> </w:t>
-      </w:r>
-      <w:r>
-        <w:t xml:space="preserve">Do you consider yourself Male, Female, or other?</w:t>
-      </w:r>
-    </w:p>
-    <w:p>
-      <w:pPr>
-        <w:pStyle w:val="Compact"/>
-        <w:numPr>
-          <w:numId w:val="1035"/>
-          <w:ilvl w:val="0"/>
-        </w:numPr>
-      </w:pPr>
-      <w:r>
-        <w:t xml:space="preserve">Male</w:t>
-      </w:r>
-    </w:p>
-    <w:p>
-      <w:pPr>
-        <w:pStyle w:val="Compact"/>
-        <w:numPr>
-          <w:numId w:val="1035"/>
-          <w:ilvl w:val="0"/>
-        </w:numPr>
-      </w:pPr>
-      <w:r>
-        <w:t xml:space="preserve">Female</w:t>
-      </w:r>
-    </w:p>
-    <w:p>
-      <w:pPr>
-        <w:pStyle w:val="Compact"/>
-        <w:numPr>
-          <w:numId w:val="1035"/>
-          <w:ilvl w:val="0"/>
-        </w:numPr>
-      </w:pPr>
-      <w:r>
-        <w:t xml:space="preserve">Other</w:t>
-      </w:r>
-    </w:p>
-    <w:p>
-      <w:pPr>
-        <w:pStyle w:val="FirstParagraph"/>
-      </w:pPr>
-      <w:r>
-        <w:rPr>
-          <w:b/>
-        </w:rPr>
-        <w:t xml:space="preserve">age:</w:t>
-      </w:r>
-      <w:r>
-        <w:t xml:space="preserve"> </w:t>
-      </w:r>
-      <w:r>
-        <w:t xml:space="preserve">What is your age?</w:t>
-      </w:r>
-    </w:p>
-    <w:p>
-      <w:pPr>
-        <w:pStyle w:val="Compact"/>
-        <w:numPr>
-          <w:numId w:val="1036"/>
-          <w:ilvl w:val="0"/>
-        </w:numPr>
-      </w:pPr>
-      <w:r>
-        <w:rPr>
-          <w:i/>
-        </w:rPr>
-        <w:t xml:space="preserve">TEXTBOX</w:t>
-      </w:r>
-    </w:p>
-    <w:p>
-      <w:pPr>
-        <w:pStyle w:val="FirstParagraph"/>
-      </w:pPr>
-      <w:r>
-        <w:rPr>
-          <w:b/>
-        </w:rPr>
-        <w:t xml:space="preserve">race:</w:t>
-      </w:r>
-      <w:r>
-        <w:t xml:space="preserve"> </w:t>
-      </w:r>
-      <w:r>
-        <w:t xml:space="preserve">What racial or ethnic group best describes you?</w:t>
+        <w:t xml:space="preserve">[income]</w:t>
+      </w:r>
+      <w:r>
+        <w:t xml:space="preserve"> </w:t>
+      </w:r>
+      <w:r>
+        <w:t xml:space="preserve">Thinking back over the last year, what was your family’s annual income?</w:t>
       </w:r>
     </w:p>
     <w:p>
@@ -2584,7 +2669,7 @@
         </w:numPr>
       </w:pPr>
       <w:r>
-        <w:t xml:space="preserve">White</w:t>
+        <w:t xml:space="preserve">Less than $20,000</w:t>
       </w:r>
     </w:p>
     <w:p>
@@ -2596,7 +2681,7 @@
         </w:numPr>
       </w:pPr>
       <w:r>
-        <w:t xml:space="preserve">Black</w:t>
+        <w:t xml:space="preserve">$20,000 - $39,999</w:t>
       </w:r>
     </w:p>
     <w:p>
@@ -2608,7 +2693,7 @@
         </w:numPr>
       </w:pPr>
       <w:r>
-        <w:t xml:space="preserve">Hispanic</w:t>
+        <w:t xml:space="preserve">$40,000 - $59,999</w:t>
       </w:r>
     </w:p>
     <w:p>
@@ -2620,7 +2705,7 @@
         </w:numPr>
       </w:pPr>
       <w:r>
-        <w:t xml:space="preserve">Native American</w:t>
+        <w:t xml:space="preserve">$60,000 - $79,999</w:t>
       </w:r>
     </w:p>
     <w:p>
@@ -2632,7 +2717,7 @@
         </w:numPr>
       </w:pPr>
       <w:r>
-        <w:t xml:space="preserve">Asian</w:t>
+        <w:t xml:space="preserve">$80,000 - $99,999</w:t>
       </w:r>
     </w:p>
     <w:p>
@@ -2644,7 +2729,7 @@
         </w:numPr>
       </w:pPr>
       <w:r>
-        <w:t xml:space="preserve">Middle eastern</w:t>
+        <w:t xml:space="preserve">$100,000 - $119,999</w:t>
       </w:r>
     </w:p>
     <w:p>
@@ -2656,7 +2741,7 @@
         </w:numPr>
       </w:pPr>
       <w:r>
-        <w:t xml:space="preserve">Mixed</w:t>
+        <w:t xml:space="preserve">$120,000 or more</w:t>
       </w:r>
     </w:p>
     <w:p>
@@ -2668,288 +2753,7 @@
         </w:numPr>
       </w:pPr>
       <w:r>
-        <w:t xml:space="preserve">Other</w:t>
-      </w:r>
-    </w:p>
-    <w:p>
-      <w:pPr>
-        <w:pStyle w:val="FirstParagraph"/>
-      </w:pPr>
-      <w:r>
-        <w:t xml:space="preserve">Were you born in the United States?</w:t>
-      </w:r>
-    </w:p>
-    <w:p>
-      <w:pPr>
-        <w:pStyle w:val="Compact"/>
-        <w:numPr>
-          <w:numId w:val="1038"/>
-          <w:ilvl w:val="0"/>
-        </w:numPr>
-      </w:pPr>
-      <w:r>
-        <w:t xml:space="preserve">Yes</w:t>
-      </w:r>
-    </w:p>
-    <w:p>
-      <w:pPr>
-        <w:pStyle w:val="Compact"/>
-        <w:numPr>
-          <w:numId w:val="1038"/>
-          <w:ilvl w:val="0"/>
-        </w:numPr>
-      </w:pPr>
-      <w:r>
-        <w:t xml:space="preserve">No [if no, ask: When did you first arrive to live in the US?]</w:t>
-      </w:r>
-    </w:p>
-    <w:p>
-      <w:pPr>
-        <w:pStyle w:val="FirstParagraph"/>
-      </w:pPr>
-      <w:r>
-        <w:t xml:space="preserve">What is the highest level of education you have completed?</w:t>
-      </w:r>
-      <w:r>
-        <w:t xml:space="preserve"> </w:t>
-      </w:r>
-      <w:r>
-        <w:t xml:space="preserve">F8. What is the highest grade or level of school that you have completed?</w:t>
-      </w:r>
-    </w:p>
-    <w:p>
-      <w:pPr>
-        <w:pStyle w:val="Compact"/>
-        <w:numPr>
-          <w:numId w:val="1039"/>
-          <w:ilvl w:val="0"/>
-        </w:numPr>
-      </w:pPr>
-      <w:r>
-        <w:t xml:space="preserve">Less than a High school diploma,</w:t>
-      </w:r>
-    </w:p>
-    <w:p>
-      <w:pPr>
-        <w:pStyle w:val="Compact"/>
-        <w:numPr>
-          <w:numId w:val="1039"/>
-          <w:ilvl w:val="0"/>
-        </w:numPr>
-      </w:pPr>
-      <w:r>
-        <w:t xml:space="preserve">Graduated high school or GED,</w:t>
-      </w:r>
-    </w:p>
-    <w:p>
-      <w:pPr>
-        <w:pStyle w:val="Compact"/>
-        <w:numPr>
-          <w:numId w:val="1039"/>
-          <w:ilvl w:val="0"/>
-        </w:numPr>
-      </w:pPr>
-      <w:r>
-        <w:t xml:space="preserve">Graduated Two-year college,</w:t>
-      </w:r>
-    </w:p>
-    <w:p>
-      <w:pPr>
-        <w:pStyle w:val="Compact"/>
-        <w:numPr>
-          <w:numId w:val="1039"/>
-          <w:ilvl w:val="0"/>
-        </w:numPr>
-      </w:pPr>
-      <w:r>
-        <w:t xml:space="preserve">Some college but no college degree,</w:t>
-      </w:r>
-    </w:p>
-    <w:p>
-      <w:pPr>
-        <w:pStyle w:val="Compact"/>
-        <w:numPr>
-          <w:numId w:val="1039"/>
-          <w:ilvl w:val="0"/>
-        </w:numPr>
-      </w:pPr>
-      <w:r>
-        <w:t xml:space="preserve">Graduated 4-year college,</w:t>
-      </w:r>
-    </w:p>
-    <w:p>
-      <w:pPr>
-        <w:pStyle w:val="Compact"/>
-        <w:numPr>
-          <w:numId w:val="1039"/>
-          <w:ilvl w:val="0"/>
-        </w:numPr>
-      </w:pPr>
-      <w:r>
-        <w:t xml:space="preserve">Completed post-graduate or professional school, with degree</w:t>
-      </w:r>
-    </w:p>
-    <w:p>
-      <w:pPr>
-        <w:pStyle w:val="Compact"/>
-        <w:numPr>
-          <w:numId w:val="1039"/>
-          <w:ilvl w:val="0"/>
-        </w:numPr>
-      </w:pPr>
-      <w:r>
-        <w:t xml:space="preserve">Other</w:t>
-      </w:r>
-    </w:p>
-    <w:p>
-      <w:pPr>
-        <w:pStyle w:val="Compact"/>
-        <w:numPr>
-          <w:numId w:val="1039"/>
-          <w:ilvl w:val="0"/>
-        </w:numPr>
-      </w:pPr>
-      <w:r>
-        <w:t xml:space="preserve">DON’T KNOW</w:t>
-      </w:r>
-    </w:p>
-    <w:p>
-      <w:pPr>
-        <w:pStyle w:val="Compact"/>
-        <w:numPr>
-          <w:numId w:val="1039"/>
-          <w:ilvl w:val="0"/>
-        </w:numPr>
-      </w:pPr>
-      <w:r>
-        <w:t xml:space="preserve">Refused/NA</w:t>
-      </w:r>
-    </w:p>
-    <w:p>
-      <w:pPr>
-        <w:pStyle w:val="FirstParagraph"/>
-      </w:pPr>
-      <w:r>
-        <w:t xml:space="preserve">Thinking back over the last year, what was your family’s annual income?</w:t>
-      </w:r>
-    </w:p>
-    <w:p>
-      <w:pPr>
-        <w:pStyle w:val="Compact"/>
-        <w:numPr>
-          <w:numId w:val="1040"/>
-          <w:ilvl w:val="0"/>
-        </w:numPr>
-      </w:pPr>
-      <w:r>
-        <w:t xml:space="preserve">Less than $20,000</w:t>
-      </w:r>
-    </w:p>
-    <w:p>
-      <w:pPr>
-        <w:pStyle w:val="Compact"/>
-        <w:numPr>
-          <w:numId w:val="1040"/>
-          <w:ilvl w:val="0"/>
-        </w:numPr>
-      </w:pPr>
-      <w:r>
-        <w:t xml:space="preserve">$20,000 - $39,999</w:t>
-      </w:r>
-    </w:p>
-    <w:p>
-      <w:pPr>
-        <w:pStyle w:val="Compact"/>
-        <w:numPr>
-          <w:numId w:val="1040"/>
-          <w:ilvl w:val="0"/>
-        </w:numPr>
-      </w:pPr>
-      <w:r>
-        <w:t xml:space="preserve">$40,000 - $59,999</w:t>
-      </w:r>
-    </w:p>
-    <w:p>
-      <w:pPr>
-        <w:pStyle w:val="Compact"/>
-        <w:numPr>
-          <w:numId w:val="1040"/>
-          <w:ilvl w:val="0"/>
-        </w:numPr>
-      </w:pPr>
-      <w:r>
-        <w:t xml:space="preserve">$60,000 - $79,999</w:t>
-      </w:r>
-    </w:p>
-    <w:p>
-      <w:pPr>
-        <w:pStyle w:val="Compact"/>
-        <w:numPr>
-          <w:numId w:val="1040"/>
-          <w:ilvl w:val="0"/>
-        </w:numPr>
-      </w:pPr>
-      <w:r>
-        <w:t xml:space="preserve">$80,000 - $99,999</w:t>
-      </w:r>
-    </w:p>
-    <w:p>
-      <w:pPr>
-        <w:pStyle w:val="Compact"/>
-        <w:numPr>
-          <w:numId w:val="1040"/>
-          <w:ilvl w:val="0"/>
-        </w:numPr>
-      </w:pPr>
-      <w:r>
-        <w:t xml:space="preserve">$100,000 - $119,999</w:t>
-      </w:r>
-    </w:p>
-    <w:p>
-      <w:pPr>
-        <w:pStyle w:val="Compact"/>
-        <w:numPr>
-          <w:numId w:val="1040"/>
-          <w:ilvl w:val="0"/>
-        </w:numPr>
-      </w:pPr>
-      <w:r>
-        <w:t xml:space="preserve">$120,000 or more</w:t>
-      </w:r>
-    </w:p>
-    <w:p>
-      <w:pPr>
-        <w:pStyle w:val="Compact"/>
-        <w:numPr>
-          <w:numId w:val="1040"/>
-          <w:ilvl w:val="0"/>
-        </w:numPr>
-      </w:pPr>
-      <w:r>
         <w:t xml:space="preserve">Prefer not to say</w:t>
-      </w:r>
-    </w:p>
-    <w:p>
-      <w:pPr>
-        <w:pStyle w:val="FirstParagraph"/>
-      </w:pPr>
-      <w:r>
-        <w:t xml:space="preserve">Zip Code</w:t>
-      </w:r>
-    </w:p>
-    <w:p>
-      <w:pPr>
-        <w:pStyle w:val="Compact"/>
-        <w:numPr>
-          <w:numId w:val="1041"/>
-          <w:ilvl w:val="0"/>
-        </w:numPr>
-      </w:pPr>
-      <w:r>
-        <w:rPr>
-          <w:i/>
-        </w:rPr>
-        <w:t xml:space="preserve">TEXTBOX</w:t>
       </w:r>
     </w:p>
     <w:sectPr/>
@@ -3060,7 +2864,7 @@
     </w:lvl>
   </w:abstractNum>
   <w:abstractNum w:abstractNumId="990">
-    <w:nsid w:val="a9b1dcde"/>
+    <w:nsid w:val="81e4fe64"/>
     <w:multiLevelType w:val="multilevel"/>
     <w:lvl w:ilvl="0">
       <w:numFmt w:val="bullet"/>
@@ -3141,7 +2945,7 @@
     </w:lvl>
   </w:abstractNum>
   <w:abstractNum w:abstractNumId="991">
-    <w:nsid w:val="f88d361d"/>
+    <w:nsid w:val="53ee3b64"/>
     <w:multiLevelType w:val="multilevel"/>
     <w:lvl w:ilvl="0">
       <w:numFmt w:val="bullet"/>
@@ -3222,7 +3026,7 @@
     </w:lvl>
   </w:abstractNum>
   <w:abstractNum w:abstractNumId="99411">
-    <w:nsid w:val="81784463"/>
+    <w:nsid w:val="1087f34e"/>
     <w:multiLevelType w:val="multilevel"/>
     <w:lvl w:ilvl="0">
       <w:start w:val="1"/>
@@ -3382,28 +3186,7 @@
     </w:lvlOverride>
   </w:num>
   <w:num w:numId="1009">
-    <w:abstractNumId w:val="99411"/>
-    <w:lvlOverride w:ilvl="0">
-      <w:startOverride w:val="1"/>
-    </w:lvlOverride>
-    <w:lvlOverride w:ilvl="1">
-      <w:startOverride w:val="1"/>
-    </w:lvlOverride>
-    <w:lvlOverride w:ilvl="2">
-      <w:startOverride w:val="1"/>
-    </w:lvlOverride>
-    <w:lvlOverride w:ilvl="3">
-      <w:startOverride w:val="1"/>
-    </w:lvlOverride>
-    <w:lvlOverride w:ilvl="4">
-      <w:startOverride w:val="1"/>
-    </w:lvlOverride>
-    <w:lvlOverride w:ilvl="5">
-      <w:startOverride w:val="1"/>
-    </w:lvlOverride>
-    <w:lvlOverride w:ilvl="6">
-      <w:startOverride w:val="1"/>
-    </w:lvlOverride>
+    <w:abstractNumId w:val="991"/>
   </w:num>
   <w:num w:numId="1010">
     <w:abstractNumId w:val="99411"/>
@@ -3574,28 +3357,7 @@
     </w:lvlOverride>
   </w:num>
   <w:num w:numId="1017">
-    <w:abstractNumId w:val="99411"/>
-    <w:lvlOverride w:ilvl="0">
-      <w:startOverride w:val="1"/>
-    </w:lvlOverride>
-    <w:lvlOverride w:ilvl="1">
-      <w:startOverride w:val="1"/>
-    </w:lvlOverride>
-    <w:lvlOverride w:ilvl="2">
-      <w:startOverride w:val="1"/>
-    </w:lvlOverride>
-    <w:lvlOverride w:ilvl="3">
-      <w:startOverride w:val="1"/>
-    </w:lvlOverride>
-    <w:lvlOverride w:ilvl="4">
-      <w:startOverride w:val="1"/>
-    </w:lvlOverride>
-    <w:lvlOverride w:ilvl="5">
-      <w:startOverride w:val="1"/>
-    </w:lvlOverride>
-    <w:lvlOverride w:ilvl="6">
-      <w:startOverride w:val="1"/>
-    </w:lvlOverride>
+    <w:abstractNumId w:val="991"/>
   </w:num>
   <w:num w:numId="1018">
     <w:abstractNumId w:val="991"/>
@@ -3610,7 +3372,28 @@
     <w:abstractNumId w:val="991"/>
   </w:num>
   <w:num w:numId="1022">
-    <w:abstractNumId w:val="991"/>
+    <w:abstractNumId w:val="99411"/>
+    <w:lvlOverride w:ilvl="0">
+      <w:startOverride w:val="1"/>
+    </w:lvlOverride>
+    <w:lvlOverride w:ilvl="1">
+      <w:startOverride w:val="1"/>
+    </w:lvlOverride>
+    <w:lvlOverride w:ilvl="2">
+      <w:startOverride w:val="1"/>
+    </w:lvlOverride>
+    <w:lvlOverride w:ilvl="3">
+      <w:startOverride w:val="1"/>
+    </w:lvlOverride>
+    <w:lvlOverride w:ilvl="4">
+      <w:startOverride w:val="1"/>
+    </w:lvlOverride>
+    <w:lvlOverride w:ilvl="5">
+      <w:startOverride w:val="1"/>
+    </w:lvlOverride>
+    <w:lvlOverride w:ilvl="6">
+      <w:startOverride w:val="1"/>
+    </w:lvlOverride>
   </w:num>
   <w:num w:numId="1023">
     <w:abstractNumId w:val="991"/>
@@ -3619,28 +3402,7 @@
     <w:abstractNumId w:val="991"/>
   </w:num>
   <w:num w:numId="1025">
-    <w:abstractNumId w:val="99411"/>
-    <w:lvlOverride w:ilvl="0">
-      <w:startOverride w:val="1"/>
-    </w:lvlOverride>
-    <w:lvlOverride w:ilvl="1">
-      <w:startOverride w:val="1"/>
-    </w:lvlOverride>
-    <w:lvlOverride w:ilvl="2">
-      <w:startOverride w:val="1"/>
-    </w:lvlOverride>
-    <w:lvlOverride w:ilvl="3">
-      <w:startOverride w:val="1"/>
-    </w:lvlOverride>
-    <w:lvlOverride w:ilvl="4">
-      <w:startOverride w:val="1"/>
-    </w:lvlOverride>
-    <w:lvlOverride w:ilvl="5">
-      <w:startOverride w:val="1"/>
-    </w:lvlOverride>
-    <w:lvlOverride w:ilvl="6">
-      <w:startOverride w:val="1"/>
-    </w:lvlOverride>
+    <w:abstractNumId w:val="991"/>
   </w:num>
   <w:num w:numId="1026">
     <w:abstractNumId w:val="991"/>
@@ -3658,13 +3420,55 @@
     <w:abstractNumId w:val="991"/>
   </w:num>
   <w:num w:numId="1031">
-    <w:abstractNumId w:val="991"/>
+    <w:abstractNumId w:val="99411"/>
+    <w:lvlOverride w:ilvl="0">
+      <w:startOverride w:val="1"/>
+    </w:lvlOverride>
+    <w:lvlOverride w:ilvl="1">
+      <w:startOverride w:val="1"/>
+    </w:lvlOverride>
+    <w:lvlOverride w:ilvl="2">
+      <w:startOverride w:val="1"/>
+    </w:lvlOverride>
+    <w:lvlOverride w:ilvl="3">
+      <w:startOverride w:val="1"/>
+    </w:lvlOverride>
+    <w:lvlOverride w:ilvl="4">
+      <w:startOverride w:val="1"/>
+    </w:lvlOverride>
+    <w:lvlOverride w:ilvl="5">
+      <w:startOverride w:val="1"/>
+    </w:lvlOverride>
+    <w:lvlOverride w:ilvl="6">
+      <w:startOverride w:val="1"/>
+    </w:lvlOverride>
   </w:num>
   <w:num w:numId="1032">
     <w:abstractNumId w:val="991"/>
   </w:num>
   <w:num w:numId="1033">
-    <w:abstractNumId w:val="991"/>
+    <w:abstractNumId w:val="99411"/>
+    <w:lvlOverride w:ilvl="0">
+      <w:startOverride w:val="1"/>
+    </w:lvlOverride>
+    <w:lvlOverride w:ilvl="1">
+      <w:startOverride w:val="1"/>
+    </w:lvlOverride>
+    <w:lvlOverride w:ilvl="2">
+      <w:startOverride w:val="1"/>
+    </w:lvlOverride>
+    <w:lvlOverride w:ilvl="3">
+      <w:startOverride w:val="1"/>
+    </w:lvlOverride>
+    <w:lvlOverride w:ilvl="4">
+      <w:startOverride w:val="1"/>
+    </w:lvlOverride>
+    <w:lvlOverride w:ilvl="5">
+      <w:startOverride w:val="1"/>
+    </w:lvlOverride>
+    <w:lvlOverride w:ilvl="6">
+      <w:startOverride w:val="1"/>
+    </w:lvlOverride>
   </w:num>
   <w:num w:numId="1034">
     <w:abstractNumId w:val="991"/>
@@ -3694,7 +3498,28 @@
     </w:lvlOverride>
   </w:num>
   <w:num w:numId="1036">
-    <w:abstractNumId w:val="991"/>
+    <w:abstractNumId w:val="99411"/>
+    <w:lvlOverride w:ilvl="0">
+      <w:startOverride w:val="1"/>
+    </w:lvlOverride>
+    <w:lvlOverride w:ilvl="1">
+      <w:startOverride w:val="1"/>
+    </w:lvlOverride>
+    <w:lvlOverride w:ilvl="2">
+      <w:startOverride w:val="1"/>
+    </w:lvlOverride>
+    <w:lvlOverride w:ilvl="3">
+      <w:startOverride w:val="1"/>
+    </w:lvlOverride>
+    <w:lvlOverride w:ilvl="4">
+      <w:startOverride w:val="1"/>
+    </w:lvlOverride>
+    <w:lvlOverride w:ilvl="5">
+      <w:startOverride w:val="1"/>
+    </w:lvlOverride>
+    <w:lvlOverride w:ilvl="6">
+      <w:startOverride w:val="1"/>
+    </w:lvlOverride>
   </w:num>
   <w:num w:numId="1037">
     <w:abstractNumId w:val="99411"/>
@@ -3719,81 +3544,6 @@
     <w:lvlOverride w:ilvl="6">
       <w:startOverride w:val="1"/>
     </w:lvlOverride>
-  </w:num>
-  <w:num w:numId="1038">
-    <w:abstractNumId w:val="99411"/>
-    <w:lvlOverride w:ilvl="0">
-      <w:startOverride w:val="1"/>
-    </w:lvlOverride>
-    <w:lvlOverride w:ilvl="1">
-      <w:startOverride w:val="1"/>
-    </w:lvlOverride>
-    <w:lvlOverride w:ilvl="2">
-      <w:startOverride w:val="1"/>
-    </w:lvlOverride>
-    <w:lvlOverride w:ilvl="3">
-      <w:startOverride w:val="1"/>
-    </w:lvlOverride>
-    <w:lvlOverride w:ilvl="4">
-      <w:startOverride w:val="1"/>
-    </w:lvlOverride>
-    <w:lvlOverride w:ilvl="5">
-      <w:startOverride w:val="1"/>
-    </w:lvlOverride>
-    <w:lvlOverride w:ilvl="6">
-      <w:startOverride w:val="1"/>
-    </w:lvlOverride>
-  </w:num>
-  <w:num w:numId="1039">
-    <w:abstractNumId w:val="99411"/>
-    <w:lvlOverride w:ilvl="0">
-      <w:startOverride w:val="1"/>
-    </w:lvlOverride>
-    <w:lvlOverride w:ilvl="1">
-      <w:startOverride w:val="1"/>
-    </w:lvlOverride>
-    <w:lvlOverride w:ilvl="2">
-      <w:startOverride w:val="1"/>
-    </w:lvlOverride>
-    <w:lvlOverride w:ilvl="3">
-      <w:startOverride w:val="1"/>
-    </w:lvlOverride>
-    <w:lvlOverride w:ilvl="4">
-      <w:startOverride w:val="1"/>
-    </w:lvlOverride>
-    <w:lvlOverride w:ilvl="5">
-      <w:startOverride w:val="1"/>
-    </w:lvlOverride>
-    <w:lvlOverride w:ilvl="6">
-      <w:startOverride w:val="1"/>
-    </w:lvlOverride>
-  </w:num>
-  <w:num w:numId="1040">
-    <w:abstractNumId w:val="99411"/>
-    <w:lvlOverride w:ilvl="0">
-      <w:startOverride w:val="1"/>
-    </w:lvlOverride>
-    <w:lvlOverride w:ilvl="1">
-      <w:startOverride w:val="1"/>
-    </w:lvlOverride>
-    <w:lvlOverride w:ilvl="2">
-      <w:startOverride w:val="1"/>
-    </w:lvlOverride>
-    <w:lvlOverride w:ilvl="3">
-      <w:startOverride w:val="1"/>
-    </w:lvlOverride>
-    <w:lvlOverride w:ilvl="4">
-      <w:startOverride w:val="1"/>
-    </w:lvlOverride>
-    <w:lvlOverride w:ilvl="5">
-      <w:startOverride w:val="1"/>
-    </w:lvlOverride>
-    <w:lvlOverride w:ilvl="6">
-      <w:startOverride w:val="1"/>
-    </w:lvlOverride>
-  </w:num>
-  <w:num w:numId="1041">
-    <w:abstractNumId w:val="991"/>
   </w:num>
 </w:numbering>
 </file>

</xml_diff>

<commit_message>
finish first draft of design/questionnaire
</commit_message>
<xml_diff>
--- a/material/design.docx
+++ b/material/design.docx
@@ -70,25 +70,7 @@
         </w:numPr>
       </w:pPr>
       <w:r>
-        <w:t xml:space="preserve">add item randomization</w:t>
-      </w:r>
-    </w:p>
-    <w:p>
-      <w:pPr>
-        <w:pStyle w:val="Compact"/>
-        <w:numPr>
-          <w:numId w:val="1001"/>
-          <w:ilvl w:val="0"/>
-        </w:numPr>
-      </w:pPr>
-      <w:r>
-        <w:rPr>
-          <w:i/>
-        </w:rPr>
-        <w:t xml:space="preserve">additional items to consider</w:t>
-      </w:r>
-      <w:r>
-        <w:t xml:space="preserve">: political efficacy, racial resentment, turnout, how many (politicians) followed on twitter, posting on social media</w:t>
+        <w:t xml:space="preserve">add item randomization etc.</w:t>
       </w:r>
     </w:p>
     <w:p>
@@ -119,7 +101,7 @@
         <w:t xml:space="preserve"> </w:t>
       </w:r>
       <w:r>
-        <w:t xml:space="preserve">Media Use and News Consumption</w:t>
+        <w:t xml:space="preserve">Media Usage and News Consumption</w:t>
       </w:r>
     </w:p>
     <w:p>
@@ -155,7 +137,7 @@
         <w:rPr>
           <w:i/>
         </w:rPr>
-        <w:t xml:space="preserve">Time Alotted:</w:t>
+        <w:t xml:space="preserve">Length:</w:t>
       </w:r>
       <w:r>
         <w:t xml:space="preserve"> </w:t>
@@ -176,10 +158,13 @@
         <w:rPr>
           <w:i/>
         </w:rPr>
-        <w:t xml:space="preserve">Reward</w:t>
-      </w:r>
-      <w:r>
-        <w:t xml:space="preserve">: TBD</w:t>
+        <w:t xml:space="preserve">Reward:</w:t>
+      </w:r>
+      <w:r>
+        <w:t xml:space="preserve"> </w:t>
+      </w:r>
+      <w:r>
+        <w:t xml:space="preserve">TBD</w:t>
       </w:r>
     </w:p>
     <w:p>
@@ -234,7 +219,7 @@
         </w:numPr>
       </w:pPr>
       <w:r>
-        <w:t xml:space="preserve">Media use</w:t>
+        <w:t xml:space="preserve">Media usage</w:t>
       </w:r>
     </w:p>
     <w:p>
@@ -359,10 +344,10 @@
       <w:pPr>
         <w:pStyle w:val="Heading3"/>
       </w:pPr>
-      <w:bookmarkStart w:id="26" w:name="block-1-media-use"/>
+      <w:bookmarkStart w:id="26" w:name="block-1-media-usage"/>
       <w:bookmarkEnd w:id="26"/>
       <w:r>
-        <w:t xml:space="preserve">Block 1: Media use</w:t>
+        <w:t xml:space="preserve">Block 1: Media usage</w:t>
       </w:r>
     </w:p>
     <w:p>
@@ -370,7 +355,7 @@
         <w:pStyle w:val="FirstParagraph"/>
       </w:pPr>
       <w:r>
-        <w:t xml:space="preserve">First we want to ask a few questions about your current media use.</w:t>
+        <w:t xml:space="preserve">First, we want to ask a few questions about your current media diet.</w:t>
       </w:r>
     </w:p>
     <w:p>
@@ -381,7 +366,7 @@
         <w:rPr>
           <w:b/>
         </w:rPr>
-        <w:t xml:space="preserve">[social_view]</w:t>
+        <w:t xml:space="preserve">[socialmedia]</w:t>
       </w:r>
       <w:r>
         <w:t xml:space="preserve"> </w:t>
@@ -390,13 +375,13 @@
         <w:rPr>
           <w:i/>
         </w:rPr>
-        <w:t xml:space="preserve">(show same response options for each)</w:t>
-      </w:r>
-      <w:r>
-        <w:t xml:space="preserve"> </w:t>
-      </w:r>
-      <w:r>
-        <w:t xml:space="preserve">How often do you view content on the following social media platforms: Facebook, YouTube, Instagram, Twitter, Tumblr</w:t>
+        <w:t xml:space="preserve">(show same response options for each, randomize order)</w:t>
+      </w:r>
+      <w:r>
+        <w:t xml:space="preserve"> </w:t>
+      </w:r>
+      <w:r>
+        <w:t xml:space="preserve">On average, how often do you use the following social media platforms:</w:t>
       </w:r>
     </w:p>
     <w:p>
@@ -408,6 +393,66 @@
         </w:numPr>
       </w:pPr>
       <w:r>
+        <w:t xml:space="preserve">Facebook</w:t>
+      </w:r>
+    </w:p>
+    <w:p>
+      <w:pPr>
+        <w:pStyle w:val="Compact"/>
+        <w:numPr>
+          <w:numId w:val="1007"/>
+          <w:ilvl w:val="0"/>
+        </w:numPr>
+      </w:pPr>
+      <w:r>
+        <w:t xml:space="preserve">YouTube</w:t>
+      </w:r>
+    </w:p>
+    <w:p>
+      <w:pPr>
+        <w:pStyle w:val="Compact"/>
+        <w:numPr>
+          <w:numId w:val="1007"/>
+          <w:ilvl w:val="0"/>
+        </w:numPr>
+      </w:pPr>
+      <w:r>
+        <w:t xml:space="preserve">Instagram</w:t>
+      </w:r>
+    </w:p>
+    <w:p>
+      <w:pPr>
+        <w:pStyle w:val="Compact"/>
+        <w:numPr>
+          <w:numId w:val="1007"/>
+          <w:ilvl w:val="0"/>
+        </w:numPr>
+      </w:pPr>
+      <w:r>
+        <w:t xml:space="preserve">Twitter</w:t>
+      </w:r>
+    </w:p>
+    <w:p>
+      <w:pPr>
+        <w:pStyle w:val="Compact"/>
+        <w:numPr>
+          <w:numId w:val="1007"/>
+          <w:ilvl w:val="0"/>
+        </w:numPr>
+      </w:pPr>
+      <w:r>
+        <w:t xml:space="preserve">Tumblr</w:t>
+      </w:r>
+    </w:p>
+    <w:p>
+      <w:pPr>
+        <w:pStyle w:val="Compact"/>
+        <w:numPr>
+          <w:numId w:val="1008"/>
+          <w:ilvl w:val="0"/>
+        </w:numPr>
+      </w:pPr>
+      <w:r>
         <w:t xml:space="preserve">Several times a day</w:t>
       </w:r>
     </w:p>
@@ -415,7 +460,7 @@
       <w:pPr>
         <w:pStyle w:val="Compact"/>
         <w:numPr>
-          <w:numId w:val="1007"/>
+          <w:numId w:val="1008"/>
           <w:ilvl w:val="0"/>
         </w:numPr>
       </w:pPr>
@@ -427,7 +472,7 @@
       <w:pPr>
         <w:pStyle w:val="Compact"/>
         <w:numPr>
-          <w:numId w:val="1007"/>
+          <w:numId w:val="1008"/>
           <w:ilvl w:val="0"/>
         </w:numPr>
       </w:pPr>
@@ -439,7 +484,7 @@
       <w:pPr>
         <w:pStyle w:val="Compact"/>
         <w:numPr>
-          <w:numId w:val="1007"/>
+          <w:numId w:val="1008"/>
           <w:ilvl w:val="0"/>
         </w:numPr>
       </w:pPr>
@@ -451,7 +496,7 @@
       <w:pPr>
         <w:pStyle w:val="Compact"/>
         <w:numPr>
-          <w:numId w:val="1007"/>
+          <w:numId w:val="1008"/>
           <w:ilvl w:val="0"/>
         </w:numPr>
       </w:pPr>
@@ -463,7 +508,7 @@
       <w:pPr>
         <w:pStyle w:val="Compact"/>
         <w:numPr>
-          <w:numId w:val="1007"/>
+          <w:numId w:val="1008"/>
           <w:ilvl w:val="0"/>
         </w:numPr>
       </w:pPr>
@@ -475,7 +520,7 @@
       <w:pPr>
         <w:pStyle w:val="Compact"/>
         <w:numPr>
-          <w:numId w:val="1007"/>
+          <w:numId w:val="1008"/>
           <w:ilvl w:val="0"/>
         </w:numPr>
       </w:pPr>
@@ -487,7 +532,7 @@
       <w:pPr>
         <w:pStyle w:val="Compact"/>
         <w:numPr>
-          <w:numId w:val="1007"/>
+          <w:numId w:val="1008"/>
           <w:ilvl w:val="0"/>
         </w:numPr>
       </w:pPr>
@@ -503,7 +548,7 @@
         <w:rPr>
           <w:b/>
         </w:rPr>
-        <w:t xml:space="preserve">[social_politics]</w:t>
+        <w:t xml:space="preserve">[socialmedia_pol]</w:t>
       </w:r>
       <w:r>
         <w:t xml:space="preserve"> </w:t>
@@ -512,13 +557,13 @@
         <w:rPr>
           <w:i/>
         </w:rPr>
-        <w:t xml:space="preserve">(show same response options for each)</w:t>
-      </w:r>
-      <w:r>
-        <w:t xml:space="preserve"> </w:t>
-      </w:r>
-      <w:r>
-        <w:t xml:space="preserve">How often do you view content</w:t>
+        <w:t xml:space="preserve">(show same response options for each, randomize order)</w:t>
+      </w:r>
+      <w:r>
+        <w:t xml:space="preserve"> </w:t>
+      </w:r>
+      <w:r>
+        <w:t xml:space="preserve">And how often do you view</w:t>
       </w:r>
       <w:r>
         <w:t xml:space="preserve"> </w:t>
@@ -527,20 +572,80 @@
         <w:rPr>
           <w:i/>
         </w:rPr>
-        <w:t xml:space="preserve">about politics</w:t>
-      </w:r>
-      <w:r>
-        <w:t xml:space="preserve"> </w:t>
-      </w:r>
-      <w:r>
-        <w:t xml:space="preserve">on the following social media platforms: Facebook, Twitter, Instagram</w:t>
-      </w:r>
-    </w:p>
-    <w:p>
-      <w:pPr>
-        <w:pStyle w:val="Compact"/>
-        <w:numPr>
-          <w:numId w:val="1008"/>
+        <w:t xml:space="preserve">political</w:t>
+      </w:r>
+      <w:r>
+        <w:t xml:space="preserve"> </w:t>
+      </w:r>
+      <w:r>
+        <w:t xml:space="preserve">content on these platforms?</w:t>
+      </w:r>
+    </w:p>
+    <w:p>
+      <w:pPr>
+        <w:pStyle w:val="Compact"/>
+        <w:numPr>
+          <w:numId w:val="1009"/>
+          <w:ilvl w:val="0"/>
+        </w:numPr>
+      </w:pPr>
+      <w:r>
+        <w:t xml:space="preserve">Facebook</w:t>
+      </w:r>
+    </w:p>
+    <w:p>
+      <w:pPr>
+        <w:pStyle w:val="Compact"/>
+        <w:numPr>
+          <w:numId w:val="1009"/>
+          <w:ilvl w:val="0"/>
+        </w:numPr>
+      </w:pPr>
+      <w:r>
+        <w:t xml:space="preserve">YouTube</w:t>
+      </w:r>
+    </w:p>
+    <w:p>
+      <w:pPr>
+        <w:pStyle w:val="Compact"/>
+        <w:numPr>
+          <w:numId w:val="1009"/>
+          <w:ilvl w:val="0"/>
+        </w:numPr>
+      </w:pPr>
+      <w:r>
+        <w:t xml:space="preserve">Instagram</w:t>
+      </w:r>
+    </w:p>
+    <w:p>
+      <w:pPr>
+        <w:pStyle w:val="Compact"/>
+        <w:numPr>
+          <w:numId w:val="1009"/>
+          <w:ilvl w:val="0"/>
+        </w:numPr>
+      </w:pPr>
+      <w:r>
+        <w:t xml:space="preserve">Twitter</w:t>
+      </w:r>
+    </w:p>
+    <w:p>
+      <w:pPr>
+        <w:pStyle w:val="Compact"/>
+        <w:numPr>
+          <w:numId w:val="1009"/>
+          <w:ilvl w:val="0"/>
+        </w:numPr>
+      </w:pPr>
+      <w:r>
+        <w:t xml:space="preserve">Tumblr</w:t>
+      </w:r>
+    </w:p>
+    <w:p>
+      <w:pPr>
+        <w:pStyle w:val="Compact"/>
+        <w:numPr>
+          <w:numId w:val="1010"/>
           <w:ilvl w:val="0"/>
         </w:numPr>
       </w:pPr>
@@ -552,7 +657,7 @@
       <w:pPr>
         <w:pStyle w:val="Compact"/>
         <w:numPr>
-          <w:numId w:val="1008"/>
+          <w:numId w:val="1010"/>
           <w:ilvl w:val="0"/>
         </w:numPr>
       </w:pPr>
@@ -564,7 +669,7 @@
       <w:pPr>
         <w:pStyle w:val="Compact"/>
         <w:numPr>
-          <w:numId w:val="1008"/>
+          <w:numId w:val="1010"/>
           <w:ilvl w:val="0"/>
         </w:numPr>
       </w:pPr>
@@ -576,7 +681,7 @@
       <w:pPr>
         <w:pStyle w:val="Compact"/>
         <w:numPr>
-          <w:numId w:val="1008"/>
+          <w:numId w:val="1010"/>
           <w:ilvl w:val="0"/>
         </w:numPr>
       </w:pPr>
@@ -588,7 +693,7 @@
       <w:pPr>
         <w:pStyle w:val="Compact"/>
         <w:numPr>
-          <w:numId w:val="1008"/>
+          <w:numId w:val="1010"/>
           <w:ilvl w:val="0"/>
         </w:numPr>
       </w:pPr>
@@ -600,7 +705,7 @@
       <w:pPr>
         <w:pStyle w:val="Compact"/>
         <w:numPr>
-          <w:numId w:val="1008"/>
+          <w:numId w:val="1010"/>
           <w:ilvl w:val="0"/>
         </w:numPr>
       </w:pPr>
@@ -612,7 +717,7 @@
       <w:pPr>
         <w:pStyle w:val="Compact"/>
         <w:numPr>
-          <w:numId w:val="1008"/>
+          <w:numId w:val="1010"/>
           <w:ilvl w:val="0"/>
         </w:numPr>
       </w:pPr>
@@ -624,7 +729,7 @@
       <w:pPr>
         <w:pStyle w:val="Compact"/>
         <w:numPr>
-          <w:numId w:val="1008"/>
+          <w:numId w:val="1010"/>
           <w:ilvl w:val="0"/>
         </w:numPr>
       </w:pPr>
@@ -640,13 +745,375 @@
         <w:rPr>
           <w:b/>
         </w:rPr>
-        <w:t xml:space="preserve">[polmedia]</w:t>
-      </w:r>
-      <w:r>
-        <w:t xml:space="preserve"> </w:t>
-      </w:r>
-      <w:r>
-        <w:t xml:space="preserve">Media usage - traditional sources</w:t>
+        <w:t xml:space="preserve">[tvnews]</w:t>
+      </w:r>
+      <w:r>
+        <w:t xml:space="preserve"> </w:t>
+      </w:r>
+      <w:r>
+        <w:rPr>
+          <w:i/>
+        </w:rPr>
+        <w:t xml:space="preserve">(show same response options for each, randomize order)</w:t>
+      </w:r>
+      <w:r>
+        <w:t xml:space="preserve"> </w:t>
+      </w:r>
+      <w:r>
+        <w:t xml:space="preserve">On average, how often do you watch</w:t>
+      </w:r>
+      <w:r>
+        <w:t xml:space="preserve"> </w:t>
+      </w:r>
+      <w:r>
+        <w:rPr>
+          <w:i/>
+        </w:rPr>
+        <w:t xml:space="preserve">political news</w:t>
+      </w:r>
+      <w:r>
+        <w:t xml:space="preserve"> </w:t>
+      </w:r>
+      <w:r>
+        <w:t xml:space="preserve">on the following TV channels:</w:t>
+      </w:r>
+    </w:p>
+    <w:p>
+      <w:pPr>
+        <w:pStyle w:val="Compact"/>
+        <w:numPr>
+          <w:numId w:val="1011"/>
+          <w:ilvl w:val="0"/>
+        </w:numPr>
+      </w:pPr>
+      <w:r>
+        <w:t xml:space="preserve">Fox News</w:t>
+      </w:r>
+    </w:p>
+    <w:p>
+      <w:pPr>
+        <w:pStyle w:val="Compact"/>
+        <w:numPr>
+          <w:numId w:val="1011"/>
+          <w:ilvl w:val="0"/>
+        </w:numPr>
+      </w:pPr>
+      <w:r>
+        <w:t xml:space="preserve">MSNBC</w:t>
+      </w:r>
+    </w:p>
+    <w:p>
+      <w:pPr>
+        <w:pStyle w:val="Compact"/>
+        <w:numPr>
+          <w:numId w:val="1011"/>
+          <w:ilvl w:val="0"/>
+        </w:numPr>
+      </w:pPr>
+      <w:r>
+        <w:t xml:space="preserve">CNN</w:t>
+      </w:r>
+    </w:p>
+    <w:p>
+      <w:pPr>
+        <w:pStyle w:val="Compact"/>
+        <w:numPr>
+          <w:numId w:val="1011"/>
+          <w:ilvl w:val="0"/>
+        </w:numPr>
+      </w:pPr>
+      <w:r>
+        <w:t xml:space="preserve">NBC</w:t>
+      </w:r>
+    </w:p>
+    <w:p>
+      <w:pPr>
+        <w:pStyle w:val="Compact"/>
+        <w:numPr>
+          <w:numId w:val="1011"/>
+          <w:ilvl w:val="0"/>
+        </w:numPr>
+      </w:pPr>
+      <w:r>
+        <w:t xml:space="preserve">CBS</w:t>
+      </w:r>
+    </w:p>
+    <w:p>
+      <w:pPr>
+        <w:pStyle w:val="Compact"/>
+        <w:numPr>
+          <w:numId w:val="1012"/>
+          <w:ilvl w:val="0"/>
+        </w:numPr>
+      </w:pPr>
+      <w:r>
+        <w:t xml:space="preserve">Several times a day</w:t>
+      </w:r>
+    </w:p>
+    <w:p>
+      <w:pPr>
+        <w:pStyle w:val="Compact"/>
+        <w:numPr>
+          <w:numId w:val="1012"/>
+          <w:ilvl w:val="0"/>
+        </w:numPr>
+      </w:pPr>
+      <w:r>
+        <w:t xml:space="preserve">About once a day</w:t>
+      </w:r>
+    </w:p>
+    <w:p>
+      <w:pPr>
+        <w:pStyle w:val="Compact"/>
+        <w:numPr>
+          <w:numId w:val="1012"/>
+          <w:ilvl w:val="0"/>
+        </w:numPr>
+      </w:pPr>
+      <w:r>
+        <w:t xml:space="preserve">3 to 6 days a week</w:t>
+      </w:r>
+    </w:p>
+    <w:p>
+      <w:pPr>
+        <w:pStyle w:val="Compact"/>
+        <w:numPr>
+          <w:numId w:val="1012"/>
+          <w:ilvl w:val="0"/>
+        </w:numPr>
+      </w:pPr>
+      <w:r>
+        <w:t xml:space="preserve">1 to 2 days a week</w:t>
+      </w:r>
+    </w:p>
+    <w:p>
+      <w:pPr>
+        <w:pStyle w:val="Compact"/>
+        <w:numPr>
+          <w:numId w:val="1012"/>
+          <w:ilvl w:val="0"/>
+        </w:numPr>
+      </w:pPr>
+      <w:r>
+        <w:t xml:space="preserve">Every few weeks</w:t>
+      </w:r>
+    </w:p>
+    <w:p>
+      <w:pPr>
+        <w:pStyle w:val="Compact"/>
+        <w:numPr>
+          <w:numId w:val="1012"/>
+          <w:ilvl w:val="0"/>
+        </w:numPr>
+      </w:pPr>
+      <w:r>
+        <w:t xml:space="preserve">Less often</w:t>
+      </w:r>
+    </w:p>
+    <w:p>
+      <w:pPr>
+        <w:pStyle w:val="Compact"/>
+        <w:numPr>
+          <w:numId w:val="1012"/>
+          <w:ilvl w:val="0"/>
+        </w:numPr>
+      </w:pPr>
+      <w:r>
+        <w:t xml:space="preserve">Never</w:t>
+      </w:r>
+    </w:p>
+    <w:p>
+      <w:pPr>
+        <w:pStyle w:val="Compact"/>
+        <w:numPr>
+          <w:numId w:val="1012"/>
+          <w:ilvl w:val="0"/>
+        </w:numPr>
+      </w:pPr>
+      <w:r>
+        <w:t xml:space="preserve">Don’t Know</w:t>
+      </w:r>
+    </w:p>
+    <w:p>
+      <w:pPr>
+        <w:pStyle w:val="FirstParagraph"/>
+      </w:pPr>
+      <w:r>
+        <w:rPr>
+          <w:b/>
+        </w:rPr>
+        <w:t xml:space="preserve">[printmedia]</w:t>
+      </w:r>
+      <w:r>
+        <w:t xml:space="preserve"> </w:t>
+      </w:r>
+      <w:r>
+        <w:rPr>
+          <w:i/>
+        </w:rPr>
+        <w:t xml:space="preserve">(show same response options for each, randomize order)</w:t>
+      </w:r>
+      <w:r>
+        <w:t xml:space="preserve"> </w:t>
+      </w:r>
+      <w:r>
+        <w:t xml:space="preserve">And how often do you read the following newspapers (online or offline):</w:t>
+      </w:r>
+    </w:p>
+    <w:p>
+      <w:pPr>
+        <w:pStyle w:val="Compact"/>
+        <w:numPr>
+          <w:numId w:val="1013"/>
+          <w:ilvl w:val="0"/>
+        </w:numPr>
+      </w:pPr>
+      <w:r>
+        <w:t xml:space="preserve">New York Times</w:t>
+      </w:r>
+    </w:p>
+    <w:p>
+      <w:pPr>
+        <w:pStyle w:val="Compact"/>
+        <w:numPr>
+          <w:numId w:val="1013"/>
+          <w:ilvl w:val="0"/>
+        </w:numPr>
+      </w:pPr>
+      <w:r>
+        <w:t xml:space="preserve">Washington Post</w:t>
+      </w:r>
+    </w:p>
+    <w:p>
+      <w:pPr>
+        <w:pStyle w:val="Compact"/>
+        <w:numPr>
+          <w:numId w:val="1013"/>
+          <w:ilvl w:val="0"/>
+        </w:numPr>
+      </w:pPr>
+      <w:r>
+        <w:t xml:space="preserve">Wall Street Journal</w:t>
+      </w:r>
+    </w:p>
+    <w:p>
+      <w:pPr>
+        <w:pStyle w:val="Compact"/>
+        <w:numPr>
+          <w:numId w:val="1013"/>
+          <w:ilvl w:val="0"/>
+        </w:numPr>
+      </w:pPr>
+      <w:r>
+        <w:t xml:space="preserve">USA Today</w:t>
+      </w:r>
+    </w:p>
+    <w:p>
+      <w:pPr>
+        <w:pStyle w:val="Compact"/>
+        <w:numPr>
+          <w:numId w:val="1013"/>
+          <w:ilvl w:val="0"/>
+        </w:numPr>
+      </w:pPr>
+      <w:r>
+        <w:t xml:space="preserve">New York Post</w:t>
+      </w:r>
+    </w:p>
+    <w:p>
+      <w:pPr>
+        <w:pStyle w:val="Compact"/>
+        <w:numPr>
+          <w:numId w:val="1014"/>
+          <w:ilvl w:val="0"/>
+        </w:numPr>
+      </w:pPr>
+      <w:r>
+        <w:t xml:space="preserve">Several times a day</w:t>
+      </w:r>
+    </w:p>
+    <w:p>
+      <w:pPr>
+        <w:pStyle w:val="Compact"/>
+        <w:numPr>
+          <w:numId w:val="1014"/>
+          <w:ilvl w:val="0"/>
+        </w:numPr>
+      </w:pPr>
+      <w:r>
+        <w:t xml:space="preserve">About once a day</w:t>
+      </w:r>
+    </w:p>
+    <w:p>
+      <w:pPr>
+        <w:pStyle w:val="Compact"/>
+        <w:numPr>
+          <w:numId w:val="1014"/>
+          <w:ilvl w:val="0"/>
+        </w:numPr>
+      </w:pPr>
+      <w:r>
+        <w:t xml:space="preserve">3 to 6 days a week</w:t>
+      </w:r>
+    </w:p>
+    <w:p>
+      <w:pPr>
+        <w:pStyle w:val="Compact"/>
+        <w:numPr>
+          <w:numId w:val="1014"/>
+          <w:ilvl w:val="0"/>
+        </w:numPr>
+      </w:pPr>
+      <w:r>
+        <w:t xml:space="preserve">1 to 2 days a week</w:t>
+      </w:r>
+    </w:p>
+    <w:p>
+      <w:pPr>
+        <w:pStyle w:val="Compact"/>
+        <w:numPr>
+          <w:numId w:val="1014"/>
+          <w:ilvl w:val="0"/>
+        </w:numPr>
+      </w:pPr>
+      <w:r>
+        <w:t xml:space="preserve">Every few weeks</w:t>
+      </w:r>
+    </w:p>
+    <w:p>
+      <w:pPr>
+        <w:pStyle w:val="Compact"/>
+        <w:numPr>
+          <w:numId w:val="1014"/>
+          <w:ilvl w:val="0"/>
+        </w:numPr>
+      </w:pPr>
+      <w:r>
+        <w:t xml:space="preserve">Less often</w:t>
+      </w:r>
+    </w:p>
+    <w:p>
+      <w:pPr>
+        <w:pStyle w:val="Compact"/>
+        <w:numPr>
+          <w:numId w:val="1014"/>
+          <w:ilvl w:val="0"/>
+        </w:numPr>
+      </w:pPr>
+      <w:r>
+        <w:t xml:space="preserve">Never</w:t>
+      </w:r>
+    </w:p>
+    <w:p>
+      <w:pPr>
+        <w:pStyle w:val="Compact"/>
+        <w:numPr>
+          <w:numId w:val="1014"/>
+          <w:ilvl w:val="0"/>
+        </w:numPr>
+      </w:pPr>
+      <w:r>
+        <w:t xml:space="preserve">Don’t Know</w:t>
       </w:r>
     </w:p>
     <w:p>
@@ -664,7 +1131,7 @@
         <w:pStyle w:val="FirstParagraph"/>
       </w:pPr>
       <w:r>
-        <w:t xml:space="preserve">Next, we want to ask a few questions about your neighborhood.</w:t>
+        <w:t xml:space="preserve">We want to explore differences in media usage and news consumption between local communities. Please answer the following questions about your neighborhood.</w:t>
       </w:r>
     </w:p>
     <w:p>
@@ -672,14 +1139,23 @@
         <w:pStyle w:val="BodyText"/>
       </w:pPr>
       <w:r>
-        <w:t xml:space="preserve">Zip Code</w:t>
-      </w:r>
-    </w:p>
-    <w:p>
-      <w:pPr>
-        <w:pStyle w:val="Compact"/>
-        <w:numPr>
-          <w:numId w:val="1009"/>
+        <w:rPr>
+          <w:b/>
+        </w:rPr>
+        <w:t xml:space="preserve">[zip]</w:t>
+      </w:r>
+      <w:r>
+        <w:t xml:space="preserve"> </w:t>
+      </w:r>
+      <w:r>
+        <w:t xml:space="preserve">What is your zip code?</w:t>
+      </w:r>
+    </w:p>
+    <w:p>
+      <w:pPr>
+        <w:pStyle w:val="Compact"/>
+        <w:numPr>
+          <w:numId w:val="1015"/>
           <w:ilvl w:val="0"/>
         </w:numPr>
       </w:pPr>
@@ -695,6 +1171,15 @@
         <w:pStyle w:val="FirstParagraph"/>
       </w:pPr>
       <w:r>
+        <w:rPr>
+          <w:b/>
+        </w:rPr>
+        <w:t xml:space="preserve">[immig_see]</w:t>
+      </w:r>
+      <w:r>
+        <w:t xml:space="preserve"> </w:t>
+      </w:r>
+      <w:r>
         <w:t xml:space="preserve">In your day-to-day life, how frequently do you see Hispanic/Latino immigrants in your community?</w:t>
       </w:r>
     </w:p>
@@ -702,7 +1187,7 @@
       <w:pPr>
         <w:pStyle w:val="Compact"/>
         <w:numPr>
-          <w:numId w:val="1010"/>
+          <w:numId w:val="1016"/>
           <w:ilvl w:val="0"/>
         </w:numPr>
       </w:pPr>
@@ -714,7 +1199,7 @@
       <w:pPr>
         <w:pStyle w:val="Compact"/>
         <w:numPr>
-          <w:numId w:val="1010"/>
+          <w:numId w:val="1016"/>
           <w:ilvl w:val="0"/>
         </w:numPr>
       </w:pPr>
@@ -726,7 +1211,7 @@
       <w:pPr>
         <w:pStyle w:val="Compact"/>
         <w:numPr>
-          <w:numId w:val="1010"/>
+          <w:numId w:val="1016"/>
           <w:ilvl w:val="0"/>
         </w:numPr>
       </w:pPr>
@@ -738,7 +1223,7 @@
       <w:pPr>
         <w:pStyle w:val="Compact"/>
         <w:numPr>
-          <w:numId w:val="1010"/>
+          <w:numId w:val="1016"/>
           <w:ilvl w:val="0"/>
         </w:numPr>
       </w:pPr>
@@ -750,7 +1235,7 @@
       <w:pPr>
         <w:pStyle w:val="Compact"/>
         <w:numPr>
-          <w:numId w:val="1010"/>
+          <w:numId w:val="1016"/>
           <w:ilvl w:val="0"/>
         </w:numPr>
       </w:pPr>
@@ -763,6 +1248,15 @@
         <w:pStyle w:val="FirstParagraph"/>
       </w:pPr>
       <w:r>
+        <w:rPr>
+          <w:b/>
+        </w:rPr>
+        <w:t xml:space="preserve">[immig_convo]</w:t>
+      </w:r>
+      <w:r>
+        <w:t xml:space="preserve"> </w:t>
+      </w:r>
+      <w:r>
         <w:t xml:space="preserve">In your day-to-day life, how frequently do you have conversations with Hispanic/Latino immigrants?</w:t>
       </w:r>
     </w:p>
@@ -770,7 +1264,7 @@
       <w:pPr>
         <w:pStyle w:val="Compact"/>
         <w:numPr>
-          <w:numId w:val="1011"/>
+          <w:numId w:val="1017"/>
           <w:ilvl w:val="0"/>
         </w:numPr>
       </w:pPr>
@@ -782,7 +1276,7 @@
       <w:pPr>
         <w:pStyle w:val="Compact"/>
         <w:numPr>
-          <w:numId w:val="1011"/>
+          <w:numId w:val="1017"/>
           <w:ilvl w:val="0"/>
         </w:numPr>
       </w:pPr>
@@ -794,7 +1288,7 @@
       <w:pPr>
         <w:pStyle w:val="Compact"/>
         <w:numPr>
-          <w:numId w:val="1011"/>
+          <w:numId w:val="1017"/>
           <w:ilvl w:val="0"/>
         </w:numPr>
       </w:pPr>
@@ -806,7 +1300,7 @@
       <w:pPr>
         <w:pStyle w:val="Compact"/>
         <w:numPr>
-          <w:numId w:val="1011"/>
+          <w:numId w:val="1017"/>
           <w:ilvl w:val="0"/>
         </w:numPr>
       </w:pPr>
@@ -818,7 +1312,7 @@
       <w:pPr>
         <w:pStyle w:val="Compact"/>
         <w:numPr>
-          <w:numId w:val="1011"/>
+          <w:numId w:val="1017"/>
           <w:ilvl w:val="0"/>
         </w:numPr>
       </w:pPr>
@@ -831,6 +1325,15 @@
         <w:pStyle w:val="FirstParagraph"/>
       </w:pPr>
       <w:r>
+        <w:rPr>
+          <w:b/>
+        </w:rPr>
+        <w:t xml:space="preserve">[immig_spanish]</w:t>
+      </w:r>
+      <w:r>
+        <w:t xml:space="preserve"> </w:t>
+      </w:r>
+      <w:r>
         <w:t xml:space="preserve">In your day-to-day life, how frequently do you hear Spanish spoken?</w:t>
       </w:r>
     </w:p>
@@ -838,7 +1341,7 @@
       <w:pPr>
         <w:pStyle w:val="Compact"/>
         <w:numPr>
-          <w:numId w:val="1012"/>
+          <w:numId w:val="1018"/>
           <w:ilvl w:val="0"/>
         </w:numPr>
       </w:pPr>
@@ -850,7 +1353,7 @@
       <w:pPr>
         <w:pStyle w:val="Compact"/>
         <w:numPr>
-          <w:numId w:val="1012"/>
+          <w:numId w:val="1018"/>
           <w:ilvl w:val="0"/>
         </w:numPr>
       </w:pPr>
@@ -862,7 +1365,7 @@
       <w:pPr>
         <w:pStyle w:val="Compact"/>
         <w:numPr>
-          <w:numId w:val="1012"/>
+          <w:numId w:val="1018"/>
           <w:ilvl w:val="0"/>
         </w:numPr>
       </w:pPr>
@@ -874,7 +1377,7 @@
       <w:pPr>
         <w:pStyle w:val="Compact"/>
         <w:numPr>
-          <w:numId w:val="1012"/>
+          <w:numId w:val="1018"/>
           <w:ilvl w:val="0"/>
         </w:numPr>
       </w:pPr>
@@ -886,7 +1389,7 @@
       <w:pPr>
         <w:pStyle w:val="Compact"/>
         <w:numPr>
-          <w:numId w:val="1012"/>
+          <w:numId w:val="1018"/>
           <w:ilvl w:val="0"/>
         </w:numPr>
       </w:pPr>
@@ -898,10 +1401,10 @@
       <w:pPr>
         <w:pStyle w:val="Heading3"/>
       </w:pPr>
-      <w:bookmarkStart w:id="28" w:name="block-2-political-attitudes-participation"/>
+      <w:bookmarkStart w:id="28" w:name="block-3-political-attitudes-participation"/>
       <w:bookmarkEnd w:id="28"/>
       <w:r>
-        <w:t xml:space="preserve">Block 2: Political attitudes &amp; participation</w:t>
+        <w:t xml:space="preserve">Block 3: Political attitudes &amp; participation</w:t>
       </w:r>
     </w:p>
     <w:p>
@@ -925,7 +1428,7 @@
       <w:pPr>
         <w:pStyle w:val="Compact"/>
         <w:numPr>
-          <w:numId w:val="1013"/>
+          <w:numId w:val="1019"/>
           <w:ilvl w:val="0"/>
         </w:numPr>
       </w:pPr>
@@ -937,7 +1440,7 @@
       <w:pPr>
         <w:pStyle w:val="Compact"/>
         <w:numPr>
-          <w:numId w:val="1013"/>
+          <w:numId w:val="1019"/>
           <w:ilvl w:val="0"/>
         </w:numPr>
       </w:pPr>
@@ -949,7 +1452,7 @@
       <w:pPr>
         <w:pStyle w:val="Compact"/>
         <w:numPr>
-          <w:numId w:val="1013"/>
+          <w:numId w:val="1019"/>
           <w:ilvl w:val="0"/>
         </w:numPr>
       </w:pPr>
@@ -961,7 +1464,7 @@
       <w:pPr>
         <w:pStyle w:val="Compact"/>
         <w:numPr>
-          <w:numId w:val="1013"/>
+          <w:numId w:val="1019"/>
           <w:ilvl w:val="0"/>
         </w:numPr>
       </w:pPr>
@@ -973,7 +1476,7 @@
       <w:pPr>
         <w:pStyle w:val="Compact"/>
         <w:numPr>
-          <w:numId w:val="1013"/>
+          <w:numId w:val="1019"/>
           <w:ilvl w:val="0"/>
         </w:numPr>
       </w:pPr>
@@ -985,7 +1488,7 @@
       <w:pPr>
         <w:pStyle w:val="Compact"/>
         <w:numPr>
-          <w:numId w:val="1013"/>
+          <w:numId w:val="1019"/>
           <w:ilvl w:val="0"/>
         </w:numPr>
       </w:pPr>
@@ -997,7 +1500,7 @@
       <w:pPr>
         <w:pStyle w:val="Compact"/>
         <w:numPr>
-          <w:numId w:val="1013"/>
+          <w:numId w:val="1019"/>
           <w:ilvl w:val="0"/>
         </w:numPr>
       </w:pPr>
@@ -1009,7 +1512,7 @@
       <w:pPr>
         <w:pStyle w:val="Compact"/>
         <w:numPr>
-          <w:numId w:val="1013"/>
+          <w:numId w:val="1019"/>
           <w:ilvl w:val="0"/>
         </w:numPr>
       </w:pPr>
@@ -1038,7 +1541,7 @@
       <w:pPr>
         <w:pStyle w:val="Compact"/>
         <w:numPr>
-          <w:numId w:val="1014"/>
+          <w:numId w:val="1020"/>
           <w:ilvl w:val="0"/>
         </w:numPr>
       </w:pPr>
@@ -1050,7 +1553,7 @@
       <w:pPr>
         <w:pStyle w:val="Compact"/>
         <w:numPr>
-          <w:numId w:val="1014"/>
+          <w:numId w:val="1020"/>
           <w:ilvl w:val="0"/>
         </w:numPr>
       </w:pPr>
@@ -1062,7 +1565,7 @@
       <w:pPr>
         <w:pStyle w:val="Compact"/>
         <w:numPr>
-          <w:numId w:val="1014"/>
+          <w:numId w:val="1020"/>
           <w:ilvl w:val="0"/>
         </w:numPr>
       </w:pPr>
@@ -1074,7 +1577,7 @@
       <w:pPr>
         <w:pStyle w:val="Compact"/>
         <w:numPr>
-          <w:numId w:val="1014"/>
+          <w:numId w:val="1020"/>
           <w:ilvl w:val="0"/>
         </w:numPr>
       </w:pPr>
@@ -1112,7 +1615,7 @@
       <w:pPr>
         <w:pStyle w:val="Compact"/>
         <w:numPr>
-          <w:numId w:val="1015"/>
+          <w:numId w:val="1021"/>
           <w:ilvl w:val="0"/>
         </w:numPr>
       </w:pPr>
@@ -1124,7 +1627,7 @@
       <w:pPr>
         <w:pStyle w:val="Compact"/>
         <w:numPr>
-          <w:numId w:val="1015"/>
+          <w:numId w:val="1021"/>
           <w:ilvl w:val="0"/>
         </w:numPr>
       </w:pPr>
@@ -1136,7 +1639,7 @@
       <w:pPr>
         <w:pStyle w:val="Compact"/>
         <w:numPr>
-          <w:numId w:val="1015"/>
+          <w:numId w:val="1021"/>
           <w:ilvl w:val="0"/>
         </w:numPr>
       </w:pPr>
@@ -1174,7 +1677,7 @@
       <w:pPr>
         <w:pStyle w:val="Compact"/>
         <w:numPr>
-          <w:numId w:val="1016"/>
+          <w:numId w:val="1022"/>
           <w:ilvl w:val="0"/>
         </w:numPr>
       </w:pPr>
@@ -1186,7 +1689,7 @@
       <w:pPr>
         <w:pStyle w:val="Compact"/>
         <w:numPr>
-          <w:numId w:val="1016"/>
+          <w:numId w:val="1022"/>
           <w:ilvl w:val="0"/>
         </w:numPr>
       </w:pPr>
@@ -1199,19 +1702,145 @@
         <w:pStyle w:val="FirstParagraph"/>
       </w:pPr>
       <w:r>
-        <w:t xml:space="preserve">Most important problem</w:t>
-      </w:r>
-    </w:p>
-    <w:p>
-      <w:pPr>
-        <w:pStyle w:val="Compact"/>
-        <w:numPr>
-          <w:numId w:val="1017"/>
-          <w:ilvl w:val="0"/>
-        </w:numPr>
-      </w:pPr>
-      <w:r>
-        <w:t xml:space="preserve">give 10 options, choose 3</w:t>
+        <w:rPr>
+          <w:b/>
+        </w:rPr>
+        <w:t xml:space="preserve">[problem]</w:t>
+      </w:r>
+      <w:r>
+        <w:t xml:space="preserve"> </w:t>
+      </w:r>
+      <w:r>
+        <w:rPr>
+          <w:i/>
+        </w:rPr>
+        <w:t xml:space="preserve">(randomize order)</w:t>
+      </w:r>
+      <w:r>
+        <w:t xml:space="preserve"> </w:t>
+      </w:r>
+      <w:r>
+        <w:t xml:space="preserve">What do you think are the most important problems facing this country? Please rank the following issues from the most important to the least important.</w:t>
+      </w:r>
+    </w:p>
+    <w:p>
+      <w:pPr>
+        <w:pStyle w:val="Compact"/>
+        <w:numPr>
+          <w:numId w:val="1023"/>
+          <w:ilvl w:val="0"/>
+        </w:numPr>
+      </w:pPr>
+      <w:r>
+        <w:t xml:space="preserve">Unemployment</w:t>
+      </w:r>
+    </w:p>
+    <w:p>
+      <w:pPr>
+        <w:pStyle w:val="Compact"/>
+        <w:numPr>
+          <w:numId w:val="1023"/>
+          <w:ilvl w:val="0"/>
+        </w:numPr>
+      </w:pPr>
+      <w:r>
+        <w:t xml:space="preserve">Inequality</w:t>
+      </w:r>
+    </w:p>
+    <w:p>
+      <w:pPr>
+        <w:pStyle w:val="Compact"/>
+        <w:numPr>
+          <w:numId w:val="1023"/>
+          <w:ilvl w:val="0"/>
+        </w:numPr>
+      </w:pPr>
+      <w:r>
+        <w:t xml:space="preserve">Federal Deficit</w:t>
+      </w:r>
+    </w:p>
+    <w:p>
+      <w:pPr>
+        <w:pStyle w:val="Compact"/>
+        <w:numPr>
+          <w:numId w:val="1023"/>
+          <w:ilvl w:val="0"/>
+        </w:numPr>
+      </w:pPr>
+      <w:r>
+        <w:t xml:space="preserve">Taxes</w:t>
+      </w:r>
+    </w:p>
+    <w:p>
+      <w:pPr>
+        <w:pStyle w:val="Compact"/>
+        <w:numPr>
+          <w:numId w:val="1023"/>
+          <w:ilvl w:val="0"/>
+        </w:numPr>
+      </w:pPr>
+      <w:r>
+        <w:t xml:space="preserve">High Cost of Living / Inflation</w:t>
+      </w:r>
+    </w:p>
+    <w:p>
+      <w:pPr>
+        <w:pStyle w:val="Compact"/>
+        <w:numPr>
+          <w:numId w:val="1023"/>
+          <w:ilvl w:val="0"/>
+        </w:numPr>
+      </w:pPr>
+      <w:r>
+        <w:t xml:space="preserve">Immigration</w:t>
+      </w:r>
+    </w:p>
+    <w:p>
+      <w:pPr>
+        <w:pStyle w:val="Compact"/>
+        <w:numPr>
+          <w:numId w:val="1023"/>
+          <w:ilvl w:val="0"/>
+        </w:numPr>
+      </w:pPr>
+      <w:r>
+        <w:t xml:space="preserve">Health Care</w:t>
+      </w:r>
+    </w:p>
+    <w:p>
+      <w:pPr>
+        <w:pStyle w:val="Compact"/>
+        <w:numPr>
+          <w:numId w:val="1023"/>
+          <w:ilvl w:val="0"/>
+        </w:numPr>
+      </w:pPr>
+      <w:r>
+        <w:t xml:space="preserve">Racism</w:t>
+      </w:r>
+    </w:p>
+    <w:p>
+      <w:pPr>
+        <w:pStyle w:val="Compact"/>
+        <w:numPr>
+          <w:numId w:val="1023"/>
+          <w:ilvl w:val="0"/>
+        </w:numPr>
+      </w:pPr>
+      <w:r>
+        <w:t xml:space="preserve">Environment / Climate Change</w:t>
+      </w:r>
+    </w:p>
+    <w:p>
+      <w:pPr>
+        <w:pStyle w:val="Compact"/>
+        <w:numPr>
+          <w:numId w:val="1023"/>
+          <w:ilvl w:val="0"/>
+        </w:numPr>
+      </w:pPr>
+      <w:r>
+        <w:t xml:space="preserve">Violence / Crime</w:t>
       </w:r>
     </w:p>
     <w:p>
@@ -1228,77 +1857,7 @@
       <w:pPr>
         <w:pStyle w:val="Compact"/>
         <w:numPr>
-          <w:numId w:val="1018"/>
-          <w:ilvl w:val="0"/>
-        </w:numPr>
-      </w:pPr>
-      <w:r>
-        <w:t xml:space="preserve">First treatment: tweet (search/assigned X source X pro/con X RT ratio)</w:t>
-      </w:r>
-      <w:r>
-        <w:t xml:space="preserve"> </w:t>
-      </w:r>
-      <w:r>
-        <w:t xml:space="preserve">- Outcome measure: click on link or click on next?</w:t>
-      </w:r>
-    </w:p>
-    <w:p>
-      <w:pPr>
-        <w:numPr>
-          <w:numId w:val="1018"/>
-          <w:ilvl w:val="0"/>
-        </w:numPr>
-      </w:pPr>
-      <w:r>
-        <w:t xml:space="preserve">Second treatment: full article (same groups as before)</w:t>
-      </w:r>
-      <w:r>
-        <w:t xml:space="preserve"> </w:t>
-      </w:r>
-      <w:r>
-        <w:t xml:space="preserve">- Outcome measure: how much time spent on article?</w:t>
-      </w:r>
-    </w:p>
-    <w:p>
-      <w:pPr>
-        <w:pStyle w:val="Compact"/>
-        <w:numPr>
-          <w:numId w:val="1018"/>
-          <w:ilvl w:val="0"/>
-        </w:numPr>
-      </w:pPr>
-      <w:r>
-        <w:t xml:space="preserve">Info search: assigned to source (Fox/MSNBC) vs. choosing one</w:t>
-      </w:r>
-    </w:p>
-    <w:p>
-      <w:pPr>
-        <w:pStyle w:val="Compact"/>
-        <w:numPr>
-          <w:numId w:val="1018"/>
-          <w:ilvl w:val="0"/>
-        </w:numPr>
-      </w:pPr>
-      <w:r>
-        <w:t xml:space="preserve">RT Ratio: popular vs. controversial according to Comment/RT&amp;Like ratio</w:t>
-      </w:r>
-    </w:p>
-    <w:p>
-      <w:pPr>
-        <w:pStyle w:val="Compact"/>
-        <w:numPr>
-          <w:numId w:val="1018"/>
-          <w:ilvl w:val="0"/>
-        </w:numPr>
-      </w:pPr>
-      <w:r>
-        <w:t xml:space="preserve">Control condition: now exposure</w:t>
-      </w:r>
-    </w:p>
-    <w:p>
-      <w:pPr>
-        <w:numPr>
-          <w:numId w:val="1018"/>
+          <w:numId w:val="1024"/>
           <w:ilvl w:val="0"/>
         </w:numPr>
       </w:pPr>
@@ -1306,10 +1865,145 @@
         <w:rPr>
           <w:i/>
         </w:rPr>
-        <w:t xml:space="preserve">Note</w:t>
-      </w:r>
-      <w:r>
-        <w:t xml:space="preserve">: Include measure to capture whether participants click on the story link in the initial tweet</w:t>
+        <w:t xml:space="preserve">Control condition:</w:t>
+      </w:r>
+      <w:r>
+        <w:t xml:space="preserve"> </w:t>
+      </w:r>
+      <w:r>
+        <w:t xml:space="preserve">skip this section</w:t>
+      </w:r>
+    </w:p>
+    <w:p>
+      <w:pPr>
+        <w:pStyle w:val="Compact"/>
+        <w:numPr>
+          <w:numId w:val="1024"/>
+          <w:ilvl w:val="0"/>
+        </w:numPr>
+      </w:pPr>
+      <w:r>
+        <w:rPr>
+          <w:i/>
+        </w:rPr>
+        <w:t xml:space="preserve">Treatment groups:</w:t>
+      </w:r>
+      <w:r>
+        <w:t xml:space="preserve"> </w:t>
+      </w:r>
+      <w:r>
+        <w:t xml:space="preserve">choice/assigned X controversial/popular</w:t>
+      </w:r>
+    </w:p>
+    <w:p>
+      <w:pPr>
+        <w:pStyle w:val="Compact"/>
+        <w:numPr>
+          <w:numId w:val="1025"/>
+          <w:ilvl w:val="1"/>
+        </w:numPr>
+      </w:pPr>
+      <w:r>
+        <w:rPr>
+          <w:i/>
+        </w:rPr>
+        <w:t xml:space="preserve">Manipulation 1 (choice/assigned):</w:t>
+      </w:r>
+      <w:r>
+        <w:t xml:space="preserve"> </w:t>
+      </w:r>
+      <w:r>
+        <w:t xml:space="preserve">Before seeing any content, Rs can either freely choose to view a Fox News or MSNBC tweet, or they are randomly assigned to one of them. In any case, the content of the tweet is the same.</w:t>
+      </w:r>
+    </w:p>
+    <w:p>
+      <w:pPr>
+        <w:pStyle w:val="Compact"/>
+        <w:numPr>
+          <w:numId w:val="1025"/>
+          <w:ilvl w:val="1"/>
+        </w:numPr>
+      </w:pPr>
+      <w:r>
+        <w:rPr>
+          <w:i/>
+        </w:rPr>
+        <w:t xml:space="preserve">Manipulation 2 (controversial/popular):</w:t>
+      </w:r>
+      <w:r>
+        <w:t xml:space="preserve"> </w:t>
+      </w:r>
+      <w:r>
+        <w:t xml:space="preserve">RT ratio suggests either popular (many likes/RTs, few comments) or controversial (few likes/RTs, many comments) content</w:t>
+      </w:r>
+    </w:p>
+    <w:p>
+      <w:pPr>
+        <w:pStyle w:val="Compact"/>
+        <w:numPr>
+          <w:numId w:val="1025"/>
+          <w:ilvl w:val="1"/>
+        </w:numPr>
+      </w:pPr>
+      <w:r>
+        <w:rPr>
+          <w:i/>
+        </w:rPr>
+        <w:t xml:space="preserve">Outcome measure:</w:t>
+      </w:r>
+      <w:r>
+        <w:t xml:space="preserve"> </w:t>
+      </w:r>
+      <w:r>
+        <w:t xml:space="preserve">click on link in tweet or click on</w:t>
+      </w:r>
+      <w:r>
+        <w:t xml:space="preserve"> </w:t>
+      </w:r>
+      <w:r>
+        <w:rPr>
+          <w:rStyle w:val="VerbatimChar"/>
+        </w:rPr>
+        <w:t xml:space="preserve">next</w:t>
+      </w:r>
+      <w:r>
+        <w:t xml:space="preserve"> </w:t>
+      </w:r>
+      <w:r>
+        <w:t xml:space="preserve">button?</w:t>
+      </w:r>
+    </w:p>
+    <w:p>
+      <w:pPr>
+        <w:pStyle w:val="Compact"/>
+        <w:numPr>
+          <w:numId w:val="1024"/>
+          <w:ilvl w:val="0"/>
+        </w:numPr>
+      </w:pPr>
+      <w:r>
+        <w:t xml:space="preserve">After viewing the tweets, respondents are asked to read the full article (whether they clicked on the tweet or not).</w:t>
+      </w:r>
+    </w:p>
+    <w:p>
+      <w:pPr>
+        <w:pStyle w:val="Compact"/>
+        <w:numPr>
+          <w:numId w:val="1026"/>
+          <w:ilvl w:val="1"/>
+        </w:numPr>
+      </w:pPr>
+      <w:r>
+        <w:rPr>
+          <w:i/>
+        </w:rPr>
+        <w:t xml:space="preserve">Outcome measure:</w:t>
+      </w:r>
+      <w:r>
+        <w:t xml:space="preserve"> </w:t>
+      </w:r>
+      <w:r>
+        <w:t xml:space="preserve">how much time spent on article?</w:t>
       </w:r>
     </w:p>
     <w:p>
@@ -1529,7 +2223,7 @@
         <w:pStyle w:val="BodyText"/>
       </w:pPr>
       <w:r>
-        <w:t xml:space="preserve">A recent report released using U.S. Census Bureau data states that immigrant owned businesses employed over 8 million workers in fiscal year 2017, up from 2016 totals. These businesses also saw a rise in the total number of sales over the year, increasing to almost $1.3 trillion.</w:t>
+        <w:t xml:space="preserve">A recent report released using U.S. Census Bureau data states that immigrant-owned businesses employed over 8 million workers in fiscal year 2017, up from 2016 totals. These businesses also saw a rise in the total number of sales over the year, increasing to almost $1.3 trillion.</w:t>
       </w:r>
     </w:p>
     <w:p>
@@ -1696,7 +2390,7 @@
       <w:pPr>
         <w:pStyle w:val="Compact"/>
         <w:numPr>
-          <w:numId w:val="1019"/>
+          <w:numId w:val="1027"/>
           <w:ilvl w:val="0"/>
         </w:numPr>
       </w:pPr>
@@ -1719,7 +2413,7 @@
       <w:pPr>
         <w:pStyle w:val="Compact"/>
         <w:numPr>
-          <w:numId w:val="1019"/>
+          <w:numId w:val="1027"/>
           <w:ilvl w:val="0"/>
         </w:numPr>
       </w:pPr>
@@ -1742,7 +2436,7 @@
       <w:pPr>
         <w:pStyle w:val="Compact"/>
         <w:numPr>
-          <w:numId w:val="1019"/>
+          <w:numId w:val="1027"/>
           <w:ilvl w:val="0"/>
         </w:numPr>
       </w:pPr>
@@ -1765,7 +2459,7 @@
       <w:pPr>
         <w:pStyle w:val="Compact"/>
         <w:numPr>
-          <w:numId w:val="1020"/>
+          <w:numId w:val="1028"/>
           <w:ilvl w:val="1"/>
         </w:numPr>
       </w:pPr>
@@ -1803,14 +2497,6 @@
     </w:p>
     <w:p>
       <w:pPr>
-        <w:pStyle w:val="FirstParagraph"/>
-      </w:pPr>
-      <w:r>
-        <w:t xml:space="preserve">We are eager to learn what you think about various issues facing America today.</w:t>
-      </w:r>
-    </w:p>
-    <w:p>
-      <w:pPr>
         <w:pStyle w:val="Heading3"/>
       </w:pPr>
       <w:bookmarkStart w:id="42" w:name="block-1-attitudes-towards-immigration"/>
@@ -1824,49 +2510,145 @@
         <w:pStyle w:val="FirstParagraph"/>
       </w:pPr>
       <w:r>
+        <w:t xml:space="preserve">Next, we want to ask you a few questions about immigration.</w:t>
+      </w:r>
+    </w:p>
+    <w:p>
+      <w:pPr>
+        <w:pStyle w:val="BodyText"/>
+      </w:pPr>
+      <w:r>
         <w:rPr>
           <w:b/>
         </w:rPr>
-        <w:t xml:space="preserve">[unemp]</w:t>
-      </w:r>
-      <w:r>
-        <w:t xml:space="preserve"> </w:t>
-      </w:r>
-      <w:r>
-        <w:t xml:space="preserve">Out of every 100 people living in the United States, how many do you think were born outside of the country? [Response is given in textbox; only responses 0-100 are allowed. Don’t know option is also provided.]</w:t>
-      </w:r>
-    </w:p>
-    <w:p>
-      <w:pPr>
-        <w:pStyle w:val="Compact"/>
-        <w:numPr>
-          <w:numId w:val="1021"/>
-          <w:ilvl w:val="0"/>
-        </w:numPr>
-      </w:pPr>
-      <w:r>
-        <w:t xml:space="preserve">0-100</w:t>
-      </w:r>
-      <w:r>
-        <w:t xml:space="preserve"> </w:t>
-      </w:r>
+        <w:t xml:space="preserve">[immig_attitude]</w:t>
+      </w:r>
+      <w:r>
+        <w:t xml:space="preserve"> </w:t>
+      </w:r>
+      <w:r>
+        <w:t xml:space="preserve">Do you think the number of immigrants from foreign countries who are permitted to come to the United States to live should be…?</w:t>
+      </w:r>
+    </w:p>
+    <w:p>
+      <w:pPr>
+        <w:pStyle w:val="Compact"/>
+        <w:numPr>
+          <w:numId w:val="1029"/>
+          <w:ilvl w:val="0"/>
+        </w:numPr>
+      </w:pPr>
+      <w:r>
+        <w:t xml:space="preserve">Increased a lot</w:t>
+      </w:r>
+    </w:p>
+    <w:p>
+      <w:pPr>
+        <w:pStyle w:val="Compact"/>
+        <w:numPr>
+          <w:numId w:val="1029"/>
+          <w:ilvl w:val="0"/>
+        </w:numPr>
+      </w:pPr>
+      <w:r>
+        <w:t xml:space="preserve">Increased a little</w:t>
+      </w:r>
+    </w:p>
+    <w:p>
+      <w:pPr>
+        <w:pStyle w:val="Compact"/>
+        <w:numPr>
+          <w:numId w:val="1029"/>
+          <w:ilvl w:val="0"/>
+        </w:numPr>
+      </w:pPr>
+      <w:r>
+        <w:t xml:space="preserve">Left the same</w:t>
+      </w:r>
+    </w:p>
+    <w:p>
+      <w:pPr>
+        <w:pStyle w:val="Compact"/>
+        <w:numPr>
+          <w:numId w:val="1029"/>
+          <w:ilvl w:val="0"/>
+        </w:numPr>
+      </w:pPr>
+      <w:r>
+        <w:t xml:space="preserve">Decreased a little</w:t>
+      </w:r>
+    </w:p>
+    <w:p>
+      <w:pPr>
+        <w:pStyle w:val="Compact"/>
+        <w:numPr>
+          <w:numId w:val="1029"/>
+          <w:ilvl w:val="0"/>
+        </w:numPr>
+      </w:pPr>
+      <w:r>
+        <w:t xml:space="preserve">Decreased a lot</w:t>
+      </w:r>
+    </w:p>
+    <w:p>
+      <w:pPr>
+        <w:pStyle w:val="FirstParagraph"/>
+      </w:pPr>
+      <w:r>
+        <w:rPr>
+          <w:b/>
+        </w:rPr>
+        <w:t xml:space="preserve">[taxes]</w:t>
+      </w:r>
+      <w:r>
+        <w:t xml:space="preserve"> </w:t>
+      </w:r>
+      <w:r>
+        <w:t xml:space="preserve">Most people who come to live in the U.S. work and pay taxes. They also use health and social services. On balance, do you think people who come here take out more than they put in or put in more than they take out?</w:t>
+      </w:r>
+    </w:p>
+    <w:p>
+      <w:pPr>
+        <w:pStyle w:val="Compact"/>
+        <w:numPr>
+          <w:numId w:val="1030"/>
+          <w:ilvl w:val="0"/>
+        </w:numPr>
+      </w:pPr>
+      <w:r>
+        <w:t xml:space="preserve">0 (Generally take out more) - 10 (Generally put in more) &amp; 99 (DK)</w:t>
+      </w:r>
+    </w:p>
+    <w:p>
+      <w:pPr>
+        <w:pStyle w:val="FirstParagraph"/>
+      </w:pPr>
+      <w:r>
+        <w:rPr>
+          <w:b/>
+        </w:rPr>
+        <w:t xml:space="preserve">[taxes_oe]</w:t>
+      </w:r>
+      <w:r>
+        <w:t xml:space="preserve"> </w:t>
+      </w:r>
+      <w:r>
+        <w:t xml:space="preserve">Please explain your answer in a few short sentences. What is the main argument that came to mind when answering the question?</w:t>
+      </w:r>
+    </w:p>
+    <w:p>
+      <w:pPr>
+        <w:pStyle w:val="Compact"/>
+        <w:numPr>
+          <w:numId w:val="1031"/>
+          <w:ilvl w:val="0"/>
+        </w:numPr>
+      </w:pPr>
       <w:r>
         <w:rPr>
           <w:i/>
         </w:rPr>
-        <w:t xml:space="preserve">SLIDER</w:t>
-      </w:r>
-    </w:p>
-    <w:p>
-      <w:pPr>
-        <w:pStyle w:val="Compact"/>
-        <w:numPr>
-          <w:numId w:val="1021"/>
-          <w:ilvl w:val="0"/>
-        </w:numPr>
-      </w:pPr>
-      <w:r>
-        <w:t xml:space="preserve">999 Don’t know</w:t>
+        <w:t xml:space="preserve">TEXTBOX</w:t>
       </w:r>
     </w:p>
     <w:p>
@@ -1874,84 +2656,28 @@
         <w:pStyle w:val="FirstParagraph"/>
       </w:pPr>
       <w:r>
-        <w:t xml:space="preserve">Additional question on information provided in survey?</w:t>
-      </w:r>
-    </w:p>
-    <w:p>
-      <w:pPr>
-        <w:pStyle w:val="BodyText"/>
-      </w:pPr>
-      <w:r>
         <w:rPr>
           <w:b/>
         </w:rPr>
-        <w:t xml:space="preserve">[immig_attd]</w:t>
-      </w:r>
-      <w:r>
-        <w:t xml:space="preserve"> </w:t>
-      </w:r>
-      <w:r>
-        <w:t xml:space="preserve">Do you think the number of immigrants from foreign countries who are permitted to come to the United States to live should be…?</w:t>
-      </w:r>
-    </w:p>
-    <w:p>
-      <w:pPr>
-        <w:pStyle w:val="Compact"/>
-        <w:numPr>
-          <w:numId w:val="1022"/>
-          <w:ilvl w:val="0"/>
-        </w:numPr>
-      </w:pPr>
-      <w:r>
-        <w:t xml:space="preserve">Increased a lot</w:t>
-      </w:r>
-    </w:p>
-    <w:p>
-      <w:pPr>
-        <w:pStyle w:val="Compact"/>
-        <w:numPr>
-          <w:numId w:val="1022"/>
-          <w:ilvl w:val="0"/>
-        </w:numPr>
-      </w:pPr>
-      <w:r>
-        <w:t xml:space="preserve">Increased a little</w:t>
-      </w:r>
-    </w:p>
-    <w:p>
-      <w:pPr>
-        <w:pStyle w:val="Compact"/>
-        <w:numPr>
-          <w:numId w:val="1022"/>
-          <w:ilvl w:val="0"/>
-        </w:numPr>
-      </w:pPr>
-      <w:r>
-        <w:t xml:space="preserve">Left the same</w:t>
-      </w:r>
-    </w:p>
-    <w:p>
-      <w:pPr>
-        <w:pStyle w:val="Compact"/>
-        <w:numPr>
-          <w:numId w:val="1022"/>
-          <w:ilvl w:val="0"/>
-        </w:numPr>
-      </w:pPr>
-      <w:r>
-        <w:t xml:space="preserve">Decreased a little</w:t>
-      </w:r>
-    </w:p>
-    <w:p>
-      <w:pPr>
-        <w:pStyle w:val="Compact"/>
-        <w:numPr>
-          <w:numId w:val="1022"/>
-          <w:ilvl w:val="0"/>
-        </w:numPr>
-      </w:pPr>
-      <w:r>
-        <w:t xml:space="preserve">Decreased a lot</w:t>
+        <w:t xml:space="preserve">[jobs]</w:t>
+      </w:r>
+      <w:r>
+        <w:t xml:space="preserve"> </w:t>
+      </w:r>
+      <w:r>
+        <w:t xml:space="preserve">On average, would you say that people who come to live here from other countries will take jobs away from people already here or add to the economy by creating additional jobs?</w:t>
+      </w:r>
+    </w:p>
+    <w:p>
+      <w:pPr>
+        <w:pStyle w:val="Compact"/>
+        <w:numPr>
+          <w:numId w:val="1032"/>
+          <w:ilvl w:val="0"/>
+        </w:numPr>
+      </w:pPr>
+      <w:r>
+        <w:t xml:space="preserve">0 (Take jobs away) - 10 (Create additional jobs) &amp; 99 (DK)</w:t>
       </w:r>
     </w:p>
     <w:p>
@@ -1962,25 +2688,28 @@
         <w:rPr>
           <w:b/>
         </w:rPr>
-        <w:t xml:space="preserve">[taxes]</w:t>
-      </w:r>
-      <w:r>
-        <w:t xml:space="preserve"> </w:t>
-      </w:r>
-      <w:r>
-        <w:t xml:space="preserve">Most people who come to live in the U.S. work and pay taxes. They also use health and social services. On balance, do you think people who come here take out more than they put in or put in more than they take out?</w:t>
-      </w:r>
-    </w:p>
-    <w:p>
-      <w:pPr>
-        <w:pStyle w:val="Compact"/>
-        <w:numPr>
-          <w:numId w:val="1023"/>
-          <w:ilvl w:val="0"/>
-        </w:numPr>
-      </w:pPr>
-      <w:r>
-        <w:t xml:space="preserve">0 (Generally take out more) - 10 (Generally put in more) &amp; 99 (DK)</w:t>
+        <w:t xml:space="preserve">[jobs_oe]</w:t>
+      </w:r>
+      <w:r>
+        <w:t xml:space="preserve"> </w:t>
+      </w:r>
+      <w:r>
+        <w:t xml:space="preserve">Please explain your answer in a few short sentences. What is the main argument that came to mind when answering the question?</w:t>
+      </w:r>
+    </w:p>
+    <w:p>
+      <w:pPr>
+        <w:pStyle w:val="Compact"/>
+        <w:numPr>
+          <w:numId w:val="1033"/>
+          <w:ilvl w:val="0"/>
+        </w:numPr>
+      </w:pPr>
+      <w:r>
+        <w:rPr>
+          <w:i/>
+        </w:rPr>
+        <w:t xml:space="preserve">TEXTBOX</w:t>
       </w:r>
     </w:p>
     <w:p>
@@ -1991,7 +2720,36 @@
         <w:rPr>
           <w:b/>
         </w:rPr>
-        <w:t xml:space="preserve">[taxes_oe]</w:t>
+        <w:t xml:space="preserve">[culture]</w:t>
+      </w:r>
+      <w:r>
+        <w:t xml:space="preserve"> </w:t>
+      </w:r>
+      <w:r>
+        <w:t xml:space="preserve">And would you say that America’s cultural life is generally undermined or enriched by people coming to live here from other countries?</w:t>
+      </w:r>
+    </w:p>
+    <w:p>
+      <w:pPr>
+        <w:pStyle w:val="Compact"/>
+        <w:numPr>
+          <w:numId w:val="1034"/>
+          <w:ilvl w:val="0"/>
+        </w:numPr>
+      </w:pPr>
+      <w:r>
+        <w:t xml:space="preserve">0 (Cultural life undermined) - 10 (Cultural life enriched) &amp; 99 (DK)</w:t>
+      </w:r>
+    </w:p>
+    <w:p>
+      <w:pPr>
+        <w:pStyle w:val="FirstParagraph"/>
+      </w:pPr>
+      <w:r>
+        <w:rPr>
+          <w:b/>
+        </w:rPr>
+        <w:t xml:space="preserve">[culture_oe]</w:t>
       </w:r>
       <w:r>
         <w:t xml:space="preserve"> </w:t>
@@ -2004,7 +2762,7 @@
       <w:pPr>
         <w:pStyle w:val="Compact"/>
         <w:numPr>
-          <w:numId w:val="1024"/>
+          <w:numId w:val="1035"/>
           <w:ilvl w:val="0"/>
         </w:numPr>
       </w:pPr>
@@ -2023,25 +2781,25 @@
         <w:rPr>
           <w:b/>
         </w:rPr>
-        <w:t xml:space="preserve">[jobs]</w:t>
-      </w:r>
-      <w:r>
-        <w:t xml:space="preserve"> </w:t>
-      </w:r>
-      <w:r>
-        <w:t xml:space="preserve">On average, would you say that people who come to live here from other countries will take jobs away from people already here or add to the economy by creating additional jobs?</w:t>
-      </w:r>
-    </w:p>
-    <w:p>
-      <w:pPr>
-        <w:pStyle w:val="Compact"/>
-        <w:numPr>
-          <w:numId w:val="1025"/>
-          <w:ilvl w:val="0"/>
-        </w:numPr>
-      </w:pPr>
-      <w:r>
-        <w:t xml:space="preserve">0 (Take jobs away) - 10 (Create additional jobs) &amp; 99 (DK)</w:t>
+        <w:t xml:space="preserve">[crime]</w:t>
+      </w:r>
+      <w:r>
+        <w:t xml:space="preserve"> </w:t>
+      </w:r>
+      <w:r>
+        <w:t xml:space="preserve">In general, do you think that America’s crime problems are made worse or better by people coming to live here from other countries?</w:t>
+      </w:r>
+    </w:p>
+    <w:p>
+      <w:pPr>
+        <w:pStyle w:val="Compact"/>
+        <w:numPr>
+          <w:numId w:val="1036"/>
+          <w:ilvl w:val="0"/>
+        </w:numPr>
+      </w:pPr>
+      <w:r>
+        <w:t xml:space="preserve">0 (Made worse) - 10 (Made better) &amp; 99 (DK)</w:t>
       </w:r>
     </w:p>
     <w:p>
@@ -2052,7 +2810,7 @@
         <w:rPr>
           <w:b/>
         </w:rPr>
-        <w:t xml:space="preserve">[jobs_oe]</w:t>
+        <w:t xml:space="preserve">[crime_oe]</w:t>
       </w:r>
       <w:r>
         <w:t xml:space="preserve"> </w:t>
@@ -2065,7 +2823,7 @@
       <w:pPr>
         <w:pStyle w:val="Compact"/>
         <w:numPr>
-          <w:numId w:val="1026"/>
+          <w:numId w:val="1037"/>
           <w:ilvl w:val="0"/>
         </w:numPr>
       </w:pPr>
@@ -2084,25 +2842,46 @@
         <w:rPr>
           <w:b/>
         </w:rPr>
-        <w:t xml:space="preserve">[culture]</w:t>
-      </w:r>
-      <w:r>
-        <w:t xml:space="preserve"> </w:t>
-      </w:r>
-      <w:r>
-        <w:t xml:space="preserve">And would you say that America’s cultural life is generally undermined or enriched by people coming to live here from other countries?</w:t>
-      </w:r>
-    </w:p>
-    <w:p>
-      <w:pPr>
-        <w:pStyle w:val="Compact"/>
-        <w:numPr>
-          <w:numId w:val="1027"/>
-          <w:ilvl w:val="0"/>
-        </w:numPr>
-      </w:pPr>
-      <w:r>
-        <w:t xml:space="preserve">0 (Cultural life undermined) - 10 (Cultural life enriched) &amp; 99 (DK)</w:t>
+        <w:t xml:space="preserve">[employ]</w:t>
+      </w:r>
+      <w:r>
+        <w:t xml:space="preserve"> </w:t>
+      </w:r>
+      <w:r>
+        <w:t xml:space="preserve">Across the United States, how many workers – immigrant and US-born – do you think are employed by immigrant-owned businesses?</w:t>
+      </w:r>
+    </w:p>
+    <w:p>
+      <w:pPr>
+        <w:pStyle w:val="Compact"/>
+        <w:numPr>
+          <w:numId w:val="1038"/>
+          <w:ilvl w:val="0"/>
+        </w:numPr>
+      </w:pPr>
+      <w:r>
+        <w:rPr>
+          <w:i/>
+        </w:rPr>
+        <w:t xml:space="preserve">TEXTBOX</w:t>
+      </w:r>
+      <w:r>
+        <w:t xml:space="preserve"> </w:t>
+      </w:r>
+      <w:r>
+        <w:t xml:space="preserve">Million</w:t>
+      </w:r>
+    </w:p>
+    <w:p>
+      <w:pPr>
+        <w:pStyle w:val="Compact"/>
+        <w:numPr>
+          <w:numId w:val="1038"/>
+          <w:ilvl w:val="0"/>
+        </w:numPr>
+      </w:pPr>
+      <w:r>
+        <w:t xml:space="preserve">Don’t know</w:t>
       </w:r>
     </w:p>
     <w:p>
@@ -2113,89 +2892,85 @@
         <w:rPr>
           <w:b/>
         </w:rPr>
-        <w:t xml:space="preserve">[culture_oe]</w:t>
-      </w:r>
-      <w:r>
-        <w:t xml:space="preserve"> </w:t>
-      </w:r>
-      <w:r>
-        <w:t xml:space="preserve">Please explain your answer in a few short sentences. What is the main argument that came to mind when answering the question?</w:t>
-      </w:r>
-    </w:p>
-    <w:p>
-      <w:pPr>
-        <w:pStyle w:val="Compact"/>
-        <w:numPr>
-          <w:numId w:val="1028"/>
-          <w:ilvl w:val="0"/>
-        </w:numPr>
-      </w:pPr>
-      <w:r>
-        <w:rPr>
-          <w:i/>
-        </w:rPr>
-        <w:t xml:space="preserve">TEXTBOX</w:t>
-      </w:r>
-    </w:p>
-    <w:p>
-      <w:pPr>
-        <w:pStyle w:val="FirstParagraph"/>
-      </w:pPr>
-      <w:r>
-        <w:rPr>
-          <w:b/>
-        </w:rPr>
-        <w:t xml:space="preserve">[crime]</w:t>
-      </w:r>
-      <w:r>
-        <w:t xml:space="preserve"> </w:t>
-      </w:r>
-      <w:r>
-        <w:t xml:space="preserve">In general, do you think that America’s crime problems are made worse or better by people coming to live here from other countries?</w:t>
-      </w:r>
-    </w:p>
-    <w:p>
-      <w:pPr>
-        <w:pStyle w:val="Compact"/>
-        <w:numPr>
-          <w:numId w:val="1029"/>
-          <w:ilvl w:val="0"/>
-        </w:numPr>
-      </w:pPr>
-      <w:r>
-        <w:t xml:space="preserve">0 (Made worse) - 10 (Made better) &amp; 99 (DK)</w:t>
-      </w:r>
-    </w:p>
-    <w:p>
-      <w:pPr>
-        <w:pStyle w:val="FirstParagraph"/>
-      </w:pPr>
-      <w:r>
-        <w:rPr>
-          <w:b/>
-        </w:rPr>
-        <w:t xml:space="preserve">[crime_oe]</w:t>
-      </w:r>
-      <w:r>
-        <w:t xml:space="preserve"> </w:t>
-      </w:r>
-      <w:r>
-        <w:t xml:space="preserve">Please explain your answer in a few short sentences. What is the main argument that came to mind when answering the question?</w:t>
-      </w:r>
-    </w:p>
-    <w:p>
-      <w:pPr>
-        <w:pStyle w:val="Compact"/>
-        <w:numPr>
-          <w:numId w:val="1030"/>
-          <w:ilvl w:val="0"/>
-        </w:numPr>
-      </w:pPr>
-      <w:r>
-        <w:rPr>
-          <w:i/>
-        </w:rPr>
-        <w:t xml:space="preserve">TEXTBOX</w:t>
+        <w:t xml:space="preserve">[sales]</w:t>
+      </w:r>
+      <w:r>
+        <w:t xml:space="preserve"> </w:t>
+      </w:r>
+      <w:r>
+        <w:t xml:space="preserve">Taking your best guess, what was the total number of sales of immigrant-owned businesses in the last year.</w:t>
+      </w:r>
+    </w:p>
+    <w:p>
+      <w:pPr>
+        <w:pStyle w:val="Compact"/>
+        <w:numPr>
+          <w:numId w:val="1039"/>
+          <w:ilvl w:val="0"/>
+        </w:numPr>
+      </w:pPr>
+      <w:r>
+        <w:t xml:space="preserve">Less than $500 billion</w:t>
+      </w:r>
+    </w:p>
+    <w:p>
+      <w:pPr>
+        <w:pStyle w:val="Compact"/>
+        <w:numPr>
+          <w:numId w:val="1039"/>
+          <w:ilvl w:val="0"/>
+        </w:numPr>
+      </w:pPr>
+      <w:r>
+        <w:t xml:space="preserve">$500 billion - $1 trillion</w:t>
+      </w:r>
+    </w:p>
+    <w:p>
+      <w:pPr>
+        <w:pStyle w:val="Compact"/>
+        <w:numPr>
+          <w:numId w:val="1039"/>
+          <w:ilvl w:val="0"/>
+        </w:numPr>
+      </w:pPr>
+      <w:r>
+        <w:t xml:space="preserve">$1 trillion - $1.5 trillion</w:t>
+      </w:r>
+    </w:p>
+    <w:p>
+      <w:pPr>
+        <w:pStyle w:val="Compact"/>
+        <w:numPr>
+          <w:numId w:val="1039"/>
+          <w:ilvl w:val="0"/>
+        </w:numPr>
+      </w:pPr>
+      <w:r>
+        <w:t xml:space="preserve">$1.5 trillion - $2 trillion</w:t>
+      </w:r>
+    </w:p>
+    <w:p>
+      <w:pPr>
+        <w:pStyle w:val="Compact"/>
+        <w:numPr>
+          <w:numId w:val="1039"/>
+          <w:ilvl w:val="0"/>
+        </w:numPr>
+      </w:pPr>
+      <w:r>
+        <w:t xml:space="preserve">More than 2 trillion</w:t>
+      </w:r>
+    </w:p>
+    <w:p>
+      <w:pPr>
+        <w:pStyle w:val="Compact"/>
+        <w:numPr>
+          <w:numId w:val="1039"/>
+          <w:ilvl w:val="0"/>
+        </w:numPr>
+      </w:pPr>
+      <w:r>
+        <w:t xml:space="preserve">Don’t know</w:t>
       </w:r>
     </w:p>
     <w:p>
@@ -2213,7 +2988,7 @@
         <w:pStyle w:val="FirstParagraph"/>
       </w:pPr>
       <w:r>
-        <w:t xml:space="preserve">Let’s briefly return to the question of different media sources.</w:t>
+        <w:t xml:space="preserve">Let’s briefly return to the different media sources mentioned at the beginning of the survey.</w:t>
       </w:r>
     </w:p>
     <w:p>
@@ -2221,15 +2996,267 @@
         <w:pStyle w:val="BodyText"/>
       </w:pPr>
       <w:r>
-        <w:t xml:space="preserve">Rank media sources in terms of how much you trust them</w:t>
-      </w:r>
-    </w:p>
-    <w:p>
-      <w:pPr>
-        <w:pStyle w:val="BodyText"/>
-      </w:pPr>
-      <w:r>
-        <w:t xml:space="preserve">Trust in MSNBC / Fox?</w:t>
+        <w:rPr>
+          <w:b/>
+        </w:rPr>
+        <w:t xml:space="preserve">[tvnews_trust]</w:t>
+      </w:r>
+      <w:r>
+        <w:t xml:space="preserve"> </w:t>
+      </w:r>
+      <w:r>
+        <w:rPr>
+          <w:i/>
+        </w:rPr>
+        <w:t xml:space="preserve">(show same response options for each, randomize order)</w:t>
+      </w:r>
+      <w:r>
+        <w:t xml:space="preserve"> </w:t>
+      </w:r>
+      <w:r>
+        <w:t xml:space="preserve">Overall, how much do you trust the following TV channels that their news reporting is accurate?</w:t>
+      </w:r>
+    </w:p>
+    <w:p>
+      <w:pPr>
+        <w:pStyle w:val="Compact"/>
+        <w:numPr>
+          <w:numId w:val="1040"/>
+          <w:ilvl w:val="0"/>
+        </w:numPr>
+      </w:pPr>
+      <w:r>
+        <w:t xml:space="preserve">Fox News</w:t>
+      </w:r>
+    </w:p>
+    <w:p>
+      <w:pPr>
+        <w:pStyle w:val="Compact"/>
+        <w:numPr>
+          <w:numId w:val="1040"/>
+          <w:ilvl w:val="0"/>
+        </w:numPr>
+      </w:pPr>
+      <w:r>
+        <w:t xml:space="preserve">MSNBC</w:t>
+      </w:r>
+    </w:p>
+    <w:p>
+      <w:pPr>
+        <w:pStyle w:val="Compact"/>
+        <w:numPr>
+          <w:numId w:val="1040"/>
+          <w:ilvl w:val="0"/>
+        </w:numPr>
+      </w:pPr>
+      <w:r>
+        <w:t xml:space="preserve">CNN</w:t>
+      </w:r>
+    </w:p>
+    <w:p>
+      <w:pPr>
+        <w:pStyle w:val="Compact"/>
+        <w:numPr>
+          <w:numId w:val="1040"/>
+          <w:ilvl w:val="0"/>
+        </w:numPr>
+      </w:pPr>
+      <w:r>
+        <w:t xml:space="preserve">NBC</w:t>
+      </w:r>
+    </w:p>
+    <w:p>
+      <w:pPr>
+        <w:pStyle w:val="Compact"/>
+        <w:numPr>
+          <w:numId w:val="1040"/>
+          <w:ilvl w:val="0"/>
+        </w:numPr>
+      </w:pPr>
+      <w:r>
+        <w:t xml:space="preserve">CBS</w:t>
+      </w:r>
+    </w:p>
+    <w:p>
+      <w:pPr>
+        <w:pStyle w:val="Compact"/>
+        <w:numPr>
+          <w:numId w:val="1041"/>
+          <w:ilvl w:val="0"/>
+        </w:numPr>
+      </w:pPr>
+      <w:r>
+        <w:t xml:space="preserve">Several times a day</w:t>
+      </w:r>
+    </w:p>
+    <w:p>
+      <w:pPr>
+        <w:pStyle w:val="Compact"/>
+        <w:numPr>
+          <w:numId w:val="1041"/>
+          <w:ilvl w:val="0"/>
+        </w:numPr>
+      </w:pPr>
+      <w:r>
+        <w:t xml:space="preserve">About once a day</w:t>
+      </w:r>
+    </w:p>
+    <w:p>
+      <w:pPr>
+        <w:pStyle w:val="Compact"/>
+        <w:numPr>
+          <w:numId w:val="1041"/>
+          <w:ilvl w:val="0"/>
+        </w:numPr>
+      </w:pPr>
+      <w:r>
+        <w:t xml:space="preserve">3 to 6 days a week</w:t>
+      </w:r>
+    </w:p>
+    <w:p>
+      <w:pPr>
+        <w:pStyle w:val="Compact"/>
+        <w:numPr>
+          <w:numId w:val="1041"/>
+          <w:ilvl w:val="0"/>
+        </w:numPr>
+      </w:pPr>
+      <w:r>
+        <w:t xml:space="preserve">1 to 2 days a week</w:t>
+      </w:r>
+    </w:p>
+    <w:p>
+      <w:pPr>
+        <w:pStyle w:val="Compact"/>
+        <w:numPr>
+          <w:numId w:val="1041"/>
+          <w:ilvl w:val="0"/>
+        </w:numPr>
+      </w:pPr>
+      <w:r>
+        <w:t xml:space="preserve">Every few weeks</w:t>
+      </w:r>
+    </w:p>
+    <w:p>
+      <w:pPr>
+        <w:pStyle w:val="Compact"/>
+        <w:numPr>
+          <w:numId w:val="1041"/>
+          <w:ilvl w:val="0"/>
+        </w:numPr>
+      </w:pPr>
+      <w:r>
+        <w:t xml:space="preserve">Less often</w:t>
+      </w:r>
+    </w:p>
+    <w:p>
+      <w:pPr>
+        <w:pStyle w:val="Compact"/>
+        <w:numPr>
+          <w:numId w:val="1041"/>
+          <w:ilvl w:val="0"/>
+        </w:numPr>
+      </w:pPr>
+      <w:r>
+        <w:t xml:space="preserve">Never</w:t>
+      </w:r>
+    </w:p>
+    <w:p>
+      <w:pPr>
+        <w:pStyle w:val="Compact"/>
+        <w:numPr>
+          <w:numId w:val="1041"/>
+          <w:ilvl w:val="0"/>
+        </w:numPr>
+      </w:pPr>
+      <w:r>
+        <w:t xml:space="preserve">Don’t Know</w:t>
+      </w:r>
+    </w:p>
+    <w:p>
+      <w:pPr>
+        <w:pStyle w:val="FirstParagraph"/>
+      </w:pPr>
+      <w:r>
+        <w:rPr>
+          <w:b/>
+        </w:rPr>
+        <w:t xml:space="preserve">[printmedia_trust]</w:t>
+      </w:r>
+      <w:r>
+        <w:t xml:space="preserve"> </w:t>
+      </w:r>
+      <w:r>
+        <w:rPr>
+          <w:i/>
+        </w:rPr>
+        <w:t xml:space="preserve">(show same response options for each, randomize order)</w:t>
+      </w:r>
+      <w:r>
+        <w:t xml:space="preserve"> </w:t>
+      </w:r>
+      <w:r>
+        <w:t xml:space="preserve">And how much do you trust the following newspapers that their reporting is accurate?:</w:t>
+      </w:r>
+    </w:p>
+    <w:p>
+      <w:pPr>
+        <w:pStyle w:val="Compact"/>
+        <w:numPr>
+          <w:numId w:val="1042"/>
+          <w:ilvl w:val="0"/>
+        </w:numPr>
+      </w:pPr>
+      <w:r>
+        <w:t xml:space="preserve">New York Times</w:t>
+      </w:r>
+    </w:p>
+    <w:p>
+      <w:pPr>
+        <w:pStyle w:val="Compact"/>
+        <w:numPr>
+          <w:numId w:val="1042"/>
+          <w:ilvl w:val="0"/>
+        </w:numPr>
+      </w:pPr>
+      <w:r>
+        <w:t xml:space="preserve">Washington Post</w:t>
+      </w:r>
+    </w:p>
+    <w:p>
+      <w:pPr>
+        <w:pStyle w:val="Compact"/>
+        <w:numPr>
+          <w:numId w:val="1042"/>
+          <w:ilvl w:val="0"/>
+        </w:numPr>
+      </w:pPr>
+      <w:r>
+        <w:t xml:space="preserve">Wall Street Journal</w:t>
+      </w:r>
+    </w:p>
+    <w:p>
+      <w:pPr>
+        <w:pStyle w:val="Compact"/>
+        <w:numPr>
+          <w:numId w:val="1042"/>
+          <w:ilvl w:val="0"/>
+        </w:numPr>
+      </w:pPr>
+      <w:r>
+        <w:t xml:space="preserve">USA Today</w:t>
+      </w:r>
+    </w:p>
+    <w:p>
+      <w:pPr>
+        <w:pStyle w:val="Compact"/>
+        <w:numPr>
+          <w:numId w:val="1042"/>
+          <w:ilvl w:val="0"/>
+        </w:numPr>
+      </w:pPr>
+      <w:r>
+        <w:t xml:space="preserve">New York Post</w:t>
       </w:r>
     </w:p>
     <w:p>
@@ -2271,7 +3298,7 @@
       <w:pPr>
         <w:pStyle w:val="Compact"/>
         <w:numPr>
-          <w:numId w:val="1031"/>
+          <w:numId w:val="1043"/>
           <w:ilvl w:val="0"/>
         </w:numPr>
       </w:pPr>
@@ -2283,7 +3310,7 @@
       <w:pPr>
         <w:pStyle w:val="Compact"/>
         <w:numPr>
-          <w:numId w:val="1031"/>
+          <w:numId w:val="1043"/>
           <w:ilvl w:val="0"/>
         </w:numPr>
       </w:pPr>
@@ -2295,7 +3322,7 @@
       <w:pPr>
         <w:pStyle w:val="Compact"/>
         <w:numPr>
-          <w:numId w:val="1031"/>
+          <w:numId w:val="1043"/>
           <w:ilvl w:val="0"/>
         </w:numPr>
       </w:pPr>
@@ -2324,7 +3351,7 @@
       <w:pPr>
         <w:pStyle w:val="Compact"/>
         <w:numPr>
-          <w:numId w:val="1032"/>
+          <w:numId w:val="1044"/>
           <w:ilvl w:val="0"/>
         </w:numPr>
       </w:pPr>
@@ -2356,7 +3383,7 @@
       <w:pPr>
         <w:pStyle w:val="Compact"/>
         <w:numPr>
-          <w:numId w:val="1033"/>
+          <w:numId w:val="1045"/>
           <w:ilvl w:val="0"/>
         </w:numPr>
       </w:pPr>
@@ -2368,7 +3395,7 @@
       <w:pPr>
         <w:pStyle w:val="Compact"/>
         <w:numPr>
-          <w:numId w:val="1033"/>
+          <w:numId w:val="1045"/>
           <w:ilvl w:val="0"/>
         </w:numPr>
       </w:pPr>
@@ -2406,7 +3433,7 @@
       <w:pPr>
         <w:pStyle w:val="Compact"/>
         <w:numPr>
-          <w:numId w:val="1034"/>
+          <w:numId w:val="1046"/>
           <w:ilvl w:val="0"/>
         </w:numPr>
       </w:pPr>
@@ -2438,7 +3465,7 @@
       <w:pPr>
         <w:pStyle w:val="Compact"/>
         <w:numPr>
-          <w:numId w:val="1035"/>
+          <w:numId w:val="1047"/>
           <w:ilvl w:val="0"/>
         </w:numPr>
       </w:pPr>
@@ -2450,31 +3477,31 @@
       <w:pPr>
         <w:pStyle w:val="Compact"/>
         <w:numPr>
-          <w:numId w:val="1035"/>
-          <w:ilvl w:val="0"/>
-        </w:numPr>
-      </w:pPr>
-      <w:r>
-        <w:t xml:space="preserve">Black</w:t>
-      </w:r>
-    </w:p>
-    <w:p>
-      <w:pPr>
-        <w:pStyle w:val="Compact"/>
-        <w:numPr>
-          <w:numId w:val="1035"/>
-          <w:ilvl w:val="0"/>
-        </w:numPr>
-      </w:pPr>
-      <w:r>
-        <w:t xml:space="preserve">Hispanic</w:t>
-      </w:r>
-    </w:p>
-    <w:p>
-      <w:pPr>
-        <w:pStyle w:val="Compact"/>
-        <w:numPr>
-          <w:numId w:val="1035"/>
+          <w:numId w:val="1047"/>
+          <w:ilvl w:val="0"/>
+        </w:numPr>
+      </w:pPr>
+      <w:r>
+        <w:t xml:space="preserve">Black or African-American</w:t>
+      </w:r>
+    </w:p>
+    <w:p>
+      <w:pPr>
+        <w:pStyle w:val="Compact"/>
+        <w:numPr>
+          <w:numId w:val="1047"/>
+          <w:ilvl w:val="0"/>
+        </w:numPr>
+      </w:pPr>
+      <w:r>
+        <w:t xml:space="preserve">Hispanic or Latino</w:t>
+      </w:r>
+    </w:p>
+    <w:p>
+      <w:pPr>
+        <w:pStyle w:val="Compact"/>
+        <w:numPr>
+          <w:numId w:val="1047"/>
           <w:ilvl w:val="0"/>
         </w:numPr>
       </w:pPr>
@@ -2486,7 +3513,7 @@
       <w:pPr>
         <w:pStyle w:val="Compact"/>
         <w:numPr>
-          <w:numId w:val="1035"/>
+          <w:numId w:val="1047"/>
           <w:ilvl w:val="0"/>
         </w:numPr>
       </w:pPr>
@@ -2498,7 +3525,7 @@
       <w:pPr>
         <w:pStyle w:val="Compact"/>
         <w:numPr>
-          <w:numId w:val="1035"/>
+          <w:numId w:val="1047"/>
           <w:ilvl w:val="0"/>
         </w:numPr>
       </w:pPr>
@@ -2510,7 +3537,7 @@
       <w:pPr>
         <w:pStyle w:val="Compact"/>
         <w:numPr>
-          <w:numId w:val="1035"/>
+          <w:numId w:val="1047"/>
           <w:ilvl w:val="0"/>
         </w:numPr>
       </w:pPr>
@@ -2522,7 +3549,7 @@
       <w:pPr>
         <w:pStyle w:val="Compact"/>
         <w:numPr>
-          <w:numId w:val="1035"/>
+          <w:numId w:val="1047"/>
           <w:ilvl w:val="0"/>
         </w:numPr>
       </w:pPr>
@@ -2551,67 +3578,67 @@
       <w:pPr>
         <w:pStyle w:val="Compact"/>
         <w:numPr>
-          <w:numId w:val="1036"/>
-          <w:ilvl w:val="0"/>
-        </w:numPr>
-      </w:pPr>
-      <w:r>
-        <w:t xml:space="preserve">Less than a High school diploma,</w:t>
-      </w:r>
-    </w:p>
-    <w:p>
-      <w:pPr>
-        <w:pStyle w:val="Compact"/>
-        <w:numPr>
-          <w:numId w:val="1036"/>
-          <w:ilvl w:val="0"/>
-        </w:numPr>
-      </w:pPr>
-      <w:r>
-        <w:t xml:space="preserve">Graduated high school or GED,</w:t>
-      </w:r>
-    </w:p>
-    <w:p>
-      <w:pPr>
-        <w:pStyle w:val="Compact"/>
-        <w:numPr>
-          <w:numId w:val="1036"/>
-          <w:ilvl w:val="0"/>
-        </w:numPr>
-      </w:pPr>
-      <w:r>
-        <w:t xml:space="preserve">Graduated Two-year college,</w:t>
-      </w:r>
-    </w:p>
-    <w:p>
-      <w:pPr>
-        <w:pStyle w:val="Compact"/>
-        <w:numPr>
-          <w:numId w:val="1036"/>
-          <w:ilvl w:val="0"/>
-        </w:numPr>
-      </w:pPr>
-      <w:r>
-        <w:t xml:space="preserve">Some college but no college degree,</w:t>
-      </w:r>
-    </w:p>
-    <w:p>
-      <w:pPr>
-        <w:pStyle w:val="Compact"/>
-        <w:numPr>
-          <w:numId w:val="1036"/>
-          <w:ilvl w:val="0"/>
-        </w:numPr>
-      </w:pPr>
-      <w:r>
-        <w:t xml:space="preserve">Graduated 4-year college,</w:t>
-      </w:r>
-    </w:p>
-    <w:p>
-      <w:pPr>
-        <w:pStyle w:val="Compact"/>
-        <w:numPr>
-          <w:numId w:val="1036"/>
+          <w:numId w:val="1048"/>
+          <w:ilvl w:val="0"/>
+        </w:numPr>
+      </w:pPr>
+      <w:r>
+        <w:t xml:space="preserve">Less than a High school diploma</w:t>
+      </w:r>
+    </w:p>
+    <w:p>
+      <w:pPr>
+        <w:pStyle w:val="Compact"/>
+        <w:numPr>
+          <w:numId w:val="1048"/>
+          <w:ilvl w:val="0"/>
+        </w:numPr>
+      </w:pPr>
+      <w:r>
+        <w:t xml:space="preserve">Graduated high school or GED</w:t>
+      </w:r>
+    </w:p>
+    <w:p>
+      <w:pPr>
+        <w:pStyle w:val="Compact"/>
+        <w:numPr>
+          <w:numId w:val="1048"/>
+          <w:ilvl w:val="0"/>
+        </w:numPr>
+      </w:pPr>
+      <w:r>
+        <w:t xml:space="preserve">Graduated Two-year college</w:t>
+      </w:r>
+    </w:p>
+    <w:p>
+      <w:pPr>
+        <w:pStyle w:val="Compact"/>
+        <w:numPr>
+          <w:numId w:val="1048"/>
+          <w:ilvl w:val="0"/>
+        </w:numPr>
+      </w:pPr>
+      <w:r>
+        <w:t xml:space="preserve">Some college but no college degree</w:t>
+      </w:r>
+    </w:p>
+    <w:p>
+      <w:pPr>
+        <w:pStyle w:val="Compact"/>
+        <w:numPr>
+          <w:numId w:val="1048"/>
+          <w:ilvl w:val="0"/>
+        </w:numPr>
+      </w:pPr>
+      <w:r>
+        <w:t xml:space="preserve">Graduated 4-year college</w:t>
+      </w:r>
+    </w:p>
+    <w:p>
+      <w:pPr>
+        <w:pStyle w:val="Compact"/>
+        <w:numPr>
+          <w:numId w:val="1048"/>
           <w:ilvl w:val="0"/>
         </w:numPr>
       </w:pPr>
@@ -2623,7 +3650,7 @@
       <w:pPr>
         <w:pStyle w:val="Compact"/>
         <w:numPr>
-          <w:numId w:val="1036"/>
+          <w:numId w:val="1048"/>
           <w:ilvl w:val="0"/>
         </w:numPr>
       </w:pPr>
@@ -2635,7 +3662,7 @@
       <w:pPr>
         <w:pStyle w:val="Compact"/>
         <w:numPr>
-          <w:numId w:val="1036"/>
+          <w:numId w:val="1048"/>
           <w:ilvl w:val="0"/>
         </w:numPr>
       </w:pPr>
@@ -2664,7 +3691,7 @@
       <w:pPr>
         <w:pStyle w:val="Compact"/>
         <w:numPr>
-          <w:numId w:val="1037"/>
+          <w:numId w:val="1049"/>
           <w:ilvl w:val="0"/>
         </w:numPr>
       </w:pPr>
@@ -2676,7 +3703,7 @@
       <w:pPr>
         <w:pStyle w:val="Compact"/>
         <w:numPr>
-          <w:numId w:val="1037"/>
+          <w:numId w:val="1049"/>
           <w:ilvl w:val="0"/>
         </w:numPr>
       </w:pPr>
@@ -2688,7 +3715,7 @@
       <w:pPr>
         <w:pStyle w:val="Compact"/>
         <w:numPr>
-          <w:numId w:val="1037"/>
+          <w:numId w:val="1049"/>
           <w:ilvl w:val="0"/>
         </w:numPr>
       </w:pPr>
@@ -2700,7 +3727,7 @@
       <w:pPr>
         <w:pStyle w:val="Compact"/>
         <w:numPr>
-          <w:numId w:val="1037"/>
+          <w:numId w:val="1049"/>
           <w:ilvl w:val="0"/>
         </w:numPr>
       </w:pPr>
@@ -2712,7 +3739,7 @@
       <w:pPr>
         <w:pStyle w:val="Compact"/>
         <w:numPr>
-          <w:numId w:val="1037"/>
+          <w:numId w:val="1049"/>
           <w:ilvl w:val="0"/>
         </w:numPr>
       </w:pPr>
@@ -2724,7 +3751,7 @@
       <w:pPr>
         <w:pStyle w:val="Compact"/>
         <w:numPr>
-          <w:numId w:val="1037"/>
+          <w:numId w:val="1049"/>
           <w:ilvl w:val="0"/>
         </w:numPr>
       </w:pPr>
@@ -2736,7 +3763,7 @@
       <w:pPr>
         <w:pStyle w:val="Compact"/>
         <w:numPr>
-          <w:numId w:val="1037"/>
+          <w:numId w:val="1049"/>
           <w:ilvl w:val="0"/>
         </w:numPr>
       </w:pPr>
@@ -2748,7 +3775,7 @@
       <w:pPr>
         <w:pStyle w:val="Compact"/>
         <w:numPr>
-          <w:numId w:val="1037"/>
+          <w:numId w:val="1049"/>
           <w:ilvl w:val="0"/>
         </w:numPr>
       </w:pPr>
@@ -2864,7 +3891,7 @@
     </w:lvl>
   </w:abstractNum>
   <w:abstractNum w:abstractNumId="990">
-    <w:nsid w:val="81e4fe64"/>
+    <w:nsid w:val="e0beef0f"/>
     <w:multiLevelType w:val="multilevel"/>
     <w:lvl w:ilvl="0">
       <w:numFmt w:val="bullet"/>
@@ -2945,7 +3972,7 @@
     </w:lvl>
   </w:abstractNum>
   <w:abstractNum w:abstractNumId="991">
-    <w:nsid w:val="53ee3b64"/>
+    <w:nsid w:val="cd864eb4"/>
     <w:multiLevelType w:val="multilevel"/>
     <w:lvl w:ilvl="0">
       <w:numFmt w:val="bullet"/>
@@ -3026,7 +4053,7 @@
     </w:lvl>
   </w:abstractNum>
   <w:abstractNum w:abstractNumId="99411">
-    <w:nsid w:val="1087f34e"/>
+    <w:nsid w:val="caa2f16b"/>
     <w:multiLevelType w:val="multilevel"/>
     <w:lvl w:ilvl="0">
       <w:start w:val="1"/>
@@ -3138,28 +4165,7 @@
     <w:abstractNumId w:val="991"/>
   </w:num>
   <w:num w:numId="1007">
-    <w:abstractNumId w:val="99411"/>
-    <w:lvlOverride w:ilvl="0">
-      <w:startOverride w:val="1"/>
-    </w:lvlOverride>
-    <w:lvlOverride w:ilvl="1">
-      <w:startOverride w:val="1"/>
-    </w:lvlOverride>
-    <w:lvlOverride w:ilvl="2">
-      <w:startOverride w:val="1"/>
-    </w:lvlOverride>
-    <w:lvlOverride w:ilvl="3">
-      <w:startOverride w:val="1"/>
-    </w:lvlOverride>
-    <w:lvlOverride w:ilvl="4">
-      <w:startOverride w:val="1"/>
-    </w:lvlOverride>
-    <w:lvlOverride w:ilvl="5">
-      <w:startOverride w:val="1"/>
-    </w:lvlOverride>
-    <w:lvlOverride w:ilvl="6">
-      <w:startOverride w:val="1"/>
-    </w:lvlOverride>
+    <w:abstractNumId w:val="991"/>
   </w:num>
   <w:num w:numId="1008">
     <w:abstractNumId w:val="99411"/>
@@ -3213,28 +4219,7 @@
     </w:lvlOverride>
   </w:num>
   <w:num w:numId="1011">
-    <w:abstractNumId w:val="99411"/>
-    <w:lvlOverride w:ilvl="0">
-      <w:startOverride w:val="1"/>
-    </w:lvlOverride>
-    <w:lvlOverride w:ilvl="1">
-      <w:startOverride w:val="1"/>
-    </w:lvlOverride>
-    <w:lvlOverride w:ilvl="2">
-      <w:startOverride w:val="1"/>
-    </w:lvlOverride>
-    <w:lvlOverride w:ilvl="3">
-      <w:startOverride w:val="1"/>
-    </w:lvlOverride>
-    <w:lvlOverride w:ilvl="4">
-      <w:startOverride w:val="1"/>
-    </w:lvlOverride>
-    <w:lvlOverride w:ilvl="5">
-      <w:startOverride w:val="1"/>
-    </w:lvlOverride>
-    <w:lvlOverride w:ilvl="6">
-      <w:startOverride w:val="1"/>
-    </w:lvlOverride>
+    <w:abstractNumId w:val="991"/>
   </w:num>
   <w:num w:numId="1012">
     <w:abstractNumId w:val="99411"/>
@@ -3261,28 +4246,7 @@
     </w:lvlOverride>
   </w:num>
   <w:num w:numId="1013">
-    <w:abstractNumId w:val="99411"/>
-    <w:lvlOverride w:ilvl="0">
-      <w:startOverride w:val="1"/>
-    </w:lvlOverride>
-    <w:lvlOverride w:ilvl="1">
-      <w:startOverride w:val="1"/>
-    </w:lvlOverride>
-    <w:lvlOverride w:ilvl="2">
-      <w:startOverride w:val="1"/>
-    </w:lvlOverride>
-    <w:lvlOverride w:ilvl="3">
-      <w:startOverride w:val="1"/>
-    </w:lvlOverride>
-    <w:lvlOverride w:ilvl="4">
-      <w:startOverride w:val="1"/>
-    </w:lvlOverride>
-    <w:lvlOverride w:ilvl="5">
-      <w:startOverride w:val="1"/>
-    </w:lvlOverride>
-    <w:lvlOverride w:ilvl="6">
-      <w:startOverride w:val="1"/>
-    </w:lvlOverride>
+    <w:abstractNumId w:val="991"/>
   </w:num>
   <w:num w:numId="1014">
     <w:abstractNumId w:val="99411"/>
@@ -3309,28 +4273,7 @@
     </w:lvlOverride>
   </w:num>
   <w:num w:numId="1015">
-    <w:abstractNumId w:val="99411"/>
-    <w:lvlOverride w:ilvl="0">
-      <w:startOverride w:val="1"/>
-    </w:lvlOverride>
-    <w:lvlOverride w:ilvl="1">
-      <w:startOverride w:val="1"/>
-    </w:lvlOverride>
-    <w:lvlOverride w:ilvl="2">
-      <w:startOverride w:val="1"/>
-    </w:lvlOverride>
-    <w:lvlOverride w:ilvl="3">
-      <w:startOverride w:val="1"/>
-    </w:lvlOverride>
-    <w:lvlOverride w:ilvl="4">
-      <w:startOverride w:val="1"/>
-    </w:lvlOverride>
-    <w:lvlOverride w:ilvl="5">
-      <w:startOverride w:val="1"/>
-    </w:lvlOverride>
-    <w:lvlOverride w:ilvl="6">
-      <w:startOverride w:val="1"/>
-    </w:lvlOverride>
+    <w:abstractNumId w:val="991"/>
   </w:num>
   <w:num w:numId="1016">
     <w:abstractNumId w:val="99411"/>
@@ -3357,19 +4300,124 @@
     </w:lvlOverride>
   </w:num>
   <w:num w:numId="1017">
-    <w:abstractNumId w:val="991"/>
+    <w:abstractNumId w:val="99411"/>
+    <w:lvlOverride w:ilvl="0">
+      <w:startOverride w:val="1"/>
+    </w:lvlOverride>
+    <w:lvlOverride w:ilvl="1">
+      <w:startOverride w:val="1"/>
+    </w:lvlOverride>
+    <w:lvlOverride w:ilvl="2">
+      <w:startOverride w:val="1"/>
+    </w:lvlOverride>
+    <w:lvlOverride w:ilvl="3">
+      <w:startOverride w:val="1"/>
+    </w:lvlOverride>
+    <w:lvlOverride w:ilvl="4">
+      <w:startOverride w:val="1"/>
+    </w:lvlOverride>
+    <w:lvlOverride w:ilvl="5">
+      <w:startOverride w:val="1"/>
+    </w:lvlOverride>
+    <w:lvlOverride w:ilvl="6">
+      <w:startOverride w:val="1"/>
+    </w:lvlOverride>
   </w:num>
   <w:num w:numId="1018">
-    <w:abstractNumId w:val="991"/>
+    <w:abstractNumId w:val="99411"/>
+    <w:lvlOverride w:ilvl="0">
+      <w:startOverride w:val="1"/>
+    </w:lvlOverride>
+    <w:lvlOverride w:ilvl="1">
+      <w:startOverride w:val="1"/>
+    </w:lvlOverride>
+    <w:lvlOverride w:ilvl="2">
+      <w:startOverride w:val="1"/>
+    </w:lvlOverride>
+    <w:lvlOverride w:ilvl="3">
+      <w:startOverride w:val="1"/>
+    </w:lvlOverride>
+    <w:lvlOverride w:ilvl="4">
+      <w:startOverride w:val="1"/>
+    </w:lvlOverride>
+    <w:lvlOverride w:ilvl="5">
+      <w:startOverride w:val="1"/>
+    </w:lvlOverride>
+    <w:lvlOverride w:ilvl="6">
+      <w:startOverride w:val="1"/>
+    </w:lvlOverride>
   </w:num>
   <w:num w:numId="1019">
-    <w:abstractNumId w:val="991"/>
+    <w:abstractNumId w:val="99411"/>
+    <w:lvlOverride w:ilvl="0">
+      <w:startOverride w:val="1"/>
+    </w:lvlOverride>
+    <w:lvlOverride w:ilvl="1">
+      <w:startOverride w:val="1"/>
+    </w:lvlOverride>
+    <w:lvlOverride w:ilvl="2">
+      <w:startOverride w:val="1"/>
+    </w:lvlOverride>
+    <w:lvlOverride w:ilvl="3">
+      <w:startOverride w:val="1"/>
+    </w:lvlOverride>
+    <w:lvlOverride w:ilvl="4">
+      <w:startOverride w:val="1"/>
+    </w:lvlOverride>
+    <w:lvlOverride w:ilvl="5">
+      <w:startOverride w:val="1"/>
+    </w:lvlOverride>
+    <w:lvlOverride w:ilvl="6">
+      <w:startOverride w:val="1"/>
+    </w:lvlOverride>
   </w:num>
   <w:num w:numId="1020">
-    <w:abstractNumId w:val="991"/>
+    <w:abstractNumId w:val="99411"/>
+    <w:lvlOverride w:ilvl="0">
+      <w:startOverride w:val="1"/>
+    </w:lvlOverride>
+    <w:lvlOverride w:ilvl="1">
+      <w:startOverride w:val="1"/>
+    </w:lvlOverride>
+    <w:lvlOverride w:ilvl="2">
+      <w:startOverride w:val="1"/>
+    </w:lvlOverride>
+    <w:lvlOverride w:ilvl="3">
+      <w:startOverride w:val="1"/>
+    </w:lvlOverride>
+    <w:lvlOverride w:ilvl="4">
+      <w:startOverride w:val="1"/>
+    </w:lvlOverride>
+    <w:lvlOverride w:ilvl="5">
+      <w:startOverride w:val="1"/>
+    </w:lvlOverride>
+    <w:lvlOverride w:ilvl="6">
+      <w:startOverride w:val="1"/>
+    </w:lvlOverride>
   </w:num>
   <w:num w:numId="1021">
-    <w:abstractNumId w:val="991"/>
+    <w:abstractNumId w:val="99411"/>
+    <w:lvlOverride w:ilvl="0">
+      <w:startOverride w:val="1"/>
+    </w:lvlOverride>
+    <w:lvlOverride w:ilvl="1">
+      <w:startOverride w:val="1"/>
+    </w:lvlOverride>
+    <w:lvlOverride w:ilvl="2">
+      <w:startOverride w:val="1"/>
+    </w:lvlOverride>
+    <w:lvlOverride w:ilvl="3">
+      <w:startOverride w:val="1"/>
+    </w:lvlOverride>
+    <w:lvlOverride w:ilvl="4">
+      <w:startOverride w:val="1"/>
+    </w:lvlOverride>
+    <w:lvlOverride w:ilvl="5">
+      <w:startOverride w:val="1"/>
+    </w:lvlOverride>
+    <w:lvlOverride w:ilvl="6">
+      <w:startOverride w:val="1"/>
+    </w:lvlOverride>
   </w:num>
   <w:num w:numId="1022">
     <w:abstractNumId w:val="99411"/>
@@ -3396,7 +4444,28 @@
     </w:lvlOverride>
   </w:num>
   <w:num w:numId="1023">
-    <w:abstractNumId w:val="991"/>
+    <w:abstractNumId w:val="99411"/>
+    <w:lvlOverride w:ilvl="0">
+      <w:startOverride w:val="1"/>
+    </w:lvlOverride>
+    <w:lvlOverride w:ilvl="1">
+      <w:startOverride w:val="1"/>
+    </w:lvlOverride>
+    <w:lvlOverride w:ilvl="2">
+      <w:startOverride w:val="1"/>
+    </w:lvlOverride>
+    <w:lvlOverride w:ilvl="3">
+      <w:startOverride w:val="1"/>
+    </w:lvlOverride>
+    <w:lvlOverride w:ilvl="4">
+      <w:startOverride w:val="1"/>
+    </w:lvlOverride>
+    <w:lvlOverride w:ilvl="5">
+      <w:startOverride w:val="1"/>
+    </w:lvlOverride>
+    <w:lvlOverride w:ilvl="6">
+      <w:startOverride w:val="1"/>
+    </w:lvlOverride>
   </w:num>
   <w:num w:numId="1024">
     <w:abstractNumId w:val="991"/>
@@ -3414,66 +4483,57 @@
     <w:abstractNumId w:val="991"/>
   </w:num>
   <w:num w:numId="1029">
-    <w:abstractNumId w:val="991"/>
+    <w:abstractNumId w:val="99411"/>
+    <w:lvlOverride w:ilvl="0">
+      <w:startOverride w:val="1"/>
+    </w:lvlOverride>
+    <w:lvlOverride w:ilvl="1">
+      <w:startOverride w:val="1"/>
+    </w:lvlOverride>
+    <w:lvlOverride w:ilvl="2">
+      <w:startOverride w:val="1"/>
+    </w:lvlOverride>
+    <w:lvlOverride w:ilvl="3">
+      <w:startOverride w:val="1"/>
+    </w:lvlOverride>
+    <w:lvlOverride w:ilvl="4">
+      <w:startOverride w:val="1"/>
+    </w:lvlOverride>
+    <w:lvlOverride w:ilvl="5">
+      <w:startOverride w:val="1"/>
+    </w:lvlOverride>
+    <w:lvlOverride w:ilvl="6">
+      <w:startOverride w:val="1"/>
+    </w:lvlOverride>
   </w:num>
   <w:num w:numId="1030">
     <w:abstractNumId w:val="991"/>
   </w:num>
   <w:num w:numId="1031">
-    <w:abstractNumId w:val="99411"/>
-    <w:lvlOverride w:ilvl="0">
-      <w:startOverride w:val="1"/>
-    </w:lvlOverride>
-    <w:lvlOverride w:ilvl="1">
-      <w:startOverride w:val="1"/>
-    </w:lvlOverride>
-    <w:lvlOverride w:ilvl="2">
-      <w:startOverride w:val="1"/>
-    </w:lvlOverride>
-    <w:lvlOverride w:ilvl="3">
-      <w:startOverride w:val="1"/>
-    </w:lvlOverride>
-    <w:lvlOverride w:ilvl="4">
-      <w:startOverride w:val="1"/>
-    </w:lvlOverride>
-    <w:lvlOverride w:ilvl="5">
-      <w:startOverride w:val="1"/>
-    </w:lvlOverride>
-    <w:lvlOverride w:ilvl="6">
-      <w:startOverride w:val="1"/>
-    </w:lvlOverride>
+    <w:abstractNumId w:val="991"/>
   </w:num>
   <w:num w:numId="1032">
     <w:abstractNumId w:val="991"/>
   </w:num>
   <w:num w:numId="1033">
-    <w:abstractNumId w:val="99411"/>
-    <w:lvlOverride w:ilvl="0">
-      <w:startOverride w:val="1"/>
-    </w:lvlOverride>
-    <w:lvlOverride w:ilvl="1">
-      <w:startOverride w:val="1"/>
-    </w:lvlOverride>
-    <w:lvlOverride w:ilvl="2">
-      <w:startOverride w:val="1"/>
-    </w:lvlOverride>
-    <w:lvlOverride w:ilvl="3">
-      <w:startOverride w:val="1"/>
-    </w:lvlOverride>
-    <w:lvlOverride w:ilvl="4">
-      <w:startOverride w:val="1"/>
-    </w:lvlOverride>
-    <w:lvlOverride w:ilvl="5">
-      <w:startOverride w:val="1"/>
-    </w:lvlOverride>
-    <w:lvlOverride w:ilvl="6">
-      <w:startOverride w:val="1"/>
-    </w:lvlOverride>
+    <w:abstractNumId w:val="991"/>
   </w:num>
   <w:num w:numId="1034">
     <w:abstractNumId w:val="991"/>
   </w:num>
   <w:num w:numId="1035">
+    <w:abstractNumId w:val="991"/>
+  </w:num>
+  <w:num w:numId="1036">
+    <w:abstractNumId w:val="991"/>
+  </w:num>
+  <w:num w:numId="1037">
+    <w:abstractNumId w:val="991"/>
+  </w:num>
+  <w:num w:numId="1038">
+    <w:abstractNumId w:val="991"/>
+  </w:num>
+  <w:num w:numId="1039">
     <w:abstractNumId w:val="99411"/>
     <w:lvlOverride w:ilvl="0">
       <w:startOverride w:val="1"/>
@@ -3497,7 +4557,10 @@
       <w:startOverride w:val="1"/>
     </w:lvlOverride>
   </w:num>
-  <w:num w:numId="1036">
+  <w:num w:numId="1040">
+    <w:abstractNumId w:val="991"/>
+  </w:num>
+  <w:num w:numId="1041">
     <w:abstractNumId w:val="99411"/>
     <w:lvlOverride w:ilvl="0">
       <w:startOverride w:val="1"/>
@@ -3521,7 +4584,112 @@
       <w:startOverride w:val="1"/>
     </w:lvlOverride>
   </w:num>
-  <w:num w:numId="1037">
+  <w:num w:numId="1042">
+    <w:abstractNumId w:val="991"/>
+  </w:num>
+  <w:num w:numId="1043">
+    <w:abstractNumId w:val="99411"/>
+    <w:lvlOverride w:ilvl="0">
+      <w:startOverride w:val="1"/>
+    </w:lvlOverride>
+    <w:lvlOverride w:ilvl="1">
+      <w:startOverride w:val="1"/>
+    </w:lvlOverride>
+    <w:lvlOverride w:ilvl="2">
+      <w:startOverride w:val="1"/>
+    </w:lvlOverride>
+    <w:lvlOverride w:ilvl="3">
+      <w:startOverride w:val="1"/>
+    </w:lvlOverride>
+    <w:lvlOverride w:ilvl="4">
+      <w:startOverride w:val="1"/>
+    </w:lvlOverride>
+    <w:lvlOverride w:ilvl="5">
+      <w:startOverride w:val="1"/>
+    </w:lvlOverride>
+    <w:lvlOverride w:ilvl="6">
+      <w:startOverride w:val="1"/>
+    </w:lvlOverride>
+  </w:num>
+  <w:num w:numId="1044">
+    <w:abstractNumId w:val="991"/>
+  </w:num>
+  <w:num w:numId="1045">
+    <w:abstractNumId w:val="99411"/>
+    <w:lvlOverride w:ilvl="0">
+      <w:startOverride w:val="1"/>
+    </w:lvlOverride>
+    <w:lvlOverride w:ilvl="1">
+      <w:startOverride w:val="1"/>
+    </w:lvlOverride>
+    <w:lvlOverride w:ilvl="2">
+      <w:startOverride w:val="1"/>
+    </w:lvlOverride>
+    <w:lvlOverride w:ilvl="3">
+      <w:startOverride w:val="1"/>
+    </w:lvlOverride>
+    <w:lvlOverride w:ilvl="4">
+      <w:startOverride w:val="1"/>
+    </w:lvlOverride>
+    <w:lvlOverride w:ilvl="5">
+      <w:startOverride w:val="1"/>
+    </w:lvlOverride>
+    <w:lvlOverride w:ilvl="6">
+      <w:startOverride w:val="1"/>
+    </w:lvlOverride>
+  </w:num>
+  <w:num w:numId="1046">
+    <w:abstractNumId w:val="991"/>
+  </w:num>
+  <w:num w:numId="1047">
+    <w:abstractNumId w:val="99411"/>
+    <w:lvlOverride w:ilvl="0">
+      <w:startOverride w:val="1"/>
+    </w:lvlOverride>
+    <w:lvlOverride w:ilvl="1">
+      <w:startOverride w:val="1"/>
+    </w:lvlOverride>
+    <w:lvlOverride w:ilvl="2">
+      <w:startOverride w:val="1"/>
+    </w:lvlOverride>
+    <w:lvlOverride w:ilvl="3">
+      <w:startOverride w:val="1"/>
+    </w:lvlOverride>
+    <w:lvlOverride w:ilvl="4">
+      <w:startOverride w:val="1"/>
+    </w:lvlOverride>
+    <w:lvlOverride w:ilvl="5">
+      <w:startOverride w:val="1"/>
+    </w:lvlOverride>
+    <w:lvlOverride w:ilvl="6">
+      <w:startOverride w:val="1"/>
+    </w:lvlOverride>
+  </w:num>
+  <w:num w:numId="1048">
+    <w:abstractNumId w:val="99411"/>
+    <w:lvlOverride w:ilvl="0">
+      <w:startOverride w:val="1"/>
+    </w:lvlOverride>
+    <w:lvlOverride w:ilvl="1">
+      <w:startOverride w:val="1"/>
+    </w:lvlOverride>
+    <w:lvlOverride w:ilvl="2">
+      <w:startOverride w:val="1"/>
+    </w:lvlOverride>
+    <w:lvlOverride w:ilvl="3">
+      <w:startOverride w:val="1"/>
+    </w:lvlOverride>
+    <w:lvlOverride w:ilvl="4">
+      <w:startOverride w:val="1"/>
+    </w:lvlOverride>
+    <w:lvlOverride w:ilvl="5">
+      <w:startOverride w:val="1"/>
+    </w:lvlOverride>
+    <w:lvlOverride w:ilvl="6">
+      <w:startOverride w:val="1"/>
+    </w:lvlOverride>
+  </w:num>
+  <w:num w:numId="1049">
     <w:abstractNumId w:val="99411"/>
     <w:lvlOverride w:ilvl="0">
       <w:startOverride w:val="1"/>

</xml_diff>

<commit_message>
revise questionnaire, implement some feedback, replace immigration exposure items
</commit_message>
<xml_diff>
--- a/material/design.docx
+++ b/material/design.docx
@@ -185,7 +185,7 @@
         <w:t xml:space="preserve"> </w:t>
       </w:r>
       <w:r>
-        <w:t xml:space="preserve">90% approval rate, location US, total approved HITs no less than 100</w:t>
+        <w:t xml:space="preserve">90% approval rate, location US</w:t>
       </w:r>
     </w:p>
     <w:p>
@@ -1120,10 +1120,10 @@
       <w:pPr>
         <w:pStyle w:val="Heading3"/>
       </w:pPr>
-      <w:bookmarkStart w:id="27" w:name="block-2-exposure-to-immigration"/>
+      <w:bookmarkStart w:id="27" w:name="block-2-racial-attitudes-choose-one-set"/>
       <w:bookmarkEnd w:id="27"/>
       <w:r>
-        <w:t xml:space="preserve">Block 2: Exposure to immigration</w:t>
+        <w:t xml:space="preserve">Block 2: Racial attitudes (choose one set?)</w:t>
       </w:r>
     </w:p>
     <w:p>
@@ -1131,7 +1131,7 @@
         <w:pStyle w:val="FirstParagraph"/>
       </w:pPr>
       <w:r>
-        <w:t xml:space="preserve">We want to explore differences in media usage and news consumption between local communities. Please answer the following questions about your neighborhood.</w:t>
+        <w:t xml:space="preserve">Next are some questions about different groups in our society.</w:t>
       </w:r>
     </w:p>
     <w:p>
@@ -1142,13 +1142,136 @@
         <w:rPr>
           <w:b/>
         </w:rPr>
-        <w:t xml:space="preserve">[zip]</w:t>
-      </w:r>
-      <w:r>
-        <w:t xml:space="preserve"> </w:t>
-      </w:r>
-      <w:r>
-        <w:t xml:space="preserve">What is your zip code?</w:t>
+        <w:t xml:space="preserve">[hardworking]</w:t>
+      </w:r>
+      <w:r>
+        <w:t xml:space="preserve"> </w:t>
+      </w:r>
+      <w:r>
+        <w:t xml:space="preserve">Do you think that people in the following groups are</w:t>
+      </w:r>
+      <w:r>
+        <w:t xml:space="preserve"> </w:t>
+      </w:r>
+      <w:r>
+        <w:t xml:space="preserve">“</w:t>
+      </w:r>
+      <w:r>
+        <w:t xml:space="preserve">hard-working</w:t>
+      </w:r>
+      <w:r>
+        <w:t xml:space="preserve">”</w:t>
+      </w:r>
+      <w:r>
+        <w:t xml:space="preserve"> </w:t>
+      </w:r>
+      <w:r>
+        <w:t xml:space="preserve">or</w:t>
+      </w:r>
+      <w:r>
+        <w:t xml:space="preserve"> </w:t>
+      </w:r>
+      <w:r>
+        <w:t xml:space="preserve">“</w:t>
+      </w:r>
+      <w:r>
+        <w:t xml:space="preserve">lazy</w:t>
+      </w:r>
+      <w:r>
+        <w:t xml:space="preserve">”</w:t>
+      </w:r>
+      <w:r>
+        <w:t xml:space="preserve">? A score of</w:t>
+      </w:r>
+      <w:r>
+        <w:t xml:space="preserve"> </w:t>
+      </w:r>
+      <w:r>
+        <w:t xml:space="preserve">‘</w:t>
+      </w:r>
+      <w:r>
+        <w:t xml:space="preserve">1</w:t>
+      </w:r>
+      <w:r>
+        <w:t xml:space="preserve">’</w:t>
+      </w:r>
+      <w:r>
+        <w:t xml:space="preserve"> </w:t>
+      </w:r>
+      <w:r>
+        <w:t xml:space="preserve">means that you think almost all of the people in that group tend to be</w:t>
+      </w:r>
+      <w:r>
+        <w:t xml:space="preserve"> </w:t>
+      </w:r>
+      <w:r>
+        <w:t xml:space="preserve">“</w:t>
+      </w:r>
+      <w:r>
+        <w:t xml:space="preserve">hard-working.</w:t>
+      </w:r>
+      <w:r>
+        <w:t xml:space="preserve">”</w:t>
+      </w:r>
+      <w:r>
+        <w:t xml:space="preserve"> </w:t>
+      </w:r>
+      <w:r>
+        <w:t xml:space="preserve">A score of</w:t>
+      </w:r>
+      <w:r>
+        <w:t xml:space="preserve"> </w:t>
+      </w:r>
+      <w:r>
+        <w:t xml:space="preserve">‘</w:t>
+      </w:r>
+      <w:r>
+        <w:t xml:space="preserve">7</w:t>
+      </w:r>
+      <w:r>
+        <w:t xml:space="preserve">’</w:t>
+      </w:r>
+      <w:r>
+        <w:t xml:space="preserve"> </w:t>
+      </w:r>
+      <w:r>
+        <w:t xml:space="preserve">means that you think most people in the group are</w:t>
+      </w:r>
+      <w:r>
+        <w:t xml:space="preserve"> </w:t>
+      </w:r>
+      <w:r>
+        <w:t xml:space="preserve">“</w:t>
+      </w:r>
+      <w:r>
+        <w:t xml:space="preserve">lazy.</w:t>
+      </w:r>
+      <w:r>
+        <w:t xml:space="preserve">”</w:t>
+      </w:r>
+      <w:r>
+        <w:t xml:space="preserve"> </w:t>
+      </w:r>
+      <w:r>
+        <w:t xml:space="preserve">A score of</w:t>
+      </w:r>
+      <w:r>
+        <w:t xml:space="preserve"> </w:t>
+      </w:r>
+      <w:r>
+        <w:t xml:space="preserve">‘</w:t>
+      </w:r>
+      <w:r>
+        <w:t xml:space="preserve">4</w:t>
+      </w:r>
+      <w:r>
+        <w:t xml:space="preserve">’</w:t>
+      </w:r>
+      <w:r>
+        <w:t xml:space="preserve"> </w:t>
+      </w:r>
+      <w:r>
+        <w:t xml:space="preserve">means that you think that most people in the group are not closer to one end or the other, and of course, you may choose any number in between.</w:t>
       </w:r>
     </w:p>
     <w:p>
@@ -1160,10 +1283,55 @@
         </w:numPr>
       </w:pPr>
       <w:r>
-        <w:rPr>
-          <w:i/>
-        </w:rPr>
-        <w:t xml:space="preserve">TEXTBOX</w:t>
+        <w:t xml:space="preserve">Whites</w:t>
+      </w:r>
+    </w:p>
+    <w:p>
+      <w:pPr>
+        <w:pStyle w:val="Compact"/>
+        <w:numPr>
+          <w:numId w:val="1015"/>
+          <w:ilvl w:val="0"/>
+        </w:numPr>
+      </w:pPr>
+      <w:r>
+        <w:t xml:space="preserve">Blacks</w:t>
+      </w:r>
+    </w:p>
+    <w:p>
+      <w:pPr>
+        <w:pStyle w:val="Compact"/>
+        <w:numPr>
+          <w:numId w:val="1015"/>
+          <w:ilvl w:val="0"/>
+        </w:numPr>
+      </w:pPr>
+      <w:r>
+        <w:t xml:space="preserve">Hispanic-Americans</w:t>
+      </w:r>
+    </w:p>
+    <w:p>
+      <w:pPr>
+        <w:pStyle w:val="Compact"/>
+        <w:numPr>
+          <w:numId w:val="1015"/>
+          <w:ilvl w:val="0"/>
+        </w:numPr>
+      </w:pPr>
+      <w:r>
+        <w:t xml:space="preserve">Asian-Americans</w:t>
+      </w:r>
+    </w:p>
+    <w:p>
+      <w:pPr>
+        <w:pStyle w:val="Compact"/>
+        <w:numPr>
+          <w:numId w:val="1016"/>
+          <w:ilvl w:val="0"/>
+        </w:numPr>
+      </w:pPr>
+      <w:r>
+        <w:t xml:space="preserve">Hard-working - (7) Lazy</w:t>
       </w:r>
     </w:p>
     <w:p>
@@ -1174,73 +1342,196 @@
         <w:rPr>
           <w:b/>
         </w:rPr>
-        <w:t xml:space="preserve">[immig_see]</w:t>
-      </w:r>
-      <w:r>
-        <w:t xml:space="preserve"> </w:t>
-      </w:r>
-      <w:r>
-        <w:t xml:space="preserve">In your day-to-day life, how frequently do you see Hispanic/Latino immigrants in your community?</w:t>
-      </w:r>
-    </w:p>
-    <w:p>
-      <w:pPr>
-        <w:pStyle w:val="Compact"/>
-        <w:numPr>
-          <w:numId w:val="1016"/>
-          <w:ilvl w:val="0"/>
-        </w:numPr>
-      </w:pPr>
-      <w:r>
-        <w:t xml:space="preserve">Never or almost never</w:t>
-      </w:r>
-    </w:p>
-    <w:p>
-      <w:pPr>
-        <w:pStyle w:val="Compact"/>
-        <w:numPr>
-          <w:numId w:val="1016"/>
-          <w:ilvl w:val="0"/>
-        </w:numPr>
-      </w:pPr>
-      <w:r>
-        <w:t xml:space="preserve">Less than once a month</w:t>
-      </w:r>
-    </w:p>
-    <w:p>
-      <w:pPr>
-        <w:pStyle w:val="Compact"/>
-        <w:numPr>
-          <w:numId w:val="1016"/>
-          <w:ilvl w:val="0"/>
-        </w:numPr>
-      </w:pPr>
-      <w:r>
-        <w:t xml:space="preserve">1-3 times each month</w:t>
-      </w:r>
-    </w:p>
-    <w:p>
-      <w:pPr>
-        <w:pStyle w:val="Compact"/>
-        <w:numPr>
-          <w:numId w:val="1016"/>
-          <w:ilvl w:val="0"/>
-        </w:numPr>
-      </w:pPr>
-      <w:r>
-        <w:t xml:space="preserve">At least once a week</w:t>
-      </w:r>
-    </w:p>
-    <w:p>
-      <w:pPr>
-        <w:pStyle w:val="Compact"/>
-        <w:numPr>
-          <w:numId w:val="1016"/>
-          <w:ilvl w:val="0"/>
-        </w:numPr>
-      </w:pPr>
-      <w:r>
-        <w:t xml:space="preserve">Every day</w:t>
+        <w:t xml:space="preserve">[intelligent]</w:t>
+      </w:r>
+      <w:r>
+        <w:t xml:space="preserve"> </w:t>
+      </w:r>
+      <w:r>
+        <w:t xml:space="preserve">And do you think that people in the following groups tend to be</w:t>
+      </w:r>
+      <w:r>
+        <w:t xml:space="preserve"> </w:t>
+      </w:r>
+      <w:r>
+        <w:t xml:space="preserve">“</w:t>
+      </w:r>
+      <w:r>
+        <w:t xml:space="preserve">intelligent</w:t>
+      </w:r>
+      <w:r>
+        <w:t xml:space="preserve">”</w:t>
+      </w:r>
+      <w:r>
+        <w:t xml:space="preserve"> </w:t>
+      </w:r>
+      <w:r>
+        <w:t xml:space="preserve">or</w:t>
+      </w:r>
+      <w:r>
+        <w:t xml:space="preserve"> </w:t>
+      </w:r>
+      <w:r>
+        <w:t xml:space="preserve">“</w:t>
+      </w:r>
+      <w:r>
+        <w:t xml:space="preserve">unintelligent</w:t>
+      </w:r>
+      <w:r>
+        <w:t xml:space="preserve">”</w:t>
+      </w:r>
+      <w:r>
+        <w:t xml:space="preserve">? A score of</w:t>
+      </w:r>
+      <w:r>
+        <w:t xml:space="preserve"> </w:t>
+      </w:r>
+      <w:r>
+        <w:t xml:space="preserve">‘</w:t>
+      </w:r>
+      <w:r>
+        <w:t xml:space="preserve">1</w:t>
+      </w:r>
+      <w:r>
+        <w:t xml:space="preserve">’</w:t>
+      </w:r>
+      <w:r>
+        <w:t xml:space="preserve"> </w:t>
+      </w:r>
+      <w:r>
+        <w:t xml:space="preserve">means that you think almost all of the people in that group tend to be</w:t>
+      </w:r>
+      <w:r>
+        <w:t xml:space="preserve"> </w:t>
+      </w:r>
+      <w:r>
+        <w:t xml:space="preserve">“</w:t>
+      </w:r>
+      <w:r>
+        <w:t xml:space="preserve">intelligent.</w:t>
+      </w:r>
+      <w:r>
+        <w:t xml:space="preserve">”</w:t>
+      </w:r>
+      <w:r>
+        <w:t xml:space="preserve"> </w:t>
+      </w:r>
+      <w:r>
+        <w:t xml:space="preserve">A score of</w:t>
+      </w:r>
+      <w:r>
+        <w:t xml:space="preserve"> </w:t>
+      </w:r>
+      <w:r>
+        <w:t xml:space="preserve">‘</w:t>
+      </w:r>
+      <w:r>
+        <w:t xml:space="preserve">7</w:t>
+      </w:r>
+      <w:r>
+        <w:t xml:space="preserve">’</w:t>
+      </w:r>
+      <w:r>
+        <w:t xml:space="preserve"> </w:t>
+      </w:r>
+      <w:r>
+        <w:t xml:space="preserve">means that you think most people in the group are</w:t>
+      </w:r>
+      <w:r>
+        <w:t xml:space="preserve"> </w:t>
+      </w:r>
+      <w:r>
+        <w:t xml:space="preserve">“</w:t>
+      </w:r>
+      <w:r>
+        <w:t xml:space="preserve">unintelligent.</w:t>
+      </w:r>
+      <w:r>
+        <w:t xml:space="preserve">”</w:t>
+      </w:r>
+      <w:r>
+        <w:t xml:space="preserve"> </w:t>
+      </w:r>
+      <w:r>
+        <w:t xml:space="preserve">A score of</w:t>
+      </w:r>
+      <w:r>
+        <w:t xml:space="preserve"> </w:t>
+      </w:r>
+      <w:r>
+        <w:t xml:space="preserve">‘</w:t>
+      </w:r>
+      <w:r>
+        <w:t xml:space="preserve">4</w:t>
+      </w:r>
+      <w:r>
+        <w:t xml:space="preserve">’</w:t>
+      </w:r>
+      <w:r>
+        <w:t xml:space="preserve"> </w:t>
+      </w:r>
+      <w:r>
+        <w:t xml:space="preserve">means that you think that most people in the group are not closer to one end or the other, and of course, you may choose any number in between.</w:t>
+      </w:r>
+    </w:p>
+    <w:p>
+      <w:pPr>
+        <w:pStyle w:val="Compact"/>
+        <w:numPr>
+          <w:numId w:val="1017"/>
+          <w:ilvl w:val="0"/>
+        </w:numPr>
+      </w:pPr>
+      <w:r>
+        <w:t xml:space="preserve">Whites</w:t>
+      </w:r>
+    </w:p>
+    <w:p>
+      <w:pPr>
+        <w:pStyle w:val="Compact"/>
+        <w:numPr>
+          <w:numId w:val="1017"/>
+          <w:ilvl w:val="0"/>
+        </w:numPr>
+      </w:pPr>
+      <w:r>
+        <w:t xml:space="preserve">Blacks</w:t>
+      </w:r>
+    </w:p>
+    <w:p>
+      <w:pPr>
+        <w:pStyle w:val="Compact"/>
+        <w:numPr>
+          <w:numId w:val="1017"/>
+          <w:ilvl w:val="0"/>
+        </w:numPr>
+      </w:pPr>
+      <w:r>
+        <w:t xml:space="preserve">Hispanic-Americans</w:t>
+      </w:r>
+    </w:p>
+    <w:p>
+      <w:pPr>
+        <w:pStyle w:val="Compact"/>
+        <w:numPr>
+          <w:numId w:val="1017"/>
+          <w:ilvl w:val="0"/>
+        </w:numPr>
+      </w:pPr>
+      <w:r>
+        <w:t xml:space="preserve">Asian-Americans</w:t>
+      </w:r>
+    </w:p>
+    <w:p>
+      <w:pPr>
+        <w:pStyle w:val="Compact"/>
+        <w:numPr>
+          <w:numId w:val="1018"/>
+          <w:ilvl w:val="0"/>
+        </w:numPr>
+      </w:pPr>
+      <w:r>
+        <w:t xml:space="preserve">Intelligent - (7) Unintelligent</w:t>
       </w:r>
     </w:p>
     <w:p>
@@ -1251,150 +1542,121 @@
         <w:rPr>
           <w:b/>
         </w:rPr>
-        <w:t xml:space="preserve">[immig_convo]</w:t>
-      </w:r>
-      <w:r>
-        <w:t xml:space="preserve"> </w:t>
-      </w:r>
-      <w:r>
-        <w:t xml:space="preserve">In your day-to-day life, how frequently do you have conversations with Hispanic/Latino immigrants?</w:t>
-      </w:r>
-    </w:p>
-    <w:p>
-      <w:pPr>
-        <w:pStyle w:val="Compact"/>
-        <w:numPr>
-          <w:numId w:val="1017"/>
-          <w:ilvl w:val="0"/>
-        </w:numPr>
-      </w:pPr>
-      <w:r>
-        <w:t xml:space="preserve">Never or almost never</w:t>
-      </w:r>
-    </w:p>
-    <w:p>
-      <w:pPr>
-        <w:pStyle w:val="Compact"/>
-        <w:numPr>
-          <w:numId w:val="1017"/>
-          <w:ilvl w:val="0"/>
-        </w:numPr>
-      </w:pPr>
-      <w:r>
-        <w:t xml:space="preserve">Less than once a month</w:t>
-      </w:r>
-    </w:p>
-    <w:p>
-      <w:pPr>
-        <w:pStyle w:val="Compact"/>
-        <w:numPr>
-          <w:numId w:val="1017"/>
-          <w:ilvl w:val="0"/>
-        </w:numPr>
-      </w:pPr>
-      <w:r>
-        <w:t xml:space="preserve">1-3 times each month</w:t>
-      </w:r>
-    </w:p>
-    <w:p>
-      <w:pPr>
-        <w:pStyle w:val="Compact"/>
-        <w:numPr>
-          <w:numId w:val="1017"/>
-          <w:ilvl w:val="0"/>
-        </w:numPr>
-      </w:pPr>
-      <w:r>
-        <w:t xml:space="preserve">At least once a week</w:t>
-      </w:r>
-    </w:p>
-    <w:p>
-      <w:pPr>
-        <w:pStyle w:val="Compact"/>
-        <w:numPr>
-          <w:numId w:val="1017"/>
-          <w:ilvl w:val="0"/>
-        </w:numPr>
-      </w:pPr>
-      <w:r>
-        <w:t xml:space="preserve">Every day</w:t>
-      </w:r>
-    </w:p>
-    <w:p>
-      <w:pPr>
-        <w:pStyle w:val="FirstParagraph"/>
-      </w:pPr>
-      <w:r>
-        <w:rPr>
-          <w:b/>
-        </w:rPr>
-        <w:t xml:space="preserve">[immig_spanish]</w:t>
-      </w:r>
-      <w:r>
-        <w:t xml:space="preserve"> </w:t>
-      </w:r>
-      <w:r>
-        <w:t xml:space="preserve">In your day-to-day life, how frequently do you hear Spanish spoken?</w:t>
-      </w:r>
-    </w:p>
-    <w:p>
-      <w:pPr>
-        <w:pStyle w:val="Compact"/>
-        <w:numPr>
-          <w:numId w:val="1018"/>
-          <w:ilvl w:val="0"/>
-        </w:numPr>
-      </w:pPr>
-      <w:r>
-        <w:t xml:space="preserve">Never or almost never</w:t>
-      </w:r>
-    </w:p>
-    <w:p>
-      <w:pPr>
-        <w:pStyle w:val="Compact"/>
-        <w:numPr>
-          <w:numId w:val="1018"/>
-          <w:ilvl w:val="0"/>
-        </w:numPr>
-      </w:pPr>
-      <w:r>
-        <w:t xml:space="preserve">Less than once a month</w:t>
-      </w:r>
-    </w:p>
-    <w:p>
-      <w:pPr>
-        <w:pStyle w:val="Compact"/>
-        <w:numPr>
-          <w:numId w:val="1018"/>
-          <w:ilvl w:val="0"/>
-        </w:numPr>
-      </w:pPr>
-      <w:r>
-        <w:t xml:space="preserve">1-3 times each month</w:t>
-      </w:r>
-    </w:p>
-    <w:p>
-      <w:pPr>
-        <w:pStyle w:val="Compact"/>
-        <w:numPr>
-          <w:numId w:val="1018"/>
-          <w:ilvl w:val="0"/>
-        </w:numPr>
-      </w:pPr>
-      <w:r>
-        <w:t xml:space="preserve">At least once a week</w:t>
-      </w:r>
-    </w:p>
-    <w:p>
-      <w:pPr>
-        <w:pStyle w:val="Compact"/>
-        <w:numPr>
-          <w:numId w:val="1018"/>
-          <w:ilvl w:val="0"/>
-        </w:numPr>
-      </w:pPr>
-      <w:r>
-        <w:t xml:space="preserve">Every day</w:t>
+        <w:t xml:space="preserve">[resentment]</w:t>
+      </w:r>
+      <w:r>
+        <w:t xml:space="preserve"> </w:t>
+      </w:r>
+      <w:r>
+        <w:t xml:space="preserve">Do you agree strongly, agree somewhat, neither agree nor disagree, disagree somewhat, or disagree strongly with the following statements?</w:t>
+      </w:r>
+    </w:p>
+    <w:p>
+      <w:pPr>
+        <w:pStyle w:val="Compact"/>
+        <w:numPr>
+          <w:numId w:val="1019"/>
+          <w:ilvl w:val="0"/>
+        </w:numPr>
+      </w:pPr>
+      <w:r>
+        <w:t xml:space="preserve">Italians, Jewish and many other minorities overcame prejudice and worked their way up. Blacks should do the same without any special favors.</w:t>
+      </w:r>
+    </w:p>
+    <w:p>
+      <w:pPr>
+        <w:pStyle w:val="Compact"/>
+        <w:numPr>
+          <w:numId w:val="1019"/>
+          <w:ilvl w:val="0"/>
+        </w:numPr>
+      </w:pPr>
+      <w:r>
+        <w:t xml:space="preserve">Generations of slavery and discrimination have created conditions that make it difficult for blacks to work their way out of the lower class.</w:t>
+      </w:r>
+    </w:p>
+    <w:p>
+      <w:pPr>
+        <w:pStyle w:val="Compact"/>
+        <w:numPr>
+          <w:numId w:val="1019"/>
+          <w:ilvl w:val="0"/>
+        </w:numPr>
+      </w:pPr>
+      <w:r>
+        <w:t xml:space="preserve">Over the past few years blacks have gotten less than they deserve.</w:t>
+      </w:r>
+    </w:p>
+    <w:p>
+      <w:pPr>
+        <w:pStyle w:val="Compact"/>
+        <w:numPr>
+          <w:numId w:val="1019"/>
+          <w:ilvl w:val="0"/>
+        </w:numPr>
+      </w:pPr>
+      <w:r>
+        <w:t xml:space="preserve">It’s really a matter of some people not trying hard enough; if blacks would only try harder they could be just as well off as whites.</w:t>
+      </w:r>
+    </w:p>
+    <w:p>
+      <w:pPr>
+        <w:pStyle w:val="Compact"/>
+        <w:numPr>
+          <w:numId w:val="1020"/>
+          <w:ilvl w:val="0"/>
+        </w:numPr>
+      </w:pPr>
+      <w:r>
+        <w:t xml:space="preserve">Agree strongly</w:t>
+      </w:r>
+    </w:p>
+    <w:p>
+      <w:pPr>
+        <w:pStyle w:val="Compact"/>
+        <w:numPr>
+          <w:numId w:val="1020"/>
+          <w:ilvl w:val="0"/>
+        </w:numPr>
+      </w:pPr>
+      <w:r>
+        <w:t xml:space="preserve">Agree somewhat</w:t>
+      </w:r>
+    </w:p>
+    <w:p>
+      <w:pPr>
+        <w:pStyle w:val="Compact"/>
+        <w:numPr>
+          <w:numId w:val="1020"/>
+          <w:ilvl w:val="0"/>
+        </w:numPr>
+      </w:pPr>
+      <w:r>
+        <w:t xml:space="preserve">Neither agree nor disagree</w:t>
+      </w:r>
+    </w:p>
+    <w:p>
+      <w:pPr>
+        <w:pStyle w:val="Compact"/>
+        <w:numPr>
+          <w:numId w:val="1020"/>
+          <w:ilvl w:val="0"/>
+        </w:numPr>
+      </w:pPr>
+      <w:r>
+        <w:t xml:space="preserve">Disagree somewhat</w:t>
+      </w:r>
+    </w:p>
+    <w:p>
+      <w:pPr>
+        <w:pStyle w:val="Compact"/>
+        <w:numPr>
+          <w:numId w:val="1020"/>
+          <w:ilvl w:val="0"/>
+        </w:numPr>
+      </w:pPr>
+      <w:r>
+        <w:t xml:space="preserve">Disagree strongly</w:t>
       </w:r>
     </w:p>
     <w:p>
@@ -1412,9 +1674,106 @@
         <w:pStyle w:val="FirstParagraph"/>
       </w:pPr>
       <w:r>
+        <w:t xml:space="preserve">Now a few questions about politics.</w:t>
+      </w:r>
+    </w:p>
+    <w:p>
+      <w:pPr>
+        <w:pStyle w:val="BodyText"/>
+      </w:pPr>
+      <w:r>
         <w:rPr>
           <w:b/>
         </w:rPr>
+        <w:t xml:space="preserve">[polint]</w:t>
+      </w:r>
+      <w:r>
+        <w:t xml:space="preserve"> </w:t>
+      </w:r>
+      <w:r>
+        <w:t xml:space="preserve">How often do you pay attention to what’s going on in government and politics?</w:t>
+      </w:r>
+    </w:p>
+    <w:p>
+      <w:pPr>
+        <w:pStyle w:val="Compact"/>
+        <w:numPr>
+          <w:numId w:val="1021"/>
+          <w:ilvl w:val="0"/>
+        </w:numPr>
+      </w:pPr>
+      <w:r>
+        <w:t xml:space="preserve">Always</w:t>
+      </w:r>
+    </w:p>
+    <w:p>
+      <w:pPr>
+        <w:pStyle w:val="Compact"/>
+        <w:numPr>
+          <w:numId w:val="1021"/>
+          <w:ilvl w:val="0"/>
+        </w:numPr>
+      </w:pPr>
+      <w:r>
+        <w:t xml:space="preserve">Most of the time</w:t>
+      </w:r>
+    </w:p>
+    <w:p>
+      <w:pPr>
+        <w:pStyle w:val="Compact"/>
+        <w:numPr>
+          <w:numId w:val="1021"/>
+          <w:ilvl w:val="0"/>
+        </w:numPr>
+      </w:pPr>
+      <w:r>
+        <w:t xml:space="preserve">Some of the time</w:t>
+      </w:r>
+    </w:p>
+    <w:p>
+      <w:pPr>
+        <w:pStyle w:val="Compact"/>
+        <w:numPr>
+          <w:numId w:val="1021"/>
+          <w:ilvl w:val="0"/>
+        </w:numPr>
+      </w:pPr>
+      <w:r>
+        <w:t xml:space="preserve">Only now and then</w:t>
+      </w:r>
+    </w:p>
+    <w:p>
+      <w:pPr>
+        <w:pStyle w:val="Compact"/>
+        <w:numPr>
+          <w:numId w:val="1021"/>
+          <w:ilvl w:val="0"/>
+        </w:numPr>
+      </w:pPr>
+      <w:r>
+        <w:t xml:space="preserve">Hardly at all</w:t>
+      </w:r>
+    </w:p>
+    <w:p>
+      <w:pPr>
+        <w:pStyle w:val="Compact"/>
+        <w:numPr>
+          <w:numId w:val="1021"/>
+          <w:ilvl w:val="0"/>
+        </w:numPr>
+      </w:pPr>
+      <w:r>
+        <w:t xml:space="preserve">Never</w:t>
+      </w:r>
+    </w:p>
+    <w:p>
+      <w:pPr>
+        <w:pStyle w:val="FirstParagraph"/>
+      </w:pPr>
+      <w:r>
+        <w:rPr>
+          <w:b/>
+        </w:rPr>
         <w:t xml:space="preserve">[ideology]</w:t>
       </w:r>
       <w:r>
@@ -1428,7 +1787,7 @@
       <w:pPr>
         <w:pStyle w:val="Compact"/>
         <w:numPr>
-          <w:numId w:val="1019"/>
+          <w:numId w:val="1022"/>
           <w:ilvl w:val="0"/>
         </w:numPr>
       </w:pPr>
@@ -1440,7 +1799,7 @@
       <w:pPr>
         <w:pStyle w:val="Compact"/>
         <w:numPr>
-          <w:numId w:val="1019"/>
+          <w:numId w:val="1022"/>
           <w:ilvl w:val="0"/>
         </w:numPr>
       </w:pPr>
@@ -1452,7 +1811,7 @@
       <w:pPr>
         <w:pStyle w:val="Compact"/>
         <w:numPr>
-          <w:numId w:val="1019"/>
+          <w:numId w:val="1022"/>
           <w:ilvl w:val="0"/>
         </w:numPr>
       </w:pPr>
@@ -1464,7 +1823,7 @@
       <w:pPr>
         <w:pStyle w:val="Compact"/>
         <w:numPr>
-          <w:numId w:val="1019"/>
+          <w:numId w:val="1022"/>
           <w:ilvl w:val="0"/>
         </w:numPr>
       </w:pPr>
@@ -1476,7 +1835,7 @@
       <w:pPr>
         <w:pStyle w:val="Compact"/>
         <w:numPr>
-          <w:numId w:val="1019"/>
+          <w:numId w:val="1022"/>
           <w:ilvl w:val="0"/>
         </w:numPr>
       </w:pPr>
@@ -1488,7 +1847,7 @@
       <w:pPr>
         <w:pStyle w:val="Compact"/>
         <w:numPr>
-          <w:numId w:val="1019"/>
+          <w:numId w:val="1022"/>
           <w:ilvl w:val="0"/>
         </w:numPr>
       </w:pPr>
@@ -1500,7 +1859,7 @@
       <w:pPr>
         <w:pStyle w:val="Compact"/>
         <w:numPr>
-          <w:numId w:val="1019"/>
+          <w:numId w:val="1022"/>
           <w:ilvl w:val="0"/>
         </w:numPr>
       </w:pPr>
@@ -1512,7 +1871,7 @@
       <w:pPr>
         <w:pStyle w:val="Compact"/>
         <w:numPr>
-          <w:numId w:val="1019"/>
+          <w:numId w:val="1022"/>
           <w:ilvl w:val="0"/>
         </w:numPr>
       </w:pPr>
@@ -1534,14 +1893,14 @@
         <w:t xml:space="preserve"> </w:t>
       </w:r>
       <w:r>
-        <w:t xml:space="preserve">Generally speaking, do you think of yourself as a Republican, a Democrat, an independent, or other?e</w:t>
-      </w:r>
-    </w:p>
-    <w:p>
-      <w:pPr>
-        <w:pStyle w:val="Compact"/>
-        <w:numPr>
-          <w:numId w:val="1020"/>
+        <w:t xml:space="preserve">Generally speaking, do you think of yourself as a Republican, a Democrat, an independent, or other?</w:t>
+      </w:r>
+    </w:p>
+    <w:p>
+      <w:pPr>
+        <w:pStyle w:val="Compact"/>
+        <w:numPr>
+          <w:numId w:val="1023"/>
           <w:ilvl w:val="0"/>
         </w:numPr>
       </w:pPr>
@@ -1553,7 +1912,7 @@
       <w:pPr>
         <w:pStyle w:val="Compact"/>
         <w:numPr>
-          <w:numId w:val="1020"/>
+          <w:numId w:val="1023"/>
           <w:ilvl w:val="0"/>
         </w:numPr>
       </w:pPr>
@@ -1565,7 +1924,7 @@
       <w:pPr>
         <w:pStyle w:val="Compact"/>
         <w:numPr>
-          <w:numId w:val="1020"/>
+          <w:numId w:val="1023"/>
           <w:ilvl w:val="0"/>
         </w:numPr>
       </w:pPr>
@@ -1577,7 +1936,7 @@
       <w:pPr>
         <w:pStyle w:val="Compact"/>
         <w:numPr>
-          <w:numId w:val="1020"/>
+          <w:numId w:val="1023"/>
           <w:ilvl w:val="0"/>
         </w:numPr>
       </w:pPr>
@@ -1615,7 +1974,7 @@
       <w:pPr>
         <w:pStyle w:val="Compact"/>
         <w:numPr>
-          <w:numId w:val="1021"/>
+          <w:numId w:val="1024"/>
           <w:ilvl w:val="0"/>
         </w:numPr>
       </w:pPr>
@@ -1627,7 +1986,7 @@
       <w:pPr>
         <w:pStyle w:val="Compact"/>
         <w:numPr>
-          <w:numId w:val="1021"/>
+          <w:numId w:val="1024"/>
           <w:ilvl w:val="0"/>
         </w:numPr>
       </w:pPr>
@@ -1639,7 +1998,7 @@
       <w:pPr>
         <w:pStyle w:val="Compact"/>
         <w:numPr>
-          <w:numId w:val="1021"/>
+          <w:numId w:val="1024"/>
           <w:ilvl w:val="0"/>
         </w:numPr>
       </w:pPr>
@@ -1677,7 +2036,7 @@
       <w:pPr>
         <w:pStyle w:val="Compact"/>
         <w:numPr>
-          <w:numId w:val="1022"/>
+          <w:numId w:val="1025"/>
           <w:ilvl w:val="0"/>
         </w:numPr>
       </w:pPr>
@@ -1689,7 +2048,7 @@
       <w:pPr>
         <w:pStyle w:val="Compact"/>
         <w:numPr>
-          <w:numId w:val="1022"/>
+          <w:numId w:val="1025"/>
           <w:ilvl w:val="0"/>
         </w:numPr>
       </w:pPr>
@@ -1727,7 +2086,7 @@
       <w:pPr>
         <w:pStyle w:val="Compact"/>
         <w:numPr>
-          <w:numId w:val="1023"/>
+          <w:numId w:val="1026"/>
           <w:ilvl w:val="0"/>
         </w:numPr>
       </w:pPr>
@@ -1739,7 +2098,7 @@
       <w:pPr>
         <w:pStyle w:val="Compact"/>
         <w:numPr>
-          <w:numId w:val="1023"/>
+          <w:numId w:val="1026"/>
           <w:ilvl w:val="0"/>
         </w:numPr>
       </w:pPr>
@@ -1751,7 +2110,7 @@
       <w:pPr>
         <w:pStyle w:val="Compact"/>
         <w:numPr>
-          <w:numId w:val="1023"/>
+          <w:numId w:val="1026"/>
           <w:ilvl w:val="0"/>
         </w:numPr>
       </w:pPr>
@@ -1763,7 +2122,7 @@
       <w:pPr>
         <w:pStyle w:val="Compact"/>
         <w:numPr>
-          <w:numId w:val="1023"/>
+          <w:numId w:val="1026"/>
           <w:ilvl w:val="0"/>
         </w:numPr>
       </w:pPr>
@@ -1775,7 +2134,7 @@
       <w:pPr>
         <w:pStyle w:val="Compact"/>
         <w:numPr>
-          <w:numId w:val="1023"/>
+          <w:numId w:val="1026"/>
           <w:ilvl w:val="0"/>
         </w:numPr>
       </w:pPr>
@@ -1787,7 +2146,7 @@
       <w:pPr>
         <w:pStyle w:val="Compact"/>
         <w:numPr>
-          <w:numId w:val="1023"/>
+          <w:numId w:val="1026"/>
           <w:ilvl w:val="0"/>
         </w:numPr>
       </w:pPr>
@@ -1799,7 +2158,7 @@
       <w:pPr>
         <w:pStyle w:val="Compact"/>
         <w:numPr>
-          <w:numId w:val="1023"/>
+          <w:numId w:val="1026"/>
           <w:ilvl w:val="0"/>
         </w:numPr>
       </w:pPr>
@@ -1811,7 +2170,7 @@
       <w:pPr>
         <w:pStyle w:val="Compact"/>
         <w:numPr>
-          <w:numId w:val="1023"/>
+          <w:numId w:val="1026"/>
           <w:ilvl w:val="0"/>
         </w:numPr>
       </w:pPr>
@@ -1823,7 +2182,7 @@
       <w:pPr>
         <w:pStyle w:val="Compact"/>
         <w:numPr>
-          <w:numId w:val="1023"/>
+          <w:numId w:val="1026"/>
           <w:ilvl w:val="0"/>
         </w:numPr>
       </w:pPr>
@@ -1835,7 +2194,7 @@
       <w:pPr>
         <w:pStyle w:val="Compact"/>
         <w:numPr>
-          <w:numId w:val="1023"/>
+          <w:numId w:val="1026"/>
           <w:ilvl w:val="0"/>
         </w:numPr>
       </w:pPr>
@@ -1857,7 +2216,7 @@
       <w:pPr>
         <w:pStyle w:val="Compact"/>
         <w:numPr>
-          <w:numId w:val="1024"/>
+          <w:numId w:val="1027"/>
           <w:ilvl w:val="0"/>
         </w:numPr>
       </w:pPr>
@@ -1878,7 +2237,7 @@
       <w:pPr>
         <w:pStyle w:val="Compact"/>
         <w:numPr>
-          <w:numId w:val="1024"/>
+          <w:numId w:val="1027"/>
           <w:ilvl w:val="0"/>
         </w:numPr>
       </w:pPr>
@@ -1899,7 +2258,7 @@
       <w:pPr>
         <w:pStyle w:val="Compact"/>
         <w:numPr>
-          <w:numId w:val="1025"/>
+          <w:numId w:val="1028"/>
           <w:ilvl w:val="1"/>
         </w:numPr>
       </w:pPr>
@@ -1920,7 +2279,7 @@
       <w:pPr>
         <w:pStyle w:val="Compact"/>
         <w:numPr>
-          <w:numId w:val="1025"/>
+          <w:numId w:val="1028"/>
           <w:ilvl w:val="1"/>
         </w:numPr>
       </w:pPr>
@@ -1941,7 +2300,7 @@
       <w:pPr>
         <w:pStyle w:val="Compact"/>
         <w:numPr>
-          <w:numId w:val="1025"/>
+          <w:numId w:val="1028"/>
           <w:ilvl w:val="1"/>
         </w:numPr>
       </w:pPr>
@@ -1977,7 +2336,7 @@
       <w:pPr>
         <w:pStyle w:val="Compact"/>
         <w:numPr>
-          <w:numId w:val="1024"/>
+          <w:numId w:val="1027"/>
           <w:ilvl w:val="0"/>
         </w:numPr>
       </w:pPr>
@@ -1989,7 +2348,7 @@
       <w:pPr>
         <w:pStyle w:val="Compact"/>
         <w:numPr>
-          <w:numId w:val="1026"/>
+          <w:numId w:val="1029"/>
           <w:ilvl w:val="1"/>
         </w:numPr>
       </w:pPr>
@@ -2019,6 +2378,20 @@
     <w:p>
       <w:pPr>
         <w:pStyle w:val="FirstParagraph"/>
+      </w:pPr>
+      <w:r>
+        <w:rPr>
+          <w:i/>
+        </w:rPr>
+        <w:t xml:space="preserve">Introduction</w:t>
+      </w:r>
+      <w:r>
+        <w:t xml:space="preserve">: Mention that they have to answer questions about the article!</w:t>
+      </w:r>
+    </w:p>
+    <w:p>
+      <w:pPr>
+        <w:pStyle w:val="BodyText"/>
       </w:pPr>
       <w:r>
         <w:drawing>
@@ -2390,7 +2763,7 @@
       <w:pPr>
         <w:pStyle w:val="Compact"/>
         <w:numPr>
-          <w:numId w:val="1027"/>
+          <w:numId w:val="1030"/>
           <w:ilvl w:val="0"/>
         </w:numPr>
       </w:pPr>
@@ -2413,7 +2786,7 @@
       <w:pPr>
         <w:pStyle w:val="Compact"/>
         <w:numPr>
-          <w:numId w:val="1027"/>
+          <w:numId w:val="1030"/>
           <w:ilvl w:val="0"/>
         </w:numPr>
       </w:pPr>
@@ -2436,7 +2809,7 @@
       <w:pPr>
         <w:pStyle w:val="Compact"/>
         <w:numPr>
-          <w:numId w:val="1027"/>
+          <w:numId w:val="1030"/>
           <w:ilvl w:val="0"/>
         </w:numPr>
       </w:pPr>
@@ -2459,7 +2832,7 @@
       <w:pPr>
         <w:pStyle w:val="Compact"/>
         <w:numPr>
-          <w:numId w:val="1028"/>
+          <w:numId w:val="1031"/>
           <w:ilvl w:val="1"/>
         </w:numPr>
       </w:pPr>
@@ -2534,7 +2907,7 @@
       <w:pPr>
         <w:pStyle w:val="Compact"/>
         <w:numPr>
-          <w:numId w:val="1029"/>
+          <w:numId w:val="1032"/>
           <w:ilvl w:val="0"/>
         </w:numPr>
       </w:pPr>
@@ -2546,7 +2919,7 @@
       <w:pPr>
         <w:pStyle w:val="Compact"/>
         <w:numPr>
-          <w:numId w:val="1029"/>
+          <w:numId w:val="1032"/>
           <w:ilvl w:val="0"/>
         </w:numPr>
       </w:pPr>
@@ -2558,7 +2931,7 @@
       <w:pPr>
         <w:pStyle w:val="Compact"/>
         <w:numPr>
-          <w:numId w:val="1029"/>
+          <w:numId w:val="1032"/>
           <w:ilvl w:val="0"/>
         </w:numPr>
       </w:pPr>
@@ -2570,7 +2943,7 @@
       <w:pPr>
         <w:pStyle w:val="Compact"/>
         <w:numPr>
-          <w:numId w:val="1029"/>
+          <w:numId w:val="1032"/>
           <w:ilvl w:val="0"/>
         </w:numPr>
       </w:pPr>
@@ -2582,7 +2955,7 @@
       <w:pPr>
         <w:pStyle w:val="Compact"/>
         <w:numPr>
-          <w:numId w:val="1029"/>
+          <w:numId w:val="1032"/>
           <w:ilvl w:val="0"/>
         </w:numPr>
       </w:pPr>
@@ -2598,6 +2971,159 @@
         <w:rPr>
           <w:b/>
         </w:rPr>
+        <w:t xml:space="preserve">[employ]</w:t>
+      </w:r>
+      <w:r>
+        <w:t xml:space="preserve"> </w:t>
+      </w:r>
+      <w:r>
+        <w:t xml:space="preserve">Across the United States, how many workers – immigrant and US-born – do you think are employed by immigrant-owned businesses?</w:t>
+      </w:r>
+    </w:p>
+    <w:p>
+      <w:pPr>
+        <w:pStyle w:val="Compact"/>
+        <w:numPr>
+          <w:numId w:val="1033"/>
+          <w:ilvl w:val="0"/>
+        </w:numPr>
+      </w:pPr>
+      <w:r>
+        <w:rPr>
+          <w:i/>
+        </w:rPr>
+        <w:t xml:space="preserve">TEXTBOX</w:t>
+      </w:r>
+      <w:r>
+        <w:t xml:space="preserve"> </w:t>
+      </w:r>
+      <w:r>
+        <w:t xml:space="preserve">Million</w:t>
+      </w:r>
+    </w:p>
+    <w:p>
+      <w:pPr>
+        <w:pStyle w:val="Compact"/>
+        <w:numPr>
+          <w:numId w:val="1033"/>
+          <w:ilvl w:val="0"/>
+        </w:numPr>
+      </w:pPr>
+      <w:r>
+        <w:t xml:space="preserve">Don’t know</w:t>
+      </w:r>
+    </w:p>
+    <w:p>
+      <w:pPr>
+        <w:pStyle w:val="FirstParagraph"/>
+      </w:pPr>
+      <w:r>
+        <w:rPr>
+          <w:b/>
+        </w:rPr>
+        <w:t xml:space="preserve">[sales]</w:t>
+      </w:r>
+      <w:r>
+        <w:t xml:space="preserve"> </w:t>
+      </w:r>
+      <w:r>
+        <w:t xml:space="preserve">Taking your best guess, what was the total number of sales of immigrant-owned businesses in the last year.</w:t>
+      </w:r>
+    </w:p>
+    <w:p>
+      <w:pPr>
+        <w:pStyle w:val="Compact"/>
+        <w:numPr>
+          <w:numId w:val="1034"/>
+          <w:ilvl w:val="0"/>
+        </w:numPr>
+      </w:pPr>
+      <w:r>
+        <w:t xml:space="preserve">Less than $500 billion</w:t>
+      </w:r>
+    </w:p>
+    <w:p>
+      <w:pPr>
+        <w:pStyle w:val="Compact"/>
+        <w:numPr>
+          <w:numId w:val="1034"/>
+          <w:ilvl w:val="0"/>
+        </w:numPr>
+      </w:pPr>
+      <w:r>
+        <w:t xml:space="preserve">$500 billion - $1 trillion</w:t>
+      </w:r>
+    </w:p>
+    <w:p>
+      <w:pPr>
+        <w:pStyle w:val="Compact"/>
+        <w:numPr>
+          <w:numId w:val="1034"/>
+          <w:ilvl w:val="0"/>
+        </w:numPr>
+      </w:pPr>
+      <w:r>
+        <w:t xml:space="preserve">$1 trillion - $1.5 trillion</w:t>
+      </w:r>
+    </w:p>
+    <w:p>
+      <w:pPr>
+        <w:pStyle w:val="Compact"/>
+        <w:numPr>
+          <w:numId w:val="1034"/>
+          <w:ilvl w:val="0"/>
+        </w:numPr>
+      </w:pPr>
+      <w:r>
+        <w:t xml:space="preserve">$1.5 trillion - $2 trillion</w:t>
+      </w:r>
+    </w:p>
+    <w:p>
+      <w:pPr>
+        <w:pStyle w:val="Compact"/>
+        <w:numPr>
+          <w:numId w:val="1034"/>
+          <w:ilvl w:val="0"/>
+        </w:numPr>
+      </w:pPr>
+      <w:r>
+        <w:t xml:space="preserve">More than 2 trillion</w:t>
+      </w:r>
+    </w:p>
+    <w:p>
+      <w:pPr>
+        <w:pStyle w:val="Compact"/>
+        <w:numPr>
+          <w:numId w:val="1034"/>
+          <w:ilvl w:val="0"/>
+        </w:numPr>
+      </w:pPr>
+      <w:r>
+        <w:t xml:space="preserve">Don’t know</w:t>
+      </w:r>
+    </w:p>
+    <w:p>
+      <w:pPr>
+        <w:pStyle w:val="FirstParagraph"/>
+      </w:pPr>
+      <w:r>
+        <w:rPr>
+          <w:b/>
+        </w:rPr>
+        <w:t xml:space="preserve">NOTE</w:t>
+      </w:r>
+      <w:r>
+        <w:t xml:space="preserve">: randomize order of remaining questions</w:t>
+      </w:r>
+    </w:p>
+    <w:p>
+      <w:pPr>
+        <w:pStyle w:val="BodyText"/>
+      </w:pPr>
+      <w:r>
+        <w:rPr>
+          <w:b/>
+        </w:rPr>
         <w:t xml:space="preserve">[taxes]</w:t>
       </w:r>
       <w:r>
@@ -2611,7 +3137,7 @@
       <w:pPr>
         <w:pStyle w:val="Compact"/>
         <w:numPr>
-          <w:numId w:val="1030"/>
+          <w:numId w:val="1035"/>
           <w:ilvl w:val="0"/>
         </w:numPr>
       </w:pPr>
@@ -2640,7 +3166,7 @@
       <w:pPr>
         <w:pStyle w:val="Compact"/>
         <w:numPr>
-          <w:numId w:val="1031"/>
+          <w:numId w:val="1036"/>
           <w:ilvl w:val="0"/>
         </w:numPr>
       </w:pPr>
@@ -2672,7 +3198,7 @@
       <w:pPr>
         <w:pStyle w:val="Compact"/>
         <w:numPr>
-          <w:numId w:val="1032"/>
+          <w:numId w:val="1037"/>
           <w:ilvl w:val="0"/>
         </w:numPr>
       </w:pPr>
@@ -2701,7 +3227,7 @@
       <w:pPr>
         <w:pStyle w:val="Compact"/>
         <w:numPr>
-          <w:numId w:val="1033"/>
+          <w:numId w:val="1038"/>
           <w:ilvl w:val="0"/>
         </w:numPr>
       </w:pPr>
@@ -2733,7 +3259,7 @@
       <w:pPr>
         <w:pStyle w:val="Compact"/>
         <w:numPr>
-          <w:numId w:val="1034"/>
+          <w:numId w:val="1039"/>
           <w:ilvl w:val="0"/>
         </w:numPr>
       </w:pPr>
@@ -2762,7 +3288,7 @@
       <w:pPr>
         <w:pStyle w:val="Compact"/>
         <w:numPr>
-          <w:numId w:val="1035"/>
+          <w:numId w:val="1040"/>
           <w:ilvl w:val="0"/>
         </w:numPr>
       </w:pPr>
@@ -2794,7 +3320,7 @@
       <w:pPr>
         <w:pStyle w:val="Compact"/>
         <w:numPr>
-          <w:numId w:val="1036"/>
+          <w:numId w:val="1041"/>
           <w:ilvl w:val="0"/>
         </w:numPr>
       </w:pPr>
@@ -2823,7 +3349,7 @@
       <w:pPr>
         <w:pStyle w:val="Compact"/>
         <w:numPr>
-          <w:numId w:val="1037"/>
+          <w:numId w:val="1042"/>
           <w:ilvl w:val="0"/>
         </w:numPr>
       </w:pPr>
@@ -2832,145 +3358,6 @@
           <w:i/>
         </w:rPr>
         <w:t xml:space="preserve">TEXTBOX</w:t>
-      </w:r>
-    </w:p>
-    <w:p>
-      <w:pPr>
-        <w:pStyle w:val="FirstParagraph"/>
-      </w:pPr>
-      <w:r>
-        <w:rPr>
-          <w:b/>
-        </w:rPr>
-        <w:t xml:space="preserve">[employ]</w:t>
-      </w:r>
-      <w:r>
-        <w:t xml:space="preserve"> </w:t>
-      </w:r>
-      <w:r>
-        <w:t xml:space="preserve">Across the United States, how many workers – immigrant and US-born – do you think are employed by immigrant-owned businesses?</w:t>
-      </w:r>
-    </w:p>
-    <w:p>
-      <w:pPr>
-        <w:pStyle w:val="Compact"/>
-        <w:numPr>
-          <w:numId w:val="1038"/>
-          <w:ilvl w:val="0"/>
-        </w:numPr>
-      </w:pPr>
-      <w:r>
-        <w:rPr>
-          <w:i/>
-        </w:rPr>
-        <w:t xml:space="preserve">TEXTBOX</w:t>
-      </w:r>
-      <w:r>
-        <w:t xml:space="preserve"> </w:t>
-      </w:r>
-      <w:r>
-        <w:t xml:space="preserve">Million</w:t>
-      </w:r>
-    </w:p>
-    <w:p>
-      <w:pPr>
-        <w:pStyle w:val="Compact"/>
-        <w:numPr>
-          <w:numId w:val="1038"/>
-          <w:ilvl w:val="0"/>
-        </w:numPr>
-      </w:pPr>
-      <w:r>
-        <w:t xml:space="preserve">Don’t know</w:t>
-      </w:r>
-    </w:p>
-    <w:p>
-      <w:pPr>
-        <w:pStyle w:val="FirstParagraph"/>
-      </w:pPr>
-      <w:r>
-        <w:rPr>
-          <w:b/>
-        </w:rPr>
-        <w:t xml:space="preserve">[sales]</w:t>
-      </w:r>
-      <w:r>
-        <w:t xml:space="preserve"> </w:t>
-      </w:r>
-      <w:r>
-        <w:t xml:space="preserve">Taking your best guess, what was the total number of sales of immigrant-owned businesses in the last year.</w:t>
-      </w:r>
-    </w:p>
-    <w:p>
-      <w:pPr>
-        <w:pStyle w:val="Compact"/>
-        <w:numPr>
-          <w:numId w:val="1039"/>
-          <w:ilvl w:val="0"/>
-        </w:numPr>
-      </w:pPr>
-      <w:r>
-        <w:t xml:space="preserve">Less than $500 billion</w:t>
-      </w:r>
-    </w:p>
-    <w:p>
-      <w:pPr>
-        <w:pStyle w:val="Compact"/>
-        <w:numPr>
-          <w:numId w:val="1039"/>
-          <w:ilvl w:val="0"/>
-        </w:numPr>
-      </w:pPr>
-      <w:r>
-        <w:t xml:space="preserve">$500 billion - $1 trillion</w:t>
-      </w:r>
-    </w:p>
-    <w:p>
-      <w:pPr>
-        <w:pStyle w:val="Compact"/>
-        <w:numPr>
-          <w:numId w:val="1039"/>
-          <w:ilvl w:val="0"/>
-        </w:numPr>
-      </w:pPr>
-      <w:r>
-        <w:t xml:space="preserve">$1 trillion - $1.5 trillion</w:t>
-      </w:r>
-    </w:p>
-    <w:p>
-      <w:pPr>
-        <w:pStyle w:val="Compact"/>
-        <w:numPr>
-          <w:numId w:val="1039"/>
-          <w:ilvl w:val="0"/>
-        </w:numPr>
-      </w:pPr>
-      <w:r>
-        <w:t xml:space="preserve">$1.5 trillion - $2 trillion</w:t>
-      </w:r>
-    </w:p>
-    <w:p>
-      <w:pPr>
-        <w:pStyle w:val="Compact"/>
-        <w:numPr>
-          <w:numId w:val="1039"/>
-          <w:ilvl w:val="0"/>
-        </w:numPr>
-      </w:pPr>
-      <w:r>
-        <w:t xml:space="preserve">More than 2 trillion</w:t>
-      </w:r>
-    </w:p>
-    <w:p>
-      <w:pPr>
-        <w:pStyle w:val="Compact"/>
-        <w:numPr>
-          <w:numId w:val="1039"/>
-          <w:ilvl w:val="0"/>
-        </w:numPr>
-      </w:pPr>
-      <w:r>
-        <w:t xml:space="preserve">Don’t know</w:t>
       </w:r>
     </w:p>
     <w:p>
@@ -3014,14 +3401,14 @@
         <w:t xml:space="preserve"> </w:t>
       </w:r>
       <w:r>
-        <w:t xml:space="preserve">Overall, how much do you trust the following TV channels that their news reporting is accurate?</w:t>
-      </w:r>
-    </w:p>
-    <w:p>
-      <w:pPr>
-        <w:pStyle w:val="Compact"/>
-        <w:numPr>
-          <w:numId w:val="1040"/>
+        <w:t xml:space="preserve">Overall, how often can you trust the following TV channels that their news reporting is accurate?</w:t>
+      </w:r>
+    </w:p>
+    <w:p>
+      <w:pPr>
+        <w:pStyle w:val="Compact"/>
+        <w:numPr>
+          <w:numId w:val="1043"/>
           <w:ilvl w:val="0"/>
         </w:numPr>
       </w:pPr>
@@ -3033,7 +3420,7 @@
       <w:pPr>
         <w:pStyle w:val="Compact"/>
         <w:numPr>
-          <w:numId w:val="1040"/>
+          <w:numId w:val="1043"/>
           <w:ilvl w:val="0"/>
         </w:numPr>
       </w:pPr>
@@ -3045,7 +3432,7 @@
       <w:pPr>
         <w:pStyle w:val="Compact"/>
         <w:numPr>
-          <w:numId w:val="1040"/>
+          <w:numId w:val="1043"/>
           <w:ilvl w:val="0"/>
         </w:numPr>
       </w:pPr>
@@ -3057,7 +3444,7 @@
       <w:pPr>
         <w:pStyle w:val="Compact"/>
         <w:numPr>
-          <w:numId w:val="1040"/>
+          <w:numId w:val="1043"/>
           <w:ilvl w:val="0"/>
         </w:numPr>
       </w:pPr>
@@ -3069,7 +3456,7 @@
       <w:pPr>
         <w:pStyle w:val="Compact"/>
         <w:numPr>
-          <w:numId w:val="1040"/>
+          <w:numId w:val="1043"/>
           <w:ilvl w:val="0"/>
         </w:numPr>
       </w:pPr>
@@ -3081,79 +3468,55 @@
       <w:pPr>
         <w:pStyle w:val="Compact"/>
         <w:numPr>
-          <w:numId w:val="1041"/>
-          <w:ilvl w:val="0"/>
-        </w:numPr>
-      </w:pPr>
-      <w:r>
-        <w:t xml:space="preserve">Several times a day</w:t>
-      </w:r>
-    </w:p>
-    <w:p>
-      <w:pPr>
-        <w:pStyle w:val="Compact"/>
-        <w:numPr>
-          <w:numId w:val="1041"/>
-          <w:ilvl w:val="0"/>
-        </w:numPr>
-      </w:pPr>
-      <w:r>
-        <w:t xml:space="preserve">About once a day</w:t>
-      </w:r>
-    </w:p>
-    <w:p>
-      <w:pPr>
-        <w:pStyle w:val="Compact"/>
-        <w:numPr>
-          <w:numId w:val="1041"/>
-          <w:ilvl w:val="0"/>
-        </w:numPr>
-      </w:pPr>
-      <w:r>
-        <w:t xml:space="preserve">3 to 6 days a week</w:t>
-      </w:r>
-    </w:p>
-    <w:p>
-      <w:pPr>
-        <w:pStyle w:val="Compact"/>
-        <w:numPr>
-          <w:numId w:val="1041"/>
-          <w:ilvl w:val="0"/>
-        </w:numPr>
-      </w:pPr>
-      <w:r>
-        <w:t xml:space="preserve">1 to 2 days a week</w:t>
-      </w:r>
-    </w:p>
-    <w:p>
-      <w:pPr>
-        <w:pStyle w:val="Compact"/>
-        <w:numPr>
-          <w:numId w:val="1041"/>
-          <w:ilvl w:val="0"/>
-        </w:numPr>
-      </w:pPr>
-      <w:r>
-        <w:t xml:space="preserve">Every few weeks</w:t>
-      </w:r>
-    </w:p>
-    <w:p>
-      <w:pPr>
-        <w:pStyle w:val="Compact"/>
-        <w:numPr>
-          <w:numId w:val="1041"/>
-          <w:ilvl w:val="0"/>
-        </w:numPr>
-      </w:pPr>
-      <w:r>
-        <w:t xml:space="preserve">Less often</w:t>
-      </w:r>
-    </w:p>
-    <w:p>
-      <w:pPr>
-        <w:pStyle w:val="Compact"/>
-        <w:numPr>
-          <w:numId w:val="1041"/>
+          <w:numId w:val="1044"/>
+          <w:ilvl w:val="0"/>
+        </w:numPr>
+      </w:pPr>
+      <w:r>
+        <w:t xml:space="preserve">Always</w:t>
+      </w:r>
+    </w:p>
+    <w:p>
+      <w:pPr>
+        <w:pStyle w:val="Compact"/>
+        <w:numPr>
+          <w:numId w:val="1044"/>
+          <w:ilvl w:val="0"/>
+        </w:numPr>
+      </w:pPr>
+      <w:r>
+        <w:t xml:space="preserve">Most of the time</w:t>
+      </w:r>
+    </w:p>
+    <w:p>
+      <w:pPr>
+        <w:pStyle w:val="Compact"/>
+        <w:numPr>
+          <w:numId w:val="1044"/>
+          <w:ilvl w:val="0"/>
+        </w:numPr>
+      </w:pPr>
+      <w:r>
+        <w:t xml:space="preserve">About half the time</w:t>
+      </w:r>
+    </w:p>
+    <w:p>
+      <w:pPr>
+        <w:pStyle w:val="Compact"/>
+        <w:numPr>
+          <w:numId w:val="1044"/>
+          <w:ilvl w:val="0"/>
+        </w:numPr>
+      </w:pPr>
+      <w:r>
+        <w:t xml:space="preserve">Some of the time</w:t>
+      </w:r>
+    </w:p>
+    <w:p>
+      <w:pPr>
+        <w:pStyle w:val="Compact"/>
+        <w:numPr>
+          <w:numId w:val="1044"/>
           <w:ilvl w:val="0"/>
         </w:numPr>
       </w:pPr>
@@ -3165,7 +3528,7 @@
       <w:pPr>
         <w:pStyle w:val="Compact"/>
         <w:numPr>
-          <w:numId w:val="1041"/>
+          <w:numId w:val="1044"/>
           <w:ilvl w:val="0"/>
         </w:numPr>
       </w:pPr>
@@ -3196,14 +3559,14 @@
         <w:t xml:space="preserve"> </w:t>
       </w:r>
       <w:r>
-        <w:t xml:space="preserve">And how much do you trust the following newspapers that their reporting is accurate?:</w:t>
-      </w:r>
-    </w:p>
-    <w:p>
-      <w:pPr>
-        <w:pStyle w:val="Compact"/>
-        <w:numPr>
-          <w:numId w:val="1042"/>
+        <w:t xml:space="preserve">And how often can you trust the following newspapers that their reporting is accurate?:</w:t>
+      </w:r>
+    </w:p>
+    <w:p>
+      <w:pPr>
+        <w:pStyle w:val="Compact"/>
+        <w:numPr>
+          <w:numId w:val="1045"/>
           <w:ilvl w:val="0"/>
         </w:numPr>
       </w:pPr>
@@ -3215,7 +3578,7 @@
       <w:pPr>
         <w:pStyle w:val="Compact"/>
         <w:numPr>
-          <w:numId w:val="1042"/>
+          <w:numId w:val="1045"/>
           <w:ilvl w:val="0"/>
         </w:numPr>
       </w:pPr>
@@ -3227,7 +3590,7 @@
       <w:pPr>
         <w:pStyle w:val="Compact"/>
         <w:numPr>
-          <w:numId w:val="1042"/>
+          <w:numId w:val="1045"/>
           <w:ilvl w:val="0"/>
         </w:numPr>
       </w:pPr>
@@ -3239,7 +3602,7 @@
       <w:pPr>
         <w:pStyle w:val="Compact"/>
         <w:numPr>
-          <w:numId w:val="1042"/>
+          <w:numId w:val="1045"/>
           <w:ilvl w:val="0"/>
         </w:numPr>
       </w:pPr>
@@ -3251,12 +3614,84 @@
       <w:pPr>
         <w:pStyle w:val="Compact"/>
         <w:numPr>
-          <w:numId w:val="1042"/>
+          <w:numId w:val="1045"/>
           <w:ilvl w:val="0"/>
         </w:numPr>
       </w:pPr>
       <w:r>
         <w:t xml:space="preserve">New York Post</w:t>
+      </w:r>
+    </w:p>
+    <w:p>
+      <w:pPr>
+        <w:pStyle w:val="Compact"/>
+        <w:numPr>
+          <w:numId w:val="1046"/>
+          <w:ilvl w:val="0"/>
+        </w:numPr>
+      </w:pPr>
+      <w:r>
+        <w:t xml:space="preserve">Always</w:t>
+      </w:r>
+    </w:p>
+    <w:p>
+      <w:pPr>
+        <w:pStyle w:val="Compact"/>
+        <w:numPr>
+          <w:numId w:val="1046"/>
+          <w:ilvl w:val="0"/>
+        </w:numPr>
+      </w:pPr>
+      <w:r>
+        <w:t xml:space="preserve">Most of the time</w:t>
+      </w:r>
+    </w:p>
+    <w:p>
+      <w:pPr>
+        <w:pStyle w:val="Compact"/>
+        <w:numPr>
+          <w:numId w:val="1046"/>
+          <w:ilvl w:val="0"/>
+        </w:numPr>
+      </w:pPr>
+      <w:r>
+        <w:t xml:space="preserve">About half the time</w:t>
+      </w:r>
+    </w:p>
+    <w:p>
+      <w:pPr>
+        <w:pStyle w:val="Compact"/>
+        <w:numPr>
+          <w:numId w:val="1046"/>
+          <w:ilvl w:val="0"/>
+        </w:numPr>
+      </w:pPr>
+      <w:r>
+        <w:t xml:space="preserve">Some of the time</w:t>
+      </w:r>
+    </w:p>
+    <w:p>
+      <w:pPr>
+        <w:pStyle w:val="Compact"/>
+        <w:numPr>
+          <w:numId w:val="1046"/>
+          <w:ilvl w:val="0"/>
+        </w:numPr>
+      </w:pPr>
+      <w:r>
+        <w:t xml:space="preserve">Never</w:t>
+      </w:r>
+    </w:p>
+    <w:p>
+      <w:pPr>
+        <w:pStyle w:val="Compact"/>
+        <w:numPr>
+          <w:numId w:val="1046"/>
+          <w:ilvl w:val="0"/>
+        </w:numPr>
+      </w:pPr>
+      <w:r>
+        <w:t xml:space="preserve">Don’t Know</w:t>
       </w:r>
     </w:p>
     <w:p>
@@ -3285,6 +3720,124 @@
         <w:rPr>
           <w:b/>
         </w:rPr>
+        <w:t xml:space="preserve">[zip]</w:t>
+      </w:r>
+      <w:r>
+        <w:t xml:space="preserve"> </w:t>
+      </w:r>
+      <w:r>
+        <w:t xml:space="preserve">What is your zip code?</w:t>
+      </w:r>
+    </w:p>
+    <w:p>
+      <w:pPr>
+        <w:pStyle w:val="Compact"/>
+        <w:numPr>
+          <w:numId w:val="1047"/>
+          <w:ilvl w:val="0"/>
+        </w:numPr>
+      </w:pPr>
+      <w:r>
+        <w:rPr>
+          <w:i/>
+        </w:rPr>
+        <w:t xml:space="preserve">TEXTBOX</w:t>
+      </w:r>
+    </w:p>
+    <w:p>
+      <w:pPr>
+        <w:pStyle w:val="FirstParagraph"/>
+      </w:pPr>
+      <w:r>
+        <w:rPr>
+          <w:b/>
+        </w:rPr>
+        <w:t xml:space="preserve">[zip_time]</w:t>
+      </w:r>
+      <w:r>
+        <w:t xml:space="preserve"> </w:t>
+      </w:r>
+      <w:r>
+        <w:rPr>
+          <w:i/>
+        </w:rPr>
+        <w:t xml:space="preserve">(only ask if zip code is entered)</w:t>
+      </w:r>
+      <w:r>
+        <w:t xml:space="preserve"> </w:t>
+      </w:r>
+      <w:r>
+        <w:t xml:space="preserve">And how long have you lived at your current zip code?</w:t>
+      </w:r>
+    </w:p>
+    <w:p>
+      <w:pPr>
+        <w:pStyle w:val="Compact"/>
+        <w:numPr>
+          <w:numId w:val="1048"/>
+          <w:ilvl w:val="0"/>
+        </w:numPr>
+      </w:pPr>
+      <w:r>
+        <w:t xml:space="preserve">Less than a year</w:t>
+      </w:r>
+    </w:p>
+    <w:p>
+      <w:pPr>
+        <w:pStyle w:val="Compact"/>
+        <w:numPr>
+          <w:numId w:val="1048"/>
+          <w:ilvl w:val="0"/>
+        </w:numPr>
+      </w:pPr>
+      <w:r>
+        <w:t xml:space="preserve">1 to 3 years</w:t>
+      </w:r>
+    </w:p>
+    <w:p>
+      <w:pPr>
+        <w:pStyle w:val="Compact"/>
+        <w:numPr>
+          <w:numId w:val="1048"/>
+          <w:ilvl w:val="0"/>
+        </w:numPr>
+      </w:pPr>
+      <w:r>
+        <w:t xml:space="preserve">3 to 5 years</w:t>
+      </w:r>
+    </w:p>
+    <w:p>
+      <w:pPr>
+        <w:pStyle w:val="Compact"/>
+        <w:numPr>
+          <w:numId w:val="1048"/>
+          <w:ilvl w:val="0"/>
+        </w:numPr>
+      </w:pPr>
+      <w:r>
+        <w:t xml:space="preserve">More than 5 years</w:t>
+      </w:r>
+    </w:p>
+    <w:p>
+      <w:pPr>
+        <w:pStyle w:val="Compact"/>
+        <w:numPr>
+          <w:numId w:val="1048"/>
+          <w:ilvl w:val="0"/>
+        </w:numPr>
+      </w:pPr>
+      <w:r>
+        <w:t xml:space="preserve">Don’t Know</w:t>
+      </w:r>
+    </w:p>
+    <w:p>
+      <w:pPr>
+        <w:pStyle w:val="FirstParagraph"/>
+      </w:pPr>
+      <w:r>
+        <w:rPr>
+          <w:b/>
+        </w:rPr>
         <w:t xml:space="preserve">[gender]</w:t>
       </w:r>
       <w:r>
@@ -3298,7 +3851,7 @@
       <w:pPr>
         <w:pStyle w:val="Compact"/>
         <w:numPr>
-          <w:numId w:val="1043"/>
+          <w:numId w:val="1049"/>
           <w:ilvl w:val="0"/>
         </w:numPr>
       </w:pPr>
@@ -3310,7 +3863,7 @@
       <w:pPr>
         <w:pStyle w:val="Compact"/>
         <w:numPr>
-          <w:numId w:val="1043"/>
+          <w:numId w:val="1049"/>
           <w:ilvl w:val="0"/>
         </w:numPr>
       </w:pPr>
@@ -3322,7 +3875,7 @@
       <w:pPr>
         <w:pStyle w:val="Compact"/>
         <w:numPr>
-          <w:numId w:val="1043"/>
+          <w:numId w:val="1049"/>
           <w:ilvl w:val="0"/>
         </w:numPr>
       </w:pPr>
@@ -3351,7 +3904,7 @@
       <w:pPr>
         <w:pStyle w:val="Compact"/>
         <w:numPr>
-          <w:numId w:val="1044"/>
+          <w:numId w:val="1050"/>
           <w:ilvl w:val="0"/>
         </w:numPr>
       </w:pPr>
@@ -3383,7 +3936,7 @@
       <w:pPr>
         <w:pStyle w:val="Compact"/>
         <w:numPr>
-          <w:numId w:val="1045"/>
+          <w:numId w:val="1051"/>
           <w:ilvl w:val="0"/>
         </w:numPr>
       </w:pPr>
@@ -3395,7 +3948,7 @@
       <w:pPr>
         <w:pStyle w:val="Compact"/>
         <w:numPr>
-          <w:numId w:val="1045"/>
+          <w:numId w:val="1051"/>
           <w:ilvl w:val="0"/>
         </w:numPr>
       </w:pPr>
@@ -3433,7 +3986,7 @@
       <w:pPr>
         <w:pStyle w:val="Compact"/>
         <w:numPr>
-          <w:numId w:val="1046"/>
+          <w:numId w:val="1052"/>
           <w:ilvl w:val="0"/>
         </w:numPr>
       </w:pPr>
@@ -3465,7 +4018,7 @@
       <w:pPr>
         <w:pStyle w:val="Compact"/>
         <w:numPr>
-          <w:numId w:val="1047"/>
+          <w:numId w:val="1053"/>
           <w:ilvl w:val="0"/>
         </w:numPr>
       </w:pPr>
@@ -3477,7 +4030,7 @@
       <w:pPr>
         <w:pStyle w:val="Compact"/>
         <w:numPr>
-          <w:numId w:val="1047"/>
+          <w:numId w:val="1053"/>
           <w:ilvl w:val="0"/>
         </w:numPr>
       </w:pPr>
@@ -3489,7 +4042,7 @@
       <w:pPr>
         <w:pStyle w:val="Compact"/>
         <w:numPr>
-          <w:numId w:val="1047"/>
+          <w:numId w:val="1053"/>
           <w:ilvl w:val="0"/>
         </w:numPr>
       </w:pPr>
@@ -3501,7 +4054,7 @@
       <w:pPr>
         <w:pStyle w:val="Compact"/>
         <w:numPr>
-          <w:numId w:val="1047"/>
+          <w:numId w:val="1053"/>
           <w:ilvl w:val="0"/>
         </w:numPr>
       </w:pPr>
@@ -3513,7 +4066,7 @@
       <w:pPr>
         <w:pStyle w:val="Compact"/>
         <w:numPr>
-          <w:numId w:val="1047"/>
+          <w:numId w:val="1053"/>
           <w:ilvl w:val="0"/>
         </w:numPr>
       </w:pPr>
@@ -3525,7 +4078,7 @@
       <w:pPr>
         <w:pStyle w:val="Compact"/>
         <w:numPr>
-          <w:numId w:val="1047"/>
+          <w:numId w:val="1053"/>
           <w:ilvl w:val="0"/>
         </w:numPr>
       </w:pPr>
@@ -3537,7 +4090,7 @@
       <w:pPr>
         <w:pStyle w:val="Compact"/>
         <w:numPr>
-          <w:numId w:val="1047"/>
+          <w:numId w:val="1053"/>
           <w:ilvl w:val="0"/>
         </w:numPr>
       </w:pPr>
@@ -3549,7 +4102,7 @@
       <w:pPr>
         <w:pStyle w:val="Compact"/>
         <w:numPr>
-          <w:numId w:val="1047"/>
+          <w:numId w:val="1053"/>
           <w:ilvl w:val="0"/>
         </w:numPr>
       </w:pPr>
@@ -3578,7 +4131,7 @@
       <w:pPr>
         <w:pStyle w:val="Compact"/>
         <w:numPr>
-          <w:numId w:val="1048"/>
+          <w:numId w:val="1054"/>
           <w:ilvl w:val="0"/>
         </w:numPr>
       </w:pPr>
@@ -3590,7 +4143,7 @@
       <w:pPr>
         <w:pStyle w:val="Compact"/>
         <w:numPr>
-          <w:numId w:val="1048"/>
+          <w:numId w:val="1054"/>
           <w:ilvl w:val="0"/>
         </w:numPr>
       </w:pPr>
@@ -3602,7 +4155,7 @@
       <w:pPr>
         <w:pStyle w:val="Compact"/>
         <w:numPr>
-          <w:numId w:val="1048"/>
+          <w:numId w:val="1054"/>
           <w:ilvl w:val="0"/>
         </w:numPr>
       </w:pPr>
@@ -3614,7 +4167,7 @@
       <w:pPr>
         <w:pStyle w:val="Compact"/>
         <w:numPr>
-          <w:numId w:val="1048"/>
+          <w:numId w:val="1054"/>
           <w:ilvl w:val="0"/>
         </w:numPr>
       </w:pPr>
@@ -3626,7 +4179,7 @@
       <w:pPr>
         <w:pStyle w:val="Compact"/>
         <w:numPr>
-          <w:numId w:val="1048"/>
+          <w:numId w:val="1054"/>
           <w:ilvl w:val="0"/>
         </w:numPr>
       </w:pPr>
@@ -3638,7 +4191,7 @@
       <w:pPr>
         <w:pStyle w:val="Compact"/>
         <w:numPr>
-          <w:numId w:val="1048"/>
+          <w:numId w:val="1054"/>
           <w:ilvl w:val="0"/>
         </w:numPr>
       </w:pPr>
@@ -3650,7 +4203,7 @@
       <w:pPr>
         <w:pStyle w:val="Compact"/>
         <w:numPr>
-          <w:numId w:val="1048"/>
+          <w:numId w:val="1054"/>
           <w:ilvl w:val="0"/>
         </w:numPr>
       </w:pPr>
@@ -3662,7 +4215,7 @@
       <w:pPr>
         <w:pStyle w:val="Compact"/>
         <w:numPr>
-          <w:numId w:val="1048"/>
+          <w:numId w:val="1054"/>
           <w:ilvl w:val="0"/>
         </w:numPr>
       </w:pPr>
@@ -3678,6 +4231,23 @@
         <w:rPr>
           <w:b/>
         </w:rPr>
+        <w:t xml:space="preserve">[job]</w:t>
+      </w:r>
+      <w:r>
+        <w:t xml:space="preserve"> </w:t>
+      </w:r>
+      <w:r>
+        <w:t xml:space="preserve">Add question about job / type of work?</w:t>
+      </w:r>
+    </w:p>
+    <w:p>
+      <w:pPr>
+        <w:pStyle w:val="BodyText"/>
+      </w:pPr>
+      <w:r>
+        <w:rPr>
+          <w:b/>
+        </w:rPr>
         <w:t xml:space="preserve">[income]</w:t>
       </w:r>
       <w:r>
@@ -3691,7 +4261,7 @@
       <w:pPr>
         <w:pStyle w:val="Compact"/>
         <w:numPr>
-          <w:numId w:val="1049"/>
+          <w:numId w:val="1055"/>
           <w:ilvl w:val="0"/>
         </w:numPr>
       </w:pPr>
@@ -3703,7 +4273,7 @@
       <w:pPr>
         <w:pStyle w:val="Compact"/>
         <w:numPr>
-          <w:numId w:val="1049"/>
+          <w:numId w:val="1055"/>
           <w:ilvl w:val="0"/>
         </w:numPr>
       </w:pPr>
@@ -3715,7 +4285,7 @@
       <w:pPr>
         <w:pStyle w:val="Compact"/>
         <w:numPr>
-          <w:numId w:val="1049"/>
+          <w:numId w:val="1055"/>
           <w:ilvl w:val="0"/>
         </w:numPr>
       </w:pPr>
@@ -3727,7 +4297,7 @@
       <w:pPr>
         <w:pStyle w:val="Compact"/>
         <w:numPr>
-          <w:numId w:val="1049"/>
+          <w:numId w:val="1055"/>
           <w:ilvl w:val="0"/>
         </w:numPr>
       </w:pPr>
@@ -3739,7 +4309,7 @@
       <w:pPr>
         <w:pStyle w:val="Compact"/>
         <w:numPr>
-          <w:numId w:val="1049"/>
+          <w:numId w:val="1055"/>
           <w:ilvl w:val="0"/>
         </w:numPr>
       </w:pPr>
@@ -3751,7 +4321,7 @@
       <w:pPr>
         <w:pStyle w:val="Compact"/>
         <w:numPr>
-          <w:numId w:val="1049"/>
+          <w:numId w:val="1055"/>
           <w:ilvl w:val="0"/>
         </w:numPr>
       </w:pPr>
@@ -3763,7 +4333,7 @@
       <w:pPr>
         <w:pStyle w:val="Compact"/>
         <w:numPr>
-          <w:numId w:val="1049"/>
+          <w:numId w:val="1055"/>
           <w:ilvl w:val="0"/>
         </w:numPr>
       </w:pPr>
@@ -3775,7 +4345,7 @@
       <w:pPr>
         <w:pStyle w:val="Compact"/>
         <w:numPr>
-          <w:numId w:val="1049"/>
+          <w:numId w:val="1055"/>
           <w:ilvl w:val="0"/>
         </w:numPr>
       </w:pPr>
@@ -3891,7 +4461,7 @@
     </w:lvl>
   </w:abstractNum>
   <w:abstractNum w:abstractNumId="990">
-    <w:nsid w:val="e0beef0f"/>
+    <w:nsid w:val="944176e7"/>
     <w:multiLevelType w:val="multilevel"/>
     <w:lvl w:ilvl="0">
       <w:numFmt w:val="bullet"/>
@@ -3972,7 +4542,7 @@
     </w:lvl>
   </w:abstractNum>
   <w:abstractNum w:abstractNumId="991">
-    <w:nsid w:val="cd864eb4"/>
+    <w:nsid w:val="ba7373a1"/>
     <w:multiLevelType w:val="multilevel"/>
     <w:lvl w:ilvl="0">
       <w:numFmt w:val="bullet"/>
@@ -4053,7 +4623,7 @@
     </w:lvl>
   </w:abstractNum>
   <w:abstractNum w:abstractNumId="99411">
-    <w:nsid w:val="caa2f16b"/>
+    <w:nsid w:val="bca812fd"/>
     <w:multiLevelType w:val="multilevel"/>
     <w:lvl w:ilvl="0">
       <w:start w:val="1"/>
@@ -4131,6 +4701,94 @@
       <w:start w:val="1"/>
       <w:numFmt w:val="decimal"/>
       <w:lvlText w:val="%7."/>
+      <w:lvlJc w:val="left"/>
+      <w:pPr>
+        <w:tabs>
+          <w:tab w:val="num" w:pos="4320"/>
+        </w:tabs>
+        <w:ind w:left="4800" w:hanging="480"/>
+      </w:pPr>
+    </w:lvl>
+  </w:abstractNum>
+  <w:abstractNum w:abstractNumId="99431">
+    <w:nsid w:val="3d7e5e76"/>
+    <w:multiLevelType w:val="multilevel"/>
+    <w:lvl w:ilvl="0">
+      <w:start w:val="1"/>
+      <w:numFmt w:val="decimal"/>
+      <w:lvlText w:val="(%1)"/>
+      <w:lvlJc w:val="left"/>
+      <w:pPr>
+        <w:tabs>
+          <w:tab w:val="num" w:pos="0"/>
+        </w:tabs>
+        <w:ind w:left="480" w:hanging="480"/>
+      </w:pPr>
+    </w:lvl>
+    <w:lvl w:ilvl="1">
+      <w:start w:val="1"/>
+      <w:numFmt w:val="decimal"/>
+      <w:lvlText w:val="(%2)"/>
+      <w:lvlJc w:val="left"/>
+      <w:pPr>
+        <w:tabs>
+          <w:tab w:val="num" w:pos="720"/>
+        </w:tabs>
+        <w:ind w:left="1200" w:hanging="480"/>
+      </w:pPr>
+    </w:lvl>
+    <w:lvl w:ilvl="2">
+      <w:start w:val="1"/>
+      <w:numFmt w:val="decimal"/>
+      <w:lvlText w:val="(%3)"/>
+      <w:lvlJc w:val="left"/>
+      <w:pPr>
+        <w:tabs>
+          <w:tab w:val="num" w:pos="1440"/>
+        </w:tabs>
+        <w:ind w:left="1920" w:hanging="480"/>
+      </w:pPr>
+    </w:lvl>
+    <w:lvl w:ilvl="3">
+      <w:start w:val="1"/>
+      <w:numFmt w:val="decimal"/>
+      <w:lvlText w:val="(%4)"/>
+      <w:lvlJc w:val="left"/>
+      <w:pPr>
+        <w:tabs>
+          <w:tab w:val="num" w:pos="2160"/>
+        </w:tabs>
+        <w:ind w:left="2640" w:hanging="480"/>
+      </w:pPr>
+    </w:lvl>
+    <w:lvl w:ilvl="4">
+      <w:start w:val="1"/>
+      <w:numFmt w:val="decimal"/>
+      <w:lvlText w:val="(%5)"/>
+      <w:lvlJc w:val="left"/>
+      <w:pPr>
+        <w:tabs>
+          <w:tab w:val="num" w:pos="2880"/>
+        </w:tabs>
+        <w:ind w:left="3360" w:hanging="480"/>
+      </w:pPr>
+    </w:lvl>
+    <w:lvl w:ilvl="5">
+      <w:start w:val="1"/>
+      <w:numFmt w:val="decimal"/>
+      <w:lvlText w:val="(%6)"/>
+      <w:lvlJc w:val="left"/>
+      <w:pPr>
+        <w:tabs>
+          <w:tab w:val="num" w:pos="3600"/>
+        </w:tabs>
+        <w:ind w:left="4080" w:hanging="480"/>
+      </w:pPr>
+    </w:lvl>
+    <w:lvl w:ilvl="6">
+      <w:start w:val="1"/>
+      <w:numFmt w:val="decimal"/>
+      <w:lvlText w:val="(%7)"/>
       <w:lvlJc w:val="left"/>
       <w:pPr>
         <w:tabs>
@@ -4276,7 +4934,7 @@
     <w:abstractNumId w:val="991"/>
   </w:num>
   <w:num w:numId="1016">
-    <w:abstractNumId w:val="99411"/>
+    <w:abstractNumId w:val="99431"/>
     <w:lvlOverride w:ilvl="0">
       <w:startOverride w:val="1"/>
     </w:lvlOverride>
@@ -4300,31 +4958,10 @@
     </w:lvlOverride>
   </w:num>
   <w:num w:numId="1017">
-    <w:abstractNumId w:val="99411"/>
-    <w:lvlOverride w:ilvl="0">
-      <w:startOverride w:val="1"/>
-    </w:lvlOverride>
-    <w:lvlOverride w:ilvl="1">
-      <w:startOverride w:val="1"/>
-    </w:lvlOverride>
-    <w:lvlOverride w:ilvl="2">
-      <w:startOverride w:val="1"/>
-    </w:lvlOverride>
-    <w:lvlOverride w:ilvl="3">
-      <w:startOverride w:val="1"/>
-    </w:lvlOverride>
-    <w:lvlOverride w:ilvl="4">
-      <w:startOverride w:val="1"/>
-    </w:lvlOverride>
-    <w:lvlOverride w:ilvl="5">
-      <w:startOverride w:val="1"/>
-    </w:lvlOverride>
-    <w:lvlOverride w:ilvl="6">
-      <w:startOverride w:val="1"/>
-    </w:lvlOverride>
+    <w:abstractNumId w:val="991"/>
   </w:num>
   <w:num w:numId="1018">
-    <w:abstractNumId w:val="99411"/>
+    <w:abstractNumId w:val="99431"/>
     <w:lvlOverride w:ilvl="0">
       <w:startOverride w:val="1"/>
     </w:lvlOverride>
@@ -4348,28 +4985,7 @@
     </w:lvlOverride>
   </w:num>
   <w:num w:numId="1019">
-    <w:abstractNumId w:val="99411"/>
-    <w:lvlOverride w:ilvl="0">
-      <w:startOverride w:val="1"/>
-    </w:lvlOverride>
-    <w:lvlOverride w:ilvl="1">
-      <w:startOverride w:val="1"/>
-    </w:lvlOverride>
-    <w:lvlOverride w:ilvl="2">
-      <w:startOverride w:val="1"/>
-    </w:lvlOverride>
-    <w:lvlOverride w:ilvl="3">
-      <w:startOverride w:val="1"/>
-    </w:lvlOverride>
-    <w:lvlOverride w:ilvl="4">
-      <w:startOverride w:val="1"/>
-    </w:lvlOverride>
-    <w:lvlOverride w:ilvl="5">
-      <w:startOverride w:val="1"/>
-    </w:lvlOverride>
-    <w:lvlOverride w:ilvl="6">
-      <w:startOverride w:val="1"/>
-    </w:lvlOverride>
+    <w:abstractNumId w:val="991"/>
   </w:num>
   <w:num w:numId="1020">
     <w:abstractNumId w:val="99411"/>
@@ -4468,13 +5084,76 @@
     </w:lvlOverride>
   </w:num>
   <w:num w:numId="1024">
-    <w:abstractNumId w:val="991"/>
+    <w:abstractNumId w:val="99411"/>
+    <w:lvlOverride w:ilvl="0">
+      <w:startOverride w:val="1"/>
+    </w:lvlOverride>
+    <w:lvlOverride w:ilvl="1">
+      <w:startOverride w:val="1"/>
+    </w:lvlOverride>
+    <w:lvlOverride w:ilvl="2">
+      <w:startOverride w:val="1"/>
+    </w:lvlOverride>
+    <w:lvlOverride w:ilvl="3">
+      <w:startOverride w:val="1"/>
+    </w:lvlOverride>
+    <w:lvlOverride w:ilvl="4">
+      <w:startOverride w:val="1"/>
+    </w:lvlOverride>
+    <w:lvlOverride w:ilvl="5">
+      <w:startOverride w:val="1"/>
+    </w:lvlOverride>
+    <w:lvlOverride w:ilvl="6">
+      <w:startOverride w:val="1"/>
+    </w:lvlOverride>
   </w:num>
   <w:num w:numId="1025">
-    <w:abstractNumId w:val="991"/>
+    <w:abstractNumId w:val="99411"/>
+    <w:lvlOverride w:ilvl="0">
+      <w:startOverride w:val="1"/>
+    </w:lvlOverride>
+    <w:lvlOverride w:ilvl="1">
+      <w:startOverride w:val="1"/>
+    </w:lvlOverride>
+    <w:lvlOverride w:ilvl="2">
+      <w:startOverride w:val="1"/>
+    </w:lvlOverride>
+    <w:lvlOverride w:ilvl="3">
+      <w:startOverride w:val="1"/>
+    </w:lvlOverride>
+    <w:lvlOverride w:ilvl="4">
+      <w:startOverride w:val="1"/>
+    </w:lvlOverride>
+    <w:lvlOverride w:ilvl="5">
+      <w:startOverride w:val="1"/>
+    </w:lvlOverride>
+    <w:lvlOverride w:ilvl="6">
+      <w:startOverride w:val="1"/>
+    </w:lvlOverride>
   </w:num>
   <w:num w:numId="1026">
-    <w:abstractNumId w:val="991"/>
+    <w:abstractNumId w:val="99411"/>
+    <w:lvlOverride w:ilvl="0">
+      <w:startOverride w:val="1"/>
+    </w:lvlOverride>
+    <w:lvlOverride w:ilvl="1">
+      <w:startOverride w:val="1"/>
+    </w:lvlOverride>
+    <w:lvlOverride w:ilvl="2">
+      <w:startOverride w:val="1"/>
+    </w:lvlOverride>
+    <w:lvlOverride w:ilvl="3">
+      <w:startOverride w:val="1"/>
+    </w:lvlOverride>
+    <w:lvlOverride w:ilvl="4">
+      <w:startOverride w:val="1"/>
+    </w:lvlOverride>
+    <w:lvlOverride w:ilvl="5">
+      <w:startOverride w:val="1"/>
+    </w:lvlOverride>
+    <w:lvlOverride w:ilvl="6">
+      <w:startOverride w:val="1"/>
+    </w:lvlOverride>
   </w:num>
   <w:num w:numId="1027">
     <w:abstractNumId w:val="991"/>
@@ -4483,28 +5162,7 @@
     <w:abstractNumId w:val="991"/>
   </w:num>
   <w:num w:numId="1029">
-    <w:abstractNumId w:val="99411"/>
-    <w:lvlOverride w:ilvl="0">
-      <w:startOverride w:val="1"/>
-    </w:lvlOverride>
-    <w:lvlOverride w:ilvl="1">
-      <w:startOverride w:val="1"/>
-    </w:lvlOverride>
-    <w:lvlOverride w:ilvl="2">
-      <w:startOverride w:val="1"/>
-    </w:lvlOverride>
-    <w:lvlOverride w:ilvl="3">
-      <w:startOverride w:val="1"/>
-    </w:lvlOverride>
-    <w:lvlOverride w:ilvl="4">
-      <w:startOverride w:val="1"/>
-    </w:lvlOverride>
-    <w:lvlOverride w:ilvl="5">
-      <w:startOverride w:val="1"/>
-    </w:lvlOverride>
-    <w:lvlOverride w:ilvl="6">
-      <w:startOverride w:val="1"/>
-    </w:lvlOverride>
+    <w:abstractNumId w:val="991"/>
   </w:num>
   <w:num w:numId="1030">
     <w:abstractNumId w:val="991"/>
@@ -4513,13 +5171,55 @@
     <w:abstractNumId w:val="991"/>
   </w:num>
   <w:num w:numId="1032">
-    <w:abstractNumId w:val="991"/>
+    <w:abstractNumId w:val="99411"/>
+    <w:lvlOverride w:ilvl="0">
+      <w:startOverride w:val="1"/>
+    </w:lvlOverride>
+    <w:lvlOverride w:ilvl="1">
+      <w:startOverride w:val="1"/>
+    </w:lvlOverride>
+    <w:lvlOverride w:ilvl="2">
+      <w:startOverride w:val="1"/>
+    </w:lvlOverride>
+    <w:lvlOverride w:ilvl="3">
+      <w:startOverride w:val="1"/>
+    </w:lvlOverride>
+    <w:lvlOverride w:ilvl="4">
+      <w:startOverride w:val="1"/>
+    </w:lvlOverride>
+    <w:lvlOverride w:ilvl="5">
+      <w:startOverride w:val="1"/>
+    </w:lvlOverride>
+    <w:lvlOverride w:ilvl="6">
+      <w:startOverride w:val="1"/>
+    </w:lvlOverride>
   </w:num>
   <w:num w:numId="1033">
     <w:abstractNumId w:val="991"/>
   </w:num>
   <w:num w:numId="1034">
-    <w:abstractNumId w:val="991"/>
+    <w:abstractNumId w:val="99411"/>
+    <w:lvlOverride w:ilvl="0">
+      <w:startOverride w:val="1"/>
+    </w:lvlOverride>
+    <w:lvlOverride w:ilvl="1">
+      <w:startOverride w:val="1"/>
+    </w:lvlOverride>
+    <w:lvlOverride w:ilvl="2">
+      <w:startOverride w:val="1"/>
+    </w:lvlOverride>
+    <w:lvlOverride w:ilvl="3">
+      <w:startOverride w:val="1"/>
+    </w:lvlOverride>
+    <w:lvlOverride w:ilvl="4">
+      <w:startOverride w:val="1"/>
+    </w:lvlOverride>
+    <w:lvlOverride w:ilvl="5">
+      <w:startOverride w:val="1"/>
+    </w:lvlOverride>
+    <w:lvlOverride w:ilvl="6">
+      <w:startOverride w:val="1"/>
+    </w:lvlOverride>
   </w:num>
   <w:num w:numId="1035">
     <w:abstractNumId w:val="991"/>
@@ -4534,60 +5234,21 @@
     <w:abstractNumId w:val="991"/>
   </w:num>
   <w:num w:numId="1039">
-    <w:abstractNumId w:val="99411"/>
-    <w:lvlOverride w:ilvl="0">
-      <w:startOverride w:val="1"/>
-    </w:lvlOverride>
-    <w:lvlOverride w:ilvl="1">
-      <w:startOverride w:val="1"/>
-    </w:lvlOverride>
-    <w:lvlOverride w:ilvl="2">
-      <w:startOverride w:val="1"/>
-    </w:lvlOverride>
-    <w:lvlOverride w:ilvl="3">
-      <w:startOverride w:val="1"/>
-    </w:lvlOverride>
-    <w:lvlOverride w:ilvl="4">
-      <w:startOverride w:val="1"/>
-    </w:lvlOverride>
-    <w:lvlOverride w:ilvl="5">
-      <w:startOverride w:val="1"/>
-    </w:lvlOverride>
-    <w:lvlOverride w:ilvl="6">
-      <w:startOverride w:val="1"/>
-    </w:lvlOverride>
+    <w:abstractNumId w:val="991"/>
   </w:num>
   <w:num w:numId="1040">
     <w:abstractNumId w:val="991"/>
   </w:num>
   <w:num w:numId="1041">
-    <w:abstractNumId w:val="99411"/>
-    <w:lvlOverride w:ilvl="0">
-      <w:startOverride w:val="1"/>
-    </w:lvlOverride>
-    <w:lvlOverride w:ilvl="1">
-      <w:startOverride w:val="1"/>
-    </w:lvlOverride>
-    <w:lvlOverride w:ilvl="2">
-      <w:startOverride w:val="1"/>
-    </w:lvlOverride>
-    <w:lvlOverride w:ilvl="3">
-      <w:startOverride w:val="1"/>
-    </w:lvlOverride>
-    <w:lvlOverride w:ilvl="4">
-      <w:startOverride w:val="1"/>
-    </w:lvlOverride>
-    <w:lvlOverride w:ilvl="5">
-      <w:startOverride w:val="1"/>
-    </w:lvlOverride>
-    <w:lvlOverride w:ilvl="6">
-      <w:startOverride w:val="1"/>
-    </w:lvlOverride>
+    <w:abstractNumId w:val="991"/>
   </w:num>
   <w:num w:numId="1042">
     <w:abstractNumId w:val="991"/>
   </w:num>
   <w:num w:numId="1043">
+    <w:abstractNumId w:val="991"/>
+  </w:num>
+  <w:num w:numId="1044">
     <w:abstractNumId w:val="99411"/>
     <w:lvlOverride w:ilvl="0">
       <w:startOverride w:val="1"/>
@@ -4611,10 +5272,10 @@
       <w:startOverride w:val="1"/>
     </w:lvlOverride>
   </w:num>
-  <w:num w:numId="1044">
+  <w:num w:numId="1045">
     <w:abstractNumId w:val="991"/>
   </w:num>
-  <w:num w:numId="1045">
+  <w:num w:numId="1046">
     <w:abstractNumId w:val="99411"/>
     <w:lvlOverride w:ilvl="0">
       <w:startOverride w:val="1"/>
@@ -4638,32 +5299,8 @@
       <w:startOverride w:val="1"/>
     </w:lvlOverride>
   </w:num>
-  <w:num w:numId="1046">
+  <w:num w:numId="1047">
     <w:abstractNumId w:val="991"/>
-  </w:num>
-  <w:num w:numId="1047">
-    <w:abstractNumId w:val="99411"/>
-    <w:lvlOverride w:ilvl="0">
-      <w:startOverride w:val="1"/>
-    </w:lvlOverride>
-    <w:lvlOverride w:ilvl="1">
-      <w:startOverride w:val="1"/>
-    </w:lvlOverride>
-    <w:lvlOverride w:ilvl="2">
-      <w:startOverride w:val="1"/>
-    </w:lvlOverride>
-    <w:lvlOverride w:ilvl="3">
-      <w:startOverride w:val="1"/>
-    </w:lvlOverride>
-    <w:lvlOverride w:ilvl="4">
-      <w:startOverride w:val="1"/>
-    </w:lvlOverride>
-    <w:lvlOverride w:ilvl="5">
-      <w:startOverride w:val="1"/>
-    </w:lvlOverride>
-    <w:lvlOverride w:ilvl="6">
-      <w:startOverride w:val="1"/>
-    </w:lvlOverride>
   </w:num>
   <w:num w:numId="1048">
     <w:abstractNumId w:val="99411"/>
@@ -4690,6 +5327,108 @@
     </w:lvlOverride>
   </w:num>
   <w:num w:numId="1049">
+    <w:abstractNumId w:val="99411"/>
+    <w:lvlOverride w:ilvl="0">
+      <w:startOverride w:val="1"/>
+    </w:lvlOverride>
+    <w:lvlOverride w:ilvl="1">
+      <w:startOverride w:val="1"/>
+    </w:lvlOverride>
+    <w:lvlOverride w:ilvl="2">
+      <w:startOverride w:val="1"/>
+    </w:lvlOverride>
+    <w:lvlOverride w:ilvl="3">
+      <w:startOverride w:val="1"/>
+    </w:lvlOverride>
+    <w:lvlOverride w:ilvl="4">
+      <w:startOverride w:val="1"/>
+    </w:lvlOverride>
+    <w:lvlOverride w:ilvl="5">
+      <w:startOverride w:val="1"/>
+    </w:lvlOverride>
+    <w:lvlOverride w:ilvl="6">
+      <w:startOverride w:val="1"/>
+    </w:lvlOverride>
+  </w:num>
+  <w:num w:numId="1050">
+    <w:abstractNumId w:val="991"/>
+  </w:num>
+  <w:num w:numId="1051">
+    <w:abstractNumId w:val="99411"/>
+    <w:lvlOverride w:ilvl="0">
+      <w:startOverride w:val="1"/>
+    </w:lvlOverride>
+    <w:lvlOverride w:ilvl="1">
+      <w:startOverride w:val="1"/>
+    </w:lvlOverride>
+    <w:lvlOverride w:ilvl="2">
+      <w:startOverride w:val="1"/>
+    </w:lvlOverride>
+    <w:lvlOverride w:ilvl="3">
+      <w:startOverride w:val="1"/>
+    </w:lvlOverride>
+    <w:lvlOverride w:ilvl="4">
+      <w:startOverride w:val="1"/>
+    </w:lvlOverride>
+    <w:lvlOverride w:ilvl="5">
+      <w:startOverride w:val="1"/>
+    </w:lvlOverride>
+    <w:lvlOverride w:ilvl="6">
+      <w:startOverride w:val="1"/>
+    </w:lvlOverride>
+  </w:num>
+  <w:num w:numId="1052">
+    <w:abstractNumId w:val="991"/>
+  </w:num>
+  <w:num w:numId="1053">
+    <w:abstractNumId w:val="99411"/>
+    <w:lvlOverride w:ilvl="0">
+      <w:startOverride w:val="1"/>
+    </w:lvlOverride>
+    <w:lvlOverride w:ilvl="1">
+      <w:startOverride w:val="1"/>
+    </w:lvlOverride>
+    <w:lvlOverride w:ilvl="2">
+      <w:startOverride w:val="1"/>
+    </w:lvlOverride>
+    <w:lvlOverride w:ilvl="3">
+      <w:startOverride w:val="1"/>
+    </w:lvlOverride>
+    <w:lvlOverride w:ilvl="4">
+      <w:startOverride w:val="1"/>
+    </w:lvlOverride>
+    <w:lvlOverride w:ilvl="5">
+      <w:startOverride w:val="1"/>
+    </w:lvlOverride>
+    <w:lvlOverride w:ilvl="6">
+      <w:startOverride w:val="1"/>
+    </w:lvlOverride>
+  </w:num>
+  <w:num w:numId="1054">
+    <w:abstractNumId w:val="99411"/>
+    <w:lvlOverride w:ilvl="0">
+      <w:startOverride w:val="1"/>
+    </w:lvlOverride>
+    <w:lvlOverride w:ilvl="1">
+      <w:startOverride w:val="1"/>
+    </w:lvlOverride>
+    <w:lvlOverride w:ilvl="2">
+      <w:startOverride w:val="1"/>
+    </w:lvlOverride>
+    <w:lvlOverride w:ilvl="3">
+      <w:startOverride w:val="1"/>
+    </w:lvlOverride>
+    <w:lvlOverride w:ilvl="4">
+      <w:startOverride w:val="1"/>
+    </w:lvlOverride>
+    <w:lvlOverride w:ilvl="5">
+      <w:startOverride w:val="1"/>
+    </w:lvlOverride>
+    <w:lvlOverride w:ilvl="6">
+      <w:startOverride w:val="1"/>
+    </w:lvlOverride>
+  </w:num>
+  <w:num w:numId="1055">
     <w:abstractNumId w:val="99411"/>
     <w:lvlOverride w:ilvl="0">
       <w:startOverride w:val="1"/>

</xml_diff>

<commit_message>
minor updates in questionnaire/item labels
</commit_message>
<xml_diff>
--- a/material/design.docx
+++ b/material/design.docx
@@ -510,80 +510,474 @@
         <w:rPr>
           <w:i/>
         </w:rPr>
+        <w:t xml:space="preserve">(show same response options for each)</w:t>
+      </w:r>
+      <w:r>
+        <w:t xml:space="preserve"> </w:t>
+      </w:r>
+      <w:r>
+        <w:t xml:space="preserve">On average, how often do you use the following social media platforms?</w:t>
+      </w:r>
+    </w:p>
+    <w:p>
+      <w:pPr>
+        <w:pStyle w:val="Compact"/>
+        <w:numPr>
+          <w:numId w:val="1009"/>
+          <w:ilvl w:val="0"/>
+        </w:numPr>
+      </w:pPr>
+      <w:r>
+        <w:t xml:space="preserve">YouTube</w:t>
+      </w:r>
+    </w:p>
+    <w:p>
+      <w:pPr>
+        <w:pStyle w:val="Compact"/>
+        <w:numPr>
+          <w:numId w:val="1009"/>
+          <w:ilvl w:val="0"/>
+        </w:numPr>
+      </w:pPr>
+      <w:r>
+        <w:t xml:space="preserve">Facebook</w:t>
+      </w:r>
+    </w:p>
+    <w:p>
+      <w:pPr>
+        <w:pStyle w:val="Compact"/>
+        <w:numPr>
+          <w:numId w:val="1009"/>
+          <w:ilvl w:val="0"/>
+        </w:numPr>
+      </w:pPr>
+      <w:r>
+        <w:t xml:space="preserve">Instagram</w:t>
+      </w:r>
+    </w:p>
+    <w:p>
+      <w:pPr>
+        <w:pStyle w:val="Compact"/>
+        <w:numPr>
+          <w:numId w:val="1009"/>
+          <w:ilvl w:val="0"/>
+        </w:numPr>
+      </w:pPr>
+      <w:r>
+        <w:t xml:space="preserve">Twitter</w:t>
+      </w:r>
+    </w:p>
+    <w:p>
+      <w:pPr>
+        <w:pStyle w:val="Compact"/>
+        <w:numPr>
+          <w:numId w:val="1009"/>
+          <w:ilvl w:val="0"/>
+        </w:numPr>
+      </w:pPr>
+      <w:r>
+        <w:t xml:space="preserve">Tumblr</w:t>
+      </w:r>
+    </w:p>
+    <w:p>
+      <w:pPr>
+        <w:pStyle w:val="Compact"/>
+        <w:numPr>
+          <w:numId w:val="1010"/>
+          <w:ilvl w:val="0"/>
+        </w:numPr>
+      </w:pPr>
+      <w:r>
+        <w:t xml:space="preserve">Several times a day</w:t>
+      </w:r>
+    </w:p>
+    <w:p>
+      <w:pPr>
+        <w:pStyle w:val="Compact"/>
+        <w:numPr>
+          <w:numId w:val="1010"/>
+          <w:ilvl w:val="0"/>
+        </w:numPr>
+      </w:pPr>
+      <w:r>
+        <w:t xml:space="preserve">About once a day</w:t>
+      </w:r>
+    </w:p>
+    <w:p>
+      <w:pPr>
+        <w:pStyle w:val="Compact"/>
+        <w:numPr>
+          <w:numId w:val="1010"/>
+          <w:ilvl w:val="0"/>
+        </w:numPr>
+      </w:pPr>
+      <w:r>
+        <w:t xml:space="preserve">3 to 6 days a week</w:t>
+      </w:r>
+    </w:p>
+    <w:p>
+      <w:pPr>
+        <w:pStyle w:val="Compact"/>
+        <w:numPr>
+          <w:numId w:val="1010"/>
+          <w:ilvl w:val="0"/>
+        </w:numPr>
+      </w:pPr>
+      <w:r>
+        <w:t xml:space="preserve">1 to 2 days a week</w:t>
+      </w:r>
+    </w:p>
+    <w:p>
+      <w:pPr>
+        <w:pStyle w:val="Compact"/>
+        <w:numPr>
+          <w:numId w:val="1010"/>
+          <w:ilvl w:val="0"/>
+        </w:numPr>
+      </w:pPr>
+      <w:r>
+        <w:t xml:space="preserve">Every few weeks</w:t>
+      </w:r>
+    </w:p>
+    <w:p>
+      <w:pPr>
+        <w:pStyle w:val="Compact"/>
+        <w:numPr>
+          <w:numId w:val="1010"/>
+          <w:ilvl w:val="0"/>
+        </w:numPr>
+      </w:pPr>
+      <w:r>
+        <w:t xml:space="preserve">Less often</w:t>
+      </w:r>
+    </w:p>
+    <w:p>
+      <w:pPr>
+        <w:pStyle w:val="Compact"/>
+        <w:numPr>
+          <w:numId w:val="1010"/>
+          <w:ilvl w:val="0"/>
+        </w:numPr>
+      </w:pPr>
+      <w:r>
+        <w:t xml:space="preserve">Never</w:t>
+      </w:r>
+    </w:p>
+    <w:p>
+      <w:pPr>
+        <w:pStyle w:val="Compact"/>
+        <w:numPr>
+          <w:numId w:val="1010"/>
+          <w:ilvl w:val="0"/>
+        </w:numPr>
+      </w:pPr>
+      <w:r>
+        <w:t xml:space="preserve">Don’t Know</w:t>
+      </w:r>
+    </w:p>
+    <w:p>
+      <w:pPr>
+        <w:pStyle w:val="FirstParagraph"/>
+      </w:pPr>
+      <w:r>
+        <w:rPr>
+          <w:b/>
+        </w:rPr>
+        <w:t xml:space="preserve">[socialmedia_pol]</w:t>
+      </w:r>
+      <w:r>
+        <w:t xml:space="preserve"> </w:t>
+      </w:r>
+      <w:r>
+        <w:rPr>
+          <w:i/>
+        </w:rPr>
+        <w:t xml:space="preserve">(show same response options for each)</w:t>
+      </w:r>
+      <w:r>
+        <w:t xml:space="preserve"> </w:t>
+      </w:r>
+      <w:r>
+        <w:t xml:space="preserve">And how often do you view</w:t>
+      </w:r>
+      <w:r>
+        <w:t xml:space="preserve"> </w:t>
+      </w:r>
+      <w:r>
+        <w:rPr>
+          <w:i/>
+        </w:rPr>
+        <w:t xml:space="preserve">political</w:t>
+      </w:r>
+      <w:r>
+        <w:t xml:space="preserve"> </w:t>
+      </w:r>
+      <w:r>
+        <w:t xml:space="preserve">content on these platforms?</w:t>
+      </w:r>
+    </w:p>
+    <w:p>
+      <w:pPr>
+        <w:pStyle w:val="Compact"/>
+        <w:numPr>
+          <w:numId w:val="1011"/>
+          <w:ilvl w:val="0"/>
+        </w:numPr>
+      </w:pPr>
+      <w:r>
+        <w:t xml:space="preserve">YouTube</w:t>
+      </w:r>
+    </w:p>
+    <w:p>
+      <w:pPr>
+        <w:pStyle w:val="Compact"/>
+        <w:numPr>
+          <w:numId w:val="1011"/>
+          <w:ilvl w:val="0"/>
+        </w:numPr>
+      </w:pPr>
+      <w:r>
+        <w:t xml:space="preserve">Facebook</w:t>
+      </w:r>
+    </w:p>
+    <w:p>
+      <w:pPr>
+        <w:pStyle w:val="Compact"/>
+        <w:numPr>
+          <w:numId w:val="1011"/>
+          <w:ilvl w:val="0"/>
+        </w:numPr>
+      </w:pPr>
+      <w:r>
+        <w:t xml:space="preserve">Instagram</w:t>
+      </w:r>
+    </w:p>
+    <w:p>
+      <w:pPr>
+        <w:pStyle w:val="Compact"/>
+        <w:numPr>
+          <w:numId w:val="1011"/>
+          <w:ilvl w:val="0"/>
+        </w:numPr>
+      </w:pPr>
+      <w:r>
+        <w:t xml:space="preserve">Twitter</w:t>
+      </w:r>
+    </w:p>
+    <w:p>
+      <w:pPr>
+        <w:pStyle w:val="Compact"/>
+        <w:numPr>
+          <w:numId w:val="1011"/>
+          <w:ilvl w:val="0"/>
+        </w:numPr>
+      </w:pPr>
+      <w:r>
+        <w:t xml:space="preserve">Tumblr</w:t>
+      </w:r>
+    </w:p>
+    <w:p>
+      <w:pPr>
+        <w:pStyle w:val="Compact"/>
+        <w:numPr>
+          <w:numId w:val="1012"/>
+          <w:ilvl w:val="0"/>
+        </w:numPr>
+      </w:pPr>
+      <w:r>
+        <w:t xml:space="preserve">Several times a day</w:t>
+      </w:r>
+    </w:p>
+    <w:p>
+      <w:pPr>
+        <w:pStyle w:val="Compact"/>
+        <w:numPr>
+          <w:numId w:val="1012"/>
+          <w:ilvl w:val="0"/>
+        </w:numPr>
+      </w:pPr>
+      <w:r>
+        <w:t xml:space="preserve">About once a day</w:t>
+      </w:r>
+    </w:p>
+    <w:p>
+      <w:pPr>
+        <w:pStyle w:val="Compact"/>
+        <w:numPr>
+          <w:numId w:val="1012"/>
+          <w:ilvl w:val="0"/>
+        </w:numPr>
+      </w:pPr>
+      <w:r>
+        <w:t xml:space="preserve">3 to 6 days a week</w:t>
+      </w:r>
+    </w:p>
+    <w:p>
+      <w:pPr>
+        <w:pStyle w:val="Compact"/>
+        <w:numPr>
+          <w:numId w:val="1012"/>
+          <w:ilvl w:val="0"/>
+        </w:numPr>
+      </w:pPr>
+      <w:r>
+        <w:t xml:space="preserve">1 to 2 days a week</w:t>
+      </w:r>
+    </w:p>
+    <w:p>
+      <w:pPr>
+        <w:pStyle w:val="Compact"/>
+        <w:numPr>
+          <w:numId w:val="1012"/>
+          <w:ilvl w:val="0"/>
+        </w:numPr>
+      </w:pPr>
+      <w:r>
+        <w:t xml:space="preserve">Every few weeks</w:t>
+      </w:r>
+    </w:p>
+    <w:p>
+      <w:pPr>
+        <w:pStyle w:val="Compact"/>
+        <w:numPr>
+          <w:numId w:val="1012"/>
+          <w:ilvl w:val="0"/>
+        </w:numPr>
+      </w:pPr>
+      <w:r>
+        <w:t xml:space="preserve">Less often</w:t>
+      </w:r>
+    </w:p>
+    <w:p>
+      <w:pPr>
+        <w:pStyle w:val="Compact"/>
+        <w:numPr>
+          <w:numId w:val="1012"/>
+          <w:ilvl w:val="0"/>
+        </w:numPr>
+      </w:pPr>
+      <w:r>
+        <w:t xml:space="preserve">Never</w:t>
+      </w:r>
+    </w:p>
+    <w:p>
+      <w:pPr>
+        <w:pStyle w:val="Compact"/>
+        <w:numPr>
+          <w:numId w:val="1012"/>
+          <w:ilvl w:val="0"/>
+        </w:numPr>
+      </w:pPr>
+      <w:r>
+        <w:t xml:space="preserve">Don’t Know</w:t>
+      </w:r>
+    </w:p>
+    <w:p>
+      <w:pPr>
+        <w:pStyle w:val="FirstParagraph"/>
+      </w:pPr>
+      <w:r>
+        <w:rPr>
+          <w:b/>
+        </w:rPr>
+        <w:t xml:space="preserve">[tv]</w:t>
+      </w:r>
+      <w:r>
+        <w:t xml:space="preserve"> </w:t>
+      </w:r>
+      <w:r>
+        <w:rPr>
+          <w:i/>
+        </w:rPr>
         <w:t xml:space="preserve">(show same response options for each, randomize order)</w:t>
       </w:r>
       <w:r>
         <w:t xml:space="preserve"> </w:t>
       </w:r>
       <w:r>
-        <w:t xml:space="preserve">On average, how often do you use the following social media platforms:</w:t>
-      </w:r>
-    </w:p>
-    <w:p>
-      <w:pPr>
-        <w:pStyle w:val="Compact"/>
-        <w:numPr>
-          <w:numId w:val="1009"/>
-          <w:ilvl w:val="0"/>
-        </w:numPr>
-      </w:pPr>
-      <w:r>
-        <w:t xml:space="preserve">Facebook</w:t>
-      </w:r>
-    </w:p>
-    <w:p>
-      <w:pPr>
-        <w:pStyle w:val="Compact"/>
-        <w:numPr>
-          <w:numId w:val="1009"/>
-          <w:ilvl w:val="0"/>
-        </w:numPr>
-      </w:pPr>
-      <w:r>
-        <w:t xml:space="preserve">YouTube</w:t>
-      </w:r>
-    </w:p>
-    <w:p>
-      <w:pPr>
-        <w:pStyle w:val="Compact"/>
-        <w:numPr>
-          <w:numId w:val="1009"/>
-          <w:ilvl w:val="0"/>
-        </w:numPr>
-      </w:pPr>
-      <w:r>
-        <w:t xml:space="preserve">Instagram</w:t>
-      </w:r>
-    </w:p>
-    <w:p>
-      <w:pPr>
-        <w:pStyle w:val="Compact"/>
-        <w:numPr>
-          <w:numId w:val="1009"/>
-          <w:ilvl w:val="0"/>
-        </w:numPr>
-      </w:pPr>
-      <w:r>
-        <w:t xml:space="preserve">Twitter</w:t>
-      </w:r>
-    </w:p>
-    <w:p>
-      <w:pPr>
-        <w:pStyle w:val="Compact"/>
-        <w:numPr>
-          <w:numId w:val="1009"/>
-          <w:ilvl w:val="0"/>
-        </w:numPr>
-      </w:pPr>
-      <w:r>
-        <w:t xml:space="preserve">Tumblr</w:t>
-      </w:r>
-    </w:p>
-    <w:p>
-      <w:pPr>
-        <w:pStyle w:val="Compact"/>
-        <w:numPr>
-          <w:numId w:val="1010"/>
+        <w:t xml:space="preserve">On average, how often do you watch</w:t>
+      </w:r>
+      <w:r>
+        <w:t xml:space="preserve"> </w:t>
+      </w:r>
+      <w:r>
+        <w:rPr>
+          <w:i/>
+        </w:rPr>
+        <w:t xml:space="preserve">political</w:t>
+      </w:r>
+      <w:r>
+        <w:t xml:space="preserve"> </w:t>
+      </w:r>
+      <w:r>
+        <w:t xml:space="preserve">news on the following TV channels:</w:t>
+      </w:r>
+    </w:p>
+    <w:p>
+      <w:pPr>
+        <w:pStyle w:val="Compact"/>
+        <w:numPr>
+          <w:numId w:val="1013"/>
+          <w:ilvl w:val="0"/>
+        </w:numPr>
+      </w:pPr>
+      <w:r>
+        <w:t xml:space="preserve">Fox News</w:t>
+      </w:r>
+    </w:p>
+    <w:p>
+      <w:pPr>
+        <w:pStyle w:val="Compact"/>
+        <w:numPr>
+          <w:numId w:val="1013"/>
+          <w:ilvl w:val="0"/>
+        </w:numPr>
+      </w:pPr>
+      <w:r>
+        <w:t xml:space="preserve">MSNBC</w:t>
+      </w:r>
+    </w:p>
+    <w:p>
+      <w:pPr>
+        <w:pStyle w:val="Compact"/>
+        <w:numPr>
+          <w:numId w:val="1013"/>
+          <w:ilvl w:val="0"/>
+        </w:numPr>
+      </w:pPr>
+      <w:r>
+        <w:t xml:space="preserve">CNN</w:t>
+      </w:r>
+    </w:p>
+    <w:p>
+      <w:pPr>
+        <w:pStyle w:val="Compact"/>
+        <w:numPr>
+          <w:numId w:val="1013"/>
+          <w:ilvl w:val="0"/>
+        </w:numPr>
+      </w:pPr>
+      <w:r>
+        <w:t xml:space="preserve">NBC</w:t>
+      </w:r>
+    </w:p>
+    <w:p>
+      <w:pPr>
+        <w:pStyle w:val="Compact"/>
+        <w:numPr>
+          <w:numId w:val="1013"/>
+          <w:ilvl w:val="0"/>
+        </w:numPr>
+      </w:pPr>
+      <w:r>
+        <w:t xml:space="preserve">CBS</w:t>
+      </w:r>
+    </w:p>
+    <w:p>
+      <w:pPr>
+        <w:pStyle w:val="Compact"/>
+        <w:numPr>
+          <w:numId w:val="1014"/>
           <w:ilvl w:val="0"/>
         </w:numPr>
       </w:pPr>
@@ -595,7 +989,7 @@
       <w:pPr>
         <w:pStyle w:val="Compact"/>
         <w:numPr>
-          <w:numId w:val="1010"/>
+          <w:numId w:val="1014"/>
           <w:ilvl w:val="0"/>
         </w:numPr>
       </w:pPr>
@@ -607,7 +1001,7 @@
       <w:pPr>
         <w:pStyle w:val="Compact"/>
         <w:numPr>
-          <w:numId w:val="1010"/>
+          <w:numId w:val="1014"/>
           <w:ilvl w:val="0"/>
         </w:numPr>
       </w:pPr>
@@ -619,7 +1013,7 @@
       <w:pPr>
         <w:pStyle w:val="Compact"/>
         <w:numPr>
-          <w:numId w:val="1010"/>
+          <w:numId w:val="1014"/>
           <w:ilvl w:val="0"/>
         </w:numPr>
       </w:pPr>
@@ -631,7 +1025,7 @@
       <w:pPr>
         <w:pStyle w:val="Compact"/>
         <w:numPr>
-          <w:numId w:val="1010"/>
+          <w:numId w:val="1014"/>
           <w:ilvl w:val="0"/>
         </w:numPr>
       </w:pPr>
@@ -643,7 +1037,7 @@
       <w:pPr>
         <w:pStyle w:val="Compact"/>
         <w:numPr>
-          <w:numId w:val="1010"/>
+          <w:numId w:val="1014"/>
           <w:ilvl w:val="0"/>
         </w:numPr>
       </w:pPr>
@@ -655,7 +1049,7 @@
       <w:pPr>
         <w:pStyle w:val="Compact"/>
         <w:numPr>
-          <w:numId w:val="1010"/>
+          <w:numId w:val="1014"/>
           <w:ilvl w:val="0"/>
         </w:numPr>
       </w:pPr>
@@ -667,7 +1061,7 @@
       <w:pPr>
         <w:pStyle w:val="Compact"/>
         <w:numPr>
-          <w:numId w:val="1010"/>
+          <w:numId w:val="1014"/>
           <w:ilvl w:val="0"/>
         </w:numPr>
       </w:pPr>
@@ -683,7 +1077,7 @@
         <w:rPr>
           <w:b/>
         </w:rPr>
-        <w:t xml:space="preserve">[socialmedia_pol]</w:t>
+        <w:t xml:space="preserve">[print]</w:t>
       </w:r>
       <w:r>
         <w:t xml:space="preserve"> </w:t>
@@ -698,7 +1092,7 @@
         <w:t xml:space="preserve"> </w:t>
       </w:r>
       <w:r>
-        <w:t xml:space="preserve">And how often do you view</w:t>
+        <w:t xml:space="preserve">And how often do you read about articles about</w:t>
       </w:r>
       <w:r>
         <w:t xml:space="preserve"> </w:t>
@@ -707,407 +1101,13 @@
         <w:rPr>
           <w:i/>
         </w:rPr>
-        <w:t xml:space="preserve">political</w:t>
-      </w:r>
-      <w:r>
-        <w:t xml:space="preserve"> </w:t>
-      </w:r>
-      <w:r>
-        <w:t xml:space="preserve">content on these platforms?</w:t>
-      </w:r>
-    </w:p>
-    <w:p>
-      <w:pPr>
-        <w:pStyle w:val="Compact"/>
-        <w:numPr>
-          <w:numId w:val="1011"/>
-          <w:ilvl w:val="0"/>
-        </w:numPr>
-      </w:pPr>
-      <w:r>
-        <w:t xml:space="preserve">Facebook</w:t>
-      </w:r>
-    </w:p>
-    <w:p>
-      <w:pPr>
-        <w:pStyle w:val="Compact"/>
-        <w:numPr>
-          <w:numId w:val="1011"/>
-          <w:ilvl w:val="0"/>
-        </w:numPr>
-      </w:pPr>
-      <w:r>
-        <w:t xml:space="preserve">YouTube</w:t>
-      </w:r>
-    </w:p>
-    <w:p>
-      <w:pPr>
-        <w:pStyle w:val="Compact"/>
-        <w:numPr>
-          <w:numId w:val="1011"/>
-          <w:ilvl w:val="0"/>
-        </w:numPr>
-      </w:pPr>
-      <w:r>
-        <w:t xml:space="preserve">Instagram</w:t>
-      </w:r>
-    </w:p>
-    <w:p>
-      <w:pPr>
-        <w:pStyle w:val="Compact"/>
-        <w:numPr>
-          <w:numId w:val="1011"/>
-          <w:ilvl w:val="0"/>
-        </w:numPr>
-      </w:pPr>
-      <w:r>
-        <w:t xml:space="preserve">Twitter</w:t>
-      </w:r>
-    </w:p>
-    <w:p>
-      <w:pPr>
-        <w:pStyle w:val="Compact"/>
-        <w:numPr>
-          <w:numId w:val="1011"/>
-          <w:ilvl w:val="0"/>
-        </w:numPr>
-      </w:pPr>
-      <w:r>
-        <w:t xml:space="preserve">Tumblr</w:t>
-      </w:r>
-    </w:p>
-    <w:p>
-      <w:pPr>
-        <w:pStyle w:val="Compact"/>
-        <w:numPr>
-          <w:numId w:val="1012"/>
-          <w:ilvl w:val="0"/>
-        </w:numPr>
-      </w:pPr>
-      <w:r>
-        <w:t xml:space="preserve">Several times a day</w:t>
-      </w:r>
-    </w:p>
-    <w:p>
-      <w:pPr>
-        <w:pStyle w:val="Compact"/>
-        <w:numPr>
-          <w:numId w:val="1012"/>
-          <w:ilvl w:val="0"/>
-        </w:numPr>
-      </w:pPr>
-      <w:r>
-        <w:t xml:space="preserve">About once a day</w:t>
-      </w:r>
-    </w:p>
-    <w:p>
-      <w:pPr>
-        <w:pStyle w:val="Compact"/>
-        <w:numPr>
-          <w:numId w:val="1012"/>
-          <w:ilvl w:val="0"/>
-        </w:numPr>
-      </w:pPr>
-      <w:r>
-        <w:t xml:space="preserve">3 to 6 days a week</w:t>
-      </w:r>
-    </w:p>
-    <w:p>
-      <w:pPr>
-        <w:pStyle w:val="Compact"/>
-        <w:numPr>
-          <w:numId w:val="1012"/>
-          <w:ilvl w:val="0"/>
-        </w:numPr>
-      </w:pPr>
-      <w:r>
-        <w:t xml:space="preserve">1 to 2 days a week</w:t>
-      </w:r>
-    </w:p>
-    <w:p>
-      <w:pPr>
-        <w:pStyle w:val="Compact"/>
-        <w:numPr>
-          <w:numId w:val="1012"/>
-          <w:ilvl w:val="0"/>
-        </w:numPr>
-      </w:pPr>
-      <w:r>
-        <w:t xml:space="preserve">Every few weeks</w:t>
-      </w:r>
-    </w:p>
-    <w:p>
-      <w:pPr>
-        <w:pStyle w:val="Compact"/>
-        <w:numPr>
-          <w:numId w:val="1012"/>
-          <w:ilvl w:val="0"/>
-        </w:numPr>
-      </w:pPr>
-      <w:r>
-        <w:t xml:space="preserve">Less often</w:t>
-      </w:r>
-    </w:p>
-    <w:p>
-      <w:pPr>
-        <w:pStyle w:val="Compact"/>
-        <w:numPr>
-          <w:numId w:val="1012"/>
-          <w:ilvl w:val="0"/>
-        </w:numPr>
-      </w:pPr>
-      <w:r>
-        <w:t xml:space="preserve">Never</w:t>
-      </w:r>
-    </w:p>
-    <w:p>
-      <w:pPr>
-        <w:pStyle w:val="Compact"/>
-        <w:numPr>
-          <w:numId w:val="1012"/>
-          <w:ilvl w:val="0"/>
-        </w:numPr>
-      </w:pPr>
-      <w:r>
-        <w:t xml:space="preserve">Don’t Know</w:t>
-      </w:r>
-    </w:p>
-    <w:p>
-      <w:pPr>
-        <w:pStyle w:val="FirstParagraph"/>
-      </w:pPr>
-      <w:r>
-        <w:rPr>
-          <w:b/>
-        </w:rPr>
-        <w:t xml:space="preserve">[tvnews]</w:t>
-      </w:r>
-      <w:r>
-        <w:t xml:space="preserve"> </w:t>
-      </w:r>
-      <w:r>
-        <w:rPr>
-          <w:i/>
-        </w:rPr>
-        <w:t xml:space="preserve">(show same response options for each, randomize order)</w:t>
-      </w:r>
-      <w:r>
-        <w:t xml:space="preserve"> </w:t>
-      </w:r>
-      <w:r>
-        <w:t xml:space="preserve">On average, how often do you watch</w:t>
-      </w:r>
-      <w:r>
-        <w:t xml:space="preserve"> </w:t>
-      </w:r>
-      <w:r>
-        <w:rPr>
-          <w:i/>
-        </w:rPr>
-        <w:t xml:space="preserve">political</w:t>
-      </w:r>
-      <w:r>
-        <w:t xml:space="preserve"> </w:t>
-      </w:r>
-      <w:r>
-        <w:t xml:space="preserve">news on the following TV channels:</w:t>
-      </w:r>
-    </w:p>
-    <w:p>
-      <w:pPr>
-        <w:pStyle w:val="Compact"/>
-        <w:numPr>
-          <w:numId w:val="1013"/>
-          <w:ilvl w:val="0"/>
-        </w:numPr>
-      </w:pPr>
-      <w:r>
-        <w:t xml:space="preserve">Fox News</w:t>
-      </w:r>
-    </w:p>
-    <w:p>
-      <w:pPr>
-        <w:pStyle w:val="Compact"/>
-        <w:numPr>
-          <w:numId w:val="1013"/>
-          <w:ilvl w:val="0"/>
-        </w:numPr>
-      </w:pPr>
-      <w:r>
-        <w:t xml:space="preserve">MSNBC</w:t>
-      </w:r>
-    </w:p>
-    <w:p>
-      <w:pPr>
-        <w:pStyle w:val="Compact"/>
-        <w:numPr>
-          <w:numId w:val="1013"/>
-          <w:ilvl w:val="0"/>
-        </w:numPr>
-      </w:pPr>
-      <w:r>
-        <w:t xml:space="preserve">CNN</w:t>
-      </w:r>
-    </w:p>
-    <w:p>
-      <w:pPr>
-        <w:pStyle w:val="Compact"/>
-        <w:numPr>
-          <w:numId w:val="1013"/>
-          <w:ilvl w:val="0"/>
-        </w:numPr>
-      </w:pPr>
-      <w:r>
-        <w:t xml:space="preserve">NBC</w:t>
-      </w:r>
-    </w:p>
-    <w:p>
-      <w:pPr>
-        <w:pStyle w:val="Compact"/>
-        <w:numPr>
-          <w:numId w:val="1013"/>
-          <w:ilvl w:val="0"/>
-        </w:numPr>
-      </w:pPr>
-      <w:r>
-        <w:t xml:space="preserve">CBS</w:t>
-      </w:r>
-    </w:p>
-    <w:p>
-      <w:pPr>
-        <w:pStyle w:val="Compact"/>
-        <w:numPr>
-          <w:numId w:val="1014"/>
-          <w:ilvl w:val="0"/>
-        </w:numPr>
-      </w:pPr>
-      <w:r>
-        <w:t xml:space="preserve">Several times a day</w:t>
-      </w:r>
-    </w:p>
-    <w:p>
-      <w:pPr>
-        <w:pStyle w:val="Compact"/>
-        <w:numPr>
-          <w:numId w:val="1014"/>
-          <w:ilvl w:val="0"/>
-        </w:numPr>
-      </w:pPr>
-      <w:r>
-        <w:t xml:space="preserve">About once a day</w:t>
-      </w:r>
-    </w:p>
-    <w:p>
-      <w:pPr>
-        <w:pStyle w:val="Compact"/>
-        <w:numPr>
-          <w:numId w:val="1014"/>
-          <w:ilvl w:val="0"/>
-        </w:numPr>
-      </w:pPr>
-      <w:r>
-        <w:t xml:space="preserve">3 to 6 days a week</w:t>
-      </w:r>
-    </w:p>
-    <w:p>
-      <w:pPr>
-        <w:pStyle w:val="Compact"/>
-        <w:numPr>
-          <w:numId w:val="1014"/>
-          <w:ilvl w:val="0"/>
-        </w:numPr>
-      </w:pPr>
-      <w:r>
-        <w:t xml:space="preserve">1 to 2 days a week</w:t>
-      </w:r>
-    </w:p>
-    <w:p>
-      <w:pPr>
-        <w:pStyle w:val="Compact"/>
-        <w:numPr>
-          <w:numId w:val="1014"/>
-          <w:ilvl w:val="0"/>
-        </w:numPr>
-      </w:pPr>
-      <w:r>
-        <w:t xml:space="preserve">Every few weeks</w:t>
-      </w:r>
-    </w:p>
-    <w:p>
-      <w:pPr>
-        <w:pStyle w:val="Compact"/>
-        <w:numPr>
-          <w:numId w:val="1014"/>
-          <w:ilvl w:val="0"/>
-        </w:numPr>
-      </w:pPr>
-      <w:r>
-        <w:t xml:space="preserve">Less often</w:t>
-      </w:r>
-    </w:p>
-    <w:p>
-      <w:pPr>
-        <w:pStyle w:val="Compact"/>
-        <w:numPr>
-          <w:numId w:val="1014"/>
-          <w:ilvl w:val="0"/>
-        </w:numPr>
-      </w:pPr>
-      <w:r>
-        <w:t xml:space="preserve">Never</w:t>
-      </w:r>
-    </w:p>
-    <w:p>
-      <w:pPr>
-        <w:pStyle w:val="Compact"/>
-        <w:numPr>
-          <w:numId w:val="1014"/>
-          <w:ilvl w:val="0"/>
-        </w:numPr>
-      </w:pPr>
-      <w:r>
-        <w:t xml:space="preserve">Don’t Know</w:t>
-      </w:r>
-    </w:p>
-    <w:p>
-      <w:pPr>
-        <w:pStyle w:val="FirstParagraph"/>
-      </w:pPr>
-      <w:r>
-        <w:rPr>
-          <w:b/>
-        </w:rPr>
-        <w:t xml:space="preserve">[printmedia]</w:t>
-      </w:r>
-      <w:r>
-        <w:t xml:space="preserve"> </w:t>
-      </w:r>
-      <w:r>
-        <w:rPr>
-          <w:i/>
-        </w:rPr>
-        <w:t xml:space="preserve">(show same response options for each, randomize order)</w:t>
-      </w:r>
-      <w:r>
-        <w:t xml:space="preserve"> </w:t>
-      </w:r>
-      <w:r>
-        <w:t xml:space="preserve">And how often do you read about articles about</w:t>
-      </w:r>
-      <w:r>
-        <w:t xml:space="preserve"> </w:t>
-      </w:r>
-      <w:r>
-        <w:rPr>
-          <w:i/>
-        </w:rPr>
         <w:t xml:space="preserve">politics</w:t>
       </w:r>
       <w:r>
         <w:t xml:space="preserve"> </w:t>
       </w:r>
       <w:r>
-        <w:t xml:space="preserve">in the following newspapers (online or offline):</w:t>
+        <w:t xml:space="preserve">in the following newspapers (online or offline)?</w:t>
       </w:r>
     </w:p>
     <w:p>
@@ -1301,7 +1301,7 @@
         <w:rPr>
           <w:b/>
         </w:rPr>
-        <w:t xml:space="preserve">[hardworking_age]</w:t>
+        <w:t xml:space="preserve">[hw_age]</w:t>
       </w:r>
       <w:r>
         <w:t xml:space="preserve"> </w:t>
@@ -1310,6 +1310,215 @@
         <w:rPr>
           <w:i/>
         </w:rPr>
+        <w:t xml:space="preserve">(show same response options for each)</w:t>
+      </w:r>
+      <w:r>
+        <w:t xml:space="preserve"> </w:t>
+      </w:r>
+      <w:r>
+        <w:t xml:space="preserve">Do you think that people in the following groups are</w:t>
+      </w:r>
+      <w:r>
+        <w:t xml:space="preserve"> </w:t>
+      </w:r>
+      <w:r>
+        <w:t xml:space="preserve">“</w:t>
+      </w:r>
+      <w:r>
+        <w:t xml:space="preserve">hard-working</w:t>
+      </w:r>
+      <w:r>
+        <w:t xml:space="preserve">”</w:t>
+      </w:r>
+      <w:r>
+        <w:t xml:space="preserve"> </w:t>
+      </w:r>
+      <w:r>
+        <w:t xml:space="preserve">or</w:t>
+      </w:r>
+      <w:r>
+        <w:t xml:space="preserve"> </w:t>
+      </w:r>
+      <w:r>
+        <w:t xml:space="preserve">“</w:t>
+      </w:r>
+      <w:r>
+        <w:t xml:space="preserve">lazy</w:t>
+      </w:r>
+      <w:r>
+        <w:t xml:space="preserve">”</w:t>
+      </w:r>
+      <w:r>
+        <w:t xml:space="preserve">? A score of</w:t>
+      </w:r>
+      <w:r>
+        <w:t xml:space="preserve"> </w:t>
+      </w:r>
+      <w:r>
+        <w:t xml:space="preserve">‘</w:t>
+      </w:r>
+      <w:r>
+        <w:t xml:space="preserve">1</w:t>
+      </w:r>
+      <w:r>
+        <w:t xml:space="preserve">’</w:t>
+      </w:r>
+      <w:r>
+        <w:t xml:space="preserve"> </w:t>
+      </w:r>
+      <w:r>
+        <w:t xml:space="preserve">means that you think almost all of the people in that group tend to be</w:t>
+      </w:r>
+      <w:r>
+        <w:t xml:space="preserve"> </w:t>
+      </w:r>
+      <w:r>
+        <w:t xml:space="preserve">“</w:t>
+      </w:r>
+      <w:r>
+        <w:t xml:space="preserve">hard-working.</w:t>
+      </w:r>
+      <w:r>
+        <w:t xml:space="preserve">”</w:t>
+      </w:r>
+      <w:r>
+        <w:t xml:space="preserve"> </w:t>
+      </w:r>
+      <w:r>
+        <w:t xml:space="preserve">A score of</w:t>
+      </w:r>
+      <w:r>
+        <w:t xml:space="preserve"> </w:t>
+      </w:r>
+      <w:r>
+        <w:t xml:space="preserve">‘</w:t>
+      </w:r>
+      <w:r>
+        <w:t xml:space="preserve">7</w:t>
+      </w:r>
+      <w:r>
+        <w:t xml:space="preserve">’</w:t>
+      </w:r>
+      <w:r>
+        <w:t xml:space="preserve"> </w:t>
+      </w:r>
+      <w:r>
+        <w:t xml:space="preserve">means that you think most people in the group are</w:t>
+      </w:r>
+      <w:r>
+        <w:t xml:space="preserve"> </w:t>
+      </w:r>
+      <w:r>
+        <w:t xml:space="preserve">“</w:t>
+      </w:r>
+      <w:r>
+        <w:t xml:space="preserve">lazy.</w:t>
+      </w:r>
+      <w:r>
+        <w:t xml:space="preserve">”</w:t>
+      </w:r>
+      <w:r>
+        <w:t xml:space="preserve"> </w:t>
+      </w:r>
+      <w:r>
+        <w:t xml:space="preserve">A score of</w:t>
+      </w:r>
+      <w:r>
+        <w:t xml:space="preserve"> </w:t>
+      </w:r>
+      <w:r>
+        <w:t xml:space="preserve">‘</w:t>
+      </w:r>
+      <w:r>
+        <w:t xml:space="preserve">4</w:t>
+      </w:r>
+      <w:r>
+        <w:t xml:space="preserve">’</w:t>
+      </w:r>
+      <w:r>
+        <w:t xml:space="preserve"> </w:t>
+      </w:r>
+      <w:r>
+        <w:t xml:space="preserve">means that you think that most people in the group are not closer to one end or the other, and of course, you may choose any number in between.</w:t>
+      </w:r>
+    </w:p>
+    <w:p>
+      <w:pPr>
+        <w:pStyle w:val="Compact"/>
+        <w:numPr>
+          <w:numId w:val="1017"/>
+          <w:ilvl w:val="0"/>
+        </w:numPr>
+      </w:pPr>
+      <w:r>
+        <w:t xml:space="preserve">Silent Generation (born 1945 and before)</w:t>
+      </w:r>
+    </w:p>
+    <w:p>
+      <w:pPr>
+        <w:pStyle w:val="Compact"/>
+        <w:numPr>
+          <w:numId w:val="1017"/>
+          <w:ilvl w:val="0"/>
+        </w:numPr>
+      </w:pPr>
+      <w:r>
+        <w:t xml:space="preserve">Baby Boomers (born 1946-1964)</w:t>
+      </w:r>
+    </w:p>
+    <w:p>
+      <w:pPr>
+        <w:pStyle w:val="Compact"/>
+        <w:numPr>
+          <w:numId w:val="1017"/>
+          <w:ilvl w:val="0"/>
+        </w:numPr>
+      </w:pPr>
+      <w:r>
+        <w:t xml:space="preserve">Generation X (born 1965-1976)</w:t>
+      </w:r>
+    </w:p>
+    <w:p>
+      <w:pPr>
+        <w:pStyle w:val="Compact"/>
+        <w:numPr>
+          <w:numId w:val="1017"/>
+          <w:ilvl w:val="0"/>
+        </w:numPr>
+      </w:pPr>
+      <w:r>
+        <w:t xml:space="preserve">Millennials (born 1977-1995)</w:t>
+      </w:r>
+    </w:p>
+    <w:p>
+      <w:pPr>
+        <w:pStyle w:val="Compact"/>
+        <w:numPr>
+          <w:numId w:val="1018"/>
+          <w:ilvl w:val="0"/>
+        </w:numPr>
+      </w:pPr>
+      <w:r>
+        <w:t xml:space="preserve">Hard-working - (7) Lazy, (8) DK</w:t>
+      </w:r>
+    </w:p>
+    <w:p>
+      <w:pPr>
+        <w:pStyle w:val="FirstParagraph"/>
+      </w:pPr>
+      <w:r>
+        <w:rPr>
+          <w:b/>
+        </w:rPr>
+        <w:t xml:space="preserve">[hw_race]</w:t>
+      </w:r>
+      <w:r>
+        <w:t xml:space="preserve"> </w:t>
+      </w:r>
+      <w:r>
+        <w:rPr>
+          <w:i/>
+        </w:rPr>
         <w:t xml:space="preserve">(show same response options for each, randomize order)</w:t>
       </w:r>
       <w:r>
@@ -1446,55 +1655,55 @@
       <w:pPr>
         <w:pStyle w:val="Compact"/>
         <w:numPr>
-          <w:numId w:val="1017"/>
-          <w:ilvl w:val="0"/>
-        </w:numPr>
-      </w:pPr>
-      <w:r>
-        <w:t xml:space="preserve">Silent Generation (born 1945 and before)</w:t>
-      </w:r>
-    </w:p>
-    <w:p>
-      <w:pPr>
-        <w:pStyle w:val="Compact"/>
-        <w:numPr>
-          <w:numId w:val="1017"/>
-          <w:ilvl w:val="0"/>
-        </w:numPr>
-      </w:pPr>
-      <w:r>
-        <w:t xml:space="preserve">Baby Boomers (born 1946-1964)</w:t>
-      </w:r>
-    </w:p>
-    <w:p>
-      <w:pPr>
-        <w:pStyle w:val="Compact"/>
-        <w:numPr>
-          <w:numId w:val="1017"/>
-          <w:ilvl w:val="0"/>
-        </w:numPr>
-      </w:pPr>
-      <w:r>
-        <w:t xml:space="preserve">Generation X (born 1965-1976)</w:t>
-      </w:r>
-    </w:p>
-    <w:p>
-      <w:pPr>
-        <w:pStyle w:val="Compact"/>
-        <w:numPr>
-          <w:numId w:val="1017"/>
-          <w:ilvl w:val="0"/>
-        </w:numPr>
-      </w:pPr>
-      <w:r>
-        <w:t xml:space="preserve">Millennials (born 1977-1995)</w:t>
-      </w:r>
-    </w:p>
-    <w:p>
-      <w:pPr>
-        <w:pStyle w:val="Compact"/>
-        <w:numPr>
-          <w:numId w:val="1018"/>
+          <w:numId w:val="1019"/>
+          <w:ilvl w:val="0"/>
+        </w:numPr>
+      </w:pPr>
+      <w:r>
+        <w:t xml:space="preserve">Whites</w:t>
+      </w:r>
+    </w:p>
+    <w:p>
+      <w:pPr>
+        <w:pStyle w:val="Compact"/>
+        <w:numPr>
+          <w:numId w:val="1019"/>
+          <w:ilvl w:val="0"/>
+        </w:numPr>
+      </w:pPr>
+      <w:r>
+        <w:t xml:space="preserve">Blacks</w:t>
+      </w:r>
+    </w:p>
+    <w:p>
+      <w:pPr>
+        <w:pStyle w:val="Compact"/>
+        <w:numPr>
+          <w:numId w:val="1019"/>
+          <w:ilvl w:val="0"/>
+        </w:numPr>
+      </w:pPr>
+      <w:r>
+        <w:t xml:space="preserve">Hispanic-Americans</w:t>
+      </w:r>
+    </w:p>
+    <w:p>
+      <w:pPr>
+        <w:pStyle w:val="Compact"/>
+        <w:numPr>
+          <w:numId w:val="1019"/>
+          <w:ilvl w:val="0"/>
+        </w:numPr>
+      </w:pPr>
+      <w:r>
+        <w:t xml:space="preserve">Asian-Americans</w:t>
+      </w:r>
+    </w:p>
+    <w:p>
+      <w:pPr>
+        <w:pStyle w:val="Compact"/>
+        <w:numPr>
+          <w:numId w:val="1020"/>
           <w:ilvl w:val="0"/>
         </w:numPr>
       </w:pPr>
@@ -1510,216 +1719,7 @@
         <w:rPr>
           <w:b/>
         </w:rPr>
-        <w:t xml:space="preserve">[hardworking_race]</w:t>
-      </w:r>
-      <w:r>
-        <w:t xml:space="preserve"> </w:t>
-      </w:r>
-      <w:r>
-        <w:rPr>
-          <w:i/>
-        </w:rPr>
-        <w:t xml:space="preserve">(show same response options for each, randomize order)</w:t>
-      </w:r>
-      <w:r>
-        <w:t xml:space="preserve"> </w:t>
-      </w:r>
-      <w:r>
-        <w:t xml:space="preserve">Do you think that people in the following groups are</w:t>
-      </w:r>
-      <w:r>
-        <w:t xml:space="preserve"> </w:t>
-      </w:r>
-      <w:r>
-        <w:t xml:space="preserve">“</w:t>
-      </w:r>
-      <w:r>
-        <w:t xml:space="preserve">hard-working</w:t>
-      </w:r>
-      <w:r>
-        <w:t xml:space="preserve">”</w:t>
-      </w:r>
-      <w:r>
-        <w:t xml:space="preserve"> </w:t>
-      </w:r>
-      <w:r>
-        <w:t xml:space="preserve">or</w:t>
-      </w:r>
-      <w:r>
-        <w:t xml:space="preserve"> </w:t>
-      </w:r>
-      <w:r>
-        <w:t xml:space="preserve">“</w:t>
-      </w:r>
-      <w:r>
-        <w:t xml:space="preserve">lazy</w:t>
-      </w:r>
-      <w:r>
-        <w:t xml:space="preserve">”</w:t>
-      </w:r>
-      <w:r>
-        <w:t xml:space="preserve">? A score of</w:t>
-      </w:r>
-      <w:r>
-        <w:t xml:space="preserve"> </w:t>
-      </w:r>
-      <w:r>
-        <w:t xml:space="preserve">‘</w:t>
-      </w:r>
-      <w:r>
-        <w:t xml:space="preserve">1</w:t>
-      </w:r>
-      <w:r>
-        <w:t xml:space="preserve">’</w:t>
-      </w:r>
-      <w:r>
-        <w:t xml:space="preserve"> </w:t>
-      </w:r>
-      <w:r>
-        <w:t xml:space="preserve">means that you think almost all of the people in that group tend to be</w:t>
-      </w:r>
-      <w:r>
-        <w:t xml:space="preserve"> </w:t>
-      </w:r>
-      <w:r>
-        <w:t xml:space="preserve">“</w:t>
-      </w:r>
-      <w:r>
-        <w:t xml:space="preserve">hard-working.</w:t>
-      </w:r>
-      <w:r>
-        <w:t xml:space="preserve">”</w:t>
-      </w:r>
-      <w:r>
-        <w:t xml:space="preserve"> </w:t>
-      </w:r>
-      <w:r>
-        <w:t xml:space="preserve">A score of</w:t>
-      </w:r>
-      <w:r>
-        <w:t xml:space="preserve"> </w:t>
-      </w:r>
-      <w:r>
-        <w:t xml:space="preserve">‘</w:t>
-      </w:r>
-      <w:r>
-        <w:t xml:space="preserve">7</w:t>
-      </w:r>
-      <w:r>
-        <w:t xml:space="preserve">’</w:t>
-      </w:r>
-      <w:r>
-        <w:t xml:space="preserve"> </w:t>
-      </w:r>
-      <w:r>
-        <w:t xml:space="preserve">means that you think most people in the group are</w:t>
-      </w:r>
-      <w:r>
-        <w:t xml:space="preserve"> </w:t>
-      </w:r>
-      <w:r>
-        <w:t xml:space="preserve">“</w:t>
-      </w:r>
-      <w:r>
-        <w:t xml:space="preserve">lazy.</w:t>
-      </w:r>
-      <w:r>
-        <w:t xml:space="preserve">”</w:t>
-      </w:r>
-      <w:r>
-        <w:t xml:space="preserve"> </w:t>
-      </w:r>
-      <w:r>
-        <w:t xml:space="preserve">A score of</w:t>
-      </w:r>
-      <w:r>
-        <w:t xml:space="preserve"> </w:t>
-      </w:r>
-      <w:r>
-        <w:t xml:space="preserve">‘</w:t>
-      </w:r>
-      <w:r>
-        <w:t xml:space="preserve">4</w:t>
-      </w:r>
-      <w:r>
-        <w:t xml:space="preserve">’</w:t>
-      </w:r>
-      <w:r>
-        <w:t xml:space="preserve"> </w:t>
-      </w:r>
-      <w:r>
-        <w:t xml:space="preserve">means that you think that most people in the group are not closer to one end or the other, and of course, you may choose any number in between.</w:t>
-      </w:r>
-    </w:p>
-    <w:p>
-      <w:pPr>
-        <w:pStyle w:val="Compact"/>
-        <w:numPr>
-          <w:numId w:val="1019"/>
-          <w:ilvl w:val="0"/>
-        </w:numPr>
-      </w:pPr>
-      <w:r>
-        <w:t xml:space="preserve">Whites</w:t>
-      </w:r>
-    </w:p>
-    <w:p>
-      <w:pPr>
-        <w:pStyle w:val="Compact"/>
-        <w:numPr>
-          <w:numId w:val="1019"/>
-          <w:ilvl w:val="0"/>
-        </w:numPr>
-      </w:pPr>
-      <w:r>
-        <w:t xml:space="preserve">Blacks</w:t>
-      </w:r>
-    </w:p>
-    <w:p>
-      <w:pPr>
-        <w:pStyle w:val="Compact"/>
-        <w:numPr>
-          <w:numId w:val="1019"/>
-          <w:ilvl w:val="0"/>
-        </w:numPr>
-      </w:pPr>
-      <w:r>
-        <w:t xml:space="preserve">Hispanic-Americans</w:t>
-      </w:r>
-    </w:p>
-    <w:p>
-      <w:pPr>
-        <w:pStyle w:val="Compact"/>
-        <w:numPr>
-          <w:numId w:val="1019"/>
-          <w:ilvl w:val="0"/>
-        </w:numPr>
-      </w:pPr>
-      <w:r>
-        <w:t xml:space="preserve">Asian-Americans</w:t>
-      </w:r>
-    </w:p>
-    <w:p>
-      <w:pPr>
-        <w:pStyle w:val="Compact"/>
-        <w:numPr>
-          <w:numId w:val="1020"/>
-          <w:ilvl w:val="0"/>
-        </w:numPr>
-      </w:pPr>
-      <w:r>
-        <w:t xml:space="preserve">Hard-working - (7) Lazy, (8) DK</w:t>
-      </w:r>
-    </w:p>
-    <w:p>
-      <w:pPr>
-        <w:pStyle w:val="FirstParagraph"/>
-      </w:pPr>
-      <w:r>
-        <w:rPr>
-          <w:b/>
-        </w:rPr>
-        <w:t xml:space="preserve">[hardworking_job]</w:t>
+        <w:t xml:space="preserve">[hw_job]</w:t>
       </w:r>
       <w:r>
         <w:t xml:space="preserve"> </w:t>
@@ -1988,7 +1988,7 @@
         </w:numPr>
       </w:pPr>
       <w:r>
-        <w:t xml:space="preserve">Some of the time</w:t>
+        <w:t xml:space="preserve">Sometimes</w:t>
       </w:r>
     </w:p>
     <w:p>
@@ -2000,7 +2000,7 @@
         </w:numPr>
       </w:pPr>
       <w:r>
-        <w:t xml:space="preserve">Only now and then</w:t>
+        <w:t xml:space="preserve">Hardly at all</w:t>
       </w:r>
     </w:p>
     <w:p>
@@ -2012,18 +2012,6 @@
         </w:numPr>
       </w:pPr>
       <w:r>
-        <w:t xml:space="preserve">Hardly at all</w:t>
-      </w:r>
-    </w:p>
-    <w:p>
-      <w:pPr>
-        <w:pStyle w:val="Compact"/>
-        <w:numPr>
-          <w:numId w:val="1023"/>
-          <w:ilvl w:val="0"/>
-        </w:numPr>
-      </w:pPr>
-      <w:r>
         <w:t xml:space="preserve">Never</w:t>
       </w:r>
     </w:p>
@@ -2294,7 +2282,7 @@
         <w:rPr>
           <w:b/>
         </w:rPr>
-        <w:t xml:space="preserve">[party]</w:t>
+        <w:t xml:space="preserve">[pid]</w:t>
       </w:r>
       <w:r>
         <w:t xml:space="preserve"> </w:t>
@@ -2359,7 +2347,7 @@
         <w:rPr>
           <w:b/>
         </w:rPr>
-        <w:t xml:space="preserve">[party_lean]</w:t>
+        <w:t xml:space="preserve">[pid_lean]</w:t>
       </w:r>
       <w:r>
         <w:t xml:space="preserve"> </w:t>
@@ -2368,13 +2356,13 @@
         <w:rPr>
           <w:i/>
         </w:rPr>
-        <w:t xml:space="preserve">(if [party] == other | independent)</w:t>
-      </w:r>
-      <w:r>
-        <w:t xml:space="preserve"> </w:t>
-      </w:r>
-      <w:r>
-        <w:t xml:space="preserve">Do you think of yourself as CLOSER to the Republican Party or to the Democratic Party?</w:t>
+        <w:t xml:space="preserve">(if [pid] == other | independent)</w:t>
+      </w:r>
+      <w:r>
+        <w:t xml:space="preserve"> </w:t>
+      </w:r>
+      <w:r>
+        <w:t xml:space="preserve">Do you think of yourself as CLOSER to the Republican party or to the Democratic party?</w:t>
       </w:r>
     </w:p>
     <w:p>
@@ -2386,7 +2374,7 @@
         </w:numPr>
       </w:pPr>
       <w:r>
-        <w:t xml:space="preserve">Democratic Party</w:t>
+        <w:t xml:space="preserve">Republican party</w:t>
       </w:r>
     </w:p>
     <w:p>
@@ -2398,7 +2386,7 @@
         </w:numPr>
       </w:pPr>
       <w:r>
-        <w:t xml:space="preserve">Republican Party</w:t>
+        <w:t xml:space="preserve">Democratic party</w:t>
       </w:r>
     </w:p>
     <w:p>
@@ -2410,7 +2398,7 @@
         </w:numPr>
       </w:pPr>
       <w:r>
-        <w:t xml:space="preserve">Neither Party</w:t>
+        <w:t xml:space="preserve">Neither party</w:t>
       </w:r>
     </w:p>
     <w:p>
@@ -2421,7 +2409,7 @@
         <w:rPr>
           <w:b/>
         </w:rPr>
-        <w:t xml:space="preserve">[party_strong]</w:t>
+        <w:t xml:space="preserve">[pid_rep/pid_dem]</w:t>
       </w:r>
       <w:r>
         <w:t xml:space="preserve"> </w:t>
@@ -2430,7 +2418,7 @@
         <w:rPr>
           <w:i/>
         </w:rPr>
-        <w:t xml:space="preserve">(if [party] == Republican | Democrat)</w:t>
+        <w:t xml:space="preserve">(if [pid] == Republican | Democrat)</w:t>
       </w:r>
       <w:r>
         <w:t xml:space="preserve"> </w:t>
@@ -4826,7 +4814,7 @@
     </w:lvl>
   </w:abstractNum>
   <w:abstractNum w:abstractNumId="990">
-    <w:nsid w:val="a1d97376"/>
+    <w:nsid w:val="ac9badc9"/>
     <w:multiLevelType w:val="multilevel"/>
     <w:lvl w:ilvl="0">
       <w:numFmt w:val="bullet"/>
@@ -4907,7 +4895,7 @@
     </w:lvl>
   </w:abstractNum>
   <w:abstractNum w:abstractNumId="991">
-    <w:nsid w:val="297d31ed"/>
+    <w:nsid w:val="995ab5de"/>
     <w:multiLevelType w:val="multilevel"/>
     <w:lvl w:ilvl="0">
       <w:numFmt w:val="bullet"/>
@@ -4988,7 +4976,7 @@
     </w:lvl>
   </w:abstractNum>
   <w:abstractNum w:abstractNumId="99411">
-    <w:nsid w:val="1023a627"/>
+    <w:nsid w:val="5a099d1e"/>
     <w:multiLevelType w:val="multilevel"/>
     <w:lvl w:ilvl="0">
       <w:start w:val="1"/>
@@ -5076,7 +5064,7 @@
     </w:lvl>
   </w:abstractNum>
   <w:abstractNum w:abstractNumId="99431">
-    <w:nsid w:val="cc39e98b"/>
+    <w:nsid w:val="f3564e24"/>
     <w:multiLevelType w:val="multilevel"/>
     <w:lvl w:ilvl="0">
       <w:start w:val="1"/>

</xml_diff>

<commit_message>
remove long description from hardworking items
</commit_message>
<xml_diff>
--- a/material/design.docx
+++ b/material/design.docx
@@ -1283,6 +1283,17 @@
       <w:r>
         <w:t xml:space="preserve">Next are some questions about different groups in our society.</w:t>
       </w:r>
+    </w:p>
+    <w:p>
+      <w:pPr>
+        <w:pStyle w:val="BodyText"/>
+      </w:pPr>
+      <w:r>
+        <w:rPr>
+          <w:b/>
+        </w:rPr>
+        <w:t xml:space="preserve">[hw_age]</w:t>
+      </w:r>
       <w:r>
         <w:t xml:space="preserve"> </w:t>
       </w:r>
@@ -1290,18 +1301,117 @@
         <w:rPr>
           <w:i/>
         </w:rPr>
-        <w:t xml:space="preserve">(randomize order of questions)</w:t>
-      </w:r>
-    </w:p>
-    <w:p>
-      <w:pPr>
-        <w:pStyle w:val="BodyText"/>
+        <w:t xml:space="preserve">(show same response options for each)</w:t>
+      </w:r>
+      <w:r>
+        <w:t xml:space="preserve"> </w:t>
+      </w:r>
+      <w:r>
+        <w:t xml:space="preserve">Do you think that people in the following groups are</w:t>
+      </w:r>
+      <w:r>
+        <w:t xml:space="preserve"> </w:t>
+      </w:r>
+      <w:r>
+        <w:t xml:space="preserve">“</w:t>
+      </w:r>
+      <w:r>
+        <w:t xml:space="preserve">hard-working</w:t>
+      </w:r>
+      <w:r>
+        <w:t xml:space="preserve">”</w:t>
+      </w:r>
+      <w:r>
+        <w:t xml:space="preserve"> </w:t>
+      </w:r>
+      <w:r>
+        <w:t xml:space="preserve">or</w:t>
+      </w:r>
+      <w:r>
+        <w:t xml:space="preserve"> </w:t>
+      </w:r>
+      <w:r>
+        <w:t xml:space="preserve">“</w:t>
+      </w:r>
+      <w:r>
+        <w:t xml:space="preserve">lazy</w:t>
+      </w:r>
+      <w:r>
+        <w:t xml:space="preserve">”</w:t>
+      </w:r>
+      <w:r>
+        <w:t xml:space="preserve">?</w:t>
+      </w:r>
+    </w:p>
+    <w:p>
+      <w:pPr>
+        <w:pStyle w:val="Compact"/>
+        <w:numPr>
+          <w:numId w:val="1017"/>
+          <w:ilvl w:val="0"/>
+        </w:numPr>
+      </w:pPr>
+      <w:r>
+        <w:t xml:space="preserve">Silent Generation (born 1945 and before)</w:t>
+      </w:r>
+    </w:p>
+    <w:p>
+      <w:pPr>
+        <w:pStyle w:val="Compact"/>
+        <w:numPr>
+          <w:numId w:val="1017"/>
+          <w:ilvl w:val="0"/>
+        </w:numPr>
+      </w:pPr>
+      <w:r>
+        <w:t xml:space="preserve">Baby Boomers (born 1946-1964)</w:t>
+      </w:r>
+    </w:p>
+    <w:p>
+      <w:pPr>
+        <w:pStyle w:val="Compact"/>
+        <w:numPr>
+          <w:numId w:val="1017"/>
+          <w:ilvl w:val="0"/>
+        </w:numPr>
+      </w:pPr>
+      <w:r>
+        <w:t xml:space="preserve">Generation X (born 1965-1976)</w:t>
+      </w:r>
+    </w:p>
+    <w:p>
+      <w:pPr>
+        <w:pStyle w:val="Compact"/>
+        <w:numPr>
+          <w:numId w:val="1017"/>
+          <w:ilvl w:val="0"/>
+        </w:numPr>
+      </w:pPr>
+      <w:r>
+        <w:t xml:space="preserve">Millennials (born 1977-1995)</w:t>
+      </w:r>
+    </w:p>
+    <w:p>
+      <w:pPr>
+        <w:pStyle w:val="Compact"/>
+        <w:numPr>
+          <w:numId w:val="1018"/>
+          <w:ilvl w:val="0"/>
+        </w:numPr>
+      </w:pPr>
+      <w:r>
+        <w:t xml:space="preserve">Hard-working - (7) Lazy, (8) DK</w:t>
+      </w:r>
+    </w:p>
+    <w:p>
+      <w:pPr>
+        <w:pStyle w:val="FirstParagraph"/>
       </w:pPr>
       <w:r>
         <w:rPr>
           <w:b/>
         </w:rPr>
-        <w:t xml:space="preserve">[hw_age]</w:t>
+        <w:t xml:space="preserve">[hw_race]</w:t>
       </w:r>
       <w:r>
         <w:t xml:space="preserve"> </w:t>
@@ -1310,7 +1420,7 @@
         <w:rPr>
           <w:i/>
         </w:rPr>
-        <w:t xml:space="preserve">(show same response options for each)</w:t>
+        <w:t xml:space="preserve">(show same response options for each, randomize order)</w:t>
       </w:r>
       <w:r>
         <w:t xml:space="preserve"> </w:t>
@@ -1349,25 +1459,93 @@
         <w:t xml:space="preserve">”</w:t>
       </w:r>
       <w:r>
-        <w:t xml:space="preserve">? A score of</w:t>
-      </w:r>
-      <w:r>
-        <w:t xml:space="preserve"> </w:t>
-      </w:r>
-      <w:r>
-        <w:t xml:space="preserve">‘</w:t>
-      </w:r>
-      <w:r>
-        <w:t xml:space="preserve">1</w:t>
-      </w:r>
-      <w:r>
-        <w:t xml:space="preserve">’</w:t>
-      </w:r>
-      <w:r>
-        <w:t xml:space="preserve"> </w:t>
-      </w:r>
-      <w:r>
-        <w:t xml:space="preserve">means that you think almost all of the people in that group tend to be</w:t>
+        <w:t xml:space="preserve">?</w:t>
+      </w:r>
+    </w:p>
+    <w:p>
+      <w:pPr>
+        <w:pStyle w:val="Compact"/>
+        <w:numPr>
+          <w:numId w:val="1019"/>
+          <w:ilvl w:val="0"/>
+        </w:numPr>
+      </w:pPr>
+      <w:r>
+        <w:t xml:space="preserve">Whites</w:t>
+      </w:r>
+    </w:p>
+    <w:p>
+      <w:pPr>
+        <w:pStyle w:val="Compact"/>
+        <w:numPr>
+          <w:numId w:val="1019"/>
+          <w:ilvl w:val="0"/>
+        </w:numPr>
+      </w:pPr>
+      <w:r>
+        <w:t xml:space="preserve">Blacks</w:t>
+      </w:r>
+    </w:p>
+    <w:p>
+      <w:pPr>
+        <w:pStyle w:val="Compact"/>
+        <w:numPr>
+          <w:numId w:val="1019"/>
+          <w:ilvl w:val="0"/>
+        </w:numPr>
+      </w:pPr>
+      <w:r>
+        <w:t xml:space="preserve">Hispanic-Americans</w:t>
+      </w:r>
+    </w:p>
+    <w:p>
+      <w:pPr>
+        <w:pStyle w:val="Compact"/>
+        <w:numPr>
+          <w:numId w:val="1019"/>
+          <w:ilvl w:val="0"/>
+        </w:numPr>
+      </w:pPr>
+      <w:r>
+        <w:t xml:space="preserve">Asian-Americans</w:t>
+      </w:r>
+    </w:p>
+    <w:p>
+      <w:pPr>
+        <w:pStyle w:val="Compact"/>
+        <w:numPr>
+          <w:numId w:val="1020"/>
+          <w:ilvl w:val="0"/>
+        </w:numPr>
+      </w:pPr>
+      <w:r>
+        <w:t xml:space="preserve">Hard-working - (7) Lazy, (8) DK</w:t>
+      </w:r>
+    </w:p>
+    <w:p>
+      <w:pPr>
+        <w:pStyle w:val="FirstParagraph"/>
+      </w:pPr>
+      <w:r>
+        <w:rPr>
+          <w:b/>
+        </w:rPr>
+        <w:t xml:space="preserve">[hw_job]</w:t>
+      </w:r>
+      <w:r>
+        <w:t xml:space="preserve"> </w:t>
+      </w:r>
+      <w:r>
+        <w:rPr>
+          <w:i/>
+        </w:rPr>
+        <w:t xml:space="preserve">(show same response options for each, randomize order)</w:t>
+      </w:r>
+      <w:r>
+        <w:t xml:space="preserve"> </w:t>
+      </w:r>
+      <w:r>
+        <w:t xml:space="preserve">Do you think that people in the following groups are</w:t>
       </w:r>
       <w:r>
         <w:t xml:space="preserve"> </w:t>
@@ -1376,7 +1554,7 @@
         <w:t xml:space="preserve">“</w:t>
       </w:r>
       <w:r>
-        <w:t xml:space="preserve">hard-working.</w:t>
+        <w:t xml:space="preserve">hard-working</w:t>
       </w:r>
       <w:r>
         <w:t xml:space="preserve">”</w:t>
@@ -1385,25 +1563,7 @@
         <w:t xml:space="preserve"> </w:t>
       </w:r>
       <w:r>
-        <w:t xml:space="preserve">A score of</w:t>
-      </w:r>
-      <w:r>
-        <w:t xml:space="preserve"> </w:t>
-      </w:r>
-      <w:r>
-        <w:t xml:space="preserve">‘</w:t>
-      </w:r>
-      <w:r>
-        <w:t xml:space="preserve">7</w:t>
-      </w:r>
-      <w:r>
-        <w:t xml:space="preserve">’</w:t>
-      </w:r>
-      <w:r>
-        <w:t xml:space="preserve"> </w:t>
-      </w:r>
-      <w:r>
-        <w:t xml:space="preserve">means that you think most people in the group are</w:t>
+        <w:t xml:space="preserve">or</w:t>
       </w:r>
       <w:r>
         <w:t xml:space="preserve"> </w:t>
@@ -1412,452 +1572,13 @@
         <w:t xml:space="preserve">“</w:t>
       </w:r>
       <w:r>
-        <w:t xml:space="preserve">lazy.</w:t>
+        <w:t xml:space="preserve">lazy</w:t>
       </w:r>
       <w:r>
         <w:t xml:space="preserve">”</w:t>
       </w:r>
       <w:r>
-        <w:t xml:space="preserve"> </w:t>
-      </w:r>
-      <w:r>
-        <w:t xml:space="preserve">A score of</w:t>
-      </w:r>
-      <w:r>
-        <w:t xml:space="preserve"> </w:t>
-      </w:r>
-      <w:r>
-        <w:t xml:space="preserve">‘</w:t>
-      </w:r>
-      <w:r>
-        <w:t xml:space="preserve">4</w:t>
-      </w:r>
-      <w:r>
-        <w:t xml:space="preserve">’</w:t>
-      </w:r>
-      <w:r>
-        <w:t xml:space="preserve"> </w:t>
-      </w:r>
-      <w:r>
-        <w:t xml:space="preserve">means that you think that most people in the group are not closer to one end or the other, and of course, you may choose any number in between.</w:t>
-      </w:r>
-    </w:p>
-    <w:p>
-      <w:pPr>
-        <w:pStyle w:val="Compact"/>
-        <w:numPr>
-          <w:numId w:val="1017"/>
-          <w:ilvl w:val="0"/>
-        </w:numPr>
-      </w:pPr>
-      <w:r>
-        <w:t xml:space="preserve">Silent Generation (born 1945 and before)</w:t>
-      </w:r>
-    </w:p>
-    <w:p>
-      <w:pPr>
-        <w:pStyle w:val="Compact"/>
-        <w:numPr>
-          <w:numId w:val="1017"/>
-          <w:ilvl w:val="0"/>
-        </w:numPr>
-      </w:pPr>
-      <w:r>
-        <w:t xml:space="preserve">Baby Boomers (born 1946-1964)</w:t>
-      </w:r>
-    </w:p>
-    <w:p>
-      <w:pPr>
-        <w:pStyle w:val="Compact"/>
-        <w:numPr>
-          <w:numId w:val="1017"/>
-          <w:ilvl w:val="0"/>
-        </w:numPr>
-      </w:pPr>
-      <w:r>
-        <w:t xml:space="preserve">Generation X (born 1965-1976)</w:t>
-      </w:r>
-    </w:p>
-    <w:p>
-      <w:pPr>
-        <w:pStyle w:val="Compact"/>
-        <w:numPr>
-          <w:numId w:val="1017"/>
-          <w:ilvl w:val="0"/>
-        </w:numPr>
-      </w:pPr>
-      <w:r>
-        <w:t xml:space="preserve">Millennials (born 1977-1995)</w:t>
-      </w:r>
-    </w:p>
-    <w:p>
-      <w:pPr>
-        <w:pStyle w:val="Compact"/>
-        <w:numPr>
-          <w:numId w:val="1018"/>
-          <w:ilvl w:val="0"/>
-        </w:numPr>
-      </w:pPr>
-      <w:r>
-        <w:t xml:space="preserve">Hard-working - (7) Lazy, (8) DK</w:t>
-      </w:r>
-    </w:p>
-    <w:p>
-      <w:pPr>
-        <w:pStyle w:val="FirstParagraph"/>
-      </w:pPr>
-      <w:r>
-        <w:rPr>
-          <w:b/>
-        </w:rPr>
-        <w:t xml:space="preserve">[hw_race]</w:t>
-      </w:r>
-      <w:r>
-        <w:t xml:space="preserve"> </w:t>
-      </w:r>
-      <w:r>
-        <w:rPr>
-          <w:i/>
-        </w:rPr>
-        <w:t xml:space="preserve">(show same response options for each, randomize order)</w:t>
-      </w:r>
-      <w:r>
-        <w:t xml:space="preserve"> </w:t>
-      </w:r>
-      <w:r>
-        <w:t xml:space="preserve">Do you think that people in the following groups are</w:t>
-      </w:r>
-      <w:r>
-        <w:t xml:space="preserve"> </w:t>
-      </w:r>
-      <w:r>
-        <w:t xml:space="preserve">“</w:t>
-      </w:r>
-      <w:r>
-        <w:t xml:space="preserve">hard-working</w:t>
-      </w:r>
-      <w:r>
-        <w:t xml:space="preserve">”</w:t>
-      </w:r>
-      <w:r>
-        <w:t xml:space="preserve"> </w:t>
-      </w:r>
-      <w:r>
-        <w:t xml:space="preserve">or</w:t>
-      </w:r>
-      <w:r>
-        <w:t xml:space="preserve"> </w:t>
-      </w:r>
-      <w:r>
-        <w:t xml:space="preserve">“</w:t>
-      </w:r>
-      <w:r>
-        <w:t xml:space="preserve">lazy</w:t>
-      </w:r>
-      <w:r>
-        <w:t xml:space="preserve">”</w:t>
-      </w:r>
-      <w:r>
-        <w:t xml:space="preserve">? A score of</w:t>
-      </w:r>
-      <w:r>
-        <w:t xml:space="preserve"> </w:t>
-      </w:r>
-      <w:r>
-        <w:t xml:space="preserve">‘</w:t>
-      </w:r>
-      <w:r>
-        <w:t xml:space="preserve">1</w:t>
-      </w:r>
-      <w:r>
-        <w:t xml:space="preserve">’</w:t>
-      </w:r>
-      <w:r>
-        <w:t xml:space="preserve"> </w:t>
-      </w:r>
-      <w:r>
-        <w:t xml:space="preserve">means that you think almost all of the people in that group tend to be</w:t>
-      </w:r>
-      <w:r>
-        <w:t xml:space="preserve"> </w:t>
-      </w:r>
-      <w:r>
-        <w:t xml:space="preserve">“</w:t>
-      </w:r>
-      <w:r>
-        <w:t xml:space="preserve">hard-working.</w:t>
-      </w:r>
-      <w:r>
-        <w:t xml:space="preserve">”</w:t>
-      </w:r>
-      <w:r>
-        <w:t xml:space="preserve"> </w:t>
-      </w:r>
-      <w:r>
-        <w:t xml:space="preserve">A score of</w:t>
-      </w:r>
-      <w:r>
-        <w:t xml:space="preserve"> </w:t>
-      </w:r>
-      <w:r>
-        <w:t xml:space="preserve">‘</w:t>
-      </w:r>
-      <w:r>
-        <w:t xml:space="preserve">7</w:t>
-      </w:r>
-      <w:r>
-        <w:t xml:space="preserve">’</w:t>
-      </w:r>
-      <w:r>
-        <w:t xml:space="preserve"> </w:t>
-      </w:r>
-      <w:r>
-        <w:t xml:space="preserve">means that you think most people in the group are</w:t>
-      </w:r>
-      <w:r>
-        <w:t xml:space="preserve"> </w:t>
-      </w:r>
-      <w:r>
-        <w:t xml:space="preserve">“</w:t>
-      </w:r>
-      <w:r>
-        <w:t xml:space="preserve">lazy.</w:t>
-      </w:r>
-      <w:r>
-        <w:t xml:space="preserve">”</w:t>
-      </w:r>
-      <w:r>
-        <w:t xml:space="preserve"> </w:t>
-      </w:r>
-      <w:r>
-        <w:t xml:space="preserve">A score of</w:t>
-      </w:r>
-      <w:r>
-        <w:t xml:space="preserve"> </w:t>
-      </w:r>
-      <w:r>
-        <w:t xml:space="preserve">‘</w:t>
-      </w:r>
-      <w:r>
-        <w:t xml:space="preserve">4</w:t>
-      </w:r>
-      <w:r>
-        <w:t xml:space="preserve">’</w:t>
-      </w:r>
-      <w:r>
-        <w:t xml:space="preserve"> </w:t>
-      </w:r>
-      <w:r>
-        <w:t xml:space="preserve">means that you think that most people in the group are not closer to one end or the other, and of course, you may choose any number in between.</w:t>
-      </w:r>
-    </w:p>
-    <w:p>
-      <w:pPr>
-        <w:pStyle w:val="Compact"/>
-        <w:numPr>
-          <w:numId w:val="1019"/>
-          <w:ilvl w:val="0"/>
-        </w:numPr>
-      </w:pPr>
-      <w:r>
-        <w:t xml:space="preserve">Whites</w:t>
-      </w:r>
-    </w:p>
-    <w:p>
-      <w:pPr>
-        <w:pStyle w:val="Compact"/>
-        <w:numPr>
-          <w:numId w:val="1019"/>
-          <w:ilvl w:val="0"/>
-        </w:numPr>
-      </w:pPr>
-      <w:r>
-        <w:t xml:space="preserve">Blacks</w:t>
-      </w:r>
-    </w:p>
-    <w:p>
-      <w:pPr>
-        <w:pStyle w:val="Compact"/>
-        <w:numPr>
-          <w:numId w:val="1019"/>
-          <w:ilvl w:val="0"/>
-        </w:numPr>
-      </w:pPr>
-      <w:r>
-        <w:t xml:space="preserve">Hispanic-Americans</w:t>
-      </w:r>
-    </w:p>
-    <w:p>
-      <w:pPr>
-        <w:pStyle w:val="Compact"/>
-        <w:numPr>
-          <w:numId w:val="1019"/>
-          <w:ilvl w:val="0"/>
-        </w:numPr>
-      </w:pPr>
-      <w:r>
-        <w:t xml:space="preserve">Asian-Americans</w:t>
-      </w:r>
-    </w:p>
-    <w:p>
-      <w:pPr>
-        <w:pStyle w:val="Compact"/>
-        <w:numPr>
-          <w:numId w:val="1020"/>
-          <w:ilvl w:val="0"/>
-        </w:numPr>
-      </w:pPr>
-      <w:r>
-        <w:t xml:space="preserve">Hard-working - (7) Lazy, (8) DK</w:t>
-      </w:r>
-    </w:p>
-    <w:p>
-      <w:pPr>
-        <w:pStyle w:val="FirstParagraph"/>
-      </w:pPr>
-      <w:r>
-        <w:rPr>
-          <w:b/>
-        </w:rPr>
-        <w:t xml:space="preserve">[hw_job]</w:t>
-      </w:r>
-      <w:r>
-        <w:t xml:space="preserve"> </w:t>
-      </w:r>
-      <w:r>
-        <w:rPr>
-          <w:i/>
-        </w:rPr>
-        <w:t xml:space="preserve">(show same response options for each, randomize order)</w:t>
-      </w:r>
-      <w:r>
-        <w:t xml:space="preserve"> </w:t>
-      </w:r>
-      <w:r>
-        <w:t xml:space="preserve">Do you think that people in the following groups are</w:t>
-      </w:r>
-      <w:r>
-        <w:t xml:space="preserve"> </w:t>
-      </w:r>
-      <w:r>
-        <w:t xml:space="preserve">“</w:t>
-      </w:r>
-      <w:r>
-        <w:t xml:space="preserve">hard-working</w:t>
-      </w:r>
-      <w:r>
-        <w:t xml:space="preserve">”</w:t>
-      </w:r>
-      <w:r>
-        <w:t xml:space="preserve"> </w:t>
-      </w:r>
-      <w:r>
-        <w:t xml:space="preserve">or</w:t>
-      </w:r>
-      <w:r>
-        <w:t xml:space="preserve"> </w:t>
-      </w:r>
-      <w:r>
-        <w:t xml:space="preserve">“</w:t>
-      </w:r>
-      <w:r>
-        <w:t xml:space="preserve">lazy</w:t>
-      </w:r>
-      <w:r>
-        <w:t xml:space="preserve">”</w:t>
-      </w:r>
-      <w:r>
-        <w:t xml:space="preserve">? A score of</w:t>
-      </w:r>
-      <w:r>
-        <w:t xml:space="preserve"> </w:t>
-      </w:r>
-      <w:r>
-        <w:t xml:space="preserve">‘</w:t>
-      </w:r>
-      <w:r>
-        <w:t xml:space="preserve">1</w:t>
-      </w:r>
-      <w:r>
-        <w:t xml:space="preserve">’</w:t>
-      </w:r>
-      <w:r>
-        <w:t xml:space="preserve"> </w:t>
-      </w:r>
-      <w:r>
-        <w:t xml:space="preserve">means that you think almost all of the people in that group tend to be</w:t>
-      </w:r>
-      <w:r>
-        <w:t xml:space="preserve"> </w:t>
-      </w:r>
-      <w:r>
-        <w:t xml:space="preserve">“</w:t>
-      </w:r>
-      <w:r>
-        <w:t xml:space="preserve">hard-working.</w:t>
-      </w:r>
-      <w:r>
-        <w:t xml:space="preserve">”</w:t>
-      </w:r>
-      <w:r>
-        <w:t xml:space="preserve"> </w:t>
-      </w:r>
-      <w:r>
-        <w:t xml:space="preserve">A score of</w:t>
-      </w:r>
-      <w:r>
-        <w:t xml:space="preserve"> </w:t>
-      </w:r>
-      <w:r>
-        <w:t xml:space="preserve">‘</w:t>
-      </w:r>
-      <w:r>
-        <w:t xml:space="preserve">7</w:t>
-      </w:r>
-      <w:r>
-        <w:t xml:space="preserve">’</w:t>
-      </w:r>
-      <w:r>
-        <w:t xml:space="preserve"> </w:t>
-      </w:r>
-      <w:r>
-        <w:t xml:space="preserve">means that you think most people in the group are</w:t>
-      </w:r>
-      <w:r>
-        <w:t xml:space="preserve"> </w:t>
-      </w:r>
-      <w:r>
-        <w:t xml:space="preserve">“</w:t>
-      </w:r>
-      <w:r>
-        <w:t xml:space="preserve">lazy.</w:t>
-      </w:r>
-      <w:r>
-        <w:t xml:space="preserve">”</w:t>
-      </w:r>
-      <w:r>
-        <w:t xml:space="preserve"> </w:t>
-      </w:r>
-      <w:r>
-        <w:t xml:space="preserve">A score of</w:t>
-      </w:r>
-      <w:r>
-        <w:t xml:space="preserve"> </w:t>
-      </w:r>
-      <w:r>
-        <w:t xml:space="preserve">‘</w:t>
-      </w:r>
-      <w:r>
-        <w:t xml:space="preserve">4</w:t>
-      </w:r>
-      <w:r>
-        <w:t xml:space="preserve">’</w:t>
-      </w:r>
-      <w:r>
-        <w:t xml:space="preserve"> </w:t>
-      </w:r>
-      <w:r>
-        <w:t xml:space="preserve">means that you think that most people in the group are not closer to one end or the other, and of course, you may choose any number in between.</w:t>
+        <w:t xml:space="preserve">?</w:t>
       </w:r>
     </w:p>
     <w:p>
@@ -4809,7 +4530,7 @@
     </w:lvl>
   </w:abstractNum>
   <w:abstractNum w:abstractNumId="990">
-    <w:nsid w:val="4972ae4e"/>
+    <w:nsid w:val="b6f36870"/>
     <w:multiLevelType w:val="multilevel"/>
     <w:lvl w:ilvl="0">
       <w:numFmt w:val="bullet"/>
@@ -4890,7 +4611,7 @@
     </w:lvl>
   </w:abstractNum>
   <w:abstractNum w:abstractNumId="991">
-    <w:nsid w:val="39a3e438"/>
+    <w:nsid w:val="29ceac4c"/>
     <w:multiLevelType w:val="multilevel"/>
     <w:lvl w:ilvl="0">
       <w:numFmt w:val="bullet"/>
@@ -4971,7 +4692,7 @@
     </w:lvl>
   </w:abstractNum>
   <w:abstractNum w:abstractNumId="99411">
-    <w:nsid w:val="2cd91197"/>
+    <w:nsid w:val="3f7597bf"/>
     <w:multiLevelType w:val="multilevel"/>
     <w:lvl w:ilvl="0">
       <w:start w:val="1"/>
@@ -5059,7 +4780,7 @@
     </w:lvl>
   </w:abstractNum>
   <w:abstractNum w:abstractNumId="99431">
-    <w:nsid w:val="adbb9a71"/>
+    <w:nsid w:val="96b04110"/>
     <w:multiLevelType w:val="multilevel"/>
     <w:lvl w:ilvl="0">
       <w:start w:val="1"/>

</xml_diff>

<commit_message>
minor changes in questionnaire
</commit_message>
<xml_diff>
--- a/material/design.docx
+++ b/material/design.docx
@@ -284,22 +284,7 @@
         </w:numPr>
       </w:pPr>
       <w:r>
-        <w:t xml:space="preserve">Do participants directly click on the link in the tweet or click on</w:t>
-      </w:r>
-      <w:r>
-        <w:t xml:space="preserve"> </w:t>
-      </w:r>
-      <w:r>
-        <w:rPr>
-          <w:rStyle w:val="VerbatimChar"/>
-        </w:rPr>
-        <w:t xml:space="preserve">next</w:t>
-      </w:r>
-      <w:r>
-        <w:t xml:space="preserve"> </w:t>
-      </w:r>
-      <w:r>
-        <w:t xml:space="preserve">button?</w:t>
+        <w:t xml:space="preserve">Do participants try to click on the tweet? (i.e., multiple clicks)</w:t>
       </w:r>
     </w:p>
     <w:p>
@@ -311,7 +296,7 @@
         </w:numPr>
       </w:pPr>
       <w:r>
-        <w:t xml:space="preserve">How much time do participants spend on the full article?</w:t>
+        <w:t xml:space="preserve">How much time do participants spend viewing the tweet?</w:t>
       </w:r>
     </w:p>
     <w:p>
@@ -323,7 +308,7 @@
         </w:numPr>
       </w:pPr>
       <w:r>
-        <w:t xml:space="preserve">Basic comprehension / attention check.</w:t>
+        <w:t xml:space="preserve">How much time do participants spend on the full article?</w:t>
       </w:r>
     </w:p>
     <w:p>
@@ -335,7 +320,7 @@
         </w:numPr>
       </w:pPr>
       <w:r>
-        <w:t xml:space="preserve">Attitudes towards immigration (see post-treatement section).</w:t>
+        <w:t xml:space="preserve">Basic comprehension / attention check.</w:t>
       </w:r>
     </w:p>
     <w:p>
@@ -347,6 +332,18 @@
         </w:numPr>
       </w:pPr>
       <w:r>
+        <w:t xml:space="preserve">Attitudes towards immigration (see post-treatement section).</w:t>
+      </w:r>
+    </w:p>
+    <w:p>
+      <w:pPr>
+        <w:pStyle w:val="Compact"/>
+        <w:numPr>
+          <w:numId w:val="1007"/>
+          <w:ilvl w:val="1"/>
+        </w:numPr>
+      </w:pPr>
+      <w:r>
         <w:t xml:space="preserve">Trust in news sources (see post-treatement section).</w:t>
       </w:r>
     </w:p>
@@ -1545,7 +1542,7 @@
         <w:t xml:space="preserve"> </w:t>
       </w:r>
       <w:r>
-        <w:t xml:space="preserve">Do you think that people in the following groups are</w:t>
+        <w:t xml:space="preserve">And do you think that people in the following groups are</w:t>
       </w:r>
       <w:r>
         <w:t xml:space="preserve"> </w:t>
@@ -1890,7 +1887,7 @@
         <w:rPr>
           <w:b/>
         </w:rPr>
-        <w:t xml:space="preserve">[ideology]</w:t>
+        <w:t xml:space="preserve">[ideol]</w:t>
       </w:r>
       <w:r>
         <w:t xml:space="preserve"> </w:t>
@@ -2570,7 +2567,7 @@
         <w:t xml:space="preserve"> </w:t>
       </w:r>
       <w:r>
-        <w:t xml:space="preserve">button and read the story carefully. Keep in mind that you will be asked questions about the content of the article afterwards.</w:t>
+        <w:t xml:space="preserve">button and read the story carefully. Keep in mind that we will ask you questions about the content of the article afterwards.</w:t>
       </w:r>
     </w:p>
     <w:p>
@@ -2859,6 +2856,18 @@
         </w:numPr>
       </w:pPr>
       <w:r>
+        <w:t xml:space="preserve">Other</w:t>
+      </w:r>
+    </w:p>
+    <w:p>
+      <w:pPr>
+        <w:pStyle w:val="Compact"/>
+        <w:numPr>
+          <w:numId w:val="1034"/>
+          <w:ilvl w:val="0"/>
+        </w:numPr>
+      </w:pPr>
+      <w:r>
         <w:t xml:space="preserve">Don’t know</w:t>
       </w:r>
     </w:p>
@@ -3093,7 +3102,7 @@
         <w:rPr>
           <w:b/>
         </w:rPr>
-        <w:t xml:space="preserve">[immig_attitude]</w:t>
+        <w:t xml:space="preserve">[immig]</w:t>
       </w:r>
       <w:r>
         <w:t xml:space="preserve"> </w:t>
@@ -3463,7 +3472,7 @@
         <w:rPr>
           <w:b/>
         </w:rPr>
-        <w:t xml:space="preserve">[tvnews_trust]</w:t>
+        <w:t xml:space="preserve">[tv_trust]</w:t>
       </w:r>
       <w:r>
         <w:t xml:space="preserve"> </w:t>
@@ -3621,7 +3630,7 @@
         <w:rPr>
           <w:b/>
         </w:rPr>
-        <w:t xml:space="preserve">[printmedia_trust]</w:t>
+        <w:t xml:space="preserve">[print_trust]</w:t>
       </w:r>
       <w:r>
         <w:t xml:space="preserve"> </w:t>
@@ -4530,7 +4539,7 @@
     </w:lvl>
   </w:abstractNum>
   <w:abstractNum w:abstractNumId="990">
-    <w:nsid w:val="3eec9b30"/>
+    <w:nsid w:val="dc2e4d6f"/>
     <w:multiLevelType w:val="multilevel"/>
     <w:lvl w:ilvl="0">
       <w:numFmt w:val="bullet"/>
@@ -4611,7 +4620,7 @@
     </w:lvl>
   </w:abstractNum>
   <w:abstractNum w:abstractNumId="991">
-    <w:nsid w:val="b0169545"/>
+    <w:nsid w:val="ee02dc3d"/>
     <w:multiLevelType w:val="multilevel"/>
     <w:lvl w:ilvl="0">
       <w:numFmt w:val="bullet"/>
@@ -4692,7 +4701,7 @@
     </w:lvl>
   </w:abstractNum>
   <w:abstractNum w:abstractNumId="99411">
-    <w:nsid w:val="3a77051d"/>
+    <w:nsid w:val="b947139f"/>
     <w:multiLevelType w:val="multilevel"/>
     <w:lvl w:ilvl="0">
       <w:start w:val="1"/>
@@ -4780,7 +4789,7 @@
     </w:lvl>
   </w:abstractNum>
   <w:abstractNum w:abstractNumId="99431">
-    <w:nsid w:val="fea0a68a"/>
+    <w:nsid w:val="fee05c8e"/>
     <w:multiLevelType w:val="multilevel"/>
     <w:lvl w:ilvl="0">
       <w:start w:val="1"/>

</xml_diff>

<commit_message>
update questionnaire, re-order sociodemographics :
</commit_message>
<xml_diff>
--- a/material/design.docx
+++ b/material/design.docx
@@ -3197,29 +3197,208 @@
         </w:numPr>
       </w:pPr>
       <w:r>
+        <w:t xml:space="preserve">Less than 500,000</w:t>
+      </w:r>
+    </w:p>
+    <w:p>
+      <w:pPr>
+        <w:pStyle w:val="Compact"/>
+        <w:numPr>
+          <w:numId w:val="1039"/>
+          <w:ilvl w:val="0"/>
+        </w:numPr>
+      </w:pPr>
+      <w:r>
+        <w:t xml:space="preserve">500,000 - 1 million</w:t>
+      </w:r>
+    </w:p>
+    <w:p>
+      <w:pPr>
+        <w:pStyle w:val="Compact"/>
+        <w:numPr>
+          <w:numId w:val="1039"/>
+          <w:ilvl w:val="0"/>
+        </w:numPr>
+      </w:pPr>
+      <w:r>
+        <w:t xml:space="preserve">1 million - 5 million</w:t>
+      </w:r>
+    </w:p>
+    <w:p>
+      <w:pPr>
+        <w:pStyle w:val="Compact"/>
+        <w:numPr>
+          <w:numId w:val="1039"/>
+          <w:ilvl w:val="0"/>
+        </w:numPr>
+      </w:pPr>
+      <w:r>
+        <w:t xml:space="preserve">5 million - 10 million</w:t>
+      </w:r>
+    </w:p>
+    <w:p>
+      <w:pPr>
+        <w:pStyle w:val="Compact"/>
+        <w:numPr>
+          <w:numId w:val="1039"/>
+          <w:ilvl w:val="0"/>
+        </w:numPr>
+      </w:pPr>
+      <w:r>
+        <w:t xml:space="preserve">More than 10 million</w:t>
+      </w:r>
+    </w:p>
+    <w:p>
+      <w:pPr>
+        <w:pStyle w:val="FirstParagraph"/>
+      </w:pPr>
+      <w:r>
+        <w:rPr>
+          <w:b/>
+        </w:rPr>
+        <w:t xml:space="preserve">[sales]</w:t>
+      </w:r>
+      <w:r>
+        <w:t xml:space="preserve"> </w:t>
+      </w:r>
+      <w:r>
+        <w:t xml:space="preserve">Taking your best guess, what was the total number of sales of immigrant-owned businesses in the last year?</w:t>
+      </w:r>
+    </w:p>
+    <w:p>
+      <w:pPr>
+        <w:pStyle w:val="Compact"/>
+        <w:numPr>
+          <w:numId w:val="1040"/>
+          <w:ilvl w:val="0"/>
+        </w:numPr>
+      </w:pPr>
+      <w:r>
+        <w:t xml:space="preserve">Less than $500 billion</w:t>
+      </w:r>
+    </w:p>
+    <w:p>
+      <w:pPr>
+        <w:pStyle w:val="Compact"/>
+        <w:numPr>
+          <w:numId w:val="1040"/>
+          <w:ilvl w:val="0"/>
+        </w:numPr>
+      </w:pPr>
+      <w:r>
+        <w:t xml:space="preserve">$500 billion - $1 trillion</w:t>
+      </w:r>
+    </w:p>
+    <w:p>
+      <w:pPr>
+        <w:pStyle w:val="Compact"/>
+        <w:numPr>
+          <w:numId w:val="1040"/>
+          <w:ilvl w:val="0"/>
+        </w:numPr>
+      </w:pPr>
+      <w:r>
+        <w:t xml:space="preserve">$1 trillion - $1.5 trillion</w:t>
+      </w:r>
+    </w:p>
+    <w:p>
+      <w:pPr>
+        <w:pStyle w:val="Compact"/>
+        <w:numPr>
+          <w:numId w:val="1040"/>
+          <w:ilvl w:val="0"/>
+        </w:numPr>
+      </w:pPr>
+      <w:r>
+        <w:t xml:space="preserve">$1.5 trillion - $2 trillion</w:t>
+      </w:r>
+    </w:p>
+    <w:p>
+      <w:pPr>
+        <w:pStyle w:val="Compact"/>
+        <w:numPr>
+          <w:numId w:val="1040"/>
+          <w:ilvl w:val="0"/>
+        </w:numPr>
+      </w:pPr>
+      <w:r>
+        <w:t xml:space="preserve">More than $2 trillion</w:t>
+      </w:r>
+    </w:p>
+    <w:p>
+      <w:pPr>
+        <w:pStyle w:val="FirstParagraph"/>
+      </w:pPr>
+      <w:r>
+        <w:rPr>
+          <w:b/>
+        </w:rPr>
+        <w:t xml:space="preserve">NOTE</w:t>
+      </w:r>
+      <w:r>
+        <w:t xml:space="preserve">: randomize order of remaining questions</w:t>
+      </w:r>
+    </w:p>
+    <w:p>
+      <w:pPr>
+        <w:pStyle w:val="BodyText"/>
+      </w:pPr>
+      <w:r>
+        <w:rPr>
+          <w:b/>
+        </w:rPr>
+        <w:t xml:space="preserve">[taxes]</w:t>
+      </w:r>
+      <w:r>
+        <w:t xml:space="preserve"> </w:t>
+      </w:r>
+      <w:r>
+        <w:t xml:space="preserve">Most people who come to live in the U.S. work and pay taxes. They also use health and social services. On balance, do you think people who come here take out more than they put in or put in more than they take out?</w:t>
+      </w:r>
+    </w:p>
+    <w:p>
+      <w:pPr>
+        <w:pStyle w:val="Compact"/>
+        <w:numPr>
+          <w:numId w:val="1041"/>
+          <w:ilvl w:val="0"/>
+        </w:numPr>
+      </w:pPr>
+      <w:r>
+        <w:t xml:space="preserve">0 (Generally take out more) - 10 (Generally put in more)</w:t>
+      </w:r>
+    </w:p>
+    <w:p>
+      <w:pPr>
+        <w:pStyle w:val="FirstParagraph"/>
+      </w:pPr>
+      <w:r>
+        <w:rPr>
+          <w:b/>
+        </w:rPr>
+        <w:t xml:space="preserve">[taxes_oe]</w:t>
+      </w:r>
+      <w:r>
+        <w:t xml:space="preserve"> </w:t>
+      </w:r>
+      <w:r>
+        <w:t xml:space="preserve">Please explain your answer in a few short sentences. What is the main argument that came to mind when answering the question?</w:t>
+      </w:r>
+    </w:p>
+    <w:p>
+      <w:pPr>
+        <w:pStyle w:val="Compact"/>
+        <w:numPr>
+          <w:numId w:val="1042"/>
+          <w:ilvl w:val="0"/>
+        </w:numPr>
+      </w:pPr>
+      <w:r>
         <w:rPr>
           <w:i/>
         </w:rPr>
         <w:t xml:space="preserve">TEXTBOX</w:t>
       </w:r>
-      <w:r>
-        <w:t xml:space="preserve"> </w:t>
-      </w:r>
-      <w:r>
-        <w:t xml:space="preserve">Million</w:t>
-      </w:r>
-    </w:p>
-    <w:p>
-      <w:pPr>
-        <w:pStyle w:val="Compact"/>
-        <w:numPr>
-          <w:numId w:val="1039"/>
-          <w:ilvl w:val="0"/>
-        </w:numPr>
-      </w:pPr>
-      <w:r>
-        <w:t xml:space="preserve">Don’t know</w:t>
-      </w:r>
     </w:p>
     <w:p>
       <w:pPr>
@@ -3229,170 +3408,6 @@
         <w:rPr>
           <w:b/>
         </w:rPr>
-        <w:t xml:space="preserve">[sales]</w:t>
-      </w:r>
-      <w:r>
-        <w:t xml:space="preserve"> </w:t>
-      </w:r>
-      <w:r>
-        <w:t xml:space="preserve">Taking your best guess, what was the total number of sales of immigrant-owned businesses in the last year.</w:t>
-      </w:r>
-    </w:p>
-    <w:p>
-      <w:pPr>
-        <w:pStyle w:val="Compact"/>
-        <w:numPr>
-          <w:numId w:val="1040"/>
-          <w:ilvl w:val="0"/>
-        </w:numPr>
-      </w:pPr>
-      <w:r>
-        <w:t xml:space="preserve">Less than $500 billion</w:t>
-      </w:r>
-    </w:p>
-    <w:p>
-      <w:pPr>
-        <w:pStyle w:val="Compact"/>
-        <w:numPr>
-          <w:numId w:val="1040"/>
-          <w:ilvl w:val="0"/>
-        </w:numPr>
-      </w:pPr>
-      <w:r>
-        <w:t xml:space="preserve">$500 billion - $1 trillion</w:t>
-      </w:r>
-    </w:p>
-    <w:p>
-      <w:pPr>
-        <w:pStyle w:val="Compact"/>
-        <w:numPr>
-          <w:numId w:val="1040"/>
-          <w:ilvl w:val="0"/>
-        </w:numPr>
-      </w:pPr>
-      <w:r>
-        <w:t xml:space="preserve">$1 trillion - $1.5 trillion</w:t>
-      </w:r>
-    </w:p>
-    <w:p>
-      <w:pPr>
-        <w:pStyle w:val="Compact"/>
-        <w:numPr>
-          <w:numId w:val="1040"/>
-          <w:ilvl w:val="0"/>
-        </w:numPr>
-      </w:pPr>
-      <w:r>
-        <w:t xml:space="preserve">$1.5 trillion - $2 trillion</w:t>
-      </w:r>
-    </w:p>
-    <w:p>
-      <w:pPr>
-        <w:pStyle w:val="Compact"/>
-        <w:numPr>
-          <w:numId w:val="1040"/>
-          <w:ilvl w:val="0"/>
-        </w:numPr>
-      </w:pPr>
-      <w:r>
-        <w:t xml:space="preserve">More than 2 trillion</w:t>
-      </w:r>
-    </w:p>
-    <w:p>
-      <w:pPr>
-        <w:pStyle w:val="Compact"/>
-        <w:numPr>
-          <w:numId w:val="1040"/>
-          <w:ilvl w:val="0"/>
-        </w:numPr>
-      </w:pPr>
-      <w:r>
-        <w:t xml:space="preserve">Don’t know</w:t>
-      </w:r>
-    </w:p>
-    <w:p>
-      <w:pPr>
-        <w:pStyle w:val="FirstParagraph"/>
-      </w:pPr>
-      <w:r>
-        <w:rPr>
-          <w:b/>
-        </w:rPr>
-        <w:t xml:space="preserve">NOTE</w:t>
-      </w:r>
-      <w:r>
-        <w:t xml:space="preserve">: randomize order of remaining questions</w:t>
-      </w:r>
-    </w:p>
-    <w:p>
-      <w:pPr>
-        <w:pStyle w:val="BodyText"/>
-      </w:pPr>
-      <w:r>
-        <w:rPr>
-          <w:b/>
-        </w:rPr>
-        <w:t xml:space="preserve">[taxes]</w:t>
-      </w:r>
-      <w:r>
-        <w:t xml:space="preserve"> </w:t>
-      </w:r>
-      <w:r>
-        <w:t xml:space="preserve">Most people who come to live in the U.S. work and pay taxes. They also use health and social services. On balance, do you think people who come here take out more than they put in or put in more than they take out?</w:t>
-      </w:r>
-    </w:p>
-    <w:p>
-      <w:pPr>
-        <w:pStyle w:val="Compact"/>
-        <w:numPr>
-          <w:numId w:val="1041"/>
-          <w:ilvl w:val="0"/>
-        </w:numPr>
-      </w:pPr>
-      <w:r>
-        <w:t xml:space="preserve">0 (Generally take out more) - 10 (Generally put in more) &amp; 99 (DK)</w:t>
-      </w:r>
-    </w:p>
-    <w:p>
-      <w:pPr>
-        <w:pStyle w:val="FirstParagraph"/>
-      </w:pPr>
-      <w:r>
-        <w:rPr>
-          <w:b/>
-        </w:rPr>
-        <w:t xml:space="preserve">[taxes_oe]</w:t>
-      </w:r>
-      <w:r>
-        <w:t xml:space="preserve"> </w:t>
-      </w:r>
-      <w:r>
-        <w:t xml:space="preserve">Please explain your answer in a few short sentences. What is the main argument that came to mind when answering the question?</w:t>
-      </w:r>
-    </w:p>
-    <w:p>
-      <w:pPr>
-        <w:pStyle w:val="Compact"/>
-        <w:numPr>
-          <w:numId w:val="1042"/>
-          <w:ilvl w:val="0"/>
-        </w:numPr>
-      </w:pPr>
-      <w:r>
-        <w:rPr>
-          <w:i/>
-        </w:rPr>
-        <w:t xml:space="preserve">TEXTBOX</w:t>
-      </w:r>
-    </w:p>
-    <w:p>
-      <w:pPr>
-        <w:pStyle w:val="FirstParagraph"/>
-      </w:pPr>
-      <w:r>
-        <w:rPr>
-          <w:b/>
-        </w:rPr>
         <w:t xml:space="preserve">[jobs]</w:t>
       </w:r>
       <w:r>
@@ -3411,7 +3426,7 @@
         </w:numPr>
       </w:pPr>
       <w:r>
-        <w:t xml:space="preserve">0 (Take jobs away) - 10 (Create additional jobs) &amp; 99 (DK)</w:t>
+        <w:t xml:space="preserve">0 (Take jobs away) - 10 (Create additional jobs)</w:t>
       </w:r>
     </w:p>
     <w:p>
@@ -3595,7 +3610,7 @@
         </w:numPr>
       </w:pPr>
       <w:r>
-        <w:t xml:space="preserve">Some of the time</w:t>
+        <w:t xml:space="preserve">Sometimes</w:t>
       </w:r>
     </w:p>
     <w:p>
@@ -3753,7 +3768,7 @@
         </w:numPr>
       </w:pPr>
       <w:r>
-        <w:t xml:space="preserve">Some of the time</w:t>
+        <w:t xml:space="preserve">Sometimes</w:t>
       </w:r>
     </w:p>
     <w:p>
@@ -3806,6 +3821,173 @@
         <w:rPr>
           <w:b/>
         </w:rPr>
+        <w:t xml:space="preserve">[age]</w:t>
+      </w:r>
+      <w:r>
+        <w:t xml:space="preserve"> </w:t>
+      </w:r>
+      <w:r>
+        <w:t xml:space="preserve">What is your age?</w:t>
+      </w:r>
+    </w:p>
+    <w:p>
+      <w:pPr>
+        <w:pStyle w:val="Compact"/>
+        <w:numPr>
+          <w:numId w:val="1049"/>
+          <w:ilvl w:val="0"/>
+        </w:numPr>
+      </w:pPr>
+      <w:r>
+        <w:rPr>
+          <w:i/>
+        </w:rPr>
+        <w:t xml:space="preserve">TEXTBOX</w:t>
+      </w:r>
+    </w:p>
+    <w:p>
+      <w:pPr>
+        <w:pStyle w:val="FirstParagraph"/>
+      </w:pPr>
+      <w:r>
+        <w:rPr>
+          <w:b/>
+        </w:rPr>
+        <w:t xml:space="preserve">[gender]</w:t>
+      </w:r>
+      <w:r>
+        <w:t xml:space="preserve"> </w:t>
+      </w:r>
+      <w:r>
+        <w:t xml:space="preserve">Do you consider yourself Male, Female, or other?</w:t>
+      </w:r>
+    </w:p>
+    <w:p>
+      <w:pPr>
+        <w:pStyle w:val="Compact"/>
+        <w:numPr>
+          <w:numId w:val="1050"/>
+          <w:ilvl w:val="0"/>
+        </w:numPr>
+      </w:pPr>
+      <w:r>
+        <w:t xml:space="preserve">Male</w:t>
+      </w:r>
+    </w:p>
+    <w:p>
+      <w:pPr>
+        <w:pStyle w:val="Compact"/>
+        <w:numPr>
+          <w:numId w:val="1050"/>
+          <w:ilvl w:val="0"/>
+        </w:numPr>
+      </w:pPr>
+      <w:r>
+        <w:t xml:space="preserve">Female</w:t>
+      </w:r>
+    </w:p>
+    <w:p>
+      <w:pPr>
+        <w:pStyle w:val="Compact"/>
+        <w:numPr>
+          <w:numId w:val="1050"/>
+          <w:ilvl w:val="0"/>
+        </w:numPr>
+      </w:pPr>
+      <w:r>
+        <w:t xml:space="preserve">Other</w:t>
+      </w:r>
+    </w:p>
+    <w:p>
+      <w:pPr>
+        <w:pStyle w:val="FirstParagraph"/>
+      </w:pPr>
+      <w:r>
+        <w:rPr>
+          <w:b/>
+        </w:rPr>
+        <w:t xml:space="preserve">[usborn]</w:t>
+      </w:r>
+      <w:r>
+        <w:t xml:space="preserve"> </w:t>
+      </w:r>
+      <w:r>
+        <w:t xml:space="preserve">Were you born in the United States?</w:t>
+      </w:r>
+    </w:p>
+    <w:p>
+      <w:pPr>
+        <w:pStyle w:val="Compact"/>
+        <w:numPr>
+          <w:numId w:val="1051"/>
+          <w:ilvl w:val="0"/>
+        </w:numPr>
+      </w:pPr>
+      <w:r>
+        <w:t xml:space="preserve">Yes</w:t>
+      </w:r>
+    </w:p>
+    <w:p>
+      <w:pPr>
+        <w:pStyle w:val="Compact"/>
+        <w:numPr>
+          <w:numId w:val="1051"/>
+          <w:ilvl w:val="0"/>
+        </w:numPr>
+      </w:pPr>
+      <w:r>
+        <w:t xml:space="preserve">No</w:t>
+      </w:r>
+    </w:p>
+    <w:p>
+      <w:pPr>
+        <w:pStyle w:val="FirstParagraph"/>
+      </w:pPr>
+      <w:r>
+        <w:rPr>
+          <w:b/>
+        </w:rPr>
+        <w:t xml:space="preserve">[usborn_year]</w:t>
+      </w:r>
+      <w:r>
+        <w:t xml:space="preserve"> </w:t>
+      </w:r>
+      <w:r>
+        <w:rPr>
+          <w:i/>
+        </w:rPr>
+        <w:t xml:space="preserve">(only ask if [usborn]==0)</w:t>
+      </w:r>
+      <w:r>
+        <w:t xml:space="preserve"> </w:t>
+      </w:r>
+      <w:r>
+        <w:t xml:space="preserve">When did you first arrive to live in the US?</w:t>
+      </w:r>
+    </w:p>
+    <w:p>
+      <w:pPr>
+        <w:pStyle w:val="Compact"/>
+        <w:numPr>
+          <w:numId w:val="1052"/>
+          <w:ilvl w:val="0"/>
+        </w:numPr>
+      </w:pPr>
+      <w:r>
+        <w:rPr>
+          <w:i/>
+        </w:rPr>
+        <w:t xml:space="preserve">TEXTBOX</w:t>
+      </w:r>
+    </w:p>
+    <w:p>
+      <w:pPr>
+        <w:pStyle w:val="FirstParagraph"/>
+      </w:pPr>
+      <w:r>
+        <w:rPr>
+          <w:b/>
+        </w:rPr>
         <w:t xml:space="preserve">[zip]</w:t>
       </w:r>
       <w:r>
@@ -3819,7 +4001,7 @@
       <w:pPr>
         <w:pStyle w:val="Compact"/>
         <w:numPr>
-          <w:numId w:val="1049"/>
+          <w:numId w:val="1053"/>
           <w:ilvl w:val="0"/>
         </w:numPr>
       </w:pPr>
@@ -3869,7 +4051,7 @@
       <w:pPr>
         <w:pStyle w:val="Compact"/>
         <w:numPr>
-          <w:numId w:val="1050"/>
+          <w:numId w:val="1054"/>
           <w:ilvl w:val="0"/>
         </w:numPr>
       </w:pPr>
@@ -3881,7 +4063,7 @@
       <w:pPr>
         <w:pStyle w:val="Compact"/>
         <w:numPr>
-          <w:numId w:val="1050"/>
+          <w:numId w:val="1054"/>
           <w:ilvl w:val="0"/>
         </w:numPr>
       </w:pPr>
@@ -3893,7 +4075,7 @@
       <w:pPr>
         <w:pStyle w:val="Compact"/>
         <w:numPr>
-          <w:numId w:val="1050"/>
+          <w:numId w:val="1054"/>
           <w:ilvl w:val="0"/>
         </w:numPr>
       </w:pPr>
@@ -3905,7 +4087,7 @@
       <w:pPr>
         <w:pStyle w:val="Compact"/>
         <w:numPr>
-          <w:numId w:val="1050"/>
+          <w:numId w:val="1054"/>
           <w:ilvl w:val="0"/>
         </w:numPr>
       </w:pPr>
@@ -3917,7 +4099,7 @@
       <w:pPr>
         <w:pStyle w:val="Compact"/>
         <w:numPr>
-          <w:numId w:val="1050"/>
+          <w:numId w:val="1054"/>
           <w:ilvl w:val="0"/>
         </w:numPr>
       </w:pPr>
@@ -3933,44 +4115,104 @@
         <w:rPr>
           <w:b/>
         </w:rPr>
-        <w:t xml:space="preserve">[gender]</w:t>
-      </w:r>
-      <w:r>
-        <w:t xml:space="preserve"> </w:t>
-      </w:r>
-      <w:r>
-        <w:t xml:space="preserve">Do you consider yourself Male, Female, or other?</w:t>
-      </w:r>
-    </w:p>
-    <w:p>
-      <w:pPr>
-        <w:pStyle w:val="Compact"/>
-        <w:numPr>
-          <w:numId w:val="1051"/>
-          <w:ilvl w:val="0"/>
-        </w:numPr>
-      </w:pPr>
-      <w:r>
-        <w:t xml:space="preserve">Male</w:t>
-      </w:r>
-    </w:p>
-    <w:p>
-      <w:pPr>
-        <w:pStyle w:val="Compact"/>
-        <w:numPr>
-          <w:numId w:val="1051"/>
-          <w:ilvl w:val="0"/>
-        </w:numPr>
-      </w:pPr>
-      <w:r>
-        <w:t xml:space="preserve">Female</w:t>
-      </w:r>
-    </w:p>
-    <w:p>
-      <w:pPr>
-        <w:pStyle w:val="Compact"/>
-        <w:numPr>
-          <w:numId w:val="1051"/>
+        <w:t xml:space="preserve">[race]</w:t>
+      </w:r>
+      <w:r>
+        <w:t xml:space="preserve"> </w:t>
+      </w:r>
+      <w:r>
+        <w:t xml:space="preserve">What racial or ethnic group best describes you?</w:t>
+      </w:r>
+    </w:p>
+    <w:p>
+      <w:pPr>
+        <w:pStyle w:val="Compact"/>
+        <w:numPr>
+          <w:numId w:val="1055"/>
+          <w:ilvl w:val="0"/>
+        </w:numPr>
+      </w:pPr>
+      <w:r>
+        <w:t xml:space="preserve">White</w:t>
+      </w:r>
+    </w:p>
+    <w:p>
+      <w:pPr>
+        <w:pStyle w:val="Compact"/>
+        <w:numPr>
+          <w:numId w:val="1055"/>
+          <w:ilvl w:val="0"/>
+        </w:numPr>
+      </w:pPr>
+      <w:r>
+        <w:t xml:space="preserve">Black or African-American</w:t>
+      </w:r>
+    </w:p>
+    <w:p>
+      <w:pPr>
+        <w:pStyle w:val="Compact"/>
+        <w:numPr>
+          <w:numId w:val="1055"/>
+          <w:ilvl w:val="0"/>
+        </w:numPr>
+      </w:pPr>
+      <w:r>
+        <w:t xml:space="preserve">Hispanic or Latino</w:t>
+      </w:r>
+    </w:p>
+    <w:p>
+      <w:pPr>
+        <w:pStyle w:val="Compact"/>
+        <w:numPr>
+          <w:numId w:val="1055"/>
+          <w:ilvl w:val="0"/>
+        </w:numPr>
+      </w:pPr>
+      <w:r>
+        <w:t xml:space="preserve">Native American</w:t>
+      </w:r>
+    </w:p>
+    <w:p>
+      <w:pPr>
+        <w:pStyle w:val="Compact"/>
+        <w:numPr>
+          <w:numId w:val="1055"/>
+          <w:ilvl w:val="0"/>
+        </w:numPr>
+      </w:pPr>
+      <w:r>
+        <w:t xml:space="preserve">Asian</w:t>
+      </w:r>
+    </w:p>
+    <w:p>
+      <w:pPr>
+        <w:pStyle w:val="Compact"/>
+        <w:numPr>
+          <w:numId w:val="1055"/>
+          <w:ilvl w:val="0"/>
+        </w:numPr>
+      </w:pPr>
+      <w:r>
+        <w:t xml:space="preserve">Middle eastern</w:t>
+      </w:r>
+    </w:p>
+    <w:p>
+      <w:pPr>
+        <w:pStyle w:val="Compact"/>
+        <w:numPr>
+          <w:numId w:val="1055"/>
+          <w:ilvl w:val="0"/>
+        </w:numPr>
+      </w:pPr>
+      <w:r>
+        <w:t xml:space="preserve">Mixed</w:t>
+      </w:r>
+    </w:p>
+    <w:p>
+      <w:pPr>
+        <w:pStyle w:val="Compact"/>
+        <w:numPr>
+          <w:numId w:val="1055"/>
           <w:ilvl w:val="0"/>
         </w:numPr>
       </w:pPr>
@@ -3986,233 +4228,6 @@
         <w:rPr>
           <w:b/>
         </w:rPr>
-        <w:t xml:space="preserve">[age]</w:t>
-      </w:r>
-      <w:r>
-        <w:t xml:space="preserve"> </w:t>
-      </w:r>
-      <w:r>
-        <w:t xml:space="preserve">What is your age?</w:t>
-      </w:r>
-    </w:p>
-    <w:p>
-      <w:pPr>
-        <w:pStyle w:val="Compact"/>
-        <w:numPr>
-          <w:numId w:val="1052"/>
-          <w:ilvl w:val="0"/>
-        </w:numPr>
-      </w:pPr>
-      <w:r>
-        <w:rPr>
-          <w:i/>
-        </w:rPr>
-        <w:t xml:space="preserve">TEXTBOX</w:t>
-      </w:r>
-    </w:p>
-    <w:p>
-      <w:pPr>
-        <w:pStyle w:val="FirstParagraph"/>
-      </w:pPr>
-      <w:r>
-        <w:rPr>
-          <w:b/>
-        </w:rPr>
-        <w:t xml:space="preserve">[usborn]</w:t>
-      </w:r>
-      <w:r>
-        <w:t xml:space="preserve"> </w:t>
-      </w:r>
-      <w:r>
-        <w:t xml:space="preserve">Were you born in the United States?</w:t>
-      </w:r>
-    </w:p>
-    <w:p>
-      <w:pPr>
-        <w:pStyle w:val="Compact"/>
-        <w:numPr>
-          <w:numId w:val="1053"/>
-          <w:ilvl w:val="0"/>
-        </w:numPr>
-      </w:pPr>
-      <w:r>
-        <w:t xml:space="preserve">Yes</w:t>
-      </w:r>
-    </w:p>
-    <w:p>
-      <w:pPr>
-        <w:pStyle w:val="Compact"/>
-        <w:numPr>
-          <w:numId w:val="1053"/>
-          <w:ilvl w:val="0"/>
-        </w:numPr>
-      </w:pPr>
-      <w:r>
-        <w:t xml:space="preserve">No</w:t>
-      </w:r>
-    </w:p>
-    <w:p>
-      <w:pPr>
-        <w:pStyle w:val="FirstParagraph"/>
-      </w:pPr>
-      <w:r>
-        <w:rPr>
-          <w:b/>
-        </w:rPr>
-        <w:t xml:space="preserve">[usborn_year]</w:t>
-      </w:r>
-      <w:r>
-        <w:t xml:space="preserve"> </w:t>
-      </w:r>
-      <w:r>
-        <w:rPr>
-          <w:i/>
-        </w:rPr>
-        <w:t xml:space="preserve">(only ask if [usborn]==0)</w:t>
-      </w:r>
-      <w:r>
-        <w:t xml:space="preserve"> </w:t>
-      </w:r>
-      <w:r>
-        <w:t xml:space="preserve">When did you first arrive to live in the US?</w:t>
-      </w:r>
-    </w:p>
-    <w:p>
-      <w:pPr>
-        <w:pStyle w:val="Compact"/>
-        <w:numPr>
-          <w:numId w:val="1054"/>
-          <w:ilvl w:val="0"/>
-        </w:numPr>
-      </w:pPr>
-      <w:r>
-        <w:rPr>
-          <w:i/>
-        </w:rPr>
-        <w:t xml:space="preserve">TEXTBOX</w:t>
-      </w:r>
-    </w:p>
-    <w:p>
-      <w:pPr>
-        <w:pStyle w:val="FirstParagraph"/>
-      </w:pPr>
-      <w:r>
-        <w:rPr>
-          <w:b/>
-        </w:rPr>
-        <w:t xml:space="preserve">[race]</w:t>
-      </w:r>
-      <w:r>
-        <w:t xml:space="preserve"> </w:t>
-      </w:r>
-      <w:r>
-        <w:t xml:space="preserve">What racial or ethnic group best describes you?</w:t>
-      </w:r>
-    </w:p>
-    <w:p>
-      <w:pPr>
-        <w:pStyle w:val="Compact"/>
-        <w:numPr>
-          <w:numId w:val="1055"/>
-          <w:ilvl w:val="0"/>
-        </w:numPr>
-      </w:pPr>
-      <w:r>
-        <w:t xml:space="preserve">White</w:t>
-      </w:r>
-    </w:p>
-    <w:p>
-      <w:pPr>
-        <w:pStyle w:val="Compact"/>
-        <w:numPr>
-          <w:numId w:val="1055"/>
-          <w:ilvl w:val="0"/>
-        </w:numPr>
-      </w:pPr>
-      <w:r>
-        <w:t xml:space="preserve">Black or African-American</w:t>
-      </w:r>
-    </w:p>
-    <w:p>
-      <w:pPr>
-        <w:pStyle w:val="Compact"/>
-        <w:numPr>
-          <w:numId w:val="1055"/>
-          <w:ilvl w:val="0"/>
-        </w:numPr>
-      </w:pPr>
-      <w:r>
-        <w:t xml:space="preserve">Hispanic or Latino</w:t>
-      </w:r>
-    </w:p>
-    <w:p>
-      <w:pPr>
-        <w:pStyle w:val="Compact"/>
-        <w:numPr>
-          <w:numId w:val="1055"/>
-          <w:ilvl w:val="0"/>
-        </w:numPr>
-      </w:pPr>
-      <w:r>
-        <w:t xml:space="preserve">Native American</w:t>
-      </w:r>
-    </w:p>
-    <w:p>
-      <w:pPr>
-        <w:pStyle w:val="Compact"/>
-        <w:numPr>
-          <w:numId w:val="1055"/>
-          <w:ilvl w:val="0"/>
-        </w:numPr>
-      </w:pPr>
-      <w:r>
-        <w:t xml:space="preserve">Asian</w:t>
-      </w:r>
-    </w:p>
-    <w:p>
-      <w:pPr>
-        <w:pStyle w:val="Compact"/>
-        <w:numPr>
-          <w:numId w:val="1055"/>
-          <w:ilvl w:val="0"/>
-        </w:numPr>
-      </w:pPr>
-      <w:r>
-        <w:t xml:space="preserve">Middle eastern</w:t>
-      </w:r>
-    </w:p>
-    <w:p>
-      <w:pPr>
-        <w:pStyle w:val="Compact"/>
-        <w:numPr>
-          <w:numId w:val="1055"/>
-          <w:ilvl w:val="0"/>
-        </w:numPr>
-      </w:pPr>
-      <w:r>
-        <w:t xml:space="preserve">Mixed</w:t>
-      </w:r>
-    </w:p>
-    <w:p>
-      <w:pPr>
-        <w:pStyle w:val="Compact"/>
-        <w:numPr>
-          <w:numId w:val="1055"/>
-          <w:ilvl w:val="0"/>
-        </w:numPr>
-      </w:pPr>
-      <w:r>
-        <w:t xml:space="preserve">Other</w:t>
-      </w:r>
-    </w:p>
-    <w:p>
-      <w:pPr>
-        <w:pStyle w:val="FirstParagraph"/>
-      </w:pPr>
-      <w:r>
-        <w:rPr>
-          <w:b/>
-        </w:rPr>
         <w:t xml:space="preserve">[educ]</w:t>
       </w:r>
       <w:r>
@@ -4231,7 +4246,7 @@
         </w:numPr>
       </w:pPr>
       <w:r>
-        <w:t xml:space="preserve">Less than a High school diploma</w:t>
+        <w:t xml:space="preserve">Less than a high school diploma</w:t>
       </w:r>
     </w:p>
     <w:p>
@@ -4255,7 +4270,7 @@
         </w:numPr>
       </w:pPr>
       <w:r>
-        <w:t xml:space="preserve">Graduated Two-year college</w:t>
+        <w:t xml:space="preserve">Graduated two-year college</w:t>
       </w:r>
     </w:p>
     <w:p>
@@ -4539,7 +4554,7 @@
     </w:lvl>
   </w:abstractNum>
   <w:abstractNum w:abstractNumId="990">
-    <w:nsid w:val="f554e568"/>
+    <w:nsid w:val="fd26a752"/>
     <w:multiLevelType w:val="multilevel"/>
     <w:lvl w:ilvl="0">
       <w:numFmt w:val="bullet"/>
@@ -4620,7 +4635,7 @@
     </w:lvl>
   </w:abstractNum>
   <w:abstractNum w:abstractNumId="991">
-    <w:nsid w:val="fa2ad95d"/>
+    <w:nsid w:val="3d39d349"/>
     <w:multiLevelType w:val="multilevel"/>
     <w:lvl w:ilvl="0">
       <w:numFmt w:val="bullet"/>
@@ -4701,7 +4716,7 @@
     </w:lvl>
   </w:abstractNum>
   <w:abstractNum w:abstractNumId="99411">
-    <w:nsid w:val="26a1e1c7"/>
+    <w:nsid w:val="d93d09f7"/>
     <w:multiLevelType w:val="multilevel"/>
     <w:lvl w:ilvl="0">
       <w:start w:val="1"/>
@@ -4789,7 +4804,7 @@
     </w:lvl>
   </w:abstractNum>
   <w:abstractNum w:abstractNumId="99431">
-    <w:nsid w:val="388894d0"/>
+    <w:nsid w:val="cdb748dc"/>
     <w:multiLevelType w:val="multilevel"/>
     <w:lvl w:ilvl="0">
       <w:start w:val="1"/>
@@ -5375,7 +5390,28 @@
     </w:lvlOverride>
   </w:num>
   <w:num w:numId="1039">
-    <w:abstractNumId w:val="991"/>
+    <w:abstractNumId w:val="99411"/>
+    <w:lvlOverride w:ilvl="0">
+      <w:startOverride w:val="1"/>
+    </w:lvlOverride>
+    <w:lvlOverride w:ilvl="1">
+      <w:startOverride w:val="1"/>
+    </w:lvlOverride>
+    <w:lvlOverride w:ilvl="2">
+      <w:startOverride w:val="1"/>
+    </w:lvlOverride>
+    <w:lvlOverride w:ilvl="3">
+      <w:startOverride w:val="1"/>
+    </w:lvlOverride>
+    <w:lvlOverride w:ilvl="4">
+      <w:startOverride w:val="1"/>
+    </w:lvlOverride>
+    <w:lvlOverride w:ilvl="5">
+      <w:startOverride w:val="1"/>
+    </w:lvlOverride>
+    <w:lvlOverride w:ilvl="6">
+      <w:startOverride w:val="1"/>
+    </w:lvlOverride>
   </w:num>
   <w:num w:numId="1040">
     <w:abstractNumId w:val="99411"/>
@@ -5522,6 +5558,9 @@
     <w:abstractNumId w:val="991"/>
   </w:num>
   <w:num w:numId="1053">
+    <w:abstractNumId w:val="991"/>
+  </w:num>
+  <w:num w:numId="1054">
     <w:abstractNumId w:val="99411"/>
     <w:lvlOverride w:ilvl="0">
       <w:startOverride w:val="1"/>
@@ -5544,9 +5583,6 @@
     <w:lvlOverride w:ilvl="6">
       <w:startOverride w:val="1"/>
     </w:lvlOverride>
-  </w:num>
-  <w:num w:numId="1054">
-    <w:abstractNumId w:val="991"/>
   </w:num>
   <w:num w:numId="1055">
     <w:abstractNumId w:val="99411"/>

</xml_diff>

<commit_message>
update order of post-treatment attitude questions
</commit_message>
<xml_diff>
--- a/material/design.docx
+++ b/material/design.docx
@@ -2606,74 +2606,6 @@
     </w:p>
     <w:p>
       <w:pPr>
-        <w:pStyle w:val="BodyText"/>
-      </w:pPr>
-      <w:r>
-        <w:t xml:space="preserve">Eduardo Rodriguez, a 62 year old immigrant living in the Little Village neighborhood of Chicago, is a perfect example of this success. In an area of the city that has an unemployment rate of 13 percent and an annual median income of $30,000–less than half of the national average–the Little Village community faces considerable economic challenges. However, these conditions have not stopped Rodriguez. He currently owns and operates four Dulcelandia stores in Little Village, each one packed with over 1,000 types of delicious candies from his home country of Mexico.</w:t>
-      </w:r>
-    </w:p>
-    <w:p>
-      <w:pPr>
-        <w:pStyle w:val="BodyText"/>
-      </w:pPr>
-      <w:r>
-        <w:t xml:space="preserve">After immigrating here in 1966, Rodriguez opened his first store and it became an instant gathering spot in the neighborhood.</w:t>
-      </w:r>
-      <w:r>
-        <w:t xml:space="preserve"> </w:t>
-      </w:r>
-      <w:r>
-        <w:t xml:space="preserve">“</w:t>
-      </w:r>
-      <w:r>
-        <w:t xml:space="preserve">People seem to really like what we are doing, and I’m grateful that I had the opportunity to do this in the United States. It takes a lot of work and sacrifice – we’re fulfilling a niche market that people really want to buy from.</w:t>
-      </w:r>
-      <w:r>
-        <w:t xml:space="preserve">”</w:t>
-      </w:r>
-    </w:p>
-    <w:p>
-      <w:pPr>
-        <w:pStyle w:val="BodyText"/>
-      </w:pPr>
-      <w:r>
-        <w:t xml:space="preserve">Following in her father’s footsteps, Rodriguez’s daughter, Eve Rodriguez Montoya, has also opened up a handful of shops that specialize in healthy frozen yogurts with some Mexican-inspired flavors.</w:t>
-      </w:r>
-    </w:p>
-    <w:p>
-      <w:pPr>
-        <w:pStyle w:val="BodyText"/>
-      </w:pPr>
-      <w:r>
-        <w:t xml:space="preserve">“</w:t>
-      </w:r>
-      <w:r>
-        <w:t xml:space="preserve">Our community is very strong and hard-working – resilient and resourceful,</w:t>
-      </w:r>
-      <w:r>
-        <w:t xml:space="preserve">”</w:t>
-      </w:r>
-      <w:r>
-        <w:t xml:space="preserve"> </w:t>
-      </w:r>
-      <w:r>
-        <w:t xml:space="preserve">she said.</w:t>
-      </w:r>
-      <w:r>
-        <w:t xml:space="preserve"> </w:t>
-      </w:r>
-      <w:r>
-        <w:t xml:space="preserve">“</w:t>
-      </w:r>
-      <w:r>
-        <w:t xml:space="preserve">I’d say come to our community, get to know our people. Shop at our locations and see for yourself – Little Village is full of people who came to this country to achieve the American Dream.</w:t>
-      </w:r>
-      <w:r>
-        <w:t xml:space="preserve">”</w:t>
-      </w:r>
-    </w:p>
-    <w:p>
-      <w:pPr>
         <w:pStyle w:val="FigureWithCaption"/>
       </w:pPr>
       <w:r>
@@ -2732,6 +2664,74 @@
         <w:pStyle w:val="BodyText"/>
       </w:pPr>
       <w:r>
+        <w:t xml:space="preserve">Eduardo Rodriguez, a 62 year old immigrant living in the Little Village neighborhood of Chicago, is a perfect example of this success. In an area of the city that has an unemployment rate of 13 percent and an annual median income of $30,000–less than half of the national average–the Little Village community faces considerable economic challenges. However, these conditions have not stopped Rodriguez. He currently owns and operates four Dulcelandia stores in Little Village, each one packed with over 1,000 types of delicious candies from his home country of Mexico.</w:t>
+      </w:r>
+    </w:p>
+    <w:p>
+      <w:pPr>
+        <w:pStyle w:val="BodyText"/>
+      </w:pPr>
+      <w:r>
+        <w:t xml:space="preserve">After immigrating here in 1966, Rodriguez opened his first store and it became an instant gathering spot in the neighborhood.</w:t>
+      </w:r>
+      <w:r>
+        <w:t xml:space="preserve"> </w:t>
+      </w:r>
+      <w:r>
+        <w:t xml:space="preserve">“</w:t>
+      </w:r>
+      <w:r>
+        <w:t xml:space="preserve">People seem to really like what we are doing, and I’m grateful that I had the opportunity to do this in the United States. It takes a lot of work and sacrifice – we’re fulfilling a niche market that people really want to buy from.</w:t>
+      </w:r>
+      <w:r>
+        <w:t xml:space="preserve">”</w:t>
+      </w:r>
+    </w:p>
+    <w:p>
+      <w:pPr>
+        <w:pStyle w:val="BodyText"/>
+      </w:pPr>
+      <w:r>
+        <w:t xml:space="preserve">Following in her father’s footsteps, Rodriguez’s daughter, Eve Rodriguez Montoya, has also opened up a handful of shops that specialize in healthy frozen yogurts with some Mexican-inspired flavors.</w:t>
+      </w:r>
+    </w:p>
+    <w:p>
+      <w:pPr>
+        <w:pStyle w:val="BodyText"/>
+      </w:pPr>
+      <w:r>
+        <w:t xml:space="preserve">“</w:t>
+      </w:r>
+      <w:r>
+        <w:t xml:space="preserve">Our community is very strong and hard-working – resilient and resourceful,</w:t>
+      </w:r>
+      <w:r>
+        <w:t xml:space="preserve">”</w:t>
+      </w:r>
+      <w:r>
+        <w:t xml:space="preserve"> </w:t>
+      </w:r>
+      <w:r>
+        <w:t xml:space="preserve">she said.</w:t>
+      </w:r>
+      <w:r>
+        <w:t xml:space="preserve"> </w:t>
+      </w:r>
+      <w:r>
+        <w:t xml:space="preserve">“</w:t>
+      </w:r>
+      <w:r>
+        <w:t xml:space="preserve">I’d say come to our community, get to know our people. Shop at our locations and see for yourself – Little Village is full of people who came to this country to achieve the American Dream.</w:t>
+      </w:r>
+      <w:r>
+        <w:t xml:space="preserve">”</w:t>
+      </w:r>
+    </w:p>
+    <w:p>
+      <w:pPr>
+        <w:pStyle w:val="BodyText"/>
+      </w:pPr>
+      <w:r>
         <w:t xml:space="preserve">The Rodriguez’s story is just one of many. As more immigrants look to open their own businesses and employ more workers, many markets, both broad and niche, will continue to expand and provide more fuel to an already strong economy.</w:t>
       </w:r>
     </w:p>
@@ -3091,6 +3091,15 @@
         <w:pStyle w:val="FirstParagraph"/>
       </w:pPr>
       <w:r>
+        <w:rPr>
+          <w:i/>
+        </w:rPr>
+        <w:t xml:space="preserve">(only show this message in the control condition)</w:t>
+      </w:r>
+      <w:r>
+        <w:t xml:space="preserve"> </w:t>
+      </w:r>
+      <w:r>
         <w:t xml:space="preserve">In this section, we want to ask you a few questions about immigration.</w:t>
       </w:r>
     </w:p>
@@ -3102,6 +3111,177 @@
         <w:rPr>
           <w:b/>
         </w:rPr>
+        <w:t xml:space="preserve">[employ]</w:t>
+      </w:r>
+      <w:r>
+        <w:t xml:space="preserve"> </w:t>
+      </w:r>
+      <w:r>
+        <w:t xml:space="preserve">Across the United States, how many workers – immigrant and US-born – do you think are employed by immigrant-owned businesses?</w:t>
+      </w:r>
+    </w:p>
+    <w:p>
+      <w:pPr>
+        <w:pStyle w:val="Compact"/>
+        <w:numPr>
+          <w:numId w:val="1038"/>
+          <w:ilvl w:val="0"/>
+        </w:numPr>
+      </w:pPr>
+      <w:r>
+        <w:t xml:space="preserve">Less than 500,000</w:t>
+      </w:r>
+    </w:p>
+    <w:p>
+      <w:pPr>
+        <w:pStyle w:val="Compact"/>
+        <w:numPr>
+          <w:numId w:val="1038"/>
+          <w:ilvl w:val="0"/>
+        </w:numPr>
+      </w:pPr>
+      <w:r>
+        <w:t xml:space="preserve">500,000 - 1 million</w:t>
+      </w:r>
+    </w:p>
+    <w:p>
+      <w:pPr>
+        <w:pStyle w:val="Compact"/>
+        <w:numPr>
+          <w:numId w:val="1038"/>
+          <w:ilvl w:val="0"/>
+        </w:numPr>
+      </w:pPr>
+      <w:r>
+        <w:t xml:space="preserve">1 million - 5 million</w:t>
+      </w:r>
+    </w:p>
+    <w:p>
+      <w:pPr>
+        <w:pStyle w:val="Compact"/>
+        <w:numPr>
+          <w:numId w:val="1038"/>
+          <w:ilvl w:val="0"/>
+        </w:numPr>
+      </w:pPr>
+      <w:r>
+        <w:t xml:space="preserve">5 million - 10 million</w:t>
+      </w:r>
+    </w:p>
+    <w:p>
+      <w:pPr>
+        <w:pStyle w:val="Compact"/>
+        <w:numPr>
+          <w:numId w:val="1038"/>
+          <w:ilvl w:val="0"/>
+        </w:numPr>
+      </w:pPr>
+      <w:r>
+        <w:t xml:space="preserve">More than 10 million</w:t>
+      </w:r>
+    </w:p>
+    <w:p>
+      <w:pPr>
+        <w:pStyle w:val="FirstParagraph"/>
+      </w:pPr>
+      <w:r>
+        <w:rPr>
+          <w:b/>
+        </w:rPr>
+        <w:t xml:space="preserve">[sales]</w:t>
+      </w:r>
+      <w:r>
+        <w:t xml:space="preserve"> </w:t>
+      </w:r>
+      <w:r>
+        <w:t xml:space="preserve">Taking your best guess, what was the total number of sales of immigrant-owned businesses in the last year?</w:t>
+      </w:r>
+    </w:p>
+    <w:p>
+      <w:pPr>
+        <w:pStyle w:val="Compact"/>
+        <w:numPr>
+          <w:numId w:val="1039"/>
+          <w:ilvl w:val="0"/>
+        </w:numPr>
+      </w:pPr>
+      <w:r>
+        <w:t xml:space="preserve">Less than $500 billion</w:t>
+      </w:r>
+    </w:p>
+    <w:p>
+      <w:pPr>
+        <w:pStyle w:val="Compact"/>
+        <w:numPr>
+          <w:numId w:val="1039"/>
+          <w:ilvl w:val="0"/>
+        </w:numPr>
+      </w:pPr>
+      <w:r>
+        <w:t xml:space="preserve">$500 billion - $1 trillion</w:t>
+      </w:r>
+    </w:p>
+    <w:p>
+      <w:pPr>
+        <w:pStyle w:val="Compact"/>
+        <w:numPr>
+          <w:numId w:val="1039"/>
+          <w:ilvl w:val="0"/>
+        </w:numPr>
+      </w:pPr>
+      <w:r>
+        <w:t xml:space="preserve">$1 trillion - $1.5 trillion</w:t>
+      </w:r>
+    </w:p>
+    <w:p>
+      <w:pPr>
+        <w:pStyle w:val="Compact"/>
+        <w:numPr>
+          <w:numId w:val="1039"/>
+          <w:ilvl w:val="0"/>
+        </w:numPr>
+      </w:pPr>
+      <w:r>
+        <w:t xml:space="preserve">$1.5 trillion - $2 trillion</w:t>
+      </w:r>
+    </w:p>
+    <w:p>
+      <w:pPr>
+        <w:pStyle w:val="Compact"/>
+        <w:numPr>
+          <w:numId w:val="1039"/>
+          <w:ilvl w:val="0"/>
+        </w:numPr>
+      </w:pPr>
+      <w:r>
+        <w:t xml:space="preserve">More than $2 trillion</w:t>
+      </w:r>
+    </w:p>
+    <w:p>
+      <w:pPr>
+        <w:pStyle w:val="FirstParagraph"/>
+      </w:pPr>
+      <w:r>
+        <w:rPr>
+          <w:i/>
+        </w:rPr>
+        <w:t xml:space="preserve">(only show this message in the treatment conditions)</w:t>
+      </w:r>
+      <w:r>
+        <w:t xml:space="preserve"> </w:t>
+      </w:r>
+      <w:r>
+        <w:t xml:space="preserve">In this section, we want to ask you a few questions about immigration in general.</w:t>
+      </w:r>
+    </w:p>
+    <w:p>
+      <w:pPr>
+        <w:pStyle w:val="BodyText"/>
+      </w:pPr>
+      <w:r>
+        <w:rPr>
+          <w:b/>
+        </w:rPr>
         <w:t xml:space="preserve">[immig]</w:t>
       </w:r>
       <w:r>
@@ -3115,7 +3295,7 @@
       <w:pPr>
         <w:pStyle w:val="Compact"/>
         <w:numPr>
-          <w:numId w:val="1038"/>
+          <w:numId w:val="1040"/>
           <w:ilvl w:val="0"/>
         </w:numPr>
       </w:pPr>
@@ -3127,7 +3307,7 @@
       <w:pPr>
         <w:pStyle w:val="Compact"/>
         <w:numPr>
-          <w:numId w:val="1038"/>
+          <w:numId w:val="1040"/>
           <w:ilvl w:val="0"/>
         </w:numPr>
       </w:pPr>
@@ -3139,7 +3319,7 @@
       <w:pPr>
         <w:pStyle w:val="Compact"/>
         <w:numPr>
-          <w:numId w:val="1038"/>
+          <w:numId w:val="1040"/>
           <w:ilvl w:val="0"/>
         </w:numPr>
       </w:pPr>
@@ -3151,7 +3331,7 @@
       <w:pPr>
         <w:pStyle w:val="Compact"/>
         <w:numPr>
-          <w:numId w:val="1038"/>
+          <w:numId w:val="1040"/>
           <w:ilvl w:val="0"/>
         </w:numPr>
       </w:pPr>
@@ -3163,7 +3343,7 @@
       <w:pPr>
         <w:pStyle w:val="Compact"/>
         <w:numPr>
-          <w:numId w:val="1038"/>
+          <w:numId w:val="1040"/>
           <w:ilvl w:val="0"/>
         </w:numPr>
       </w:pPr>
@@ -3177,75 +3357,38 @@
       </w:pPr>
       <w:r>
         <w:rPr>
+          <w:i/>
+        </w:rPr>
+        <w:t xml:space="preserve">(randomize order of remaining questions)</w:t>
+      </w:r>
+    </w:p>
+    <w:p>
+      <w:pPr>
+        <w:pStyle w:val="BodyText"/>
+      </w:pPr>
+      <w:r>
+        <w:rPr>
           <w:b/>
         </w:rPr>
-        <w:t xml:space="preserve">[employ]</w:t>
-      </w:r>
-      <w:r>
-        <w:t xml:space="preserve"> </w:t>
-      </w:r>
-      <w:r>
-        <w:t xml:space="preserve">Across the United States, how many workers – immigrant and US-born – do you think are employed by immigrant-owned businesses?</w:t>
-      </w:r>
-    </w:p>
-    <w:p>
-      <w:pPr>
-        <w:pStyle w:val="Compact"/>
-        <w:numPr>
-          <w:numId w:val="1039"/>
-          <w:ilvl w:val="0"/>
-        </w:numPr>
-      </w:pPr>
-      <w:r>
-        <w:t xml:space="preserve">Less than 500,000</w:t>
-      </w:r>
-    </w:p>
-    <w:p>
-      <w:pPr>
-        <w:pStyle w:val="Compact"/>
-        <w:numPr>
-          <w:numId w:val="1039"/>
-          <w:ilvl w:val="0"/>
-        </w:numPr>
-      </w:pPr>
-      <w:r>
-        <w:t xml:space="preserve">500,000 - 1 million</w:t>
-      </w:r>
-    </w:p>
-    <w:p>
-      <w:pPr>
-        <w:pStyle w:val="Compact"/>
-        <w:numPr>
-          <w:numId w:val="1039"/>
-          <w:ilvl w:val="0"/>
-        </w:numPr>
-      </w:pPr>
-      <w:r>
-        <w:t xml:space="preserve">1 million - 5 million</w:t>
-      </w:r>
-    </w:p>
-    <w:p>
-      <w:pPr>
-        <w:pStyle w:val="Compact"/>
-        <w:numPr>
-          <w:numId w:val="1039"/>
-          <w:ilvl w:val="0"/>
-        </w:numPr>
-      </w:pPr>
-      <w:r>
-        <w:t xml:space="preserve">5 million - 10 million</w:t>
-      </w:r>
-    </w:p>
-    <w:p>
-      <w:pPr>
-        <w:pStyle w:val="Compact"/>
-        <w:numPr>
-          <w:numId w:val="1039"/>
-          <w:ilvl w:val="0"/>
-        </w:numPr>
-      </w:pPr>
-      <w:r>
-        <w:t xml:space="preserve">More than 10 million</w:t>
+        <w:t xml:space="preserve">[taxes]</w:t>
+      </w:r>
+      <w:r>
+        <w:t xml:space="preserve"> </w:t>
+      </w:r>
+      <w:r>
+        <w:t xml:space="preserve">Most people who come to live in the U.S. work and pay taxes. They also use health and social services. On balance, do you think people who come here take out more than they put in or put in more than they take out?</w:t>
+      </w:r>
+    </w:p>
+    <w:p>
+      <w:pPr>
+        <w:pStyle w:val="Compact"/>
+        <w:numPr>
+          <w:numId w:val="1041"/>
+          <w:ilvl w:val="0"/>
+        </w:numPr>
+      </w:pPr>
+      <w:r>
+        <w:t xml:space="preserve">0 (Generally take out more) - 10 (Generally put in more)</w:t>
       </w:r>
     </w:p>
     <w:p>
@@ -3256,73 +3399,28 @@
         <w:rPr>
           <w:b/>
         </w:rPr>
-        <w:t xml:space="preserve">[sales]</w:t>
-      </w:r>
-      <w:r>
-        <w:t xml:space="preserve"> </w:t>
-      </w:r>
-      <w:r>
-        <w:t xml:space="preserve">Taking your best guess, what was the total number of sales of immigrant-owned businesses in the last year?</w:t>
-      </w:r>
-    </w:p>
-    <w:p>
-      <w:pPr>
-        <w:pStyle w:val="Compact"/>
-        <w:numPr>
-          <w:numId w:val="1040"/>
-          <w:ilvl w:val="0"/>
-        </w:numPr>
-      </w:pPr>
-      <w:r>
-        <w:t xml:space="preserve">Less than $500 billion</w:t>
-      </w:r>
-    </w:p>
-    <w:p>
-      <w:pPr>
-        <w:pStyle w:val="Compact"/>
-        <w:numPr>
-          <w:numId w:val="1040"/>
-          <w:ilvl w:val="0"/>
-        </w:numPr>
-      </w:pPr>
-      <w:r>
-        <w:t xml:space="preserve">$500 billion - $1 trillion</w:t>
-      </w:r>
-    </w:p>
-    <w:p>
-      <w:pPr>
-        <w:pStyle w:val="Compact"/>
-        <w:numPr>
-          <w:numId w:val="1040"/>
-          <w:ilvl w:val="0"/>
-        </w:numPr>
-      </w:pPr>
-      <w:r>
-        <w:t xml:space="preserve">$1 trillion - $1.5 trillion</w:t>
-      </w:r>
-    </w:p>
-    <w:p>
-      <w:pPr>
-        <w:pStyle w:val="Compact"/>
-        <w:numPr>
-          <w:numId w:val="1040"/>
-          <w:ilvl w:val="0"/>
-        </w:numPr>
-      </w:pPr>
-      <w:r>
-        <w:t xml:space="preserve">$1.5 trillion - $2 trillion</w:t>
-      </w:r>
-    </w:p>
-    <w:p>
-      <w:pPr>
-        <w:pStyle w:val="Compact"/>
-        <w:numPr>
-          <w:numId w:val="1040"/>
-          <w:ilvl w:val="0"/>
-        </w:numPr>
-      </w:pPr>
-      <w:r>
-        <w:t xml:space="preserve">More than $2 trillion</w:t>
+        <w:t xml:space="preserve">[taxes_oe]</w:t>
+      </w:r>
+      <w:r>
+        <w:t xml:space="preserve"> </w:t>
+      </w:r>
+      <w:r>
+        <w:t xml:space="preserve">Please explain your answer to the previous question in a few short sentences.</w:t>
+      </w:r>
+    </w:p>
+    <w:p>
+      <w:pPr>
+        <w:pStyle w:val="Compact"/>
+        <w:numPr>
+          <w:numId w:val="1042"/>
+          <w:ilvl w:val="0"/>
+        </w:numPr>
+      </w:pPr>
+      <w:r>
+        <w:rPr>
+          <w:i/>
+        </w:rPr>
+        <w:t xml:space="preserve">TEXTBOX</w:t>
       </w:r>
     </w:p>
     <w:p>
@@ -3333,117 +3431,42 @@
         <w:rPr>
           <w:b/>
         </w:rPr>
-        <w:t xml:space="preserve">NOTE</w:t>
-      </w:r>
-      <w:r>
-        <w:t xml:space="preserve">: randomize order of remaining questions</w:t>
-      </w:r>
-    </w:p>
-    <w:p>
-      <w:pPr>
-        <w:pStyle w:val="BodyText"/>
+        <w:t xml:space="preserve">[jobs]</w:t>
+      </w:r>
+      <w:r>
+        <w:t xml:space="preserve"> </w:t>
+      </w:r>
+      <w:r>
+        <w:t xml:space="preserve">On average, would you say that people who come to live here from other countries will take jobs away from people already here or add to the economy by creating additional jobs?</w:t>
+      </w:r>
+    </w:p>
+    <w:p>
+      <w:pPr>
+        <w:pStyle w:val="Compact"/>
+        <w:numPr>
+          <w:numId w:val="1043"/>
+          <w:ilvl w:val="0"/>
+        </w:numPr>
+      </w:pPr>
+      <w:r>
+        <w:t xml:space="preserve">0 (Take jobs away) - 10 (Create additional jobs)</w:t>
+      </w:r>
+    </w:p>
+    <w:p>
+      <w:pPr>
+        <w:pStyle w:val="FirstParagraph"/>
       </w:pPr>
       <w:r>
         <w:rPr>
           <w:b/>
         </w:rPr>
-        <w:t xml:space="preserve">[taxes]</w:t>
-      </w:r>
-      <w:r>
-        <w:t xml:space="preserve"> </w:t>
-      </w:r>
-      <w:r>
-        <w:t xml:space="preserve">Most people who come to live in the U.S. work and pay taxes. They also use health and social services. On balance, do you think people who come here take out more than they put in or put in more than they take out?</w:t>
-      </w:r>
-    </w:p>
-    <w:p>
-      <w:pPr>
-        <w:pStyle w:val="Compact"/>
-        <w:numPr>
-          <w:numId w:val="1041"/>
-          <w:ilvl w:val="0"/>
-        </w:numPr>
-      </w:pPr>
-      <w:r>
-        <w:t xml:space="preserve">0 (Generally take out more) - 10 (Generally put in more)</w:t>
-      </w:r>
-    </w:p>
-    <w:p>
-      <w:pPr>
-        <w:pStyle w:val="FirstParagraph"/>
-      </w:pPr>
-      <w:r>
-        <w:rPr>
-          <w:b/>
-        </w:rPr>
-        <w:t xml:space="preserve">[taxes_oe]</w:t>
-      </w:r>
-      <w:r>
-        <w:t xml:space="preserve"> </w:t>
-      </w:r>
-      <w:r>
-        <w:t xml:space="preserve">Please explain your answer in a few short sentences. What is the main argument that came to mind when answering the question?</w:t>
-      </w:r>
-    </w:p>
-    <w:p>
-      <w:pPr>
-        <w:pStyle w:val="Compact"/>
-        <w:numPr>
-          <w:numId w:val="1042"/>
-          <w:ilvl w:val="0"/>
-        </w:numPr>
-      </w:pPr>
-      <w:r>
-        <w:rPr>
-          <w:i/>
-        </w:rPr>
-        <w:t xml:space="preserve">TEXTBOX</w:t>
-      </w:r>
-    </w:p>
-    <w:p>
-      <w:pPr>
-        <w:pStyle w:val="FirstParagraph"/>
-      </w:pPr>
-      <w:r>
-        <w:rPr>
-          <w:b/>
-        </w:rPr>
-        <w:t xml:space="preserve">[jobs]</w:t>
-      </w:r>
-      <w:r>
-        <w:t xml:space="preserve"> </w:t>
-      </w:r>
-      <w:r>
-        <w:t xml:space="preserve">On average, would you say that people who come to live here from other countries will take jobs away from people already here or add to the economy by creating additional jobs?</w:t>
-      </w:r>
-    </w:p>
-    <w:p>
-      <w:pPr>
-        <w:pStyle w:val="Compact"/>
-        <w:numPr>
-          <w:numId w:val="1043"/>
-          <w:ilvl w:val="0"/>
-        </w:numPr>
-      </w:pPr>
-      <w:r>
-        <w:t xml:space="preserve">0 (Take jobs away) - 10 (Create additional jobs)</w:t>
-      </w:r>
-    </w:p>
-    <w:p>
-      <w:pPr>
-        <w:pStyle w:val="FirstParagraph"/>
-      </w:pPr>
-      <w:r>
-        <w:rPr>
-          <w:b/>
-        </w:rPr>
         <w:t xml:space="preserve">[jobs_oe]</w:t>
       </w:r>
       <w:r>
         <w:t xml:space="preserve"> </w:t>
       </w:r>
       <w:r>
-        <w:t xml:space="preserve">Please explain your answer in a few short sentences. What is the main argument that came to mind when answering the question?</w:t>
+        <w:t xml:space="preserve">Please explain your answer to the previous question in a few short sentences.</w:t>
       </w:r>
     </w:p>
     <w:p>
@@ -4554,7 +4577,7 @@
     </w:lvl>
   </w:abstractNum>
   <w:abstractNum w:abstractNumId="990">
-    <w:nsid w:val="766ae6ef"/>
+    <w:nsid w:val="c4fb72f1"/>
     <w:multiLevelType w:val="multilevel"/>
     <w:lvl w:ilvl="0">
       <w:numFmt w:val="bullet"/>
@@ -4635,7 +4658,7 @@
     </w:lvl>
   </w:abstractNum>
   <w:abstractNum w:abstractNumId="991">
-    <w:nsid w:val="b6f1c602"/>
+    <w:nsid w:val="4387839a"/>
     <w:multiLevelType w:val="multilevel"/>
     <w:lvl w:ilvl="0">
       <w:numFmt w:val="bullet"/>
@@ -4716,7 +4739,7 @@
     </w:lvl>
   </w:abstractNum>
   <w:abstractNum w:abstractNumId="99411">
-    <w:nsid w:val="21666ff4"/>
+    <w:nsid w:val="8f6caa66"/>
     <w:multiLevelType w:val="multilevel"/>
     <w:lvl w:ilvl="0">
       <w:start w:val="1"/>
@@ -4804,7 +4827,7 @@
     </w:lvl>
   </w:abstractNum>
   <w:abstractNum w:abstractNumId="99431">
-    <w:nsid w:val="edd3aad4"/>
+    <w:nsid w:val="1b227f23"/>
     <w:multiLevelType w:val="multilevel"/>
     <w:lvl w:ilvl="0">
       <w:start w:val="1"/>

</xml_diff>

<commit_message>
update design (remove popular/controversial treatment), reduce number of issues
</commit_message>
<xml_diff>
--- a/material/design.docx
+++ b/material/design.docx
@@ -194,7 +194,7 @@
         <w:t xml:space="preserve"> </w:t>
       </w:r>
       <w:r>
-        <w:t xml:space="preserve">2 X 2 + 1 (choice/assigned X controversial/popular + control)</w:t>
+        <w:t xml:space="preserve">3-arm (choice/assigned + control)</w:t>
       </w:r>
     </w:p>
     <w:p>
@@ -209,7 +209,7 @@
         <w:rPr>
           <w:i/>
         </w:rPr>
-        <w:t xml:space="preserve">Treatment 1 (choice/assigned):</w:t>
+        <w:t xml:space="preserve">Treatment (choice/assigned):</w:t>
       </w:r>
       <w:r>
         <w:t xml:space="preserve"> </w:t>
@@ -230,27 +230,6 @@
         <w:rPr>
           <w:i/>
         </w:rPr>
-        <w:t xml:space="preserve">Treatment 2 (controversial/popular):</w:t>
-      </w:r>
-      <w:r>
-        <w:t xml:space="preserve"> </w:t>
-      </w:r>
-      <w:r>
-        <w:t xml:space="preserve">Comments vs. Retweets/Likes ratio suggests either popular (many likes/RTs, few comments) or controversial (few likes/RTs, many comments) content.</w:t>
-      </w:r>
-    </w:p>
-    <w:p>
-      <w:pPr>
-        <w:pStyle w:val="Compact"/>
-        <w:numPr>
-          <w:numId w:val="1006"/>
-          <w:ilvl w:val="1"/>
-        </w:numPr>
-      </w:pPr>
-      <w:r>
-        <w:rPr>
-          <w:i/>
-        </w:rPr>
         <w:t xml:space="preserve">Control condition:</w:t>
       </w:r>
       <w:r>
@@ -1551,7 +1530,7 @@
         <w:t xml:space="preserve">“</w:t>
       </w:r>
       <w:r>
-        <w:t xml:space="preserve">altruistic</w:t>
+        <w:t xml:space="preserve">generous</w:t>
       </w:r>
       <w:r>
         <w:t xml:space="preserve">”</w:t>
@@ -1768,7 +1747,7 @@
         </w:numPr>
       </w:pPr>
       <w:r>
-        <w:t xml:space="preserve">Unemployment</w:t>
+        <w:t xml:space="preserve">Economy</w:t>
       </w:r>
     </w:p>
     <w:p>
@@ -1780,7 +1759,7 @@
         </w:numPr>
       </w:pPr>
       <w:r>
-        <w:t xml:space="preserve">Inequality</w:t>
+        <w:t xml:space="preserve">Federal Deficit</w:t>
       </w:r>
     </w:p>
     <w:p>
@@ -1792,7 +1771,7 @@
         </w:numPr>
       </w:pPr>
       <w:r>
-        <w:t xml:space="preserve">Federal Deficit</w:t>
+        <w:t xml:space="preserve">Immigration</w:t>
       </w:r>
     </w:p>
     <w:p>
@@ -1804,7 +1783,7 @@
         </w:numPr>
       </w:pPr>
       <w:r>
-        <w:t xml:space="preserve">Taxes</w:t>
+        <w:t xml:space="preserve">Health Care</w:t>
       </w:r>
     </w:p>
     <w:p>
@@ -1816,67 +1795,7 @@
         </w:numPr>
       </w:pPr>
       <w:r>
-        <w:t xml:space="preserve">High Cost of Living / Inflation</w:t>
-      </w:r>
-    </w:p>
-    <w:p>
-      <w:pPr>
-        <w:pStyle w:val="Compact"/>
-        <w:numPr>
-          <w:numId w:val="1024"/>
-          <w:ilvl w:val="0"/>
-        </w:numPr>
-      </w:pPr>
-      <w:r>
-        <w:t xml:space="preserve">Immigration</w:t>
-      </w:r>
-    </w:p>
-    <w:p>
-      <w:pPr>
-        <w:pStyle w:val="Compact"/>
-        <w:numPr>
-          <w:numId w:val="1024"/>
-          <w:ilvl w:val="0"/>
-        </w:numPr>
-      </w:pPr>
-      <w:r>
-        <w:t xml:space="preserve">Health Care</w:t>
-      </w:r>
-    </w:p>
-    <w:p>
-      <w:pPr>
-        <w:pStyle w:val="Compact"/>
-        <w:numPr>
-          <w:numId w:val="1024"/>
-          <w:ilvl w:val="0"/>
-        </w:numPr>
-      </w:pPr>
-      <w:r>
-        <w:t xml:space="preserve">Racism</w:t>
-      </w:r>
-    </w:p>
-    <w:p>
-      <w:pPr>
-        <w:pStyle w:val="Compact"/>
-        <w:numPr>
-          <w:numId w:val="1024"/>
-          <w:ilvl w:val="0"/>
-        </w:numPr>
-      </w:pPr>
-      <w:r>
-        <w:t xml:space="preserve">Environment / Climate Change</w:t>
-      </w:r>
-    </w:p>
-    <w:p>
-      <w:pPr>
-        <w:pStyle w:val="Compact"/>
-        <w:numPr>
-          <w:numId w:val="1024"/>
-          <w:ilvl w:val="0"/>
-        </w:numPr>
-      </w:pPr>
-      <w:r>
-        <w:t xml:space="preserve">Violence / Crime</w:t>
+        <w:t xml:space="preserve">Environment</w:t>
       </w:r>
     </w:p>
     <w:p>
@@ -2355,19 +2274,19 @@
     </w:p>
     <w:p>
       <w:pPr>
-        <w:pStyle w:val="FirstParagraph"/>
+        <w:pStyle w:val="FigureWithCaption"/>
       </w:pPr>
       <w:r>
         <w:drawing>
           <wp:inline>
             <wp:extent cx="5334000" cy="2449285"/>
             <wp:effectExtent b="0" l="0" r="0" t="0"/>
-            <wp:docPr descr="Fox News - controversial" title="" id="1" name="Picture"/>
+            <wp:docPr descr="Fox News" title="" id="1" name="Picture"/>
             <a:graphic>
               <a:graphicData uri="http://schemas.openxmlformats.org/drawingml/2006/picture">
                 <pic:pic>
                   <pic:nvPicPr>
-                    <pic:cNvPr descr="tweets/fox_controversial.png" id="0" name="Picture"/>
+                    <pic:cNvPr descr="tweets/fox_popular.png" id="0" name="Picture"/>
                     <pic:cNvPicPr>
                       <a:picLocks noChangeArrowheads="1" noChangeAspect="1"/>
                     </pic:cNvPicPr>
@@ -2399,20 +2318,30 @@
           </wp:inline>
         </w:drawing>
       </w:r>
-      <w:r>
-        <w:t xml:space="preserve"> </w:t>
-      </w:r>
+    </w:p>
+    <w:p>
+      <w:pPr>
+        <w:pStyle w:val="ImageCaption"/>
+      </w:pPr>
+      <w:r>
+        <w:t xml:space="preserve">Fox News</w:t>
+      </w:r>
+    </w:p>
+    <w:p>
+      <w:pPr>
+        <w:pStyle w:val="FigureWithCaption"/>
+      </w:pPr>
       <w:r>
         <w:drawing>
           <wp:inline>
             <wp:extent cx="5334000" cy="2449285"/>
             <wp:effectExtent b="0" l="0" r="0" t="0"/>
-            <wp:docPr descr="Fox News - popular" title="" id="1" name="Picture"/>
+            <wp:docPr descr="MSNBC" title="" id="1" name="Picture"/>
             <a:graphic>
               <a:graphicData uri="http://schemas.openxmlformats.org/drawingml/2006/picture">
                 <pic:pic>
                   <pic:nvPicPr>
-                    <pic:cNvPr descr="tweets/fox_popular.png" id="0" name="Picture"/>
+                    <pic:cNvPr descr="tweets/msnbc_popular.png" id="0" name="Picture"/>
                     <pic:cNvPicPr>
                       <a:picLocks noChangeArrowheads="1" noChangeAspect="1"/>
                     </pic:cNvPicPr>
@@ -2447,102 +2376,18 @@
     </w:p>
     <w:p>
       <w:pPr>
-        <w:pStyle w:val="BodyText"/>
-      </w:pPr>
-      <w:r>
-        <w:drawing>
-          <wp:inline>
-            <wp:extent cx="5334000" cy="2449285"/>
-            <wp:effectExtent b="0" l="0" r="0" t="0"/>
-            <wp:docPr descr="MSNBC - controversial" title="" id="1" name="Picture"/>
-            <a:graphic>
-              <a:graphicData uri="http://schemas.openxmlformats.org/drawingml/2006/picture">
-                <pic:pic>
-                  <pic:nvPicPr>
-                    <pic:cNvPr descr="tweets/msnbc_controversial.png" id="0" name="Picture"/>
-                    <pic:cNvPicPr>
-                      <a:picLocks noChangeArrowheads="1" noChangeAspect="1"/>
-                    </pic:cNvPicPr>
-                  </pic:nvPicPr>
-                  <pic:blipFill>
-                    <a:blip r:embed="rId34"/>
-                    <a:stretch>
-                      <a:fillRect/>
-                    </a:stretch>
-                  </pic:blipFill>
-                  <pic:spPr bwMode="auto">
-                    <a:xfrm>
-                      <a:off x="0" y="0"/>
-                      <a:ext cx="5334000" cy="2449285"/>
-                    </a:xfrm>
-                    <a:prstGeom prst="rect">
-                      <a:avLst/>
-                    </a:prstGeom>
-                    <a:noFill/>
-                    <a:ln w="9525">
-                      <a:noFill/>
-                      <a:headEnd/>
-                      <a:tailEnd/>
-                    </a:ln>
-                  </pic:spPr>
-                </pic:pic>
-              </a:graphicData>
-            </a:graphic>
-          </wp:inline>
-        </w:drawing>
-      </w:r>
-      <w:r>
-        <w:t xml:space="preserve"> </w:t>
-      </w:r>
-      <w:r>
-        <w:drawing>
-          <wp:inline>
-            <wp:extent cx="5334000" cy="2449285"/>
-            <wp:effectExtent b="0" l="0" r="0" t="0"/>
-            <wp:docPr descr="MSNBC - popular" title="" id="1" name="Picture"/>
-            <a:graphic>
-              <a:graphicData uri="http://schemas.openxmlformats.org/drawingml/2006/picture">
-                <pic:pic>
-                  <pic:nvPicPr>
-                    <pic:cNvPr descr="tweets/msnbc_popular.png" id="0" name="Picture"/>
-                    <pic:cNvPicPr>
-                      <a:picLocks noChangeArrowheads="1" noChangeAspect="1"/>
-                    </pic:cNvPicPr>
-                  </pic:nvPicPr>
-                  <pic:blipFill>
-                    <a:blip r:embed="rId35"/>
-                    <a:stretch>
-                      <a:fillRect/>
-                    </a:stretch>
-                  </pic:blipFill>
-                  <pic:spPr bwMode="auto">
-                    <a:xfrm>
-                      <a:off x="0" y="0"/>
-                      <a:ext cx="5334000" cy="2449285"/>
-                    </a:xfrm>
-                    <a:prstGeom prst="rect">
-                      <a:avLst/>
-                    </a:prstGeom>
-                    <a:noFill/>
-                    <a:ln w="9525">
-                      <a:noFill/>
-                      <a:headEnd/>
-                      <a:tailEnd/>
-                    </a:ln>
-                  </pic:spPr>
-                </pic:pic>
-              </a:graphicData>
-            </a:graphic>
-          </wp:inline>
-        </w:drawing>
+        <w:pStyle w:val="ImageCaption"/>
+      </w:pPr>
+      <w:r>
+        <w:t xml:space="preserve">MSNBC</w:t>
       </w:r>
     </w:p>
     <w:p>
       <w:pPr>
         <w:pStyle w:val="Heading3"/>
       </w:pPr>
-      <w:bookmarkStart w:id="36" w:name="introduction-for-full-story"/>
-      <w:bookmarkEnd w:id="36"/>
+      <w:bookmarkStart w:id="34" w:name="introduction-for-full-story"/>
+      <w:bookmarkEnd w:id="34"/>
       <w:r>
         <w:t xml:space="preserve">Introduction for full story</w:t>
       </w:r>
@@ -2574,8 +2419,8 @@
       <w:pPr>
         <w:pStyle w:val="Heading3"/>
       </w:pPr>
-      <w:bookmarkStart w:id="37" w:name="full-story-immigrant-owned-businesses-on-the-rise"/>
-      <w:bookmarkEnd w:id="37"/>
+      <w:bookmarkStart w:id="35" w:name="full-story-immigrant-owned-businesses-on-the-rise"/>
+      <w:bookmarkEnd w:id="35"/>
       <w:r>
         <w:t xml:space="preserve">Full Story: Immigrant-owned Businesses on the Rise</w:t>
       </w:r>
@@ -2624,7 +2469,7 @@
                     </pic:cNvPicPr>
                   </pic:nvPicPr>
                   <pic:blipFill>
-                    <a:blip r:embed="rId38"/>
+                    <a:blip r:embed="rId36"/>
                     <a:stretch>
                       <a:fillRect/>
                     </a:stretch>
@@ -2750,8 +2595,8 @@
       <w:pPr>
         <w:pStyle w:val="Heading3"/>
       </w:pPr>
-      <w:bookmarkStart w:id="39" w:name="attention-checks"/>
-      <w:bookmarkEnd w:id="39"/>
+      <w:bookmarkStart w:id="37" w:name="attention-checks"/>
+      <w:bookmarkEnd w:id="37"/>
       <w:r>
         <w:t xml:space="preserve">Attention checks</w:t>
       </w:r>
@@ -2961,8 +2806,8 @@
       <w:pPr>
         <w:pStyle w:val="Heading3"/>
       </w:pPr>
-      <w:bookmarkStart w:id="40" w:name="sources-for-story"/>
-      <w:bookmarkEnd w:id="40"/>
+      <w:bookmarkStart w:id="38" w:name="sources-for-story"/>
+      <w:bookmarkEnd w:id="38"/>
       <w:r>
         <w:t xml:space="preserve">Sources for story</w:t>
       </w:r>
@@ -2977,6 +2822,52 @@
       </w:pPr>
       <w:r>
         <w:t xml:space="preserve">Immigrant story:</w:t>
+      </w:r>
+      <w:r>
+        <w:t xml:space="preserve"> </w:t>
+      </w:r>
+      <w:hyperlink r:id="rId39">
+        <w:r>
+          <w:rPr>
+            <w:rStyle w:val="Hyperlink"/>
+          </w:rPr>
+          <w:t xml:space="preserve">link</w:t>
+        </w:r>
+      </w:hyperlink>
+    </w:p>
+    <w:p>
+      <w:pPr>
+        <w:pStyle w:val="Compact"/>
+        <w:numPr>
+          <w:numId w:val="1036"/>
+          <w:ilvl w:val="0"/>
+        </w:numPr>
+      </w:pPr>
+      <w:r>
+        <w:t xml:space="preserve">Graph:</w:t>
+      </w:r>
+      <w:r>
+        <w:t xml:space="preserve"> </w:t>
+      </w:r>
+      <w:hyperlink r:id="rId40">
+        <w:r>
+          <w:rPr>
+            <w:rStyle w:val="Hyperlink"/>
+          </w:rPr>
+          <w:t xml:space="preserve">link</w:t>
+        </w:r>
+      </w:hyperlink>
+    </w:p>
+    <w:p>
+      <w:pPr>
+        <w:pStyle w:val="Compact"/>
+        <w:numPr>
+          <w:numId w:val="1036"/>
+          <w:ilvl w:val="0"/>
+        </w:numPr>
+      </w:pPr>
+      <w:r>
+        <w:t xml:space="preserve">Immigrant Statistics:</w:t>
       </w:r>
       <w:r>
         <w:t xml:space="preserve"> </w:t>
@@ -2994,52 +2885,6 @@
       <w:pPr>
         <w:pStyle w:val="Compact"/>
         <w:numPr>
-          <w:numId w:val="1036"/>
-          <w:ilvl w:val="0"/>
-        </w:numPr>
-      </w:pPr>
-      <w:r>
-        <w:t xml:space="preserve">Graph:</w:t>
-      </w:r>
-      <w:r>
-        <w:t xml:space="preserve"> </w:t>
-      </w:r>
-      <w:hyperlink r:id="rId42">
-        <w:r>
-          <w:rPr>
-            <w:rStyle w:val="Hyperlink"/>
-          </w:rPr>
-          <w:t xml:space="preserve">link</w:t>
-        </w:r>
-      </w:hyperlink>
-    </w:p>
-    <w:p>
-      <w:pPr>
-        <w:pStyle w:val="Compact"/>
-        <w:numPr>
-          <w:numId w:val="1036"/>
-          <w:ilvl w:val="0"/>
-        </w:numPr>
-      </w:pPr>
-      <w:r>
-        <w:t xml:space="preserve">Immigrant Statistics:</w:t>
-      </w:r>
-      <w:r>
-        <w:t xml:space="preserve"> </w:t>
-      </w:r>
-      <w:hyperlink r:id="rId43">
-        <w:r>
-          <w:rPr>
-            <w:rStyle w:val="Hyperlink"/>
-          </w:rPr>
-          <w:t xml:space="preserve">link</w:t>
-        </w:r>
-      </w:hyperlink>
-    </w:p>
-    <w:p>
-      <w:pPr>
-        <w:pStyle w:val="Compact"/>
-        <w:numPr>
           <w:numId w:val="1037"/>
           <w:ilvl w:val="1"/>
         </w:numPr>
@@ -3070,760 +2915,760 @@
       <w:pPr>
         <w:pStyle w:val="Heading2"/>
       </w:pPr>
-      <w:bookmarkStart w:id="44" w:name="post-treatment-measures"/>
+      <w:bookmarkStart w:id="42" w:name="post-treatment-measures"/>
+      <w:bookmarkEnd w:id="42"/>
+      <w:r>
+        <w:t xml:space="preserve">Post-treatment measures</w:t>
+      </w:r>
+    </w:p>
+    <w:p>
+      <w:pPr>
+        <w:pStyle w:val="Heading3"/>
+      </w:pPr>
+      <w:bookmarkStart w:id="43" w:name="block-1-attitudes-towards-immigration"/>
+      <w:bookmarkEnd w:id="43"/>
+      <w:r>
+        <w:t xml:space="preserve">Block 1: Attitudes towards immigration</w:t>
+      </w:r>
+    </w:p>
+    <w:p>
+      <w:pPr>
+        <w:pStyle w:val="FirstParagraph"/>
+      </w:pPr>
+      <w:r>
+        <w:rPr>
+          <w:i/>
+        </w:rPr>
+        <w:t xml:space="preserve">(only show this message in the control condition)</w:t>
+      </w:r>
+      <w:r>
+        <w:t xml:space="preserve"> </w:t>
+      </w:r>
+      <w:r>
+        <w:t xml:space="preserve">In this section, we want to ask you a few questions about immigration.</w:t>
+      </w:r>
+    </w:p>
+    <w:p>
+      <w:pPr>
+        <w:pStyle w:val="BodyText"/>
+      </w:pPr>
+      <w:r>
+        <w:rPr>
+          <w:b/>
+        </w:rPr>
+        <w:t xml:space="preserve">[employ]</w:t>
+      </w:r>
+      <w:r>
+        <w:t xml:space="preserve"> </w:t>
+      </w:r>
+      <w:r>
+        <w:t xml:space="preserve">Across the United States, how many workers – immigrant and US-born – do you think are employed by immigrant-owned businesses?</w:t>
+      </w:r>
+    </w:p>
+    <w:p>
+      <w:pPr>
+        <w:pStyle w:val="Compact"/>
+        <w:numPr>
+          <w:numId w:val="1038"/>
+          <w:ilvl w:val="0"/>
+        </w:numPr>
+      </w:pPr>
+      <w:r>
+        <w:t xml:space="preserve">Less than 500,000</w:t>
+      </w:r>
+    </w:p>
+    <w:p>
+      <w:pPr>
+        <w:pStyle w:val="Compact"/>
+        <w:numPr>
+          <w:numId w:val="1038"/>
+          <w:ilvl w:val="0"/>
+        </w:numPr>
+      </w:pPr>
+      <w:r>
+        <w:t xml:space="preserve">500,000 - 1 million</w:t>
+      </w:r>
+    </w:p>
+    <w:p>
+      <w:pPr>
+        <w:pStyle w:val="Compact"/>
+        <w:numPr>
+          <w:numId w:val="1038"/>
+          <w:ilvl w:val="0"/>
+        </w:numPr>
+      </w:pPr>
+      <w:r>
+        <w:t xml:space="preserve">1 million - 5 million</w:t>
+      </w:r>
+    </w:p>
+    <w:p>
+      <w:pPr>
+        <w:pStyle w:val="Compact"/>
+        <w:numPr>
+          <w:numId w:val="1038"/>
+          <w:ilvl w:val="0"/>
+        </w:numPr>
+      </w:pPr>
+      <w:r>
+        <w:t xml:space="preserve">5 million - 10 million</w:t>
+      </w:r>
+    </w:p>
+    <w:p>
+      <w:pPr>
+        <w:pStyle w:val="Compact"/>
+        <w:numPr>
+          <w:numId w:val="1038"/>
+          <w:ilvl w:val="0"/>
+        </w:numPr>
+      </w:pPr>
+      <w:r>
+        <w:t xml:space="preserve">More than 10 million</w:t>
+      </w:r>
+    </w:p>
+    <w:p>
+      <w:pPr>
+        <w:pStyle w:val="FirstParagraph"/>
+      </w:pPr>
+      <w:r>
+        <w:rPr>
+          <w:b/>
+        </w:rPr>
+        <w:t xml:space="preserve">[sales]</w:t>
+      </w:r>
+      <w:r>
+        <w:t xml:space="preserve"> </w:t>
+      </w:r>
+      <w:r>
+        <w:t xml:space="preserve">Taking your best guess, what was the total number of sales of immigrant-owned businesses in the last year?</w:t>
+      </w:r>
+    </w:p>
+    <w:p>
+      <w:pPr>
+        <w:pStyle w:val="Compact"/>
+        <w:numPr>
+          <w:numId w:val="1039"/>
+          <w:ilvl w:val="0"/>
+        </w:numPr>
+      </w:pPr>
+      <w:r>
+        <w:t xml:space="preserve">Less than $500 billion</w:t>
+      </w:r>
+    </w:p>
+    <w:p>
+      <w:pPr>
+        <w:pStyle w:val="Compact"/>
+        <w:numPr>
+          <w:numId w:val="1039"/>
+          <w:ilvl w:val="0"/>
+        </w:numPr>
+      </w:pPr>
+      <w:r>
+        <w:t xml:space="preserve">$500 billion - $1 trillion</w:t>
+      </w:r>
+    </w:p>
+    <w:p>
+      <w:pPr>
+        <w:pStyle w:val="Compact"/>
+        <w:numPr>
+          <w:numId w:val="1039"/>
+          <w:ilvl w:val="0"/>
+        </w:numPr>
+      </w:pPr>
+      <w:r>
+        <w:t xml:space="preserve">$1 trillion - $1.5 trillion</w:t>
+      </w:r>
+    </w:p>
+    <w:p>
+      <w:pPr>
+        <w:pStyle w:val="Compact"/>
+        <w:numPr>
+          <w:numId w:val="1039"/>
+          <w:ilvl w:val="0"/>
+        </w:numPr>
+      </w:pPr>
+      <w:r>
+        <w:t xml:space="preserve">$1.5 trillion - $2 trillion</w:t>
+      </w:r>
+    </w:p>
+    <w:p>
+      <w:pPr>
+        <w:pStyle w:val="Compact"/>
+        <w:numPr>
+          <w:numId w:val="1039"/>
+          <w:ilvl w:val="0"/>
+        </w:numPr>
+      </w:pPr>
+      <w:r>
+        <w:t xml:space="preserve">More than $2 trillion</w:t>
+      </w:r>
+    </w:p>
+    <w:p>
+      <w:pPr>
+        <w:pStyle w:val="FirstParagraph"/>
+      </w:pPr>
+      <w:r>
+        <w:rPr>
+          <w:i/>
+        </w:rPr>
+        <w:t xml:space="preserve">(only show this message in the treatment conditions)</w:t>
+      </w:r>
+      <w:r>
+        <w:t xml:space="preserve"> </w:t>
+      </w:r>
+      <w:r>
+        <w:t xml:space="preserve">In this section, we want to ask you a few questions about immigration in general.</w:t>
+      </w:r>
+    </w:p>
+    <w:p>
+      <w:pPr>
+        <w:pStyle w:val="BodyText"/>
+      </w:pPr>
+      <w:r>
+        <w:rPr>
+          <w:b/>
+        </w:rPr>
+        <w:t xml:space="preserve">[immig]</w:t>
+      </w:r>
+      <w:r>
+        <w:t xml:space="preserve"> </w:t>
+      </w:r>
+      <w:r>
+        <w:t xml:space="preserve">Do you think the number of immigrants from foreign countries who are permitted to come to the United States to live should be…?</w:t>
+      </w:r>
+    </w:p>
+    <w:p>
+      <w:pPr>
+        <w:pStyle w:val="Compact"/>
+        <w:numPr>
+          <w:numId w:val="1040"/>
+          <w:ilvl w:val="0"/>
+        </w:numPr>
+      </w:pPr>
+      <w:r>
+        <w:t xml:space="preserve">Increased a lot</w:t>
+      </w:r>
+    </w:p>
+    <w:p>
+      <w:pPr>
+        <w:pStyle w:val="Compact"/>
+        <w:numPr>
+          <w:numId w:val="1040"/>
+          <w:ilvl w:val="0"/>
+        </w:numPr>
+      </w:pPr>
+      <w:r>
+        <w:t xml:space="preserve">Increased a little</w:t>
+      </w:r>
+    </w:p>
+    <w:p>
+      <w:pPr>
+        <w:pStyle w:val="Compact"/>
+        <w:numPr>
+          <w:numId w:val="1040"/>
+          <w:ilvl w:val="0"/>
+        </w:numPr>
+      </w:pPr>
+      <w:r>
+        <w:t xml:space="preserve">Left the same</w:t>
+      </w:r>
+    </w:p>
+    <w:p>
+      <w:pPr>
+        <w:pStyle w:val="Compact"/>
+        <w:numPr>
+          <w:numId w:val="1040"/>
+          <w:ilvl w:val="0"/>
+        </w:numPr>
+      </w:pPr>
+      <w:r>
+        <w:t xml:space="preserve">Decreased a little</w:t>
+      </w:r>
+    </w:p>
+    <w:p>
+      <w:pPr>
+        <w:pStyle w:val="Compact"/>
+        <w:numPr>
+          <w:numId w:val="1040"/>
+          <w:ilvl w:val="0"/>
+        </w:numPr>
+      </w:pPr>
+      <w:r>
+        <w:t xml:space="preserve">Decreased a lot</w:t>
+      </w:r>
+    </w:p>
+    <w:p>
+      <w:pPr>
+        <w:pStyle w:val="FirstParagraph"/>
+      </w:pPr>
+      <w:r>
+        <w:rPr>
+          <w:i/>
+        </w:rPr>
+        <w:t xml:space="preserve">(randomize order of remaining questions)</w:t>
+      </w:r>
+    </w:p>
+    <w:p>
+      <w:pPr>
+        <w:pStyle w:val="BodyText"/>
+      </w:pPr>
+      <w:r>
+        <w:rPr>
+          <w:b/>
+        </w:rPr>
+        <w:t xml:space="preserve">[taxes]</w:t>
+      </w:r>
+      <w:r>
+        <w:t xml:space="preserve"> </w:t>
+      </w:r>
+      <w:r>
+        <w:t xml:space="preserve">Most people who come to live in the U.S. work and pay taxes. They also use health and social services. On balance, do you think people who come here take out more than they put in or put in more than they take out?</w:t>
+      </w:r>
+    </w:p>
+    <w:p>
+      <w:pPr>
+        <w:pStyle w:val="Compact"/>
+        <w:numPr>
+          <w:numId w:val="1041"/>
+          <w:ilvl w:val="0"/>
+        </w:numPr>
+      </w:pPr>
+      <w:r>
+        <w:t xml:space="preserve">0 (Generally take out more) - 10 (Generally put in more)</w:t>
+      </w:r>
+    </w:p>
+    <w:p>
+      <w:pPr>
+        <w:pStyle w:val="FirstParagraph"/>
+      </w:pPr>
+      <w:r>
+        <w:rPr>
+          <w:b/>
+        </w:rPr>
+        <w:t xml:space="preserve">[taxes_oe]</w:t>
+      </w:r>
+      <w:r>
+        <w:t xml:space="preserve"> </w:t>
+      </w:r>
+      <w:r>
+        <w:t xml:space="preserve">Please explain your answer to the previous question in a few short sentences.</w:t>
+      </w:r>
+    </w:p>
+    <w:p>
+      <w:pPr>
+        <w:pStyle w:val="Compact"/>
+        <w:numPr>
+          <w:numId w:val="1042"/>
+          <w:ilvl w:val="0"/>
+        </w:numPr>
+      </w:pPr>
+      <w:r>
+        <w:rPr>
+          <w:i/>
+        </w:rPr>
+        <w:t xml:space="preserve">TEXTBOX</w:t>
+      </w:r>
+    </w:p>
+    <w:p>
+      <w:pPr>
+        <w:pStyle w:val="FirstParagraph"/>
+      </w:pPr>
+      <w:r>
+        <w:rPr>
+          <w:b/>
+        </w:rPr>
+        <w:t xml:space="preserve">[jobs]</w:t>
+      </w:r>
+      <w:r>
+        <w:t xml:space="preserve"> </w:t>
+      </w:r>
+      <w:r>
+        <w:t xml:space="preserve">On average, would you say that people who come to live here from other countries will take jobs away from people already here or add to the economy by creating additional jobs?</w:t>
+      </w:r>
+    </w:p>
+    <w:p>
+      <w:pPr>
+        <w:pStyle w:val="Compact"/>
+        <w:numPr>
+          <w:numId w:val="1043"/>
+          <w:ilvl w:val="0"/>
+        </w:numPr>
+      </w:pPr>
+      <w:r>
+        <w:t xml:space="preserve">0 (Take jobs away) - 10 (Create additional jobs)</w:t>
+      </w:r>
+    </w:p>
+    <w:p>
+      <w:pPr>
+        <w:pStyle w:val="FirstParagraph"/>
+      </w:pPr>
+      <w:r>
+        <w:rPr>
+          <w:b/>
+        </w:rPr>
+        <w:t xml:space="preserve">[jobs_oe]</w:t>
+      </w:r>
+      <w:r>
+        <w:t xml:space="preserve"> </w:t>
+      </w:r>
+      <w:r>
+        <w:t xml:space="preserve">Please explain your answer to the previous question in a few short sentences.</w:t>
+      </w:r>
+    </w:p>
+    <w:p>
+      <w:pPr>
+        <w:pStyle w:val="Compact"/>
+        <w:numPr>
+          <w:numId w:val="1044"/>
+          <w:ilvl w:val="0"/>
+        </w:numPr>
+      </w:pPr>
+      <w:r>
+        <w:rPr>
+          <w:i/>
+        </w:rPr>
+        <w:t xml:space="preserve">TEXTBOX</w:t>
+      </w:r>
+    </w:p>
+    <w:p>
+      <w:pPr>
+        <w:pStyle w:val="Heading3"/>
+      </w:pPr>
+      <w:bookmarkStart w:id="44" w:name="block-2-trust-in-news-sources"/>
       <w:bookmarkEnd w:id="44"/>
       <w:r>
-        <w:t xml:space="preserve">Post-treatment measures</w:t>
+        <w:t xml:space="preserve">Block 2: Trust in news sources</w:t>
+      </w:r>
+    </w:p>
+    <w:p>
+      <w:pPr>
+        <w:pStyle w:val="FirstParagraph"/>
+      </w:pPr>
+      <w:r>
+        <w:t xml:space="preserve">Let’s briefly return to the different media sources mentioned at the beginning of the survey.</w:t>
+      </w:r>
+    </w:p>
+    <w:p>
+      <w:pPr>
+        <w:pStyle w:val="BodyText"/>
+      </w:pPr>
+      <w:r>
+        <w:rPr>
+          <w:b/>
+        </w:rPr>
+        <w:t xml:space="preserve">[tv_trust]</w:t>
+      </w:r>
+      <w:r>
+        <w:t xml:space="preserve"> </w:t>
+      </w:r>
+      <w:r>
+        <w:rPr>
+          <w:i/>
+        </w:rPr>
+        <w:t xml:space="preserve">(show same response options for each, randomize order)</w:t>
+      </w:r>
+      <w:r>
+        <w:t xml:space="preserve"> </w:t>
+      </w:r>
+      <w:r>
+        <w:t xml:space="preserve">Overall, how often can you trust the following TV channels that their political news reporting is accurate?</w:t>
+      </w:r>
+    </w:p>
+    <w:p>
+      <w:pPr>
+        <w:pStyle w:val="Compact"/>
+        <w:numPr>
+          <w:numId w:val="1045"/>
+          <w:ilvl w:val="0"/>
+        </w:numPr>
+      </w:pPr>
+      <w:r>
+        <w:t xml:space="preserve">Fox News</w:t>
+      </w:r>
+    </w:p>
+    <w:p>
+      <w:pPr>
+        <w:pStyle w:val="Compact"/>
+        <w:numPr>
+          <w:numId w:val="1045"/>
+          <w:ilvl w:val="0"/>
+        </w:numPr>
+      </w:pPr>
+      <w:r>
+        <w:t xml:space="preserve">MSNBC</w:t>
+      </w:r>
+    </w:p>
+    <w:p>
+      <w:pPr>
+        <w:pStyle w:val="Compact"/>
+        <w:numPr>
+          <w:numId w:val="1045"/>
+          <w:ilvl w:val="0"/>
+        </w:numPr>
+      </w:pPr>
+      <w:r>
+        <w:t xml:space="preserve">CNN</w:t>
+      </w:r>
+    </w:p>
+    <w:p>
+      <w:pPr>
+        <w:pStyle w:val="Compact"/>
+        <w:numPr>
+          <w:numId w:val="1045"/>
+          <w:ilvl w:val="0"/>
+        </w:numPr>
+      </w:pPr>
+      <w:r>
+        <w:t xml:space="preserve">NBC</w:t>
+      </w:r>
+    </w:p>
+    <w:p>
+      <w:pPr>
+        <w:pStyle w:val="Compact"/>
+        <w:numPr>
+          <w:numId w:val="1045"/>
+          <w:ilvl w:val="0"/>
+        </w:numPr>
+      </w:pPr>
+      <w:r>
+        <w:t xml:space="preserve">CBS</w:t>
+      </w:r>
+    </w:p>
+    <w:p>
+      <w:pPr>
+        <w:pStyle w:val="Compact"/>
+        <w:numPr>
+          <w:numId w:val="1046"/>
+          <w:ilvl w:val="0"/>
+        </w:numPr>
+      </w:pPr>
+      <w:r>
+        <w:t xml:space="preserve">Always</w:t>
+      </w:r>
+    </w:p>
+    <w:p>
+      <w:pPr>
+        <w:pStyle w:val="Compact"/>
+        <w:numPr>
+          <w:numId w:val="1046"/>
+          <w:ilvl w:val="0"/>
+        </w:numPr>
+      </w:pPr>
+      <w:r>
+        <w:t xml:space="preserve">Most of the time</w:t>
+      </w:r>
+    </w:p>
+    <w:p>
+      <w:pPr>
+        <w:pStyle w:val="Compact"/>
+        <w:numPr>
+          <w:numId w:val="1046"/>
+          <w:ilvl w:val="0"/>
+        </w:numPr>
+      </w:pPr>
+      <w:r>
+        <w:t xml:space="preserve">About half the time</w:t>
+      </w:r>
+    </w:p>
+    <w:p>
+      <w:pPr>
+        <w:pStyle w:val="Compact"/>
+        <w:numPr>
+          <w:numId w:val="1046"/>
+          <w:ilvl w:val="0"/>
+        </w:numPr>
+      </w:pPr>
+      <w:r>
+        <w:t xml:space="preserve">Sometimes</w:t>
+      </w:r>
+    </w:p>
+    <w:p>
+      <w:pPr>
+        <w:pStyle w:val="Compact"/>
+        <w:numPr>
+          <w:numId w:val="1046"/>
+          <w:ilvl w:val="0"/>
+        </w:numPr>
+      </w:pPr>
+      <w:r>
+        <w:t xml:space="preserve">Never</w:t>
+      </w:r>
+    </w:p>
+    <w:p>
+      <w:pPr>
+        <w:pStyle w:val="Compact"/>
+        <w:numPr>
+          <w:numId w:val="1046"/>
+          <w:ilvl w:val="0"/>
+        </w:numPr>
+      </w:pPr>
+      <w:r>
+        <w:t xml:space="preserve">Don’t Know</w:t>
+      </w:r>
+    </w:p>
+    <w:p>
+      <w:pPr>
+        <w:pStyle w:val="FirstParagraph"/>
+      </w:pPr>
+      <w:r>
+        <w:rPr>
+          <w:b/>
+        </w:rPr>
+        <w:t xml:space="preserve">[print_trust]</w:t>
+      </w:r>
+      <w:r>
+        <w:t xml:space="preserve"> </w:t>
+      </w:r>
+      <w:r>
+        <w:rPr>
+          <w:i/>
+        </w:rPr>
+        <w:t xml:space="preserve">(show same response options for each, randomize order)</w:t>
+      </w:r>
+      <w:r>
+        <w:t xml:space="preserve"> </w:t>
+      </w:r>
+      <w:r>
+        <w:t xml:space="preserve">And how often can you trust the following newspapers that their political reporting is accurate?</w:t>
+      </w:r>
+    </w:p>
+    <w:p>
+      <w:pPr>
+        <w:pStyle w:val="Compact"/>
+        <w:numPr>
+          <w:numId w:val="1047"/>
+          <w:ilvl w:val="0"/>
+        </w:numPr>
+      </w:pPr>
+      <w:r>
+        <w:t xml:space="preserve">New York Times</w:t>
+      </w:r>
+    </w:p>
+    <w:p>
+      <w:pPr>
+        <w:pStyle w:val="Compact"/>
+        <w:numPr>
+          <w:numId w:val="1047"/>
+          <w:ilvl w:val="0"/>
+        </w:numPr>
+      </w:pPr>
+      <w:r>
+        <w:t xml:space="preserve">Washington Post</w:t>
+      </w:r>
+    </w:p>
+    <w:p>
+      <w:pPr>
+        <w:pStyle w:val="Compact"/>
+        <w:numPr>
+          <w:numId w:val="1047"/>
+          <w:ilvl w:val="0"/>
+        </w:numPr>
+      </w:pPr>
+      <w:r>
+        <w:t xml:space="preserve">Wall Street Journal</w:t>
+      </w:r>
+    </w:p>
+    <w:p>
+      <w:pPr>
+        <w:pStyle w:val="Compact"/>
+        <w:numPr>
+          <w:numId w:val="1047"/>
+          <w:ilvl w:val="0"/>
+        </w:numPr>
+      </w:pPr>
+      <w:r>
+        <w:t xml:space="preserve">USA Today</w:t>
+      </w:r>
+    </w:p>
+    <w:p>
+      <w:pPr>
+        <w:pStyle w:val="Compact"/>
+        <w:numPr>
+          <w:numId w:val="1047"/>
+          <w:ilvl w:val="0"/>
+        </w:numPr>
+      </w:pPr>
+      <w:r>
+        <w:t xml:space="preserve">New York Post</w:t>
+      </w:r>
+    </w:p>
+    <w:p>
+      <w:pPr>
+        <w:pStyle w:val="Compact"/>
+        <w:numPr>
+          <w:numId w:val="1048"/>
+          <w:ilvl w:val="0"/>
+        </w:numPr>
+      </w:pPr>
+      <w:r>
+        <w:t xml:space="preserve">Always</w:t>
+      </w:r>
+    </w:p>
+    <w:p>
+      <w:pPr>
+        <w:pStyle w:val="Compact"/>
+        <w:numPr>
+          <w:numId w:val="1048"/>
+          <w:ilvl w:val="0"/>
+        </w:numPr>
+      </w:pPr>
+      <w:r>
+        <w:t xml:space="preserve">Most of the time</w:t>
+      </w:r>
+    </w:p>
+    <w:p>
+      <w:pPr>
+        <w:pStyle w:val="Compact"/>
+        <w:numPr>
+          <w:numId w:val="1048"/>
+          <w:ilvl w:val="0"/>
+        </w:numPr>
+      </w:pPr>
+      <w:r>
+        <w:t xml:space="preserve">About half the time</w:t>
+      </w:r>
+    </w:p>
+    <w:p>
+      <w:pPr>
+        <w:pStyle w:val="Compact"/>
+        <w:numPr>
+          <w:numId w:val="1048"/>
+          <w:ilvl w:val="0"/>
+        </w:numPr>
+      </w:pPr>
+      <w:r>
+        <w:t xml:space="preserve">Sometimes</w:t>
+      </w:r>
+    </w:p>
+    <w:p>
+      <w:pPr>
+        <w:pStyle w:val="Compact"/>
+        <w:numPr>
+          <w:numId w:val="1048"/>
+          <w:ilvl w:val="0"/>
+        </w:numPr>
+      </w:pPr>
+      <w:r>
+        <w:t xml:space="preserve">Never</w:t>
+      </w:r>
+    </w:p>
+    <w:p>
+      <w:pPr>
+        <w:pStyle w:val="Compact"/>
+        <w:numPr>
+          <w:numId w:val="1048"/>
+          <w:ilvl w:val="0"/>
+        </w:numPr>
+      </w:pPr>
+      <w:r>
+        <w:t xml:space="preserve">Don’t Know</w:t>
       </w:r>
     </w:p>
     <w:p>
       <w:pPr>
         <w:pStyle w:val="Heading3"/>
       </w:pPr>
-      <w:bookmarkStart w:id="45" w:name="block-1-attitudes-towards-immigration"/>
+      <w:bookmarkStart w:id="45" w:name="block-3-sociodemographics"/>
       <w:bookmarkEnd w:id="45"/>
-      <w:r>
-        <w:t xml:space="preserve">Block 1: Attitudes towards immigration</w:t>
-      </w:r>
-    </w:p>
-    <w:p>
-      <w:pPr>
-        <w:pStyle w:val="FirstParagraph"/>
-      </w:pPr>
-      <w:r>
-        <w:rPr>
-          <w:i/>
-        </w:rPr>
-        <w:t xml:space="preserve">(only show this message in the control condition)</w:t>
-      </w:r>
-      <w:r>
-        <w:t xml:space="preserve"> </w:t>
-      </w:r>
-      <w:r>
-        <w:t xml:space="preserve">In this section, we want to ask you a few questions about immigration.</w:t>
-      </w:r>
-    </w:p>
-    <w:p>
-      <w:pPr>
-        <w:pStyle w:val="BodyText"/>
-      </w:pPr>
-      <w:r>
-        <w:rPr>
-          <w:b/>
-        </w:rPr>
-        <w:t xml:space="preserve">[employ]</w:t>
-      </w:r>
-      <w:r>
-        <w:t xml:space="preserve"> </w:t>
-      </w:r>
-      <w:r>
-        <w:t xml:space="preserve">Across the United States, how many workers – immigrant and US-born – do you think are employed by immigrant-owned businesses?</w:t>
-      </w:r>
-    </w:p>
-    <w:p>
-      <w:pPr>
-        <w:pStyle w:val="Compact"/>
-        <w:numPr>
-          <w:numId w:val="1038"/>
-          <w:ilvl w:val="0"/>
-        </w:numPr>
-      </w:pPr>
-      <w:r>
-        <w:t xml:space="preserve">Less than 500,000</w:t>
-      </w:r>
-    </w:p>
-    <w:p>
-      <w:pPr>
-        <w:pStyle w:val="Compact"/>
-        <w:numPr>
-          <w:numId w:val="1038"/>
-          <w:ilvl w:val="0"/>
-        </w:numPr>
-      </w:pPr>
-      <w:r>
-        <w:t xml:space="preserve">500,000 - 1 million</w:t>
-      </w:r>
-    </w:p>
-    <w:p>
-      <w:pPr>
-        <w:pStyle w:val="Compact"/>
-        <w:numPr>
-          <w:numId w:val="1038"/>
-          <w:ilvl w:val="0"/>
-        </w:numPr>
-      </w:pPr>
-      <w:r>
-        <w:t xml:space="preserve">1 million - 5 million</w:t>
-      </w:r>
-    </w:p>
-    <w:p>
-      <w:pPr>
-        <w:pStyle w:val="Compact"/>
-        <w:numPr>
-          <w:numId w:val="1038"/>
-          <w:ilvl w:val="0"/>
-        </w:numPr>
-      </w:pPr>
-      <w:r>
-        <w:t xml:space="preserve">5 million - 10 million</w:t>
-      </w:r>
-    </w:p>
-    <w:p>
-      <w:pPr>
-        <w:pStyle w:val="Compact"/>
-        <w:numPr>
-          <w:numId w:val="1038"/>
-          <w:ilvl w:val="0"/>
-        </w:numPr>
-      </w:pPr>
-      <w:r>
-        <w:t xml:space="preserve">More than 10 million</w:t>
-      </w:r>
-    </w:p>
-    <w:p>
-      <w:pPr>
-        <w:pStyle w:val="FirstParagraph"/>
-      </w:pPr>
-      <w:r>
-        <w:rPr>
-          <w:b/>
-        </w:rPr>
-        <w:t xml:space="preserve">[sales]</w:t>
-      </w:r>
-      <w:r>
-        <w:t xml:space="preserve"> </w:t>
-      </w:r>
-      <w:r>
-        <w:t xml:space="preserve">Taking your best guess, what was the total number of sales of immigrant-owned businesses in the last year?</w:t>
-      </w:r>
-    </w:p>
-    <w:p>
-      <w:pPr>
-        <w:pStyle w:val="Compact"/>
-        <w:numPr>
-          <w:numId w:val="1039"/>
-          <w:ilvl w:val="0"/>
-        </w:numPr>
-      </w:pPr>
-      <w:r>
-        <w:t xml:space="preserve">Less than $500 billion</w:t>
-      </w:r>
-    </w:p>
-    <w:p>
-      <w:pPr>
-        <w:pStyle w:val="Compact"/>
-        <w:numPr>
-          <w:numId w:val="1039"/>
-          <w:ilvl w:val="0"/>
-        </w:numPr>
-      </w:pPr>
-      <w:r>
-        <w:t xml:space="preserve">$500 billion - $1 trillion</w:t>
-      </w:r>
-    </w:p>
-    <w:p>
-      <w:pPr>
-        <w:pStyle w:val="Compact"/>
-        <w:numPr>
-          <w:numId w:val="1039"/>
-          <w:ilvl w:val="0"/>
-        </w:numPr>
-      </w:pPr>
-      <w:r>
-        <w:t xml:space="preserve">$1 trillion - $1.5 trillion</w:t>
-      </w:r>
-    </w:p>
-    <w:p>
-      <w:pPr>
-        <w:pStyle w:val="Compact"/>
-        <w:numPr>
-          <w:numId w:val="1039"/>
-          <w:ilvl w:val="0"/>
-        </w:numPr>
-      </w:pPr>
-      <w:r>
-        <w:t xml:space="preserve">$1.5 trillion - $2 trillion</w:t>
-      </w:r>
-    </w:p>
-    <w:p>
-      <w:pPr>
-        <w:pStyle w:val="Compact"/>
-        <w:numPr>
-          <w:numId w:val="1039"/>
-          <w:ilvl w:val="0"/>
-        </w:numPr>
-      </w:pPr>
-      <w:r>
-        <w:t xml:space="preserve">More than $2 trillion</w:t>
-      </w:r>
-    </w:p>
-    <w:p>
-      <w:pPr>
-        <w:pStyle w:val="FirstParagraph"/>
-      </w:pPr>
-      <w:r>
-        <w:rPr>
-          <w:i/>
-        </w:rPr>
-        <w:t xml:space="preserve">(only show this message in the treatment conditions)</w:t>
-      </w:r>
-      <w:r>
-        <w:t xml:space="preserve"> </w:t>
-      </w:r>
-      <w:r>
-        <w:t xml:space="preserve">In this section, we want to ask you a few questions about immigration in general.</w:t>
-      </w:r>
-    </w:p>
-    <w:p>
-      <w:pPr>
-        <w:pStyle w:val="BodyText"/>
-      </w:pPr>
-      <w:r>
-        <w:rPr>
-          <w:b/>
-        </w:rPr>
-        <w:t xml:space="preserve">[immig]</w:t>
-      </w:r>
-      <w:r>
-        <w:t xml:space="preserve"> </w:t>
-      </w:r>
-      <w:r>
-        <w:t xml:space="preserve">Do you think the number of immigrants from foreign countries who are permitted to come to the United States to live should be…?</w:t>
-      </w:r>
-    </w:p>
-    <w:p>
-      <w:pPr>
-        <w:pStyle w:val="Compact"/>
-        <w:numPr>
-          <w:numId w:val="1040"/>
-          <w:ilvl w:val="0"/>
-        </w:numPr>
-      </w:pPr>
-      <w:r>
-        <w:t xml:space="preserve">Increased a lot</w:t>
-      </w:r>
-    </w:p>
-    <w:p>
-      <w:pPr>
-        <w:pStyle w:val="Compact"/>
-        <w:numPr>
-          <w:numId w:val="1040"/>
-          <w:ilvl w:val="0"/>
-        </w:numPr>
-      </w:pPr>
-      <w:r>
-        <w:t xml:space="preserve">Increased a little</w:t>
-      </w:r>
-    </w:p>
-    <w:p>
-      <w:pPr>
-        <w:pStyle w:val="Compact"/>
-        <w:numPr>
-          <w:numId w:val="1040"/>
-          <w:ilvl w:val="0"/>
-        </w:numPr>
-      </w:pPr>
-      <w:r>
-        <w:t xml:space="preserve">Left the same</w:t>
-      </w:r>
-    </w:p>
-    <w:p>
-      <w:pPr>
-        <w:pStyle w:val="Compact"/>
-        <w:numPr>
-          <w:numId w:val="1040"/>
-          <w:ilvl w:val="0"/>
-        </w:numPr>
-      </w:pPr>
-      <w:r>
-        <w:t xml:space="preserve">Decreased a little</w:t>
-      </w:r>
-    </w:p>
-    <w:p>
-      <w:pPr>
-        <w:pStyle w:val="Compact"/>
-        <w:numPr>
-          <w:numId w:val="1040"/>
-          <w:ilvl w:val="0"/>
-        </w:numPr>
-      </w:pPr>
-      <w:r>
-        <w:t xml:space="preserve">Decreased a lot</w:t>
-      </w:r>
-    </w:p>
-    <w:p>
-      <w:pPr>
-        <w:pStyle w:val="FirstParagraph"/>
-      </w:pPr>
-      <w:r>
-        <w:rPr>
-          <w:i/>
-        </w:rPr>
-        <w:t xml:space="preserve">(randomize order of remaining questions)</w:t>
-      </w:r>
-    </w:p>
-    <w:p>
-      <w:pPr>
-        <w:pStyle w:val="BodyText"/>
-      </w:pPr>
-      <w:r>
-        <w:rPr>
-          <w:b/>
-        </w:rPr>
-        <w:t xml:space="preserve">[taxes]</w:t>
-      </w:r>
-      <w:r>
-        <w:t xml:space="preserve"> </w:t>
-      </w:r>
-      <w:r>
-        <w:t xml:space="preserve">Most people who come to live in the U.S. work and pay taxes. They also use health and social services. On balance, do you think people who come here take out more than they put in or put in more than they take out?</w:t>
-      </w:r>
-    </w:p>
-    <w:p>
-      <w:pPr>
-        <w:pStyle w:val="Compact"/>
-        <w:numPr>
-          <w:numId w:val="1041"/>
-          <w:ilvl w:val="0"/>
-        </w:numPr>
-      </w:pPr>
-      <w:r>
-        <w:t xml:space="preserve">0 (Generally take out more) - 10 (Generally put in more)</w:t>
-      </w:r>
-    </w:p>
-    <w:p>
-      <w:pPr>
-        <w:pStyle w:val="FirstParagraph"/>
-      </w:pPr>
-      <w:r>
-        <w:rPr>
-          <w:b/>
-        </w:rPr>
-        <w:t xml:space="preserve">[taxes_oe]</w:t>
-      </w:r>
-      <w:r>
-        <w:t xml:space="preserve"> </w:t>
-      </w:r>
-      <w:r>
-        <w:t xml:space="preserve">Please explain your answer to the previous question in a few short sentences.</w:t>
-      </w:r>
-    </w:p>
-    <w:p>
-      <w:pPr>
-        <w:pStyle w:val="Compact"/>
-        <w:numPr>
-          <w:numId w:val="1042"/>
-          <w:ilvl w:val="0"/>
-        </w:numPr>
-      </w:pPr>
-      <w:r>
-        <w:rPr>
-          <w:i/>
-        </w:rPr>
-        <w:t xml:space="preserve">TEXTBOX</w:t>
-      </w:r>
-    </w:p>
-    <w:p>
-      <w:pPr>
-        <w:pStyle w:val="FirstParagraph"/>
-      </w:pPr>
-      <w:r>
-        <w:rPr>
-          <w:b/>
-        </w:rPr>
-        <w:t xml:space="preserve">[jobs]</w:t>
-      </w:r>
-      <w:r>
-        <w:t xml:space="preserve"> </w:t>
-      </w:r>
-      <w:r>
-        <w:t xml:space="preserve">On average, would you say that people who come to live here from other countries will take jobs away from people already here or add to the economy by creating additional jobs?</w:t>
-      </w:r>
-    </w:p>
-    <w:p>
-      <w:pPr>
-        <w:pStyle w:val="Compact"/>
-        <w:numPr>
-          <w:numId w:val="1043"/>
-          <w:ilvl w:val="0"/>
-        </w:numPr>
-      </w:pPr>
-      <w:r>
-        <w:t xml:space="preserve">0 (Take jobs away) - 10 (Create additional jobs)</w:t>
-      </w:r>
-    </w:p>
-    <w:p>
-      <w:pPr>
-        <w:pStyle w:val="FirstParagraph"/>
-      </w:pPr>
-      <w:r>
-        <w:rPr>
-          <w:b/>
-        </w:rPr>
-        <w:t xml:space="preserve">[jobs_oe]</w:t>
-      </w:r>
-      <w:r>
-        <w:t xml:space="preserve"> </w:t>
-      </w:r>
-      <w:r>
-        <w:t xml:space="preserve">Please explain your answer to the previous question in a few short sentences.</w:t>
-      </w:r>
-    </w:p>
-    <w:p>
-      <w:pPr>
-        <w:pStyle w:val="Compact"/>
-        <w:numPr>
-          <w:numId w:val="1044"/>
-          <w:ilvl w:val="0"/>
-        </w:numPr>
-      </w:pPr>
-      <w:r>
-        <w:rPr>
-          <w:i/>
-        </w:rPr>
-        <w:t xml:space="preserve">TEXTBOX</w:t>
-      </w:r>
-    </w:p>
-    <w:p>
-      <w:pPr>
-        <w:pStyle w:val="Heading3"/>
-      </w:pPr>
-      <w:bookmarkStart w:id="46" w:name="block-2-trust-in-news-sources"/>
-      <w:bookmarkEnd w:id="46"/>
-      <w:r>
-        <w:t xml:space="preserve">Block 2: Trust in news sources</w:t>
-      </w:r>
-    </w:p>
-    <w:p>
-      <w:pPr>
-        <w:pStyle w:val="FirstParagraph"/>
-      </w:pPr>
-      <w:r>
-        <w:t xml:space="preserve">Let’s briefly return to the different media sources mentioned at the beginning of the survey.</w:t>
-      </w:r>
-    </w:p>
-    <w:p>
-      <w:pPr>
-        <w:pStyle w:val="BodyText"/>
-      </w:pPr>
-      <w:r>
-        <w:rPr>
-          <w:b/>
-        </w:rPr>
-        <w:t xml:space="preserve">[tv_trust]</w:t>
-      </w:r>
-      <w:r>
-        <w:t xml:space="preserve"> </w:t>
-      </w:r>
-      <w:r>
-        <w:rPr>
-          <w:i/>
-        </w:rPr>
-        <w:t xml:space="preserve">(show same response options for each, randomize order)</w:t>
-      </w:r>
-      <w:r>
-        <w:t xml:space="preserve"> </w:t>
-      </w:r>
-      <w:r>
-        <w:t xml:space="preserve">Overall, how often can you trust the following TV channels that their political news reporting is accurate?</w:t>
-      </w:r>
-    </w:p>
-    <w:p>
-      <w:pPr>
-        <w:pStyle w:val="Compact"/>
-        <w:numPr>
-          <w:numId w:val="1045"/>
-          <w:ilvl w:val="0"/>
-        </w:numPr>
-      </w:pPr>
-      <w:r>
-        <w:t xml:space="preserve">Fox News</w:t>
-      </w:r>
-    </w:p>
-    <w:p>
-      <w:pPr>
-        <w:pStyle w:val="Compact"/>
-        <w:numPr>
-          <w:numId w:val="1045"/>
-          <w:ilvl w:val="0"/>
-        </w:numPr>
-      </w:pPr>
-      <w:r>
-        <w:t xml:space="preserve">MSNBC</w:t>
-      </w:r>
-    </w:p>
-    <w:p>
-      <w:pPr>
-        <w:pStyle w:val="Compact"/>
-        <w:numPr>
-          <w:numId w:val="1045"/>
-          <w:ilvl w:val="0"/>
-        </w:numPr>
-      </w:pPr>
-      <w:r>
-        <w:t xml:space="preserve">CNN</w:t>
-      </w:r>
-    </w:p>
-    <w:p>
-      <w:pPr>
-        <w:pStyle w:val="Compact"/>
-        <w:numPr>
-          <w:numId w:val="1045"/>
-          <w:ilvl w:val="0"/>
-        </w:numPr>
-      </w:pPr>
-      <w:r>
-        <w:t xml:space="preserve">NBC</w:t>
-      </w:r>
-    </w:p>
-    <w:p>
-      <w:pPr>
-        <w:pStyle w:val="Compact"/>
-        <w:numPr>
-          <w:numId w:val="1045"/>
-          <w:ilvl w:val="0"/>
-        </w:numPr>
-      </w:pPr>
-      <w:r>
-        <w:t xml:space="preserve">CBS</w:t>
-      </w:r>
-    </w:p>
-    <w:p>
-      <w:pPr>
-        <w:pStyle w:val="Compact"/>
-        <w:numPr>
-          <w:numId w:val="1046"/>
-          <w:ilvl w:val="0"/>
-        </w:numPr>
-      </w:pPr>
-      <w:r>
-        <w:t xml:space="preserve">Always</w:t>
-      </w:r>
-    </w:p>
-    <w:p>
-      <w:pPr>
-        <w:pStyle w:val="Compact"/>
-        <w:numPr>
-          <w:numId w:val="1046"/>
-          <w:ilvl w:val="0"/>
-        </w:numPr>
-      </w:pPr>
-      <w:r>
-        <w:t xml:space="preserve">Most of the time</w:t>
-      </w:r>
-    </w:p>
-    <w:p>
-      <w:pPr>
-        <w:pStyle w:val="Compact"/>
-        <w:numPr>
-          <w:numId w:val="1046"/>
-          <w:ilvl w:val="0"/>
-        </w:numPr>
-      </w:pPr>
-      <w:r>
-        <w:t xml:space="preserve">About half the time</w:t>
-      </w:r>
-    </w:p>
-    <w:p>
-      <w:pPr>
-        <w:pStyle w:val="Compact"/>
-        <w:numPr>
-          <w:numId w:val="1046"/>
-          <w:ilvl w:val="0"/>
-        </w:numPr>
-      </w:pPr>
-      <w:r>
-        <w:t xml:space="preserve">Sometimes</w:t>
-      </w:r>
-    </w:p>
-    <w:p>
-      <w:pPr>
-        <w:pStyle w:val="Compact"/>
-        <w:numPr>
-          <w:numId w:val="1046"/>
-          <w:ilvl w:val="0"/>
-        </w:numPr>
-      </w:pPr>
-      <w:r>
-        <w:t xml:space="preserve">Never</w:t>
-      </w:r>
-    </w:p>
-    <w:p>
-      <w:pPr>
-        <w:pStyle w:val="Compact"/>
-        <w:numPr>
-          <w:numId w:val="1046"/>
-          <w:ilvl w:val="0"/>
-        </w:numPr>
-      </w:pPr>
-      <w:r>
-        <w:t xml:space="preserve">Don’t Know</w:t>
-      </w:r>
-    </w:p>
-    <w:p>
-      <w:pPr>
-        <w:pStyle w:val="FirstParagraph"/>
-      </w:pPr>
-      <w:r>
-        <w:rPr>
-          <w:b/>
-        </w:rPr>
-        <w:t xml:space="preserve">[print_trust]</w:t>
-      </w:r>
-      <w:r>
-        <w:t xml:space="preserve"> </w:t>
-      </w:r>
-      <w:r>
-        <w:rPr>
-          <w:i/>
-        </w:rPr>
-        <w:t xml:space="preserve">(show same response options for each, randomize order)</w:t>
-      </w:r>
-      <w:r>
-        <w:t xml:space="preserve"> </w:t>
-      </w:r>
-      <w:r>
-        <w:t xml:space="preserve">And how often can you trust the following newspapers that their political reporting is accurate?</w:t>
-      </w:r>
-    </w:p>
-    <w:p>
-      <w:pPr>
-        <w:pStyle w:val="Compact"/>
-        <w:numPr>
-          <w:numId w:val="1047"/>
-          <w:ilvl w:val="0"/>
-        </w:numPr>
-      </w:pPr>
-      <w:r>
-        <w:t xml:space="preserve">New York Times</w:t>
-      </w:r>
-    </w:p>
-    <w:p>
-      <w:pPr>
-        <w:pStyle w:val="Compact"/>
-        <w:numPr>
-          <w:numId w:val="1047"/>
-          <w:ilvl w:val="0"/>
-        </w:numPr>
-      </w:pPr>
-      <w:r>
-        <w:t xml:space="preserve">Washington Post</w:t>
-      </w:r>
-    </w:p>
-    <w:p>
-      <w:pPr>
-        <w:pStyle w:val="Compact"/>
-        <w:numPr>
-          <w:numId w:val="1047"/>
-          <w:ilvl w:val="0"/>
-        </w:numPr>
-      </w:pPr>
-      <w:r>
-        <w:t xml:space="preserve">Wall Street Journal</w:t>
-      </w:r>
-    </w:p>
-    <w:p>
-      <w:pPr>
-        <w:pStyle w:val="Compact"/>
-        <w:numPr>
-          <w:numId w:val="1047"/>
-          <w:ilvl w:val="0"/>
-        </w:numPr>
-      </w:pPr>
-      <w:r>
-        <w:t xml:space="preserve">USA Today</w:t>
-      </w:r>
-    </w:p>
-    <w:p>
-      <w:pPr>
-        <w:pStyle w:val="Compact"/>
-        <w:numPr>
-          <w:numId w:val="1047"/>
-          <w:ilvl w:val="0"/>
-        </w:numPr>
-      </w:pPr>
-      <w:r>
-        <w:t xml:space="preserve">New York Post</w:t>
-      </w:r>
-    </w:p>
-    <w:p>
-      <w:pPr>
-        <w:pStyle w:val="Compact"/>
-        <w:numPr>
-          <w:numId w:val="1048"/>
-          <w:ilvl w:val="0"/>
-        </w:numPr>
-      </w:pPr>
-      <w:r>
-        <w:t xml:space="preserve">Always</w:t>
-      </w:r>
-    </w:p>
-    <w:p>
-      <w:pPr>
-        <w:pStyle w:val="Compact"/>
-        <w:numPr>
-          <w:numId w:val="1048"/>
-          <w:ilvl w:val="0"/>
-        </w:numPr>
-      </w:pPr>
-      <w:r>
-        <w:t xml:space="preserve">Most of the time</w:t>
-      </w:r>
-    </w:p>
-    <w:p>
-      <w:pPr>
-        <w:pStyle w:val="Compact"/>
-        <w:numPr>
-          <w:numId w:val="1048"/>
-          <w:ilvl w:val="0"/>
-        </w:numPr>
-      </w:pPr>
-      <w:r>
-        <w:t xml:space="preserve">About half the time</w:t>
-      </w:r>
-    </w:p>
-    <w:p>
-      <w:pPr>
-        <w:pStyle w:val="Compact"/>
-        <w:numPr>
-          <w:numId w:val="1048"/>
-          <w:ilvl w:val="0"/>
-        </w:numPr>
-      </w:pPr>
-      <w:r>
-        <w:t xml:space="preserve">Sometimes</w:t>
-      </w:r>
-    </w:p>
-    <w:p>
-      <w:pPr>
-        <w:pStyle w:val="Compact"/>
-        <w:numPr>
-          <w:numId w:val="1048"/>
-          <w:ilvl w:val="0"/>
-        </w:numPr>
-      </w:pPr>
-      <w:r>
-        <w:t xml:space="preserve">Never</w:t>
-      </w:r>
-    </w:p>
-    <w:p>
-      <w:pPr>
-        <w:pStyle w:val="Compact"/>
-        <w:numPr>
-          <w:numId w:val="1048"/>
-          <w:ilvl w:val="0"/>
-        </w:numPr>
-      </w:pPr>
-      <w:r>
-        <w:t xml:space="preserve">Don’t Know</w:t>
-      </w:r>
-    </w:p>
-    <w:p>
-      <w:pPr>
-        <w:pStyle w:val="Heading3"/>
-      </w:pPr>
-      <w:bookmarkStart w:id="47" w:name="block-3-sociodemographics"/>
-      <w:bookmarkEnd w:id="47"/>
       <w:r>
         <w:t xml:space="preserve">Block 3: Sociodemographics</w:t>
       </w:r>
@@ -4577,7 +4422,7 @@
     </w:lvl>
   </w:abstractNum>
   <w:abstractNum w:abstractNumId="990">
-    <w:nsid w:val="c4fb72f1"/>
+    <w:nsid w:val="a922a7a5"/>
     <w:multiLevelType w:val="multilevel"/>
     <w:lvl w:ilvl="0">
       <w:numFmt w:val="bullet"/>
@@ -4658,7 +4503,7 @@
     </w:lvl>
   </w:abstractNum>
   <w:abstractNum w:abstractNumId="991">
-    <w:nsid w:val="4387839a"/>
+    <w:nsid w:val="d562ffff"/>
     <w:multiLevelType w:val="multilevel"/>
     <w:lvl w:ilvl="0">
       <w:numFmt w:val="bullet"/>
@@ -4739,7 +4584,7 @@
     </w:lvl>
   </w:abstractNum>
   <w:abstractNum w:abstractNumId="99411">
-    <w:nsid w:val="8f6caa66"/>
+    <w:nsid w:val="a2b6a4ed"/>
     <w:multiLevelType w:val="multilevel"/>
     <w:lvl w:ilvl="0">
       <w:start w:val="1"/>
@@ -4827,7 +4672,7 @@
     </w:lvl>
   </w:abstractNum>
   <w:abstractNum w:abstractNumId="99431">
-    <w:nsid w:val="1b227f23"/>
+    <w:nsid w:val="16819065"/>
     <w:multiLevelType w:val="multilevel"/>
     <w:lvl w:ilvl="0">
       <w:start w:val="1"/>

</xml_diff>

<commit_message>
update design, add article eval + sharing items
</commit_message>
<xml_diff>
--- a/material/design.docx
+++ b/material/design.docx
@@ -311,7 +311,7 @@
         </w:numPr>
       </w:pPr>
       <w:r>
-        <w:t xml:space="preserve">Attitudes towards immigration (see post-treatement section).</w:t>
+        <w:t xml:space="preserve">Attitudes towards immigration (see post-treatment section).</w:t>
       </w:r>
     </w:p>
     <w:p>
@@ -323,7 +323,7 @@
         </w:numPr>
       </w:pPr>
       <w:r>
-        <w:t xml:space="preserve">Trust in news sources (see post-treatement section).</w:t>
+        <w:t xml:space="preserve">Trust in news sources (see post-treatment section).</w:t>
       </w:r>
     </w:p>
     <w:p>
@@ -2132,7 +2132,7 @@
         </w:numPr>
       </w:pPr>
       <w:r>
-        <w:t xml:space="preserve">In the following section, we are going to show you a random tweet drawn from the accounts of several large news organizations. You can choose from which Twitter account the random tweet will be drawn. Afterwards, we are going to ask you some questions about the content of the news story.</w:t>
+        <w:t xml:space="preserve">In the following section, we are going to show you a random tweet drawn from the accounts of two large news organizations. You can choose from which Twitter account the random tweet will be drawn. Afterwards, we are going to ask you some questions about the content of the news story.</w:t>
       </w:r>
     </w:p>
     <w:p>
@@ -2397,22 +2397,39 @@
         <w:pStyle w:val="FirstParagraph"/>
       </w:pPr>
       <w:r>
-        <w:t xml:space="preserve">Next, we will show you the content of the article linked in the previous tweet. Please click on the</w:t>
-      </w:r>
-      <w:r>
-        <w:t xml:space="preserve"> </w:t>
-      </w:r>
-      <w:r>
-        <w:rPr>
-          <w:rStyle w:val="VerbatimChar"/>
-        </w:rPr>
-        <w:t xml:space="preserve">next</w:t>
-      </w:r>
-      <w:r>
-        <w:t xml:space="preserve"> </w:t>
-      </w:r>
-      <w:r>
-        <w:t xml:space="preserve">button and read the story carefully. Keep in mind that we will ask you questions about the content of the article afterwards.</w:t>
+        <w:t xml:space="preserve">Next, we will show you the content of the article linked in the previous tweet.</w:t>
+      </w:r>
+      <w:r>
+        <w:t xml:space="preserve"> </w:t>
+      </w:r>
+      <w:r>
+        <w:rPr>
+          <w:b/>
+        </w:rPr>
+        <w:t xml:space="preserve">Please read the story carefully.</w:t>
+      </w:r>
+      <w:r>
+        <w:t xml:space="preserve"> </w:t>
+      </w:r>
+      <w:r>
+        <w:t xml:space="preserve">Keep in mind that we will ask you questions about the content of the article afterwards.</w:t>
+      </w:r>
+    </w:p>
+    <w:p>
+      <w:pPr>
+        <w:pStyle w:val="BodyText"/>
+      </w:pPr>
+      <w:r>
+        <w:rPr>
+          <w:i/>
+        </w:rPr>
+        <w:t xml:space="preserve">There will be a brief pause on the next screen so you can read the story.</w:t>
+      </w:r>
+      <w:r>
+        <w:t xml:space="preserve"> </w:t>
+      </w:r>
+      <w:r>
+        <w:t xml:space="preserve">At the end of the pause, an arrow will appear at the bottom of the screen. Once the arrow appears, you may move on to the next screen of the survey by clicking on the arrow.</w:t>
       </w:r>
     </w:p>
     <w:p>
@@ -2595,10 +2612,10 @@
       <w:pPr>
         <w:pStyle w:val="Heading3"/>
       </w:pPr>
-      <w:bookmarkStart w:id="37" w:name="attention-checks"/>
+      <w:bookmarkStart w:id="37" w:name="attention-checks-article-evaluation"/>
       <w:bookmarkEnd w:id="37"/>
       <w:r>
-        <w:t xml:space="preserve">Attention checks</w:t>
+        <w:t xml:space="preserve">Attention checks &amp; article evaluation</w:t>
       </w:r>
     </w:p>
     <w:p>
@@ -2800,6 +2817,196 @@
       </w:pPr>
       <w:r>
         <w:t xml:space="preserve">Don’t know</w:t>
+      </w:r>
+    </w:p>
+    <w:p>
+      <w:pPr>
+        <w:pStyle w:val="FirstParagraph"/>
+      </w:pPr>
+      <w:r>
+        <w:rPr>
+          <w:b/>
+        </w:rPr>
+        <w:t xml:space="preserve">[actions]</w:t>
+      </w:r>
+      <w:r>
+        <w:t xml:space="preserve"> </w:t>
+      </w:r>
+      <w:r>
+        <w:t xml:space="preserve">Thinking about the news article you just read, how likely would you be to:</w:t>
+      </w:r>
+    </w:p>
+    <w:p>
+      <w:pPr>
+        <w:pStyle w:val="Compact"/>
+        <w:numPr>
+          <w:numId w:val="1036"/>
+          <w:ilvl w:val="0"/>
+        </w:numPr>
+      </w:pPr>
+      <w:r>
+        <w:t xml:space="preserve">Discuss the story with a friend</w:t>
+      </w:r>
+    </w:p>
+    <w:p>
+      <w:pPr>
+        <w:pStyle w:val="Compact"/>
+        <w:numPr>
+          <w:numId w:val="1036"/>
+          <w:ilvl w:val="0"/>
+        </w:numPr>
+      </w:pPr>
+      <w:r>
+        <w:t xml:space="preserve">Forward the story to a friend or colleague via email</w:t>
+      </w:r>
+    </w:p>
+    <w:p>
+      <w:pPr>
+        <w:pStyle w:val="Compact"/>
+        <w:numPr>
+          <w:numId w:val="1036"/>
+          <w:ilvl w:val="0"/>
+        </w:numPr>
+      </w:pPr>
+      <w:r>
+        <w:t xml:space="preserve">Post a link to the story on a social networking site, such as Facebook or Twitter</w:t>
+      </w:r>
+    </w:p>
+    <w:p>
+      <w:pPr>
+        <w:pStyle w:val="Compact"/>
+        <w:numPr>
+          <w:numId w:val="1036"/>
+          <w:ilvl w:val="0"/>
+        </w:numPr>
+      </w:pPr>
+      <w:r>
+        <w:t xml:space="preserve">Seek out additional information from another source on the topic featured in the story</w:t>
+      </w:r>
+    </w:p>
+    <w:p>
+      <w:pPr>
+        <w:pStyle w:val="Compact"/>
+        <w:numPr>
+          <w:numId w:val="1037"/>
+          <w:ilvl w:val="0"/>
+        </w:numPr>
+      </w:pPr>
+      <w:r>
+        <w:t xml:space="preserve">Very likely - (4) Not likely, (7) Not sure</w:t>
+      </w:r>
+    </w:p>
+    <w:p>
+      <w:pPr>
+        <w:pStyle w:val="FirstParagraph"/>
+      </w:pPr>
+      <w:r>
+        <w:rPr>
+          <w:b/>
+        </w:rPr>
+        <w:t xml:space="preserve">[wordpairs]</w:t>
+      </w:r>
+      <w:r>
+        <w:t xml:space="preserve"> </w:t>
+      </w:r>
+      <w:r>
+        <w:t xml:space="preserve">Below, you will find a list of pairs of words. Please rate the news article you just read on each of the pairs of words.</w:t>
+      </w:r>
+    </w:p>
+    <w:p>
+      <w:pPr>
+        <w:pStyle w:val="Compact"/>
+        <w:numPr>
+          <w:numId w:val="1038"/>
+          <w:ilvl w:val="0"/>
+        </w:numPr>
+      </w:pPr>
+      <w:r>
+        <w:t xml:space="preserve">[fair] Fair or unfair: (1) Very fair (2) Quite fair (3) Fair (4) Neutral (5) Unfair (6) Quite unfair (7) Very unfair</w:t>
+      </w:r>
+    </w:p>
+    <w:p>
+      <w:pPr>
+        <w:pStyle w:val="Compact"/>
+        <w:numPr>
+          <w:numId w:val="1038"/>
+          <w:ilvl w:val="0"/>
+        </w:numPr>
+      </w:pPr>
+      <w:r>
+        <w:t xml:space="preserve">[friendly] Friendly or hostile: (1) Very friendly (2) Quite friendly (3) Friendly (4) Neutral (5) Hostile (6) Quite hostile (7) Very hostile</w:t>
+      </w:r>
+    </w:p>
+    <w:p>
+      <w:pPr>
+        <w:pStyle w:val="Compact"/>
+        <w:numPr>
+          <w:numId w:val="1038"/>
+          <w:ilvl w:val="0"/>
+        </w:numPr>
+      </w:pPr>
+      <w:r>
+        <w:t xml:space="preserve">[good] Good or bad: (1) Very good (2) Quite good (3) Good (4) Neutral (5) Bad (6) Quite bad (7) Very bad</w:t>
+      </w:r>
+    </w:p>
+    <w:p>
+      <w:pPr>
+        <w:pStyle w:val="Compact"/>
+        <w:numPr>
+          <w:numId w:val="1038"/>
+          <w:ilvl w:val="0"/>
+        </w:numPr>
+      </w:pPr>
+      <w:r>
+        <w:t xml:space="preserve">[quarrel] Quarrelsome or cooperative: (1) Very quarrelsome (2) Quite quarrelsome (3) Quarrelsome (4) Neutral (5) Cooperative (6) Quite cooperative (7) Very cooperative</w:t>
+      </w:r>
+    </w:p>
+    <w:p>
+      <w:pPr>
+        <w:pStyle w:val="Compact"/>
+        <w:numPr>
+          <w:numId w:val="1038"/>
+          <w:ilvl w:val="0"/>
+        </w:numPr>
+      </w:pPr>
+      <w:r>
+        <w:t xml:space="preserve">[balanced] Balanced or skewed: (1) Very balanced (2) Quite balanced (3) Balanced (4) Neutral (5) Skewed (6) Quite skewed (7) Very skewed</w:t>
+      </w:r>
+    </w:p>
+    <w:p>
+      <w:pPr>
+        <w:pStyle w:val="Compact"/>
+        <w:numPr>
+          <w:numId w:val="1038"/>
+          <w:ilvl w:val="0"/>
+        </w:numPr>
+      </w:pPr>
+      <w:r>
+        <w:t xml:space="preserve">[oneside] One-sided or even-handed: (1) Very one-sided (2) Quite one-sided (3) One-sided (4) Neutral (5) Even-handed (6) Quite even-handed (7) Very even-handed</w:t>
+      </w:r>
+    </w:p>
+    <w:p>
+      <w:pPr>
+        <w:pStyle w:val="Compact"/>
+        <w:numPr>
+          <w:numId w:val="1038"/>
+          <w:ilvl w:val="0"/>
+        </w:numPr>
+      </w:pPr>
+      <w:r>
+        <w:t xml:space="preserve">[american] American or un-American: (1) Very American (2) Quite American (3) American (4) Neutral (5) Un-American (6) Quite un-American (7) Very un-American</w:t>
+      </w:r>
+    </w:p>
+    <w:p>
+      <w:pPr>
+        <w:pStyle w:val="Compact"/>
+        <w:numPr>
+          <w:numId w:val="1038"/>
+          <w:ilvl w:val="0"/>
+        </w:numPr>
+      </w:pPr>
+      <w:r>
+        <w:t xml:space="preserve">[accurate] Accurate or inaccurate: (1) Very accurate (2) Quite accurate (3) Accurate (4) Neutral (5) Inaccurate (6) Quite inaccurate (7) Very inaccurate</w:t>
       </w:r>
     </w:p>
     <w:p>
@@ -2816,7 +3023,7 @@
       <w:pPr>
         <w:pStyle w:val="Compact"/>
         <w:numPr>
-          <w:numId w:val="1036"/>
+          <w:numId w:val="1039"/>
           <w:ilvl w:val="0"/>
         </w:numPr>
       </w:pPr>
@@ -2839,7 +3046,7 @@
       <w:pPr>
         <w:pStyle w:val="Compact"/>
         <w:numPr>
-          <w:numId w:val="1036"/>
+          <w:numId w:val="1039"/>
           <w:ilvl w:val="0"/>
         </w:numPr>
       </w:pPr>
@@ -2862,7 +3069,7 @@
       <w:pPr>
         <w:pStyle w:val="Compact"/>
         <w:numPr>
-          <w:numId w:val="1036"/>
+          <w:numId w:val="1039"/>
           <w:ilvl w:val="0"/>
         </w:numPr>
       </w:pPr>
@@ -2885,7 +3092,7 @@
       <w:pPr>
         <w:pStyle w:val="Compact"/>
         <w:numPr>
-          <w:numId w:val="1037"/>
+          <w:numId w:val="1040"/>
           <w:ilvl w:val="1"/>
         </w:numPr>
       </w:pPr>
@@ -2969,7 +3176,7 @@
       <w:pPr>
         <w:pStyle w:val="Compact"/>
         <w:numPr>
-          <w:numId w:val="1038"/>
+          <w:numId w:val="1041"/>
           <w:ilvl w:val="0"/>
         </w:numPr>
       </w:pPr>
@@ -2981,7 +3188,7 @@
       <w:pPr>
         <w:pStyle w:val="Compact"/>
         <w:numPr>
-          <w:numId w:val="1038"/>
+          <w:numId w:val="1041"/>
           <w:ilvl w:val="0"/>
         </w:numPr>
       </w:pPr>
@@ -2993,7 +3200,7 @@
       <w:pPr>
         <w:pStyle w:val="Compact"/>
         <w:numPr>
-          <w:numId w:val="1038"/>
+          <w:numId w:val="1041"/>
           <w:ilvl w:val="0"/>
         </w:numPr>
       </w:pPr>
@@ -3005,7 +3212,7 @@
       <w:pPr>
         <w:pStyle w:val="Compact"/>
         <w:numPr>
-          <w:numId w:val="1038"/>
+          <w:numId w:val="1041"/>
           <w:ilvl w:val="0"/>
         </w:numPr>
       </w:pPr>
@@ -3017,7 +3224,7 @@
       <w:pPr>
         <w:pStyle w:val="Compact"/>
         <w:numPr>
-          <w:numId w:val="1038"/>
+          <w:numId w:val="1041"/>
           <w:ilvl w:val="0"/>
         </w:numPr>
       </w:pPr>
@@ -3046,7 +3253,7 @@
       <w:pPr>
         <w:pStyle w:val="Compact"/>
         <w:numPr>
-          <w:numId w:val="1039"/>
+          <w:numId w:val="1042"/>
           <w:ilvl w:val="0"/>
         </w:numPr>
       </w:pPr>
@@ -3058,7 +3265,7 @@
       <w:pPr>
         <w:pStyle w:val="Compact"/>
         <w:numPr>
-          <w:numId w:val="1039"/>
+          <w:numId w:val="1042"/>
           <w:ilvl w:val="0"/>
         </w:numPr>
       </w:pPr>
@@ -3070,7 +3277,7 @@
       <w:pPr>
         <w:pStyle w:val="Compact"/>
         <w:numPr>
-          <w:numId w:val="1039"/>
+          <w:numId w:val="1042"/>
           <w:ilvl w:val="0"/>
         </w:numPr>
       </w:pPr>
@@ -3082,7 +3289,7 @@
       <w:pPr>
         <w:pStyle w:val="Compact"/>
         <w:numPr>
-          <w:numId w:val="1039"/>
+          <w:numId w:val="1042"/>
           <w:ilvl w:val="0"/>
         </w:numPr>
       </w:pPr>
@@ -3094,7 +3301,7 @@
       <w:pPr>
         <w:pStyle w:val="Compact"/>
         <w:numPr>
-          <w:numId w:val="1039"/>
+          <w:numId w:val="1042"/>
           <w:ilvl w:val="0"/>
         </w:numPr>
       </w:pPr>
@@ -3140,7 +3347,7 @@
       <w:pPr>
         <w:pStyle w:val="Compact"/>
         <w:numPr>
-          <w:numId w:val="1040"/>
+          <w:numId w:val="1043"/>
           <w:ilvl w:val="0"/>
         </w:numPr>
       </w:pPr>
@@ -3152,7 +3359,7 @@
       <w:pPr>
         <w:pStyle w:val="Compact"/>
         <w:numPr>
-          <w:numId w:val="1040"/>
+          <w:numId w:val="1043"/>
           <w:ilvl w:val="0"/>
         </w:numPr>
       </w:pPr>
@@ -3164,7 +3371,7 @@
       <w:pPr>
         <w:pStyle w:val="Compact"/>
         <w:numPr>
-          <w:numId w:val="1040"/>
+          <w:numId w:val="1043"/>
           <w:ilvl w:val="0"/>
         </w:numPr>
       </w:pPr>
@@ -3176,7 +3383,7 @@
       <w:pPr>
         <w:pStyle w:val="Compact"/>
         <w:numPr>
-          <w:numId w:val="1040"/>
+          <w:numId w:val="1043"/>
           <w:ilvl w:val="0"/>
         </w:numPr>
       </w:pPr>
@@ -3188,7 +3395,7 @@
       <w:pPr>
         <w:pStyle w:val="Compact"/>
         <w:numPr>
-          <w:numId w:val="1040"/>
+          <w:numId w:val="1043"/>
           <w:ilvl w:val="0"/>
         </w:numPr>
       </w:pPr>
@@ -3228,7 +3435,7 @@
       <w:pPr>
         <w:pStyle w:val="Compact"/>
         <w:numPr>
-          <w:numId w:val="1041"/>
+          <w:numId w:val="1044"/>
           <w:ilvl w:val="0"/>
         </w:numPr>
       </w:pPr>
@@ -3257,7 +3464,7 @@
       <w:pPr>
         <w:pStyle w:val="Compact"/>
         <w:numPr>
-          <w:numId w:val="1042"/>
+          <w:numId w:val="1045"/>
           <w:ilvl w:val="0"/>
         </w:numPr>
       </w:pPr>
@@ -3289,7 +3496,7 @@
       <w:pPr>
         <w:pStyle w:val="Compact"/>
         <w:numPr>
-          <w:numId w:val="1043"/>
+          <w:numId w:val="1046"/>
           <w:ilvl w:val="0"/>
         </w:numPr>
       </w:pPr>
@@ -3318,7 +3525,7 @@
       <w:pPr>
         <w:pStyle w:val="Compact"/>
         <w:numPr>
-          <w:numId w:val="1044"/>
+          <w:numId w:val="1047"/>
           <w:ilvl w:val="0"/>
         </w:numPr>
       </w:pPr>
@@ -3377,7 +3584,7 @@
       <w:pPr>
         <w:pStyle w:val="Compact"/>
         <w:numPr>
-          <w:numId w:val="1045"/>
+          <w:numId w:val="1048"/>
           <w:ilvl w:val="0"/>
         </w:numPr>
       </w:pPr>
@@ -3389,7 +3596,7 @@
       <w:pPr>
         <w:pStyle w:val="Compact"/>
         <w:numPr>
-          <w:numId w:val="1045"/>
+          <w:numId w:val="1048"/>
           <w:ilvl w:val="0"/>
         </w:numPr>
       </w:pPr>
@@ -3401,7 +3608,7 @@
       <w:pPr>
         <w:pStyle w:val="Compact"/>
         <w:numPr>
-          <w:numId w:val="1045"/>
+          <w:numId w:val="1048"/>
           <w:ilvl w:val="0"/>
         </w:numPr>
       </w:pPr>
@@ -3413,7 +3620,7 @@
       <w:pPr>
         <w:pStyle w:val="Compact"/>
         <w:numPr>
-          <w:numId w:val="1045"/>
+          <w:numId w:val="1048"/>
           <w:ilvl w:val="0"/>
         </w:numPr>
       </w:pPr>
@@ -3425,7 +3632,7 @@
       <w:pPr>
         <w:pStyle w:val="Compact"/>
         <w:numPr>
-          <w:numId w:val="1045"/>
+          <w:numId w:val="1048"/>
           <w:ilvl w:val="0"/>
         </w:numPr>
       </w:pPr>
@@ -3437,7 +3644,7 @@
       <w:pPr>
         <w:pStyle w:val="Compact"/>
         <w:numPr>
-          <w:numId w:val="1046"/>
+          <w:numId w:val="1049"/>
           <w:ilvl w:val="0"/>
         </w:numPr>
       </w:pPr>
@@ -3449,7 +3656,7 @@
       <w:pPr>
         <w:pStyle w:val="Compact"/>
         <w:numPr>
-          <w:numId w:val="1046"/>
+          <w:numId w:val="1049"/>
           <w:ilvl w:val="0"/>
         </w:numPr>
       </w:pPr>
@@ -3461,7 +3668,7 @@
       <w:pPr>
         <w:pStyle w:val="Compact"/>
         <w:numPr>
-          <w:numId w:val="1046"/>
+          <w:numId w:val="1049"/>
           <w:ilvl w:val="0"/>
         </w:numPr>
       </w:pPr>
@@ -3473,7 +3680,7 @@
       <w:pPr>
         <w:pStyle w:val="Compact"/>
         <w:numPr>
-          <w:numId w:val="1046"/>
+          <w:numId w:val="1049"/>
           <w:ilvl w:val="0"/>
         </w:numPr>
       </w:pPr>
@@ -3485,7 +3692,7 @@
       <w:pPr>
         <w:pStyle w:val="Compact"/>
         <w:numPr>
-          <w:numId w:val="1046"/>
+          <w:numId w:val="1049"/>
           <w:ilvl w:val="0"/>
         </w:numPr>
       </w:pPr>
@@ -3497,7 +3704,7 @@
       <w:pPr>
         <w:pStyle w:val="Compact"/>
         <w:numPr>
-          <w:numId w:val="1046"/>
+          <w:numId w:val="1049"/>
           <w:ilvl w:val="0"/>
         </w:numPr>
       </w:pPr>
@@ -3535,7 +3742,7 @@
       <w:pPr>
         <w:pStyle w:val="Compact"/>
         <w:numPr>
-          <w:numId w:val="1047"/>
+          <w:numId w:val="1050"/>
           <w:ilvl w:val="0"/>
         </w:numPr>
       </w:pPr>
@@ -3547,7 +3754,7 @@
       <w:pPr>
         <w:pStyle w:val="Compact"/>
         <w:numPr>
-          <w:numId w:val="1047"/>
+          <w:numId w:val="1050"/>
           <w:ilvl w:val="0"/>
         </w:numPr>
       </w:pPr>
@@ -3559,7 +3766,7 @@
       <w:pPr>
         <w:pStyle w:val="Compact"/>
         <w:numPr>
-          <w:numId w:val="1047"/>
+          <w:numId w:val="1050"/>
           <w:ilvl w:val="0"/>
         </w:numPr>
       </w:pPr>
@@ -3571,7 +3778,7 @@
       <w:pPr>
         <w:pStyle w:val="Compact"/>
         <w:numPr>
-          <w:numId w:val="1047"/>
+          <w:numId w:val="1050"/>
           <w:ilvl w:val="0"/>
         </w:numPr>
       </w:pPr>
@@ -3583,7 +3790,7 @@
       <w:pPr>
         <w:pStyle w:val="Compact"/>
         <w:numPr>
-          <w:numId w:val="1047"/>
+          <w:numId w:val="1050"/>
           <w:ilvl w:val="0"/>
         </w:numPr>
       </w:pPr>
@@ -3595,7 +3802,7 @@
       <w:pPr>
         <w:pStyle w:val="Compact"/>
         <w:numPr>
-          <w:numId w:val="1048"/>
+          <w:numId w:val="1051"/>
           <w:ilvl w:val="0"/>
         </w:numPr>
       </w:pPr>
@@ -3607,7 +3814,7 @@
       <w:pPr>
         <w:pStyle w:val="Compact"/>
         <w:numPr>
-          <w:numId w:val="1048"/>
+          <w:numId w:val="1051"/>
           <w:ilvl w:val="0"/>
         </w:numPr>
       </w:pPr>
@@ -3619,7 +3826,7 @@
       <w:pPr>
         <w:pStyle w:val="Compact"/>
         <w:numPr>
-          <w:numId w:val="1048"/>
+          <w:numId w:val="1051"/>
           <w:ilvl w:val="0"/>
         </w:numPr>
       </w:pPr>
@@ -3631,7 +3838,7 @@
       <w:pPr>
         <w:pStyle w:val="Compact"/>
         <w:numPr>
-          <w:numId w:val="1048"/>
+          <w:numId w:val="1051"/>
           <w:ilvl w:val="0"/>
         </w:numPr>
       </w:pPr>
@@ -3643,7 +3850,7 @@
       <w:pPr>
         <w:pStyle w:val="Compact"/>
         <w:numPr>
-          <w:numId w:val="1048"/>
+          <w:numId w:val="1051"/>
           <w:ilvl w:val="0"/>
         </w:numPr>
       </w:pPr>
@@ -3655,7 +3862,7 @@
       <w:pPr>
         <w:pStyle w:val="Compact"/>
         <w:numPr>
-          <w:numId w:val="1048"/>
+          <w:numId w:val="1051"/>
           <w:ilvl w:val="0"/>
         </w:numPr>
       </w:pPr>
@@ -3702,7 +3909,7 @@
       <w:pPr>
         <w:pStyle w:val="Compact"/>
         <w:numPr>
-          <w:numId w:val="1049"/>
+          <w:numId w:val="1052"/>
           <w:ilvl w:val="0"/>
         </w:numPr>
       </w:pPr>
@@ -3734,7 +3941,7 @@
       <w:pPr>
         <w:pStyle w:val="Compact"/>
         <w:numPr>
-          <w:numId w:val="1050"/>
+          <w:numId w:val="1053"/>
           <w:ilvl w:val="0"/>
         </w:numPr>
       </w:pPr>
@@ -3746,7 +3953,7 @@
       <w:pPr>
         <w:pStyle w:val="Compact"/>
         <w:numPr>
-          <w:numId w:val="1050"/>
+          <w:numId w:val="1053"/>
           <w:ilvl w:val="0"/>
         </w:numPr>
       </w:pPr>
@@ -3758,7 +3965,7 @@
       <w:pPr>
         <w:pStyle w:val="Compact"/>
         <w:numPr>
-          <w:numId w:val="1050"/>
+          <w:numId w:val="1053"/>
           <w:ilvl w:val="0"/>
         </w:numPr>
       </w:pPr>
@@ -3787,7 +3994,7 @@
       <w:pPr>
         <w:pStyle w:val="Compact"/>
         <w:numPr>
-          <w:numId w:val="1051"/>
+          <w:numId w:val="1054"/>
           <w:ilvl w:val="0"/>
         </w:numPr>
       </w:pPr>
@@ -3799,7 +4006,7 @@
       <w:pPr>
         <w:pStyle w:val="Compact"/>
         <w:numPr>
-          <w:numId w:val="1051"/>
+          <w:numId w:val="1054"/>
           <w:ilvl w:val="0"/>
         </w:numPr>
       </w:pPr>
@@ -3837,7 +4044,7 @@
       <w:pPr>
         <w:pStyle w:val="Compact"/>
         <w:numPr>
-          <w:numId w:val="1052"/>
+          <w:numId w:val="1055"/>
           <w:ilvl w:val="0"/>
         </w:numPr>
       </w:pPr>
@@ -3869,7 +4076,7 @@
       <w:pPr>
         <w:pStyle w:val="Compact"/>
         <w:numPr>
-          <w:numId w:val="1053"/>
+          <w:numId w:val="1056"/>
           <w:ilvl w:val="0"/>
         </w:numPr>
       </w:pPr>
@@ -3919,7 +4126,7 @@
       <w:pPr>
         <w:pStyle w:val="Compact"/>
         <w:numPr>
-          <w:numId w:val="1054"/>
+          <w:numId w:val="1057"/>
           <w:ilvl w:val="0"/>
         </w:numPr>
       </w:pPr>
@@ -3931,7 +4138,7 @@
       <w:pPr>
         <w:pStyle w:val="Compact"/>
         <w:numPr>
-          <w:numId w:val="1054"/>
+          <w:numId w:val="1057"/>
           <w:ilvl w:val="0"/>
         </w:numPr>
       </w:pPr>
@@ -3943,7 +4150,7 @@
       <w:pPr>
         <w:pStyle w:val="Compact"/>
         <w:numPr>
-          <w:numId w:val="1054"/>
+          <w:numId w:val="1057"/>
           <w:ilvl w:val="0"/>
         </w:numPr>
       </w:pPr>
@@ -3955,7 +4162,7 @@
       <w:pPr>
         <w:pStyle w:val="Compact"/>
         <w:numPr>
-          <w:numId w:val="1054"/>
+          <w:numId w:val="1057"/>
           <w:ilvl w:val="0"/>
         </w:numPr>
       </w:pPr>
@@ -3967,7 +4174,7 @@
       <w:pPr>
         <w:pStyle w:val="Compact"/>
         <w:numPr>
-          <w:numId w:val="1054"/>
+          <w:numId w:val="1057"/>
           <w:ilvl w:val="0"/>
         </w:numPr>
       </w:pPr>
@@ -3996,31 +4203,43 @@
       <w:pPr>
         <w:pStyle w:val="Compact"/>
         <w:numPr>
-          <w:numId w:val="1055"/>
-          <w:ilvl w:val="0"/>
-        </w:numPr>
-      </w:pPr>
-      <w:r>
-        <w:t xml:space="preserve">White</w:t>
-      </w:r>
-    </w:p>
-    <w:p>
-      <w:pPr>
-        <w:pStyle w:val="Compact"/>
-        <w:numPr>
-          <w:numId w:val="1055"/>
-          <w:ilvl w:val="0"/>
-        </w:numPr>
-      </w:pPr>
-      <w:r>
-        <w:t xml:space="preserve">Black or African-American</w:t>
-      </w:r>
-    </w:p>
-    <w:p>
-      <w:pPr>
-        <w:pStyle w:val="Compact"/>
-        <w:numPr>
-          <w:numId w:val="1055"/>
+          <w:numId w:val="1058"/>
+          <w:ilvl w:val="0"/>
+        </w:numPr>
+      </w:pPr>
+      <w:r>
+        <w:t xml:space="preserve">Asian/Pacific Islanders</w:t>
+      </w:r>
+    </w:p>
+    <w:p>
+      <w:pPr>
+        <w:pStyle w:val="Compact"/>
+        <w:numPr>
+          <w:numId w:val="1058"/>
+          <w:ilvl w:val="0"/>
+        </w:numPr>
+      </w:pPr>
+      <w:r>
+        <w:t xml:space="preserve">Black or African-American (non-Hispanic)</w:t>
+      </w:r>
+    </w:p>
+    <w:p>
+      <w:pPr>
+        <w:pStyle w:val="Compact"/>
+        <w:numPr>
+          <w:numId w:val="1058"/>
+          <w:ilvl w:val="0"/>
+        </w:numPr>
+      </w:pPr>
+      <w:r>
+        <w:t xml:space="preserve">Caucasian/White (non-Hispanic)</w:t>
+      </w:r>
+    </w:p>
+    <w:p>
+      <w:pPr>
+        <w:pStyle w:val="Compact"/>
+        <w:numPr>
+          <w:numId w:val="1058"/>
           <w:ilvl w:val="0"/>
         </w:numPr>
       </w:pPr>
@@ -4032,31 +4251,7 @@
       <w:pPr>
         <w:pStyle w:val="Compact"/>
         <w:numPr>
-          <w:numId w:val="1055"/>
-          <w:ilvl w:val="0"/>
-        </w:numPr>
-      </w:pPr>
-      <w:r>
-        <w:t xml:space="preserve">Native American</w:t>
-      </w:r>
-    </w:p>
-    <w:p>
-      <w:pPr>
-        <w:pStyle w:val="Compact"/>
-        <w:numPr>
-          <w:numId w:val="1055"/>
-          <w:ilvl w:val="0"/>
-        </w:numPr>
-      </w:pPr>
-      <w:r>
-        <w:t xml:space="preserve">Asian</w:t>
-      </w:r>
-    </w:p>
-    <w:p>
-      <w:pPr>
-        <w:pStyle w:val="Compact"/>
-        <w:numPr>
-          <w:numId w:val="1055"/>
+          <w:numId w:val="1058"/>
           <w:ilvl w:val="0"/>
         </w:numPr>
       </w:pPr>
@@ -4068,19 +4263,19 @@
       <w:pPr>
         <w:pStyle w:val="Compact"/>
         <w:numPr>
-          <w:numId w:val="1055"/>
-          <w:ilvl w:val="0"/>
-        </w:numPr>
-      </w:pPr>
-      <w:r>
-        <w:t xml:space="preserve">Mixed</w:t>
-      </w:r>
-    </w:p>
-    <w:p>
-      <w:pPr>
-        <w:pStyle w:val="Compact"/>
-        <w:numPr>
-          <w:numId w:val="1055"/>
+          <w:numId w:val="1058"/>
+          <w:ilvl w:val="0"/>
+        </w:numPr>
+      </w:pPr>
+      <w:r>
+        <w:t xml:space="preserve">Native American or Aleut</w:t>
+      </w:r>
+    </w:p>
+    <w:p>
+      <w:pPr>
+        <w:pStyle w:val="Compact"/>
+        <w:numPr>
+          <w:numId w:val="1058"/>
           <w:ilvl w:val="0"/>
         </w:numPr>
       </w:pPr>
@@ -4109,7 +4304,7 @@
       <w:pPr>
         <w:pStyle w:val="Compact"/>
         <w:numPr>
-          <w:numId w:val="1056"/>
+          <w:numId w:val="1059"/>
           <w:ilvl w:val="0"/>
         </w:numPr>
       </w:pPr>
@@ -4121,7 +4316,7 @@
       <w:pPr>
         <w:pStyle w:val="Compact"/>
         <w:numPr>
-          <w:numId w:val="1056"/>
+          <w:numId w:val="1059"/>
           <w:ilvl w:val="0"/>
         </w:numPr>
       </w:pPr>
@@ -4133,19 +4328,7 @@
       <w:pPr>
         <w:pStyle w:val="Compact"/>
         <w:numPr>
-          <w:numId w:val="1056"/>
-          <w:ilvl w:val="0"/>
-        </w:numPr>
-      </w:pPr>
-      <w:r>
-        <w:t xml:space="preserve">Graduated two-year college</w:t>
-      </w:r>
-    </w:p>
-    <w:p>
-      <w:pPr>
-        <w:pStyle w:val="Compact"/>
-        <w:numPr>
-          <w:numId w:val="1056"/>
+          <w:numId w:val="1059"/>
           <w:ilvl w:val="0"/>
         </w:numPr>
       </w:pPr>
@@ -4157,7 +4340,19 @@
       <w:pPr>
         <w:pStyle w:val="Compact"/>
         <w:numPr>
-          <w:numId w:val="1056"/>
+          <w:numId w:val="1059"/>
+          <w:ilvl w:val="0"/>
+        </w:numPr>
+      </w:pPr>
+      <w:r>
+        <w:t xml:space="preserve">Graduated 2-year college</w:t>
+      </w:r>
+    </w:p>
+    <w:p>
+      <w:pPr>
+        <w:pStyle w:val="Compact"/>
+        <w:numPr>
+          <w:numId w:val="1059"/>
           <w:ilvl w:val="0"/>
         </w:numPr>
       </w:pPr>
@@ -4169,7 +4364,7 @@
       <w:pPr>
         <w:pStyle w:val="Compact"/>
         <w:numPr>
-          <w:numId w:val="1056"/>
+          <w:numId w:val="1059"/>
           <w:ilvl w:val="0"/>
         </w:numPr>
       </w:pPr>
@@ -4181,19 +4376,7 @@
       <w:pPr>
         <w:pStyle w:val="Compact"/>
         <w:numPr>
-          <w:numId w:val="1056"/>
-          <w:ilvl w:val="0"/>
-        </w:numPr>
-      </w:pPr>
-      <w:r>
-        <w:t xml:space="preserve">Other</w:t>
-      </w:r>
-    </w:p>
-    <w:p>
-      <w:pPr>
-        <w:pStyle w:val="Compact"/>
-        <w:numPr>
-          <w:numId w:val="1056"/>
+          <w:numId w:val="1059"/>
           <w:ilvl w:val="0"/>
         </w:numPr>
       </w:pPr>
@@ -4222,7 +4405,7 @@
       <w:pPr>
         <w:pStyle w:val="Compact"/>
         <w:numPr>
-          <w:numId w:val="1057"/>
+          <w:numId w:val="1060"/>
           <w:ilvl w:val="0"/>
         </w:numPr>
       </w:pPr>
@@ -4234,7 +4417,7 @@
       <w:pPr>
         <w:pStyle w:val="Compact"/>
         <w:numPr>
-          <w:numId w:val="1057"/>
+          <w:numId w:val="1060"/>
           <w:ilvl w:val="0"/>
         </w:numPr>
       </w:pPr>
@@ -4246,7 +4429,7 @@
       <w:pPr>
         <w:pStyle w:val="Compact"/>
         <w:numPr>
-          <w:numId w:val="1057"/>
+          <w:numId w:val="1060"/>
           <w:ilvl w:val="0"/>
         </w:numPr>
       </w:pPr>
@@ -4258,7 +4441,7 @@
       <w:pPr>
         <w:pStyle w:val="Compact"/>
         <w:numPr>
-          <w:numId w:val="1057"/>
+          <w:numId w:val="1060"/>
           <w:ilvl w:val="0"/>
         </w:numPr>
       </w:pPr>
@@ -4270,7 +4453,7 @@
       <w:pPr>
         <w:pStyle w:val="Compact"/>
         <w:numPr>
-          <w:numId w:val="1057"/>
+          <w:numId w:val="1060"/>
           <w:ilvl w:val="0"/>
         </w:numPr>
       </w:pPr>
@@ -4282,7 +4465,7 @@
       <w:pPr>
         <w:pStyle w:val="Compact"/>
         <w:numPr>
-          <w:numId w:val="1057"/>
+          <w:numId w:val="1060"/>
           <w:ilvl w:val="0"/>
         </w:numPr>
       </w:pPr>
@@ -4294,7 +4477,7 @@
       <w:pPr>
         <w:pStyle w:val="Compact"/>
         <w:numPr>
-          <w:numId w:val="1057"/>
+          <w:numId w:val="1060"/>
           <w:ilvl w:val="0"/>
         </w:numPr>
       </w:pPr>
@@ -4306,12 +4489,258 @@
       <w:pPr>
         <w:pStyle w:val="Compact"/>
         <w:numPr>
-          <w:numId w:val="1057"/>
+          <w:numId w:val="1060"/>
           <w:ilvl w:val="0"/>
         </w:numPr>
       </w:pPr>
       <w:r>
         <w:t xml:space="preserve">Prefer not to say</w:t>
+      </w:r>
+    </w:p>
+    <w:p>
+      <w:pPr>
+        <w:pStyle w:val="FirstParagraph"/>
+      </w:pPr>
+      <w:r>
+        <w:rPr>
+          <w:b/>
+        </w:rPr>
+        <w:t xml:space="preserve">[marital]</w:t>
+      </w:r>
+      <w:r>
+        <w:t xml:space="preserve"> </w:t>
+      </w:r>
+      <w:r>
+        <w:t xml:space="preserve">Which of the following best describes your marital status?</w:t>
+      </w:r>
+    </w:p>
+    <w:p>
+      <w:pPr>
+        <w:pStyle w:val="Compact"/>
+        <w:numPr>
+          <w:numId w:val="1061"/>
+          <w:ilvl w:val="0"/>
+        </w:numPr>
+      </w:pPr>
+      <w:r>
+        <w:t xml:space="preserve">Single, never married</w:t>
+      </w:r>
+    </w:p>
+    <w:p>
+      <w:pPr>
+        <w:pStyle w:val="Compact"/>
+        <w:numPr>
+          <w:numId w:val="1061"/>
+          <w:ilvl w:val="0"/>
+        </w:numPr>
+      </w:pPr>
+      <w:r>
+        <w:t xml:space="preserve">Married</w:t>
+      </w:r>
+    </w:p>
+    <w:p>
+      <w:pPr>
+        <w:pStyle w:val="Compact"/>
+        <w:numPr>
+          <w:numId w:val="1061"/>
+          <w:ilvl w:val="0"/>
+        </w:numPr>
+      </w:pPr>
+      <w:r>
+        <w:t xml:space="preserve">Divorced</w:t>
+      </w:r>
+    </w:p>
+    <w:p>
+      <w:pPr>
+        <w:pStyle w:val="Compact"/>
+        <w:numPr>
+          <w:numId w:val="1061"/>
+          <w:ilvl w:val="0"/>
+        </w:numPr>
+      </w:pPr>
+      <w:r>
+        <w:t xml:space="preserve">Separated</w:t>
+      </w:r>
+    </w:p>
+    <w:p>
+      <w:pPr>
+        <w:pStyle w:val="Compact"/>
+        <w:numPr>
+          <w:numId w:val="1061"/>
+          <w:ilvl w:val="0"/>
+        </w:numPr>
+      </w:pPr>
+      <w:r>
+        <w:t xml:space="preserve">Widowed</w:t>
+      </w:r>
+    </w:p>
+    <w:p>
+      <w:pPr>
+        <w:pStyle w:val="Compact"/>
+        <w:numPr>
+          <w:numId w:val="1061"/>
+          <w:ilvl w:val="0"/>
+        </w:numPr>
+      </w:pPr>
+      <w:r>
+        <w:t xml:space="preserve">Living with partner</w:t>
+      </w:r>
+    </w:p>
+    <w:p>
+      <w:pPr>
+        <w:pStyle w:val="FirstParagraph"/>
+      </w:pPr>
+      <w:r>
+        <w:rPr>
+          <w:b/>
+        </w:rPr>
+        <w:t xml:space="preserve">[church]</w:t>
+      </w:r>
+      <w:r>
+        <w:t xml:space="preserve"> </w:t>
+      </w:r>
+      <w:r>
+        <w:t xml:space="preserve">Not counting weddings and funerals, how often do you attend religious services?</w:t>
+      </w:r>
+    </w:p>
+    <w:p>
+      <w:pPr>
+        <w:pStyle w:val="Compact"/>
+        <w:numPr>
+          <w:numId w:val="1062"/>
+          <w:ilvl w:val="0"/>
+        </w:numPr>
+      </w:pPr>
+      <w:r>
+        <w:t xml:space="preserve">Never</w:t>
+      </w:r>
+    </w:p>
+    <w:p>
+      <w:pPr>
+        <w:pStyle w:val="Compact"/>
+        <w:numPr>
+          <w:numId w:val="1062"/>
+          <w:ilvl w:val="0"/>
+        </w:numPr>
+      </w:pPr>
+      <w:r>
+        <w:t xml:space="preserve">Less than once a year</w:t>
+      </w:r>
+    </w:p>
+    <w:p>
+      <w:pPr>
+        <w:pStyle w:val="Compact"/>
+        <w:numPr>
+          <w:numId w:val="1062"/>
+          <w:ilvl w:val="0"/>
+        </w:numPr>
+      </w:pPr>
+      <w:r>
+        <w:t xml:space="preserve">Once a year</w:t>
+      </w:r>
+    </w:p>
+    <w:p>
+      <w:pPr>
+        <w:pStyle w:val="Compact"/>
+        <w:numPr>
+          <w:numId w:val="1062"/>
+          <w:ilvl w:val="0"/>
+        </w:numPr>
+      </w:pPr>
+      <w:r>
+        <w:t xml:space="preserve">Several times a year</w:t>
+      </w:r>
+    </w:p>
+    <w:p>
+      <w:pPr>
+        <w:pStyle w:val="Compact"/>
+        <w:numPr>
+          <w:numId w:val="1062"/>
+          <w:ilvl w:val="0"/>
+        </w:numPr>
+      </w:pPr>
+      <w:r>
+        <w:t xml:space="preserve">Once a month</w:t>
+      </w:r>
+    </w:p>
+    <w:p>
+      <w:pPr>
+        <w:pStyle w:val="Compact"/>
+        <w:numPr>
+          <w:numId w:val="1062"/>
+          <w:ilvl w:val="0"/>
+        </w:numPr>
+      </w:pPr>
+      <w:r>
+        <w:t xml:space="preserve">Two to three times a month</w:t>
+      </w:r>
+    </w:p>
+    <w:p>
+      <w:pPr>
+        <w:pStyle w:val="Compact"/>
+        <w:numPr>
+          <w:numId w:val="1062"/>
+          <w:ilvl w:val="0"/>
+        </w:numPr>
+      </w:pPr>
+      <w:r>
+        <w:t xml:space="preserve">Nearly every week</w:t>
+      </w:r>
+    </w:p>
+    <w:p>
+      <w:pPr>
+        <w:pStyle w:val="Compact"/>
+        <w:numPr>
+          <w:numId w:val="1062"/>
+          <w:ilvl w:val="0"/>
+        </w:numPr>
+      </w:pPr>
+      <w:r>
+        <w:t xml:space="preserve">Every week</w:t>
+      </w:r>
+    </w:p>
+    <w:p>
+      <w:pPr>
+        <w:pStyle w:val="Compact"/>
+        <w:numPr>
+          <w:numId w:val="1062"/>
+          <w:ilvl w:val="0"/>
+        </w:numPr>
+      </w:pPr>
+      <w:r>
+        <w:t xml:space="preserve">More than once per week</w:t>
+      </w:r>
+    </w:p>
+    <w:p>
+      <w:pPr>
+        <w:pStyle w:val="FirstParagraph"/>
+      </w:pPr>
+      <w:r>
+        <w:rPr>
+          <w:b/>
+        </w:rPr>
+        <w:t xml:space="preserve">[comments]</w:t>
+      </w:r>
+      <w:r>
+        <w:t xml:space="preserve"> </w:t>
+      </w:r>
+      <w:r>
+        <w:t xml:space="preserve">Thank you for answering our survey. Do you have any comments for us?</w:t>
+      </w:r>
+    </w:p>
+    <w:p>
+      <w:pPr>
+        <w:pStyle w:val="Compact"/>
+        <w:numPr>
+          <w:numId w:val="1063"/>
+          <w:ilvl w:val="0"/>
+        </w:numPr>
+      </w:pPr>
+      <w:r>
+        <w:rPr>
+          <w:i/>
+        </w:rPr>
+        <w:t xml:space="preserve">TEXTBOX</w:t>
       </w:r>
     </w:p>
     <w:sectPr/>
@@ -4422,7 +4851,7 @@
     </w:lvl>
   </w:abstractNum>
   <w:abstractNum w:abstractNumId="990">
-    <w:nsid w:val="a922a7a5"/>
+    <w:nsid w:val="d112f798"/>
     <w:multiLevelType w:val="multilevel"/>
     <w:lvl w:ilvl="0">
       <w:numFmt w:val="bullet"/>
@@ -4503,7 +4932,7 @@
     </w:lvl>
   </w:abstractNum>
   <w:abstractNum w:abstractNumId="991">
-    <w:nsid w:val="d562ffff"/>
+    <w:nsid w:val="61e61be2"/>
     <w:multiLevelType w:val="multilevel"/>
     <w:lvl w:ilvl="0">
       <w:numFmt w:val="bullet"/>
@@ -4584,7 +5013,7 @@
     </w:lvl>
   </w:abstractNum>
   <w:abstractNum w:abstractNumId="99411">
-    <w:nsid w:val="a2b6a4ed"/>
+    <w:nsid w:val="94d60490"/>
     <w:multiLevelType w:val="multilevel"/>
     <w:lvl w:ilvl="0">
       <w:start w:val="1"/>
@@ -4672,7 +5101,7 @@
     </w:lvl>
   </w:abstractNum>
   <w:abstractNum w:abstractNumId="99431">
-    <w:nsid w:val="16819065"/>
+    <w:nsid w:val="1a7dcff7"/>
     <w:multiLevelType w:val="multilevel"/>
     <w:lvl w:ilvl="0">
       <w:start w:val="1"/>
@@ -5231,9 +5660,39 @@
     <w:abstractNumId w:val="991"/>
   </w:num>
   <w:num w:numId="1037">
+    <w:abstractNumId w:val="99431"/>
+    <w:lvlOverride w:ilvl="0">
+      <w:startOverride w:val="1"/>
+    </w:lvlOverride>
+    <w:lvlOverride w:ilvl="1">
+      <w:startOverride w:val="1"/>
+    </w:lvlOverride>
+    <w:lvlOverride w:ilvl="2">
+      <w:startOverride w:val="1"/>
+    </w:lvlOverride>
+    <w:lvlOverride w:ilvl="3">
+      <w:startOverride w:val="1"/>
+    </w:lvlOverride>
+    <w:lvlOverride w:ilvl="4">
+      <w:startOverride w:val="1"/>
+    </w:lvlOverride>
+    <w:lvlOverride w:ilvl="5">
+      <w:startOverride w:val="1"/>
+    </w:lvlOverride>
+    <w:lvlOverride w:ilvl="6">
+      <w:startOverride w:val="1"/>
+    </w:lvlOverride>
+  </w:num>
+  <w:num w:numId="1038">
     <w:abstractNumId w:val="991"/>
   </w:num>
-  <w:num w:numId="1038">
+  <w:num w:numId="1039">
+    <w:abstractNumId w:val="991"/>
+  </w:num>
+  <w:num w:numId="1040">
+    <w:abstractNumId w:val="991"/>
+  </w:num>
+  <w:num w:numId="1041">
     <w:abstractNumId w:val="99411"/>
     <w:lvlOverride w:ilvl="0">
       <w:startOverride w:val="1"/>
@@ -5257,7 +5716,7 @@
       <w:startOverride w:val="1"/>
     </w:lvlOverride>
   </w:num>
-  <w:num w:numId="1039">
+  <w:num w:numId="1042">
     <w:abstractNumId w:val="99411"/>
     <w:lvlOverride w:ilvl="0">
       <w:startOverride w:val="1"/>
@@ -5281,7 +5740,7 @@
       <w:startOverride w:val="1"/>
     </w:lvlOverride>
   </w:num>
-  <w:num w:numId="1040">
+  <w:num w:numId="1043">
     <w:abstractNumId w:val="99411"/>
     <w:lvlOverride w:ilvl="0">
       <w:startOverride w:val="1"/>
@@ -5304,15 +5763,6 @@
     <w:lvlOverride w:ilvl="6">
       <w:startOverride w:val="1"/>
     </w:lvlOverride>
-  </w:num>
-  <w:num w:numId="1041">
-    <w:abstractNumId w:val="991"/>
-  </w:num>
-  <w:num w:numId="1042">
-    <w:abstractNumId w:val="991"/>
-  </w:num>
-  <w:num w:numId="1043">
-    <w:abstractNumId w:val="991"/>
   </w:num>
   <w:num w:numId="1044">
     <w:abstractNumId w:val="991"/>
@@ -5321,33 +5771,15 @@
     <w:abstractNumId w:val="991"/>
   </w:num>
   <w:num w:numId="1046">
-    <w:abstractNumId w:val="99411"/>
-    <w:lvlOverride w:ilvl="0">
-      <w:startOverride w:val="1"/>
-    </w:lvlOverride>
-    <w:lvlOverride w:ilvl="1">
-      <w:startOverride w:val="1"/>
-    </w:lvlOverride>
-    <w:lvlOverride w:ilvl="2">
-      <w:startOverride w:val="1"/>
-    </w:lvlOverride>
-    <w:lvlOverride w:ilvl="3">
-      <w:startOverride w:val="1"/>
-    </w:lvlOverride>
-    <w:lvlOverride w:ilvl="4">
-      <w:startOverride w:val="1"/>
-    </w:lvlOverride>
-    <w:lvlOverride w:ilvl="5">
-      <w:startOverride w:val="1"/>
-    </w:lvlOverride>
-    <w:lvlOverride w:ilvl="6">
-      <w:startOverride w:val="1"/>
-    </w:lvlOverride>
+    <w:abstractNumId w:val="991"/>
   </w:num>
   <w:num w:numId="1047">
     <w:abstractNumId w:val="991"/>
   </w:num>
   <w:num w:numId="1048">
+    <w:abstractNumId w:val="991"/>
+  </w:num>
+  <w:num w:numId="1049">
     <w:abstractNumId w:val="99411"/>
     <w:lvlOverride w:ilvl="0">
       <w:startOverride w:val="1"/>
@@ -5371,32 +5803,8 @@
       <w:startOverride w:val="1"/>
     </w:lvlOverride>
   </w:num>
-  <w:num w:numId="1049">
+  <w:num w:numId="1050">
     <w:abstractNumId w:val="991"/>
-  </w:num>
-  <w:num w:numId="1050">
-    <w:abstractNumId w:val="99411"/>
-    <w:lvlOverride w:ilvl="0">
-      <w:startOverride w:val="1"/>
-    </w:lvlOverride>
-    <w:lvlOverride w:ilvl="1">
-      <w:startOverride w:val="1"/>
-    </w:lvlOverride>
-    <w:lvlOverride w:ilvl="2">
-      <w:startOverride w:val="1"/>
-    </w:lvlOverride>
-    <w:lvlOverride w:ilvl="3">
-      <w:startOverride w:val="1"/>
-    </w:lvlOverride>
-    <w:lvlOverride w:ilvl="4">
-      <w:startOverride w:val="1"/>
-    </w:lvlOverride>
-    <w:lvlOverride w:ilvl="5">
-      <w:startOverride w:val="1"/>
-    </w:lvlOverride>
-    <w:lvlOverride w:ilvl="6">
-      <w:startOverride w:val="1"/>
-    </w:lvlOverride>
   </w:num>
   <w:num w:numId="1051">
     <w:abstractNumId w:val="99411"/>
@@ -5426,7 +5834,28 @@
     <w:abstractNumId w:val="991"/>
   </w:num>
   <w:num w:numId="1053">
-    <w:abstractNumId w:val="991"/>
+    <w:abstractNumId w:val="99411"/>
+    <w:lvlOverride w:ilvl="0">
+      <w:startOverride w:val="1"/>
+    </w:lvlOverride>
+    <w:lvlOverride w:ilvl="1">
+      <w:startOverride w:val="1"/>
+    </w:lvlOverride>
+    <w:lvlOverride w:ilvl="2">
+      <w:startOverride w:val="1"/>
+    </w:lvlOverride>
+    <w:lvlOverride w:ilvl="3">
+      <w:startOverride w:val="1"/>
+    </w:lvlOverride>
+    <w:lvlOverride w:ilvl="4">
+      <w:startOverride w:val="1"/>
+    </w:lvlOverride>
+    <w:lvlOverride w:ilvl="5">
+      <w:startOverride w:val="1"/>
+    </w:lvlOverride>
+    <w:lvlOverride w:ilvl="6">
+      <w:startOverride w:val="1"/>
+    </w:lvlOverride>
   </w:num>
   <w:num w:numId="1054">
     <w:abstractNumId w:val="99411"/>
@@ -5453,52 +5882,10 @@
     </w:lvlOverride>
   </w:num>
   <w:num w:numId="1055">
-    <w:abstractNumId w:val="99411"/>
-    <w:lvlOverride w:ilvl="0">
-      <w:startOverride w:val="1"/>
-    </w:lvlOverride>
-    <w:lvlOverride w:ilvl="1">
-      <w:startOverride w:val="1"/>
-    </w:lvlOverride>
-    <w:lvlOverride w:ilvl="2">
-      <w:startOverride w:val="1"/>
-    </w:lvlOverride>
-    <w:lvlOverride w:ilvl="3">
-      <w:startOverride w:val="1"/>
-    </w:lvlOverride>
-    <w:lvlOverride w:ilvl="4">
-      <w:startOverride w:val="1"/>
-    </w:lvlOverride>
-    <w:lvlOverride w:ilvl="5">
-      <w:startOverride w:val="1"/>
-    </w:lvlOverride>
-    <w:lvlOverride w:ilvl="6">
-      <w:startOverride w:val="1"/>
-    </w:lvlOverride>
+    <w:abstractNumId w:val="991"/>
   </w:num>
   <w:num w:numId="1056">
-    <w:abstractNumId w:val="99411"/>
-    <w:lvlOverride w:ilvl="0">
-      <w:startOverride w:val="1"/>
-    </w:lvlOverride>
-    <w:lvlOverride w:ilvl="1">
-      <w:startOverride w:val="1"/>
-    </w:lvlOverride>
-    <w:lvlOverride w:ilvl="2">
-      <w:startOverride w:val="1"/>
-    </w:lvlOverride>
-    <w:lvlOverride w:ilvl="3">
-      <w:startOverride w:val="1"/>
-    </w:lvlOverride>
-    <w:lvlOverride w:ilvl="4">
-      <w:startOverride w:val="1"/>
-    </w:lvlOverride>
-    <w:lvlOverride w:ilvl="5">
-      <w:startOverride w:val="1"/>
-    </w:lvlOverride>
-    <w:lvlOverride w:ilvl="6">
-      <w:startOverride w:val="1"/>
-    </w:lvlOverride>
+    <w:abstractNumId w:val="991"/>
   </w:num>
   <w:num w:numId="1057">
     <w:abstractNumId w:val="99411"/>
@@ -5523,6 +5910,129 @@
     <w:lvlOverride w:ilvl="6">
       <w:startOverride w:val="1"/>
     </w:lvlOverride>
+  </w:num>
+  <w:num w:numId="1058">
+    <w:abstractNumId w:val="99411"/>
+    <w:lvlOverride w:ilvl="0">
+      <w:startOverride w:val="1"/>
+    </w:lvlOverride>
+    <w:lvlOverride w:ilvl="1">
+      <w:startOverride w:val="1"/>
+    </w:lvlOverride>
+    <w:lvlOverride w:ilvl="2">
+      <w:startOverride w:val="1"/>
+    </w:lvlOverride>
+    <w:lvlOverride w:ilvl="3">
+      <w:startOverride w:val="1"/>
+    </w:lvlOverride>
+    <w:lvlOverride w:ilvl="4">
+      <w:startOverride w:val="1"/>
+    </w:lvlOverride>
+    <w:lvlOverride w:ilvl="5">
+      <w:startOverride w:val="1"/>
+    </w:lvlOverride>
+    <w:lvlOverride w:ilvl="6">
+      <w:startOverride w:val="1"/>
+    </w:lvlOverride>
+  </w:num>
+  <w:num w:numId="1059">
+    <w:abstractNumId w:val="99411"/>
+    <w:lvlOverride w:ilvl="0">
+      <w:startOverride w:val="1"/>
+    </w:lvlOverride>
+    <w:lvlOverride w:ilvl="1">
+      <w:startOverride w:val="1"/>
+    </w:lvlOverride>
+    <w:lvlOverride w:ilvl="2">
+      <w:startOverride w:val="1"/>
+    </w:lvlOverride>
+    <w:lvlOverride w:ilvl="3">
+      <w:startOverride w:val="1"/>
+    </w:lvlOverride>
+    <w:lvlOverride w:ilvl="4">
+      <w:startOverride w:val="1"/>
+    </w:lvlOverride>
+    <w:lvlOverride w:ilvl="5">
+      <w:startOverride w:val="1"/>
+    </w:lvlOverride>
+    <w:lvlOverride w:ilvl="6">
+      <w:startOverride w:val="1"/>
+    </w:lvlOverride>
+  </w:num>
+  <w:num w:numId="1060">
+    <w:abstractNumId w:val="99411"/>
+    <w:lvlOverride w:ilvl="0">
+      <w:startOverride w:val="1"/>
+    </w:lvlOverride>
+    <w:lvlOverride w:ilvl="1">
+      <w:startOverride w:val="1"/>
+    </w:lvlOverride>
+    <w:lvlOverride w:ilvl="2">
+      <w:startOverride w:val="1"/>
+    </w:lvlOverride>
+    <w:lvlOverride w:ilvl="3">
+      <w:startOverride w:val="1"/>
+    </w:lvlOverride>
+    <w:lvlOverride w:ilvl="4">
+      <w:startOverride w:val="1"/>
+    </w:lvlOverride>
+    <w:lvlOverride w:ilvl="5">
+      <w:startOverride w:val="1"/>
+    </w:lvlOverride>
+    <w:lvlOverride w:ilvl="6">
+      <w:startOverride w:val="1"/>
+    </w:lvlOverride>
+  </w:num>
+  <w:num w:numId="1061">
+    <w:abstractNumId w:val="99411"/>
+    <w:lvlOverride w:ilvl="0">
+      <w:startOverride w:val="1"/>
+    </w:lvlOverride>
+    <w:lvlOverride w:ilvl="1">
+      <w:startOverride w:val="1"/>
+    </w:lvlOverride>
+    <w:lvlOverride w:ilvl="2">
+      <w:startOverride w:val="1"/>
+    </w:lvlOverride>
+    <w:lvlOverride w:ilvl="3">
+      <w:startOverride w:val="1"/>
+    </w:lvlOverride>
+    <w:lvlOverride w:ilvl="4">
+      <w:startOverride w:val="1"/>
+    </w:lvlOverride>
+    <w:lvlOverride w:ilvl="5">
+      <w:startOverride w:val="1"/>
+    </w:lvlOverride>
+    <w:lvlOverride w:ilvl="6">
+      <w:startOverride w:val="1"/>
+    </w:lvlOverride>
+  </w:num>
+  <w:num w:numId="1062">
+    <w:abstractNumId w:val="99411"/>
+    <w:lvlOverride w:ilvl="0">
+      <w:startOverride w:val="1"/>
+    </w:lvlOverride>
+    <w:lvlOverride w:ilvl="1">
+      <w:startOverride w:val="1"/>
+    </w:lvlOverride>
+    <w:lvlOverride w:ilvl="2">
+      <w:startOverride w:val="1"/>
+    </w:lvlOverride>
+    <w:lvlOverride w:ilvl="3">
+      <w:startOverride w:val="1"/>
+    </w:lvlOverride>
+    <w:lvlOverride w:ilvl="4">
+      <w:startOverride w:val="1"/>
+    </w:lvlOverride>
+    <w:lvlOverride w:ilvl="5">
+      <w:startOverride w:val="1"/>
+    </w:lvlOverride>
+    <w:lvlOverride w:ilvl="6">
+      <w:startOverride w:val="1"/>
+    </w:lvlOverride>
+  </w:num>
+  <w:num w:numId="1063">
+    <w:abstractNumId w:val="991"/>
   </w:num>
 </w:numbering>
 </file>

</xml_diff>

<commit_message>
add debriefing in design
</commit_message>
<xml_diff>
--- a/material/design.docx
+++ b/material/design.docx
@@ -4531,6 +4531,38 @@
         <w:t xml:space="preserve">TEXTBOX</w:t>
       </w:r>
     </w:p>
+    <w:p>
+      <w:pPr>
+        <w:pStyle w:val="FirstParagraph"/>
+      </w:pPr>
+      <w:r>
+        <w:rPr>
+          <w:b/>
+        </w:rPr>
+        <w:t xml:space="preserve">[debriefing]</w:t>
+      </w:r>
+      <w:r>
+        <w:t xml:space="preserve"> </w:t>
+      </w:r>
+      <w:r>
+        <w:rPr>
+          <w:i/>
+        </w:rPr>
+        <w:t xml:space="preserve">(do not show in control condition)</w:t>
+      </w:r>
+      <w:r>
+        <w:t xml:space="preserve"> </w:t>
+      </w:r>
+      <w:r>
+        <w:rPr>
+          <w:i/>
+        </w:rPr>
+        <w:t xml:space="preserve">Note</w:t>
+      </w:r>
+      <w:r>
+        <w:t xml:space="preserve">: The news article you read was written specifically for the purpose of this study. While the information provided in the article is accurate, it was not originally published in this format. If you have any questions or concerns, please contact the principal investigator Dr. Patrick Kraft (kraftp@uwm.edu).</w:t>
+      </w:r>
+    </w:p>
     <w:sectPr/>
   </w:body>
 </w:document>
@@ -4639,7 +4671,7 @@
     </w:lvl>
   </w:abstractNum>
   <w:abstractNum w:abstractNumId="990">
-    <w:nsid w:val="af149917"/>
+    <w:nsid w:val="e8292c5b"/>
     <w:multiLevelType w:val="multilevel"/>
     <w:lvl w:ilvl="0">
       <w:numFmt w:val="bullet"/>
@@ -4720,7 +4752,7 @@
     </w:lvl>
   </w:abstractNum>
   <w:abstractNum w:abstractNumId="991">
-    <w:nsid w:val="e5a46835"/>
+    <w:nsid w:val="42013b0f"/>
     <w:multiLevelType w:val="multilevel"/>
     <w:lvl w:ilvl="0">
       <w:numFmt w:val="bullet"/>
@@ -4801,7 +4833,7 @@
     </w:lvl>
   </w:abstractNum>
   <w:abstractNum w:abstractNumId="99411">
-    <w:nsid w:val="c015cd9f"/>
+    <w:nsid w:val="a52ec61b"/>
     <w:multiLevelType w:val="multilevel"/>
     <w:lvl w:ilvl="0">
       <w:start w:val="1"/>
@@ -4889,7 +4921,7 @@
     </w:lvl>
   </w:abstractNum>
   <w:abstractNum w:abstractNumId="99431">
-    <w:nsid w:val="5b836509"/>
+    <w:nsid w:val="45c73fc7"/>
     <w:multiLevelType w:val="multilevel"/>
     <w:lvl w:ilvl="0">
       <w:start w:val="1"/>

</xml_diff>

<commit_message>
small changes in design prior to IRB submission
</commit_message>
<xml_diff>
--- a/material/design.docx
+++ b/material/design.docx
@@ -6,10 +6,10 @@
       <w:pPr>
         <w:pStyle w:val="Heading1"/>
       </w:pPr>
-      <w:bookmarkStart w:id="21" w:name="study-design-questionnaire"/>
+      <w:bookmarkStart w:id="21" w:name="media-usage-and-news-consumption-study-design-questionnaire"/>
       <w:bookmarkEnd w:id="21"/>
       <w:r>
-        <w:t xml:space="preserve">Study Design &amp; Questionnaire</w:t>
+        <w:t xml:space="preserve">Media Usage and News Consumption: Study Design &amp; Questionnaire</w:t>
       </w:r>
     </w:p>
     <w:p>
@@ -215,7 +215,25 @@
         <w:t xml:space="preserve"> </w:t>
       </w:r>
       <w:r>
-        <w:t xml:space="preserve">Before being able to view their contents, participants are either asked to choose between a Fox News or MSNBC tweet, or they are randomly assigned to one of them. In any case, the content of the tweet is held constant. After reading the tweet, participants are asked to read the full article linked in the tweet.</w:t>
+        <w:t xml:space="preserve">Participants are either asked to choose whether they would like to view a tweet by Fox News or MSNBC (</w:t>
+      </w:r>
+      <w:r>
+        <w:rPr>
+          <w:i/>
+        </w:rPr>
+        <w:t xml:space="preserve">choice condition</w:t>
+      </w:r>
+      <w:r>
+        <w:t xml:space="preserve">), or they are randomly assigned to one of them (</w:t>
+      </w:r>
+      <w:r>
+        <w:rPr>
+          <w:i/>
+        </w:rPr>
+        <w:t xml:space="preserve">assigned condition</w:t>
+      </w:r>
+      <w:r>
+        <w:t xml:space="preserve">). The Tweet links to a news story about the positive economic impact of legal immigration to the US. After viewing the tweet, participants are asked to read the full article. Irrespective of the source (Fox News or MSNBC), the content of the tweet is held constant.</w:t>
       </w:r>
     </w:p>
     <w:p>
@@ -236,7 +254,7 @@
         <w:t xml:space="preserve"> </w:t>
       </w:r>
       <w:r>
-        <w:t xml:space="preserve">skip tweet &amp; full story</w:t>
+        <w:t xml:space="preserve">Skip tweet &amp; full story</w:t>
       </w:r>
     </w:p>
     <w:p>
@@ -263,7 +281,7 @@
         </w:numPr>
       </w:pPr>
       <w:r>
-        <w:t xml:space="preserve">Do participants try to click on the tweet? (i.e., multiple clicks)</w:t>
+        <w:t xml:space="preserve">Do participants try to click on the tweet?</w:t>
       </w:r>
     </w:p>
     <w:p>
@@ -287,7 +305,7 @@
         </w:numPr>
       </w:pPr>
       <w:r>
-        <w:t xml:space="preserve">How much time do participants spend on the full article?</w:t>
+        <w:t xml:space="preserve">How much time do participants spend reading the full article?</w:t>
       </w:r>
     </w:p>
     <w:p>
@@ -311,7 +329,7 @@
         </w:numPr>
       </w:pPr>
       <w:r>
-        <w:t xml:space="preserve">Attitudes towards immigration (see post-treatment section).</w:t>
+        <w:t xml:space="preserve">Attitudes towards article, sharing with others?</w:t>
       </w:r>
     </w:p>
     <w:p>
@@ -323,6 +341,18 @@
         </w:numPr>
       </w:pPr>
       <w:r>
+        <w:t xml:space="preserve">Attitudes towards immigration (see post-treatment section).</w:t>
+      </w:r>
+    </w:p>
+    <w:p>
+      <w:pPr>
+        <w:pStyle w:val="Compact"/>
+        <w:numPr>
+          <w:numId w:val="1007"/>
+          <w:ilvl w:val="1"/>
+        </w:numPr>
+      </w:pPr>
+      <w:r>
         <w:t xml:space="preserve">Trust in news sources (see post-treatment section).</w:t>
       </w:r>
     </w:p>
@@ -396,7 +426,7 @@
         <w:t xml:space="preserve"> </w:t>
       </w:r>
       <w:r>
-        <w:t xml:space="preserve">TBD</w:t>
+        <w:t xml:space="preserve">&lt;30 min</w:t>
       </w:r>
     </w:p>
     <w:p>
@@ -417,7 +447,7 @@
         <w:t xml:space="preserve"> </w:t>
       </w:r>
       <w:r>
-        <w:t xml:space="preserve">TBD (&gt;$0.50)</w:t>
+        <w:t xml:space="preserve">$2</w:t>
       </w:r>
     </w:p>
     <w:p>
@@ -1417,7 +1447,7 @@
         </w:numPr>
       </w:pPr>
       <w:r>
-        <w:t xml:space="preserve">Generous - (7) selfish, (8) DK</w:t>
+        <w:t xml:space="preserve">Generous - (7) Selfish, (8) DK</w:t>
       </w:r>
     </w:p>
     <w:p>
@@ -1923,7 +1953,7 @@
         <w:rPr>
           <w:b/>
         </w:rPr>
-        <w:t xml:space="preserve">Treatment 1 = choice</w:t>
+        <w:t xml:space="preserve">If treatment condition = choice</w:t>
       </w:r>
     </w:p>
     <w:p>
@@ -2003,7 +2033,7 @@
         <w:rPr>
           <w:b/>
         </w:rPr>
-        <w:t xml:space="preserve">Treatment 1 = assigned</w:t>
+        <w:t xml:space="preserve">If treatment condition = assigned</w:t>
       </w:r>
     </w:p>
     <w:p>
@@ -2428,15 +2458,6 @@
       <w:r>
         <w:t xml:space="preserve">Please answer the following questions about the tweet as well as the article you just read.</w:t>
       </w:r>
-      <w:r>
-        <w:t xml:space="preserve"> </w:t>
-      </w:r>
-      <w:r>
-        <w:rPr>
-          <w:i/>
-        </w:rPr>
-        <w:t xml:space="preserve">(randomize order of questions)</w:t>
-      </w:r>
     </w:p>
     <w:p>
       <w:pPr>
@@ -2875,35 +2896,8 @@
           <w:t xml:space="preserve">link</w:t>
         </w:r>
       </w:hyperlink>
-    </w:p>
-    <w:p>
-      <w:pPr>
-        <w:pStyle w:val="Compact"/>
-        <w:numPr>
-          <w:numId w:val="1038"/>
-          <w:ilvl w:val="1"/>
-        </w:numPr>
-      </w:pPr>
-      <w:r>
-        <w:t xml:space="preserve">This data is aggregated by a group called The New American Economy; it gathers the data from the US Census, many different local OMBs, the National Bureau of Economic Research, and others. Not 100% sure we can say this was</w:t>
-      </w:r>
-      <w:r>
-        <w:t xml:space="preserve"> </w:t>
-      </w:r>
-      <w:r>
-        <w:t xml:space="preserve">‘</w:t>
-      </w:r>
-      <w:r>
-        <w:t xml:space="preserve">released</w:t>
-      </w:r>
-      <w:r>
-        <w:t xml:space="preserve">’</w:t>
-      </w:r>
-      <w:r>
-        <w:t xml:space="preserve"> </w:t>
-      </w:r>
-      <w:r>
-        <w:t xml:space="preserve">by the US Census bureau.</w:t>
+      <w:r>
+        <w:t xml:space="preserve"> </w:t>
       </w:r>
     </w:p>
     <w:p>
@@ -2964,12 +2958,89 @@
       <w:pPr>
         <w:pStyle w:val="Compact"/>
         <w:numPr>
+          <w:numId w:val="1038"/>
+          <w:ilvl w:val="0"/>
+        </w:numPr>
+      </w:pPr>
+      <w:r>
+        <w:t xml:space="preserve">Less than 500,000</w:t>
+      </w:r>
+    </w:p>
+    <w:p>
+      <w:pPr>
+        <w:pStyle w:val="Compact"/>
+        <w:numPr>
+          <w:numId w:val="1038"/>
+          <w:ilvl w:val="0"/>
+        </w:numPr>
+      </w:pPr>
+      <w:r>
+        <w:t xml:space="preserve">500,000 - 1 million</w:t>
+      </w:r>
+    </w:p>
+    <w:p>
+      <w:pPr>
+        <w:pStyle w:val="Compact"/>
+        <w:numPr>
+          <w:numId w:val="1038"/>
+          <w:ilvl w:val="0"/>
+        </w:numPr>
+      </w:pPr>
+      <w:r>
+        <w:t xml:space="preserve">1 million - 5 million</w:t>
+      </w:r>
+    </w:p>
+    <w:p>
+      <w:pPr>
+        <w:pStyle w:val="Compact"/>
+        <w:numPr>
+          <w:numId w:val="1038"/>
+          <w:ilvl w:val="0"/>
+        </w:numPr>
+      </w:pPr>
+      <w:r>
+        <w:t xml:space="preserve">5 million - 10 million</w:t>
+      </w:r>
+    </w:p>
+    <w:p>
+      <w:pPr>
+        <w:pStyle w:val="Compact"/>
+        <w:numPr>
+          <w:numId w:val="1038"/>
+          <w:ilvl w:val="0"/>
+        </w:numPr>
+      </w:pPr>
+      <w:r>
+        <w:t xml:space="preserve">More than 10 million</w:t>
+      </w:r>
+    </w:p>
+    <w:p>
+      <w:pPr>
+        <w:pStyle w:val="FirstParagraph"/>
+      </w:pPr>
+      <w:r>
+        <w:rPr>
+          <w:b/>
+        </w:rPr>
+        <w:t xml:space="preserve">[sales]</w:t>
+      </w:r>
+      <w:r>
+        <w:t xml:space="preserve"> </w:t>
+      </w:r>
+      <w:r>
+        <w:t xml:space="preserve">Taking your best guess, what was the total number of sales of immigrant-owned businesses in the last year?</w:t>
+      </w:r>
+    </w:p>
+    <w:p>
+      <w:pPr>
+        <w:pStyle w:val="Compact"/>
+        <w:numPr>
           <w:numId w:val="1039"/>
           <w:ilvl w:val="0"/>
         </w:numPr>
       </w:pPr>
       <w:r>
-        <w:t xml:space="preserve">Less than 500,000</w:t>
+        <w:t xml:space="preserve">Less than $500 billion</w:t>
       </w:r>
     </w:p>
     <w:p>
@@ -2981,7 +3052,7 @@
         </w:numPr>
       </w:pPr>
       <w:r>
-        <w:t xml:space="preserve">500,000 - 1 million</w:t>
+        <w:t xml:space="preserve">$500 billion - $1 trillion</w:t>
       </w:r>
     </w:p>
     <w:p>
@@ -2993,7 +3064,7 @@
         </w:numPr>
       </w:pPr>
       <w:r>
-        <w:t xml:space="preserve">1 million - 5 million</w:t>
+        <w:t xml:space="preserve">$1 trillion - $1.5 trillion</w:t>
       </w:r>
     </w:p>
     <w:p>
@@ -3005,7 +3076,7 @@
         </w:numPr>
       </w:pPr>
       <w:r>
-        <w:t xml:space="preserve">5 million - 10 million</w:t>
+        <w:t xml:space="preserve">$1.5 trillion - $2 trillion</w:t>
       </w:r>
     </w:p>
     <w:p>
@@ -3017,7 +3088,7 @@
         </w:numPr>
       </w:pPr>
       <w:r>
-        <w:t xml:space="preserve">More than 10 million</w:t>
+        <w:t xml:space="preserve">More than $2 trillion</w:t>
       </w:r>
     </w:p>
     <w:p>
@@ -3026,15 +3097,32 @@
       </w:pPr>
       <w:r>
         <w:rPr>
+          <w:i/>
+        </w:rPr>
+        <w:t xml:space="preserve">(only show this message in the treatment conditions)</w:t>
+      </w:r>
+      <w:r>
+        <w:t xml:space="preserve"> </w:t>
+      </w:r>
+      <w:r>
+        <w:t xml:space="preserve">In this section, we want to ask you a few questions about immigration in general.</w:t>
+      </w:r>
+    </w:p>
+    <w:p>
+      <w:pPr>
+        <w:pStyle w:val="BodyText"/>
+      </w:pPr>
+      <w:r>
+        <w:rPr>
           <w:b/>
         </w:rPr>
-        <w:t xml:space="preserve">[sales]</w:t>
-      </w:r>
-      <w:r>
-        <w:t xml:space="preserve"> </w:t>
-      </w:r>
-      <w:r>
-        <w:t xml:space="preserve">Taking your best guess, what was the total number of sales of immigrant-owned businesses in the last year?</w:t>
+        <w:t xml:space="preserve">[immig]</w:t>
+      </w:r>
+      <w:r>
+        <w:t xml:space="preserve"> </w:t>
+      </w:r>
+      <w:r>
+        <w:t xml:space="preserve">Do you think the number of immigrants from foreign countries who are permitted to come to the United States to live should be…?</w:t>
       </w:r>
     </w:p>
     <w:p>
@@ -3046,7 +3134,7 @@
         </w:numPr>
       </w:pPr>
       <w:r>
-        <w:t xml:space="preserve">Less than $500 billion</w:t>
+        <w:t xml:space="preserve">Increased a lot</w:t>
       </w:r>
     </w:p>
     <w:p>
@@ -3058,7 +3146,7 @@
         </w:numPr>
       </w:pPr>
       <w:r>
-        <w:t xml:space="preserve">$500 billion - $1 trillion</w:t>
+        <w:t xml:space="preserve">Increased a little</w:t>
       </w:r>
     </w:p>
     <w:p>
@@ -3070,7 +3158,7 @@
         </w:numPr>
       </w:pPr>
       <w:r>
-        <w:t xml:space="preserve">$1 trillion - $1.5 trillion</w:t>
+        <w:t xml:space="preserve">Left the same</w:t>
       </w:r>
     </w:p>
     <w:p>
@@ -3082,7 +3170,7 @@
         </w:numPr>
       </w:pPr>
       <w:r>
-        <w:t xml:space="preserve">$1.5 trillion - $2 trillion</w:t>
+        <w:t xml:space="preserve">Decreased a little</w:t>
       </w:r>
     </w:p>
     <w:p>
@@ -3094,7 +3182,7 @@
         </w:numPr>
       </w:pPr>
       <w:r>
-        <w:t xml:space="preserve">More than $2 trillion</w:t>
+        <w:t xml:space="preserve">Decreased a lot</w:t>
       </w:r>
     </w:p>
     <w:p>
@@ -3105,13 +3193,7 @@
         <w:rPr>
           <w:i/>
         </w:rPr>
-        <w:t xml:space="preserve">(only show this message in the treatment conditions)</w:t>
-      </w:r>
-      <w:r>
-        <w:t xml:space="preserve"> </w:t>
-      </w:r>
-      <w:r>
-        <w:t xml:space="preserve">In this section, we want to ask you a few questions about immigration in general.</w:t>
+        <w:t xml:space="preserve">(randomize order of remaining questions)</w:t>
       </w:r>
     </w:p>
     <w:p>
@@ -3122,13 +3204,13 @@
         <w:rPr>
           <w:b/>
         </w:rPr>
-        <w:t xml:space="preserve">[immig]</w:t>
-      </w:r>
-      <w:r>
-        <w:t xml:space="preserve"> </w:t>
-      </w:r>
-      <w:r>
-        <w:t xml:space="preserve">Do you think the number of immigrants from foreign countries who are permitted to come to the United States to live should be…?</w:t>
+        <w:t xml:space="preserve">[taxes]</w:t>
+      </w:r>
+      <w:r>
+        <w:t xml:space="preserve"> </w:t>
+      </w:r>
+      <w:r>
+        <w:t xml:space="preserve">Most people who come to live in the U.S. work and pay taxes. They also use health and social services. On balance, do you think people who come here take out more than they put in or put in more than they take out?</w:t>
       </w:r>
     </w:p>
     <w:p>
@@ -3140,55 +3222,7 @@
         </w:numPr>
       </w:pPr>
       <w:r>
-        <w:t xml:space="preserve">Increased a lot</w:t>
-      </w:r>
-    </w:p>
-    <w:p>
-      <w:pPr>
-        <w:pStyle w:val="Compact"/>
-        <w:numPr>
-          <w:numId w:val="1041"/>
-          <w:ilvl w:val="0"/>
-        </w:numPr>
-      </w:pPr>
-      <w:r>
-        <w:t xml:space="preserve">Increased a little</w:t>
-      </w:r>
-    </w:p>
-    <w:p>
-      <w:pPr>
-        <w:pStyle w:val="Compact"/>
-        <w:numPr>
-          <w:numId w:val="1041"/>
-          <w:ilvl w:val="0"/>
-        </w:numPr>
-      </w:pPr>
-      <w:r>
-        <w:t xml:space="preserve">Left the same</w:t>
-      </w:r>
-    </w:p>
-    <w:p>
-      <w:pPr>
-        <w:pStyle w:val="Compact"/>
-        <w:numPr>
-          <w:numId w:val="1041"/>
-          <w:ilvl w:val="0"/>
-        </w:numPr>
-      </w:pPr>
-      <w:r>
-        <w:t xml:space="preserve">Decreased a little</w:t>
-      </w:r>
-    </w:p>
-    <w:p>
-      <w:pPr>
-        <w:pStyle w:val="Compact"/>
-        <w:numPr>
-          <w:numId w:val="1041"/>
-          <w:ilvl w:val="0"/>
-        </w:numPr>
-      </w:pPr>
-      <w:r>
-        <w:t xml:space="preserve">Decreased a lot</w:t>
+        <w:t xml:space="preserve">0 (Generally take out more) - 10 (Generally put in more)</w:t>
       </w:r>
     </w:p>
     <w:p>
@@ -3197,38 +3231,59 @@
       </w:pPr>
       <w:r>
         <w:rPr>
+          <w:b/>
+        </w:rPr>
+        <w:t xml:space="preserve">[taxes_oe]</w:t>
+      </w:r>
+      <w:r>
+        <w:t xml:space="preserve"> </w:t>
+      </w:r>
+      <w:r>
+        <w:t xml:space="preserve">Please explain your answer to the previous question in a few short sentences.</w:t>
+      </w:r>
+    </w:p>
+    <w:p>
+      <w:pPr>
+        <w:pStyle w:val="Compact"/>
+        <w:numPr>
+          <w:numId w:val="1042"/>
+          <w:ilvl w:val="0"/>
+        </w:numPr>
+      </w:pPr>
+      <w:r>
+        <w:rPr>
           <w:i/>
         </w:rPr>
-        <w:t xml:space="preserve">(randomize order of remaining questions)</w:t>
-      </w:r>
-    </w:p>
-    <w:p>
-      <w:pPr>
-        <w:pStyle w:val="BodyText"/>
+        <w:t xml:space="preserve">TEXTBOX</w:t>
+      </w:r>
+    </w:p>
+    <w:p>
+      <w:pPr>
+        <w:pStyle w:val="FirstParagraph"/>
       </w:pPr>
       <w:r>
         <w:rPr>
           <w:b/>
         </w:rPr>
-        <w:t xml:space="preserve">[taxes]</w:t>
-      </w:r>
-      <w:r>
-        <w:t xml:space="preserve"> </w:t>
-      </w:r>
-      <w:r>
-        <w:t xml:space="preserve">Most people who come to live in the U.S. work and pay taxes. They also use health and social services. On balance, do you think people who come here take out more than they put in or put in more than they take out?</w:t>
-      </w:r>
-    </w:p>
-    <w:p>
-      <w:pPr>
-        <w:pStyle w:val="Compact"/>
-        <w:numPr>
-          <w:numId w:val="1042"/>
-          <w:ilvl w:val="0"/>
-        </w:numPr>
-      </w:pPr>
-      <w:r>
-        <w:t xml:space="preserve">0 (Generally take out more) - 10 (Generally put in more)</w:t>
+        <w:t xml:space="preserve">[jobs]</w:t>
+      </w:r>
+      <w:r>
+        <w:t xml:space="preserve"> </w:t>
+      </w:r>
+      <w:r>
+        <w:t xml:space="preserve">On average, would you say that people who come to live here from other countries will take jobs away from people already here or add to the economy by creating additional jobs?</w:t>
+      </w:r>
+    </w:p>
+    <w:p>
+      <w:pPr>
+        <w:pStyle w:val="Compact"/>
+        <w:numPr>
+          <w:numId w:val="1043"/>
+          <w:ilvl w:val="0"/>
+        </w:numPr>
+      </w:pPr>
+      <w:r>
+        <w:t xml:space="preserve">0 (Take jobs away) - 10 (Create additional jobs)</w:t>
       </w:r>
     </w:p>
     <w:p>
@@ -3239,7 +3294,7 @@
         <w:rPr>
           <w:b/>
         </w:rPr>
-        <w:t xml:space="preserve">[taxes_oe]</w:t>
+        <w:t xml:space="preserve">[jobs_oe]</w:t>
       </w:r>
       <w:r>
         <w:t xml:space="preserve"> </w:t>
@@ -3252,68 +3307,7 @@
       <w:pPr>
         <w:pStyle w:val="Compact"/>
         <w:numPr>
-          <w:numId w:val="1043"/>
-          <w:ilvl w:val="0"/>
-        </w:numPr>
-      </w:pPr>
-      <w:r>
-        <w:rPr>
-          <w:i/>
-        </w:rPr>
-        <w:t xml:space="preserve">TEXTBOX</w:t>
-      </w:r>
-    </w:p>
-    <w:p>
-      <w:pPr>
-        <w:pStyle w:val="FirstParagraph"/>
-      </w:pPr>
-      <w:r>
-        <w:rPr>
-          <w:b/>
-        </w:rPr>
-        <w:t xml:space="preserve">[jobs]</w:t>
-      </w:r>
-      <w:r>
-        <w:t xml:space="preserve"> </w:t>
-      </w:r>
-      <w:r>
-        <w:t xml:space="preserve">On average, would you say that people who come to live here from other countries will take jobs away from people already here or add to the economy by creating additional jobs?</w:t>
-      </w:r>
-    </w:p>
-    <w:p>
-      <w:pPr>
-        <w:pStyle w:val="Compact"/>
-        <w:numPr>
           <w:numId w:val="1044"/>
-          <w:ilvl w:val="0"/>
-        </w:numPr>
-      </w:pPr>
-      <w:r>
-        <w:t xml:space="preserve">0 (Take jobs away) - 10 (Create additional jobs)</w:t>
-      </w:r>
-    </w:p>
-    <w:p>
-      <w:pPr>
-        <w:pStyle w:val="FirstParagraph"/>
-      </w:pPr>
-      <w:r>
-        <w:rPr>
-          <w:b/>
-        </w:rPr>
-        <w:t xml:space="preserve">[jobs_oe]</w:t>
-      </w:r>
-      <w:r>
-        <w:t xml:space="preserve"> </w:t>
-      </w:r>
-      <w:r>
-        <w:t xml:space="preserve">Please explain your answer to the previous question in a few short sentences.</w:t>
-      </w:r>
-    </w:p>
-    <w:p>
-      <w:pPr>
-        <w:pStyle w:val="Compact"/>
-        <w:numPr>
-          <w:numId w:val="1045"/>
           <w:ilvl w:val="0"/>
         </w:numPr>
       </w:pPr>
@@ -3372,12 +3366,72 @@
       <w:pPr>
         <w:pStyle w:val="Compact"/>
         <w:numPr>
+          <w:numId w:val="1045"/>
+          <w:ilvl w:val="0"/>
+        </w:numPr>
+      </w:pPr>
+      <w:r>
+        <w:t xml:space="preserve">Fox News</w:t>
+      </w:r>
+    </w:p>
+    <w:p>
+      <w:pPr>
+        <w:pStyle w:val="Compact"/>
+        <w:numPr>
+          <w:numId w:val="1045"/>
+          <w:ilvl w:val="0"/>
+        </w:numPr>
+      </w:pPr>
+      <w:r>
+        <w:t xml:space="preserve">MSNBC</w:t>
+      </w:r>
+    </w:p>
+    <w:p>
+      <w:pPr>
+        <w:pStyle w:val="Compact"/>
+        <w:numPr>
+          <w:numId w:val="1045"/>
+          <w:ilvl w:val="0"/>
+        </w:numPr>
+      </w:pPr>
+      <w:r>
+        <w:t xml:space="preserve">CNN</w:t>
+      </w:r>
+    </w:p>
+    <w:p>
+      <w:pPr>
+        <w:pStyle w:val="Compact"/>
+        <w:numPr>
+          <w:numId w:val="1045"/>
+          <w:ilvl w:val="0"/>
+        </w:numPr>
+      </w:pPr>
+      <w:r>
+        <w:t xml:space="preserve">NBC</w:t>
+      </w:r>
+    </w:p>
+    <w:p>
+      <w:pPr>
+        <w:pStyle w:val="Compact"/>
+        <w:numPr>
+          <w:numId w:val="1045"/>
+          <w:ilvl w:val="0"/>
+        </w:numPr>
+      </w:pPr>
+      <w:r>
+        <w:t xml:space="preserve">CBS</w:t>
+      </w:r>
+    </w:p>
+    <w:p>
+      <w:pPr>
+        <w:pStyle w:val="Compact"/>
+        <w:numPr>
           <w:numId w:val="1046"/>
           <w:ilvl w:val="0"/>
         </w:numPr>
       </w:pPr>
       <w:r>
-        <w:t xml:space="preserve">Fox News</w:t>
+        <w:t xml:space="preserve">Always</w:t>
       </w:r>
     </w:p>
     <w:p>
@@ -3389,7 +3443,7 @@
         </w:numPr>
       </w:pPr>
       <w:r>
-        <w:t xml:space="preserve">MSNBC</w:t>
+        <w:t xml:space="preserve">Most of the time</w:t>
       </w:r>
     </w:p>
     <w:p>
@@ -3401,7 +3455,7 @@
         </w:numPr>
       </w:pPr>
       <w:r>
-        <w:t xml:space="preserve">CNN</w:t>
+        <w:t xml:space="preserve">About half the time</w:t>
       </w:r>
     </w:p>
     <w:p>
@@ -3413,7 +3467,7 @@
         </w:numPr>
       </w:pPr>
       <w:r>
-        <w:t xml:space="preserve">NBC</w:t>
+        <w:t xml:space="preserve">Sometimes</w:t>
       </w:r>
     </w:p>
     <w:p>
@@ -3425,7 +3479,45 @@
         </w:numPr>
       </w:pPr>
       <w:r>
-        <w:t xml:space="preserve">CBS</w:t>
+        <w:t xml:space="preserve">Never</w:t>
+      </w:r>
+    </w:p>
+    <w:p>
+      <w:pPr>
+        <w:pStyle w:val="Compact"/>
+        <w:numPr>
+          <w:numId w:val="1046"/>
+          <w:ilvl w:val="0"/>
+        </w:numPr>
+      </w:pPr>
+      <w:r>
+        <w:t xml:space="preserve">Don’t Know</w:t>
+      </w:r>
+    </w:p>
+    <w:p>
+      <w:pPr>
+        <w:pStyle w:val="FirstParagraph"/>
+      </w:pPr>
+      <w:r>
+        <w:rPr>
+          <w:b/>
+        </w:rPr>
+        <w:t xml:space="preserve">[print_trust]</w:t>
+      </w:r>
+      <w:r>
+        <w:t xml:space="preserve"> </w:t>
+      </w:r>
+      <w:r>
+        <w:rPr>
+          <w:i/>
+        </w:rPr>
+        <w:t xml:space="preserve">(show same response options for each, randomize order)</w:t>
+      </w:r>
+      <w:r>
+        <w:t xml:space="preserve"> </w:t>
+      </w:r>
+      <w:r>
+        <w:t xml:space="preserve">And how often can you trust the following newspapers that their political reporting is accurate?</w:t>
       </w:r>
     </w:p>
     <w:p>
@@ -3437,6 +3529,66 @@
         </w:numPr>
       </w:pPr>
       <w:r>
+        <w:t xml:space="preserve">New York Times</w:t>
+      </w:r>
+    </w:p>
+    <w:p>
+      <w:pPr>
+        <w:pStyle w:val="Compact"/>
+        <w:numPr>
+          <w:numId w:val="1047"/>
+          <w:ilvl w:val="0"/>
+        </w:numPr>
+      </w:pPr>
+      <w:r>
+        <w:t xml:space="preserve">Washington Post</w:t>
+      </w:r>
+    </w:p>
+    <w:p>
+      <w:pPr>
+        <w:pStyle w:val="Compact"/>
+        <w:numPr>
+          <w:numId w:val="1047"/>
+          <w:ilvl w:val="0"/>
+        </w:numPr>
+      </w:pPr>
+      <w:r>
+        <w:t xml:space="preserve">Wall Street Journal</w:t>
+      </w:r>
+    </w:p>
+    <w:p>
+      <w:pPr>
+        <w:pStyle w:val="Compact"/>
+        <w:numPr>
+          <w:numId w:val="1047"/>
+          <w:ilvl w:val="0"/>
+        </w:numPr>
+      </w:pPr>
+      <w:r>
+        <w:t xml:space="preserve">USA Today</w:t>
+      </w:r>
+    </w:p>
+    <w:p>
+      <w:pPr>
+        <w:pStyle w:val="Compact"/>
+        <w:numPr>
+          <w:numId w:val="1047"/>
+          <w:ilvl w:val="0"/>
+        </w:numPr>
+      </w:pPr>
+      <w:r>
+        <w:t xml:space="preserve">New York Post</w:t>
+      </w:r>
+    </w:p>
+    <w:p>
+      <w:pPr>
+        <w:pStyle w:val="Compact"/>
+        <w:numPr>
+          <w:numId w:val="1048"/>
+          <w:ilvl w:val="0"/>
+        </w:numPr>
+      </w:pPr>
+      <w:r>
         <w:t xml:space="preserve">Always</w:t>
       </w:r>
     </w:p>
@@ -3444,7 +3596,7 @@
       <w:pPr>
         <w:pStyle w:val="Compact"/>
         <w:numPr>
-          <w:numId w:val="1047"/>
+          <w:numId w:val="1048"/>
           <w:ilvl w:val="0"/>
         </w:numPr>
       </w:pPr>
@@ -3456,7 +3608,7 @@
       <w:pPr>
         <w:pStyle w:val="Compact"/>
         <w:numPr>
-          <w:numId w:val="1047"/>
+          <w:numId w:val="1048"/>
           <w:ilvl w:val="0"/>
         </w:numPr>
       </w:pPr>
@@ -3468,7 +3620,7 @@
       <w:pPr>
         <w:pStyle w:val="Compact"/>
         <w:numPr>
-          <w:numId w:val="1047"/>
+          <w:numId w:val="1048"/>
           <w:ilvl w:val="0"/>
         </w:numPr>
       </w:pPr>
@@ -3480,7 +3632,7 @@
       <w:pPr>
         <w:pStyle w:val="Compact"/>
         <w:numPr>
-          <w:numId w:val="1047"/>
+          <w:numId w:val="1048"/>
           <w:ilvl w:val="0"/>
         </w:numPr>
       </w:pPr>
@@ -3492,165 +3644,7 @@
       <w:pPr>
         <w:pStyle w:val="Compact"/>
         <w:numPr>
-          <w:numId w:val="1047"/>
-          <w:ilvl w:val="0"/>
-        </w:numPr>
-      </w:pPr>
-      <w:r>
-        <w:t xml:space="preserve">Don’t Know</w:t>
-      </w:r>
-    </w:p>
-    <w:p>
-      <w:pPr>
-        <w:pStyle w:val="FirstParagraph"/>
-      </w:pPr>
-      <w:r>
-        <w:rPr>
-          <w:b/>
-        </w:rPr>
-        <w:t xml:space="preserve">[print_trust]</w:t>
-      </w:r>
-      <w:r>
-        <w:t xml:space="preserve"> </w:t>
-      </w:r>
-      <w:r>
-        <w:rPr>
-          <w:i/>
-        </w:rPr>
-        <w:t xml:space="preserve">(show same response options for each, randomize order)</w:t>
-      </w:r>
-      <w:r>
-        <w:t xml:space="preserve"> </w:t>
-      </w:r>
-      <w:r>
-        <w:t xml:space="preserve">And how often can you trust the following newspapers that their political reporting is accurate?</w:t>
-      </w:r>
-    </w:p>
-    <w:p>
-      <w:pPr>
-        <w:pStyle w:val="Compact"/>
-        <w:numPr>
           <w:numId w:val="1048"/>
-          <w:ilvl w:val="0"/>
-        </w:numPr>
-      </w:pPr>
-      <w:r>
-        <w:t xml:space="preserve">New York Times</w:t>
-      </w:r>
-    </w:p>
-    <w:p>
-      <w:pPr>
-        <w:pStyle w:val="Compact"/>
-        <w:numPr>
-          <w:numId w:val="1048"/>
-          <w:ilvl w:val="0"/>
-        </w:numPr>
-      </w:pPr>
-      <w:r>
-        <w:t xml:space="preserve">Washington Post</w:t>
-      </w:r>
-    </w:p>
-    <w:p>
-      <w:pPr>
-        <w:pStyle w:val="Compact"/>
-        <w:numPr>
-          <w:numId w:val="1048"/>
-          <w:ilvl w:val="0"/>
-        </w:numPr>
-      </w:pPr>
-      <w:r>
-        <w:t xml:space="preserve">Wall Street Journal</w:t>
-      </w:r>
-    </w:p>
-    <w:p>
-      <w:pPr>
-        <w:pStyle w:val="Compact"/>
-        <w:numPr>
-          <w:numId w:val="1048"/>
-          <w:ilvl w:val="0"/>
-        </w:numPr>
-      </w:pPr>
-      <w:r>
-        <w:t xml:space="preserve">USA Today</w:t>
-      </w:r>
-    </w:p>
-    <w:p>
-      <w:pPr>
-        <w:pStyle w:val="Compact"/>
-        <w:numPr>
-          <w:numId w:val="1048"/>
-          <w:ilvl w:val="0"/>
-        </w:numPr>
-      </w:pPr>
-      <w:r>
-        <w:t xml:space="preserve">New York Post</w:t>
-      </w:r>
-    </w:p>
-    <w:p>
-      <w:pPr>
-        <w:pStyle w:val="Compact"/>
-        <w:numPr>
-          <w:numId w:val="1049"/>
-          <w:ilvl w:val="0"/>
-        </w:numPr>
-      </w:pPr>
-      <w:r>
-        <w:t xml:space="preserve">Always</w:t>
-      </w:r>
-    </w:p>
-    <w:p>
-      <w:pPr>
-        <w:pStyle w:val="Compact"/>
-        <w:numPr>
-          <w:numId w:val="1049"/>
-          <w:ilvl w:val="0"/>
-        </w:numPr>
-      </w:pPr>
-      <w:r>
-        <w:t xml:space="preserve">Most of the time</w:t>
-      </w:r>
-    </w:p>
-    <w:p>
-      <w:pPr>
-        <w:pStyle w:val="Compact"/>
-        <w:numPr>
-          <w:numId w:val="1049"/>
-          <w:ilvl w:val="0"/>
-        </w:numPr>
-      </w:pPr>
-      <w:r>
-        <w:t xml:space="preserve">About half the time</w:t>
-      </w:r>
-    </w:p>
-    <w:p>
-      <w:pPr>
-        <w:pStyle w:val="Compact"/>
-        <w:numPr>
-          <w:numId w:val="1049"/>
-          <w:ilvl w:val="0"/>
-        </w:numPr>
-      </w:pPr>
-      <w:r>
-        <w:t xml:space="preserve">Sometimes</w:t>
-      </w:r>
-    </w:p>
-    <w:p>
-      <w:pPr>
-        <w:pStyle w:val="Compact"/>
-        <w:numPr>
-          <w:numId w:val="1049"/>
-          <w:ilvl w:val="0"/>
-        </w:numPr>
-      </w:pPr>
-      <w:r>
-        <w:t xml:space="preserve">Never</w:t>
-      </w:r>
-    </w:p>
-    <w:p>
-      <w:pPr>
-        <w:pStyle w:val="Compact"/>
-        <w:numPr>
-          <w:numId w:val="1049"/>
           <w:ilvl w:val="0"/>
         </w:numPr>
       </w:pPr>
@@ -3697,14 +3691,149 @@
       <w:pPr>
         <w:pStyle w:val="Compact"/>
         <w:numPr>
+          <w:numId w:val="1049"/>
+          <w:ilvl w:val="0"/>
+        </w:numPr>
+      </w:pPr>
+      <w:r>
+        <w:rPr>
+          <w:i/>
+        </w:rPr>
+        <w:t xml:space="preserve">TEXTBOX</w:t>
+      </w:r>
+    </w:p>
+    <w:p>
+      <w:pPr>
+        <w:pStyle w:val="FirstParagraph"/>
+      </w:pPr>
+      <w:r>
+        <w:rPr>
+          <w:b/>
+        </w:rPr>
+        <w:t xml:space="preserve">[gender]</w:t>
+      </w:r>
+      <w:r>
+        <w:t xml:space="preserve"> </w:t>
+      </w:r>
+      <w:r>
+        <w:t xml:space="preserve">Do you consider yourself Male, Female, or other?</w:t>
+      </w:r>
+    </w:p>
+    <w:p>
+      <w:pPr>
+        <w:pStyle w:val="Compact"/>
+        <w:numPr>
           <w:numId w:val="1050"/>
           <w:ilvl w:val="0"/>
         </w:numPr>
       </w:pPr>
       <w:r>
+        <w:t xml:space="preserve">Male</w:t>
+      </w:r>
+    </w:p>
+    <w:p>
+      <w:pPr>
+        <w:pStyle w:val="Compact"/>
+        <w:numPr>
+          <w:numId w:val="1050"/>
+          <w:ilvl w:val="0"/>
+        </w:numPr>
+      </w:pPr>
+      <w:r>
+        <w:t xml:space="preserve">Female</w:t>
+      </w:r>
+    </w:p>
+    <w:p>
+      <w:pPr>
+        <w:pStyle w:val="Compact"/>
+        <w:numPr>
+          <w:numId w:val="1050"/>
+          <w:ilvl w:val="0"/>
+        </w:numPr>
+      </w:pPr>
+      <w:r>
+        <w:t xml:space="preserve">Other</w:t>
+      </w:r>
+    </w:p>
+    <w:p>
+      <w:pPr>
+        <w:pStyle w:val="FirstParagraph"/>
+      </w:pPr>
+      <w:r>
+        <w:rPr>
+          <w:b/>
+        </w:rPr>
+        <w:t xml:space="preserve">[usborn]</w:t>
+      </w:r>
+      <w:r>
+        <w:t xml:space="preserve"> </w:t>
+      </w:r>
+      <w:r>
+        <w:t xml:space="preserve">Were you born in the United States?</w:t>
+      </w:r>
+    </w:p>
+    <w:p>
+      <w:pPr>
+        <w:pStyle w:val="Compact"/>
+        <w:numPr>
+          <w:numId w:val="1051"/>
+          <w:ilvl w:val="0"/>
+        </w:numPr>
+      </w:pPr>
+      <w:r>
+        <w:t xml:space="preserve">Yes</w:t>
+      </w:r>
+    </w:p>
+    <w:p>
+      <w:pPr>
+        <w:pStyle w:val="Compact"/>
+        <w:numPr>
+          <w:numId w:val="1051"/>
+          <w:ilvl w:val="0"/>
+        </w:numPr>
+      </w:pPr>
+      <w:r>
+        <w:t xml:space="preserve">No</w:t>
+      </w:r>
+    </w:p>
+    <w:p>
+      <w:pPr>
+        <w:pStyle w:val="FirstParagraph"/>
+      </w:pPr>
+      <w:r>
+        <w:rPr>
+          <w:b/>
+        </w:rPr>
+        <w:t xml:space="preserve">[usborn_year]</w:t>
+      </w:r>
+      <w:r>
+        <w:t xml:space="preserve"> </w:t>
+      </w:r>
+      <w:r>
         <w:rPr>
           <w:i/>
         </w:rPr>
+        <w:t xml:space="preserve">(only ask if [usborn]==0)</w:t>
+      </w:r>
+      <w:r>
+        <w:t xml:space="preserve"> </w:t>
+      </w:r>
+      <w:r>
+        <w:t xml:space="preserve">When did you first arrive to live in the US?</w:t>
+      </w:r>
+    </w:p>
+    <w:p>
+      <w:pPr>
+        <w:pStyle w:val="Compact"/>
+        <w:numPr>
+          <w:numId w:val="1052"/>
+          <w:ilvl w:val="0"/>
+        </w:numPr>
+      </w:pPr>
+      <w:r>
+        <w:rPr>
+          <w:i/>
+        </w:rPr>
         <w:t xml:space="preserve">TEXTBOX</w:t>
       </w:r>
     </w:p>
@@ -3716,44 +3845,219 @@
         <w:rPr>
           <w:b/>
         </w:rPr>
-        <w:t xml:space="preserve">[gender]</w:t>
-      </w:r>
-      <w:r>
-        <w:t xml:space="preserve"> </w:t>
-      </w:r>
-      <w:r>
-        <w:t xml:space="preserve">Do you consider yourself Male, Female, or other?</w:t>
-      </w:r>
-    </w:p>
-    <w:p>
-      <w:pPr>
-        <w:pStyle w:val="Compact"/>
-        <w:numPr>
-          <w:numId w:val="1051"/>
-          <w:ilvl w:val="0"/>
-        </w:numPr>
-      </w:pPr>
-      <w:r>
-        <w:t xml:space="preserve">Male</w:t>
-      </w:r>
-    </w:p>
-    <w:p>
-      <w:pPr>
-        <w:pStyle w:val="Compact"/>
-        <w:numPr>
-          <w:numId w:val="1051"/>
-          <w:ilvl w:val="0"/>
-        </w:numPr>
-      </w:pPr>
-      <w:r>
-        <w:t xml:space="preserve">Female</w:t>
-      </w:r>
-    </w:p>
-    <w:p>
-      <w:pPr>
-        <w:pStyle w:val="Compact"/>
-        <w:numPr>
-          <w:numId w:val="1051"/>
+        <w:t xml:space="preserve">[zip]</w:t>
+      </w:r>
+      <w:r>
+        <w:t xml:space="preserve"> </w:t>
+      </w:r>
+      <w:r>
+        <w:t xml:space="preserve">What is your zip code?</w:t>
+      </w:r>
+    </w:p>
+    <w:p>
+      <w:pPr>
+        <w:pStyle w:val="Compact"/>
+        <w:numPr>
+          <w:numId w:val="1053"/>
+          <w:ilvl w:val="0"/>
+        </w:numPr>
+      </w:pPr>
+      <w:r>
+        <w:rPr>
+          <w:i/>
+        </w:rPr>
+        <w:t xml:space="preserve">TEXTBOX</w:t>
+      </w:r>
+      <w:r>
+        <w:t xml:space="preserve"> </w:t>
+      </w:r>
+      <w:r>
+        <w:rPr>
+          <w:i/>
+        </w:rPr>
+        <w:t xml:space="preserve">(response not required)</w:t>
+      </w:r>
+    </w:p>
+    <w:p>
+      <w:pPr>
+        <w:pStyle w:val="FirstParagraph"/>
+      </w:pPr>
+      <w:r>
+        <w:rPr>
+          <w:b/>
+        </w:rPr>
+        <w:t xml:space="preserve">[zip_time]</w:t>
+      </w:r>
+      <w:r>
+        <w:t xml:space="preserve"> </w:t>
+      </w:r>
+      <w:r>
+        <w:rPr>
+          <w:i/>
+        </w:rPr>
+        <w:t xml:space="preserve">(only ask if zip code is entered)</w:t>
+      </w:r>
+      <w:r>
+        <w:t xml:space="preserve"> </w:t>
+      </w:r>
+      <w:r>
+        <w:t xml:space="preserve">And how long have you lived at your current zip code?</w:t>
+      </w:r>
+    </w:p>
+    <w:p>
+      <w:pPr>
+        <w:pStyle w:val="Compact"/>
+        <w:numPr>
+          <w:numId w:val="1054"/>
+          <w:ilvl w:val="0"/>
+        </w:numPr>
+      </w:pPr>
+      <w:r>
+        <w:t xml:space="preserve">Less than a year</w:t>
+      </w:r>
+    </w:p>
+    <w:p>
+      <w:pPr>
+        <w:pStyle w:val="Compact"/>
+        <w:numPr>
+          <w:numId w:val="1054"/>
+          <w:ilvl w:val="0"/>
+        </w:numPr>
+      </w:pPr>
+      <w:r>
+        <w:t xml:space="preserve">1 to 3 years</w:t>
+      </w:r>
+    </w:p>
+    <w:p>
+      <w:pPr>
+        <w:pStyle w:val="Compact"/>
+        <w:numPr>
+          <w:numId w:val="1054"/>
+          <w:ilvl w:val="0"/>
+        </w:numPr>
+      </w:pPr>
+      <w:r>
+        <w:t xml:space="preserve">3 to 5 years</w:t>
+      </w:r>
+    </w:p>
+    <w:p>
+      <w:pPr>
+        <w:pStyle w:val="Compact"/>
+        <w:numPr>
+          <w:numId w:val="1054"/>
+          <w:ilvl w:val="0"/>
+        </w:numPr>
+      </w:pPr>
+      <w:r>
+        <w:t xml:space="preserve">More than 5 years</w:t>
+      </w:r>
+    </w:p>
+    <w:p>
+      <w:pPr>
+        <w:pStyle w:val="Compact"/>
+        <w:numPr>
+          <w:numId w:val="1054"/>
+          <w:ilvl w:val="0"/>
+        </w:numPr>
+      </w:pPr>
+      <w:r>
+        <w:t xml:space="preserve">Don’t Know</w:t>
+      </w:r>
+    </w:p>
+    <w:p>
+      <w:pPr>
+        <w:pStyle w:val="FirstParagraph"/>
+      </w:pPr>
+      <w:r>
+        <w:rPr>
+          <w:b/>
+        </w:rPr>
+        <w:t xml:space="preserve">[race]</w:t>
+      </w:r>
+      <w:r>
+        <w:t xml:space="preserve"> </w:t>
+      </w:r>
+      <w:r>
+        <w:t xml:space="preserve">What racial or ethnic group best describes you?</w:t>
+      </w:r>
+    </w:p>
+    <w:p>
+      <w:pPr>
+        <w:pStyle w:val="Compact"/>
+        <w:numPr>
+          <w:numId w:val="1055"/>
+          <w:ilvl w:val="0"/>
+        </w:numPr>
+      </w:pPr>
+      <w:r>
+        <w:t xml:space="preserve">Asian/Pacific Islanders</w:t>
+      </w:r>
+    </w:p>
+    <w:p>
+      <w:pPr>
+        <w:pStyle w:val="Compact"/>
+        <w:numPr>
+          <w:numId w:val="1055"/>
+          <w:ilvl w:val="0"/>
+        </w:numPr>
+      </w:pPr>
+      <w:r>
+        <w:t xml:space="preserve">Black or African-American (non-Hispanic)</w:t>
+      </w:r>
+    </w:p>
+    <w:p>
+      <w:pPr>
+        <w:pStyle w:val="Compact"/>
+        <w:numPr>
+          <w:numId w:val="1055"/>
+          <w:ilvl w:val="0"/>
+        </w:numPr>
+      </w:pPr>
+      <w:r>
+        <w:t xml:space="preserve">Caucasian/White (non-Hispanic)</w:t>
+      </w:r>
+    </w:p>
+    <w:p>
+      <w:pPr>
+        <w:pStyle w:val="Compact"/>
+        <w:numPr>
+          <w:numId w:val="1055"/>
+          <w:ilvl w:val="0"/>
+        </w:numPr>
+      </w:pPr>
+      <w:r>
+        <w:t xml:space="preserve">Hispanic or Latino</w:t>
+      </w:r>
+    </w:p>
+    <w:p>
+      <w:pPr>
+        <w:pStyle w:val="Compact"/>
+        <w:numPr>
+          <w:numId w:val="1055"/>
+          <w:ilvl w:val="0"/>
+        </w:numPr>
+      </w:pPr>
+      <w:r>
+        <w:t xml:space="preserve">Middle eastern</w:t>
+      </w:r>
+    </w:p>
+    <w:p>
+      <w:pPr>
+        <w:pStyle w:val="Compact"/>
+        <w:numPr>
+          <w:numId w:val="1055"/>
+          <w:ilvl w:val="0"/>
+        </w:numPr>
+      </w:pPr>
+      <w:r>
+        <w:t xml:space="preserve">Native American or Aleut</w:t>
+      </w:r>
+    </w:p>
+    <w:p>
+      <w:pPr>
+        <w:pStyle w:val="Compact"/>
+        <w:numPr>
+          <w:numId w:val="1055"/>
           <w:ilvl w:val="0"/>
         </w:numPr>
       </w:pPr>
@@ -3769,37 +4073,97 @@
         <w:rPr>
           <w:b/>
         </w:rPr>
-        <w:t xml:space="preserve">[usborn]</w:t>
-      </w:r>
-      <w:r>
-        <w:t xml:space="preserve"> </w:t>
-      </w:r>
-      <w:r>
-        <w:t xml:space="preserve">Were you born in the United States?</w:t>
-      </w:r>
-    </w:p>
-    <w:p>
-      <w:pPr>
-        <w:pStyle w:val="Compact"/>
-        <w:numPr>
-          <w:numId w:val="1052"/>
-          <w:ilvl w:val="0"/>
-        </w:numPr>
-      </w:pPr>
-      <w:r>
-        <w:t xml:space="preserve">Yes</w:t>
-      </w:r>
-    </w:p>
-    <w:p>
-      <w:pPr>
-        <w:pStyle w:val="Compact"/>
-        <w:numPr>
-          <w:numId w:val="1052"/>
-          <w:ilvl w:val="0"/>
-        </w:numPr>
-      </w:pPr>
-      <w:r>
-        <w:t xml:space="preserve">No</w:t>
+        <w:t xml:space="preserve">[educ]</w:t>
+      </w:r>
+      <w:r>
+        <w:t xml:space="preserve"> </w:t>
+      </w:r>
+      <w:r>
+        <w:t xml:space="preserve">What is the highest level of education that you have completed?</w:t>
+      </w:r>
+    </w:p>
+    <w:p>
+      <w:pPr>
+        <w:pStyle w:val="Compact"/>
+        <w:numPr>
+          <w:numId w:val="1056"/>
+          <w:ilvl w:val="0"/>
+        </w:numPr>
+      </w:pPr>
+      <w:r>
+        <w:t xml:space="preserve">Less than a high school diploma</w:t>
+      </w:r>
+    </w:p>
+    <w:p>
+      <w:pPr>
+        <w:pStyle w:val="Compact"/>
+        <w:numPr>
+          <w:numId w:val="1056"/>
+          <w:ilvl w:val="0"/>
+        </w:numPr>
+      </w:pPr>
+      <w:r>
+        <w:t xml:space="preserve">Graduated high school or GED</w:t>
+      </w:r>
+    </w:p>
+    <w:p>
+      <w:pPr>
+        <w:pStyle w:val="Compact"/>
+        <w:numPr>
+          <w:numId w:val="1056"/>
+          <w:ilvl w:val="0"/>
+        </w:numPr>
+      </w:pPr>
+      <w:r>
+        <w:t xml:space="preserve">Some college but no college degree</w:t>
+      </w:r>
+    </w:p>
+    <w:p>
+      <w:pPr>
+        <w:pStyle w:val="Compact"/>
+        <w:numPr>
+          <w:numId w:val="1056"/>
+          <w:ilvl w:val="0"/>
+        </w:numPr>
+      </w:pPr>
+      <w:r>
+        <w:t xml:space="preserve">Graduated 2-year college</w:t>
+      </w:r>
+    </w:p>
+    <w:p>
+      <w:pPr>
+        <w:pStyle w:val="Compact"/>
+        <w:numPr>
+          <w:numId w:val="1056"/>
+          <w:ilvl w:val="0"/>
+        </w:numPr>
+      </w:pPr>
+      <w:r>
+        <w:t xml:space="preserve">Graduated 4-year college</w:t>
+      </w:r>
+    </w:p>
+    <w:p>
+      <w:pPr>
+        <w:pStyle w:val="Compact"/>
+        <w:numPr>
+          <w:numId w:val="1056"/>
+          <w:ilvl w:val="0"/>
+        </w:numPr>
+      </w:pPr>
+      <w:r>
+        <w:t xml:space="preserve">Completed post-graduate or professional school, with degree</w:t>
+      </w:r>
+    </w:p>
+    <w:p>
+      <w:pPr>
+        <w:pStyle w:val="Compact"/>
+        <w:numPr>
+          <w:numId w:val="1056"/>
+          <w:ilvl w:val="0"/>
+        </w:numPr>
+      </w:pPr>
+      <w:r>
+        <w:t xml:space="preserve">Don’t know</w:t>
       </w:r>
     </w:p>
     <w:p>
@@ -3810,37 +4174,109 @@
         <w:rPr>
           <w:b/>
         </w:rPr>
-        <w:t xml:space="preserve">[usborn_year]</w:t>
-      </w:r>
-      <w:r>
-        <w:t xml:space="preserve"> </w:t>
-      </w:r>
-      <w:r>
-        <w:rPr>
-          <w:i/>
-        </w:rPr>
-        <w:t xml:space="preserve">(only ask if [usborn]==0)</w:t>
-      </w:r>
-      <w:r>
-        <w:t xml:space="preserve"> </w:t>
-      </w:r>
-      <w:r>
-        <w:t xml:space="preserve">When did you first arrive to live in the US?</w:t>
-      </w:r>
-    </w:p>
-    <w:p>
-      <w:pPr>
-        <w:pStyle w:val="Compact"/>
-        <w:numPr>
-          <w:numId w:val="1053"/>
-          <w:ilvl w:val="0"/>
-        </w:numPr>
-      </w:pPr>
-      <w:r>
-        <w:rPr>
-          <w:i/>
-        </w:rPr>
-        <w:t xml:space="preserve">TEXTBOX</w:t>
+        <w:t xml:space="preserve">[income]</w:t>
+      </w:r>
+      <w:r>
+        <w:t xml:space="preserve"> </w:t>
+      </w:r>
+      <w:r>
+        <w:t xml:space="preserve">Thinking back over the last year, what was your family’s annual income?</w:t>
+      </w:r>
+    </w:p>
+    <w:p>
+      <w:pPr>
+        <w:pStyle w:val="Compact"/>
+        <w:numPr>
+          <w:numId w:val="1057"/>
+          <w:ilvl w:val="0"/>
+        </w:numPr>
+      </w:pPr>
+      <w:r>
+        <w:t xml:space="preserve">Less than $20,000</w:t>
+      </w:r>
+    </w:p>
+    <w:p>
+      <w:pPr>
+        <w:pStyle w:val="Compact"/>
+        <w:numPr>
+          <w:numId w:val="1057"/>
+          <w:ilvl w:val="0"/>
+        </w:numPr>
+      </w:pPr>
+      <w:r>
+        <w:t xml:space="preserve">$20,000 - $39,999</w:t>
+      </w:r>
+    </w:p>
+    <w:p>
+      <w:pPr>
+        <w:pStyle w:val="Compact"/>
+        <w:numPr>
+          <w:numId w:val="1057"/>
+          <w:ilvl w:val="0"/>
+        </w:numPr>
+      </w:pPr>
+      <w:r>
+        <w:t xml:space="preserve">$40,000 - $59,999</w:t>
+      </w:r>
+    </w:p>
+    <w:p>
+      <w:pPr>
+        <w:pStyle w:val="Compact"/>
+        <w:numPr>
+          <w:numId w:val="1057"/>
+          <w:ilvl w:val="0"/>
+        </w:numPr>
+      </w:pPr>
+      <w:r>
+        <w:t xml:space="preserve">$60,000 - $79,999</w:t>
+      </w:r>
+    </w:p>
+    <w:p>
+      <w:pPr>
+        <w:pStyle w:val="Compact"/>
+        <w:numPr>
+          <w:numId w:val="1057"/>
+          <w:ilvl w:val="0"/>
+        </w:numPr>
+      </w:pPr>
+      <w:r>
+        <w:t xml:space="preserve">$80,000 - $99,999</w:t>
+      </w:r>
+    </w:p>
+    <w:p>
+      <w:pPr>
+        <w:pStyle w:val="Compact"/>
+        <w:numPr>
+          <w:numId w:val="1057"/>
+          <w:ilvl w:val="0"/>
+        </w:numPr>
+      </w:pPr>
+      <w:r>
+        <w:t xml:space="preserve">$100,000 - $119,999</w:t>
+      </w:r>
+    </w:p>
+    <w:p>
+      <w:pPr>
+        <w:pStyle w:val="Compact"/>
+        <w:numPr>
+          <w:numId w:val="1057"/>
+          <w:ilvl w:val="0"/>
+        </w:numPr>
+      </w:pPr>
+      <w:r>
+        <w:t xml:space="preserve">$120,000 or more</w:t>
+      </w:r>
+    </w:p>
+    <w:p>
+      <w:pPr>
+        <w:pStyle w:val="Compact"/>
+        <w:numPr>
+          <w:numId w:val="1057"/>
+          <w:ilvl w:val="0"/>
+        </w:numPr>
+      </w:pPr>
+      <w:r>
+        <w:t xml:space="preserve">Prefer not to say</w:t>
       </w:r>
     </w:p>
     <w:p>
@@ -3851,37 +4287,85 @@
         <w:rPr>
           <w:b/>
         </w:rPr>
-        <w:t xml:space="preserve">[zip]</w:t>
-      </w:r>
-      <w:r>
-        <w:t xml:space="preserve"> </w:t>
-      </w:r>
-      <w:r>
-        <w:t xml:space="preserve">What is your zip code?</w:t>
-      </w:r>
-    </w:p>
-    <w:p>
-      <w:pPr>
-        <w:pStyle w:val="Compact"/>
-        <w:numPr>
-          <w:numId w:val="1054"/>
-          <w:ilvl w:val="0"/>
-        </w:numPr>
-      </w:pPr>
-      <w:r>
-        <w:rPr>
-          <w:i/>
-        </w:rPr>
-        <w:t xml:space="preserve">TEXTBOX</w:t>
-      </w:r>
-      <w:r>
-        <w:t xml:space="preserve"> </w:t>
-      </w:r>
-      <w:r>
-        <w:rPr>
-          <w:i/>
-        </w:rPr>
-        <w:t xml:space="preserve">(response not required)</w:t>
+        <w:t xml:space="preserve">[marital]</w:t>
+      </w:r>
+      <w:r>
+        <w:t xml:space="preserve"> </w:t>
+      </w:r>
+      <w:r>
+        <w:t xml:space="preserve">Which of the following best describes your marital status?</w:t>
+      </w:r>
+    </w:p>
+    <w:p>
+      <w:pPr>
+        <w:pStyle w:val="Compact"/>
+        <w:numPr>
+          <w:numId w:val="1058"/>
+          <w:ilvl w:val="0"/>
+        </w:numPr>
+      </w:pPr>
+      <w:r>
+        <w:t xml:space="preserve">Single, never married</w:t>
+      </w:r>
+    </w:p>
+    <w:p>
+      <w:pPr>
+        <w:pStyle w:val="Compact"/>
+        <w:numPr>
+          <w:numId w:val="1058"/>
+          <w:ilvl w:val="0"/>
+        </w:numPr>
+      </w:pPr>
+      <w:r>
+        <w:t xml:space="preserve">Married</w:t>
+      </w:r>
+    </w:p>
+    <w:p>
+      <w:pPr>
+        <w:pStyle w:val="Compact"/>
+        <w:numPr>
+          <w:numId w:val="1058"/>
+          <w:ilvl w:val="0"/>
+        </w:numPr>
+      </w:pPr>
+      <w:r>
+        <w:t xml:space="preserve">Divorced</w:t>
+      </w:r>
+    </w:p>
+    <w:p>
+      <w:pPr>
+        <w:pStyle w:val="Compact"/>
+        <w:numPr>
+          <w:numId w:val="1058"/>
+          <w:ilvl w:val="0"/>
+        </w:numPr>
+      </w:pPr>
+      <w:r>
+        <w:t xml:space="preserve">Separated</w:t>
+      </w:r>
+    </w:p>
+    <w:p>
+      <w:pPr>
+        <w:pStyle w:val="Compact"/>
+        <w:numPr>
+          <w:numId w:val="1058"/>
+          <w:ilvl w:val="0"/>
+        </w:numPr>
+      </w:pPr>
+      <w:r>
+        <w:t xml:space="preserve">Widowed</w:t>
+      </w:r>
+    </w:p>
+    <w:p>
+      <w:pPr>
+        <w:pStyle w:val="Compact"/>
+        <w:numPr>
+          <w:numId w:val="1058"/>
+          <w:ilvl w:val="0"/>
+        </w:numPr>
+      </w:pPr>
+      <w:r>
+        <w:t xml:space="preserve">Living with partner</w:t>
       </w:r>
     </w:p>
     <w:p>
@@ -3892,82 +4376,121 @@
         <w:rPr>
           <w:b/>
         </w:rPr>
-        <w:t xml:space="preserve">[zip_time]</w:t>
-      </w:r>
-      <w:r>
-        <w:t xml:space="preserve"> </w:t>
-      </w:r>
-      <w:r>
-        <w:rPr>
-          <w:i/>
-        </w:rPr>
-        <w:t xml:space="preserve">(only ask if zip code is entered)</w:t>
-      </w:r>
-      <w:r>
-        <w:t xml:space="preserve"> </w:t>
-      </w:r>
-      <w:r>
-        <w:t xml:space="preserve">And how long have you lived at your current zip code?</w:t>
-      </w:r>
-    </w:p>
-    <w:p>
-      <w:pPr>
-        <w:pStyle w:val="Compact"/>
-        <w:numPr>
-          <w:numId w:val="1055"/>
-          <w:ilvl w:val="0"/>
-        </w:numPr>
-      </w:pPr>
-      <w:r>
-        <w:t xml:space="preserve">Less than a year</w:t>
-      </w:r>
-    </w:p>
-    <w:p>
-      <w:pPr>
-        <w:pStyle w:val="Compact"/>
-        <w:numPr>
-          <w:numId w:val="1055"/>
-          <w:ilvl w:val="0"/>
-        </w:numPr>
-      </w:pPr>
-      <w:r>
-        <w:t xml:space="preserve">1 to 3 years</w:t>
-      </w:r>
-    </w:p>
-    <w:p>
-      <w:pPr>
-        <w:pStyle w:val="Compact"/>
-        <w:numPr>
-          <w:numId w:val="1055"/>
-          <w:ilvl w:val="0"/>
-        </w:numPr>
-      </w:pPr>
-      <w:r>
-        <w:t xml:space="preserve">3 to 5 years</w:t>
-      </w:r>
-    </w:p>
-    <w:p>
-      <w:pPr>
-        <w:pStyle w:val="Compact"/>
-        <w:numPr>
-          <w:numId w:val="1055"/>
-          <w:ilvl w:val="0"/>
-        </w:numPr>
-      </w:pPr>
-      <w:r>
-        <w:t xml:space="preserve">More than 5 years</w:t>
-      </w:r>
-    </w:p>
-    <w:p>
-      <w:pPr>
-        <w:pStyle w:val="Compact"/>
-        <w:numPr>
-          <w:numId w:val="1055"/>
-          <w:ilvl w:val="0"/>
-        </w:numPr>
-      </w:pPr>
-      <w:r>
-        <w:t xml:space="preserve">Don’t Know</w:t>
+        <w:t xml:space="preserve">[church]</w:t>
+      </w:r>
+      <w:r>
+        <w:t xml:space="preserve"> </w:t>
+      </w:r>
+      <w:r>
+        <w:t xml:space="preserve">Not counting weddings and funerals, how often do you attend religious services?</w:t>
+      </w:r>
+    </w:p>
+    <w:p>
+      <w:pPr>
+        <w:pStyle w:val="Compact"/>
+        <w:numPr>
+          <w:numId w:val="1059"/>
+          <w:ilvl w:val="0"/>
+        </w:numPr>
+      </w:pPr>
+      <w:r>
+        <w:t xml:space="preserve">Never</w:t>
+      </w:r>
+    </w:p>
+    <w:p>
+      <w:pPr>
+        <w:pStyle w:val="Compact"/>
+        <w:numPr>
+          <w:numId w:val="1059"/>
+          <w:ilvl w:val="0"/>
+        </w:numPr>
+      </w:pPr>
+      <w:r>
+        <w:t xml:space="preserve">Less than once a year</w:t>
+      </w:r>
+    </w:p>
+    <w:p>
+      <w:pPr>
+        <w:pStyle w:val="Compact"/>
+        <w:numPr>
+          <w:numId w:val="1059"/>
+          <w:ilvl w:val="0"/>
+        </w:numPr>
+      </w:pPr>
+      <w:r>
+        <w:t xml:space="preserve">Once a year</w:t>
+      </w:r>
+    </w:p>
+    <w:p>
+      <w:pPr>
+        <w:pStyle w:val="Compact"/>
+        <w:numPr>
+          <w:numId w:val="1059"/>
+          <w:ilvl w:val="0"/>
+        </w:numPr>
+      </w:pPr>
+      <w:r>
+        <w:t xml:space="preserve">Several times a year</w:t>
+      </w:r>
+    </w:p>
+    <w:p>
+      <w:pPr>
+        <w:pStyle w:val="Compact"/>
+        <w:numPr>
+          <w:numId w:val="1059"/>
+          <w:ilvl w:val="0"/>
+        </w:numPr>
+      </w:pPr>
+      <w:r>
+        <w:t xml:space="preserve">Once a month</w:t>
+      </w:r>
+    </w:p>
+    <w:p>
+      <w:pPr>
+        <w:pStyle w:val="Compact"/>
+        <w:numPr>
+          <w:numId w:val="1059"/>
+          <w:ilvl w:val="0"/>
+        </w:numPr>
+      </w:pPr>
+      <w:r>
+        <w:t xml:space="preserve">Two to three times a month</w:t>
+      </w:r>
+    </w:p>
+    <w:p>
+      <w:pPr>
+        <w:pStyle w:val="Compact"/>
+        <w:numPr>
+          <w:numId w:val="1059"/>
+          <w:ilvl w:val="0"/>
+        </w:numPr>
+      </w:pPr>
+      <w:r>
+        <w:t xml:space="preserve">Nearly every week</w:t>
+      </w:r>
+    </w:p>
+    <w:p>
+      <w:pPr>
+        <w:pStyle w:val="Compact"/>
+        <w:numPr>
+          <w:numId w:val="1059"/>
+          <w:ilvl w:val="0"/>
+        </w:numPr>
+      </w:pPr>
+      <w:r>
+        <w:t xml:space="preserve">Every week</w:t>
+      </w:r>
+    </w:p>
+    <w:p>
+      <w:pPr>
+        <w:pStyle w:val="Compact"/>
+        <w:numPr>
+          <w:numId w:val="1059"/>
+          <w:ilvl w:val="0"/>
+        </w:numPr>
+      </w:pPr>
+      <w:r>
+        <w:t xml:space="preserve">More than once per week</w:t>
       </w:r>
     </w:p>
     <w:p>
@@ -3978,417 +4501,13 @@
         <w:rPr>
           <w:b/>
         </w:rPr>
-        <w:t xml:space="preserve">[race]</w:t>
-      </w:r>
-      <w:r>
-        <w:t xml:space="preserve"> </w:t>
-      </w:r>
-      <w:r>
-        <w:t xml:space="preserve">What racial or ethnic group best describes you?</w:t>
-      </w:r>
-    </w:p>
-    <w:p>
-      <w:pPr>
-        <w:pStyle w:val="Compact"/>
-        <w:numPr>
-          <w:numId w:val="1056"/>
-          <w:ilvl w:val="0"/>
-        </w:numPr>
-      </w:pPr>
-      <w:r>
-        <w:t xml:space="preserve">Asian/Pacific Islanders</w:t>
-      </w:r>
-    </w:p>
-    <w:p>
-      <w:pPr>
-        <w:pStyle w:val="Compact"/>
-        <w:numPr>
-          <w:numId w:val="1056"/>
-          <w:ilvl w:val="0"/>
-        </w:numPr>
-      </w:pPr>
-      <w:r>
-        <w:t xml:space="preserve">Black or African-American (non-Hispanic)</w:t>
-      </w:r>
-    </w:p>
-    <w:p>
-      <w:pPr>
-        <w:pStyle w:val="Compact"/>
-        <w:numPr>
-          <w:numId w:val="1056"/>
-          <w:ilvl w:val="0"/>
-        </w:numPr>
-      </w:pPr>
-      <w:r>
-        <w:t xml:space="preserve">Caucasian/White (non-Hispanic)</w:t>
-      </w:r>
-    </w:p>
-    <w:p>
-      <w:pPr>
-        <w:pStyle w:val="Compact"/>
-        <w:numPr>
-          <w:numId w:val="1056"/>
-          <w:ilvl w:val="0"/>
-        </w:numPr>
-      </w:pPr>
-      <w:r>
-        <w:t xml:space="preserve">Hispanic or Latino</w:t>
-      </w:r>
-    </w:p>
-    <w:p>
-      <w:pPr>
-        <w:pStyle w:val="Compact"/>
-        <w:numPr>
-          <w:numId w:val="1056"/>
-          <w:ilvl w:val="0"/>
-        </w:numPr>
-      </w:pPr>
-      <w:r>
-        <w:t xml:space="preserve">Middle eastern</w:t>
-      </w:r>
-    </w:p>
-    <w:p>
-      <w:pPr>
-        <w:pStyle w:val="Compact"/>
-        <w:numPr>
-          <w:numId w:val="1056"/>
-          <w:ilvl w:val="0"/>
-        </w:numPr>
-      </w:pPr>
-      <w:r>
-        <w:t xml:space="preserve">Native American or Aleut</w:t>
-      </w:r>
-    </w:p>
-    <w:p>
-      <w:pPr>
-        <w:pStyle w:val="Compact"/>
-        <w:numPr>
-          <w:numId w:val="1056"/>
-          <w:ilvl w:val="0"/>
-        </w:numPr>
-      </w:pPr>
-      <w:r>
-        <w:t xml:space="preserve">Other</w:t>
-      </w:r>
-    </w:p>
-    <w:p>
-      <w:pPr>
-        <w:pStyle w:val="FirstParagraph"/>
-      </w:pPr>
-      <w:r>
-        <w:rPr>
-          <w:b/>
-        </w:rPr>
-        <w:t xml:space="preserve">[educ]</w:t>
-      </w:r>
-      <w:r>
-        <w:t xml:space="preserve"> </w:t>
-      </w:r>
-      <w:r>
-        <w:t xml:space="preserve">What is the highest level of education that you have completed?</w:t>
-      </w:r>
-    </w:p>
-    <w:p>
-      <w:pPr>
-        <w:pStyle w:val="Compact"/>
-        <w:numPr>
-          <w:numId w:val="1057"/>
-          <w:ilvl w:val="0"/>
-        </w:numPr>
-      </w:pPr>
-      <w:r>
-        <w:t xml:space="preserve">Less than a high school diploma</w:t>
-      </w:r>
-    </w:p>
-    <w:p>
-      <w:pPr>
-        <w:pStyle w:val="Compact"/>
-        <w:numPr>
-          <w:numId w:val="1057"/>
-          <w:ilvl w:val="0"/>
-        </w:numPr>
-      </w:pPr>
-      <w:r>
-        <w:t xml:space="preserve">Graduated high school or GED</w:t>
-      </w:r>
-    </w:p>
-    <w:p>
-      <w:pPr>
-        <w:pStyle w:val="Compact"/>
-        <w:numPr>
-          <w:numId w:val="1057"/>
-          <w:ilvl w:val="0"/>
-        </w:numPr>
-      </w:pPr>
-      <w:r>
-        <w:t xml:space="preserve">Some college but no college degree</w:t>
-      </w:r>
-    </w:p>
-    <w:p>
-      <w:pPr>
-        <w:pStyle w:val="Compact"/>
-        <w:numPr>
-          <w:numId w:val="1057"/>
-          <w:ilvl w:val="0"/>
-        </w:numPr>
-      </w:pPr>
-      <w:r>
-        <w:t xml:space="preserve">Graduated 2-year college</w:t>
-      </w:r>
-    </w:p>
-    <w:p>
-      <w:pPr>
-        <w:pStyle w:val="Compact"/>
-        <w:numPr>
-          <w:numId w:val="1057"/>
-          <w:ilvl w:val="0"/>
-        </w:numPr>
-      </w:pPr>
-      <w:r>
-        <w:t xml:space="preserve">Graduated 4-year college</w:t>
-      </w:r>
-    </w:p>
-    <w:p>
-      <w:pPr>
-        <w:pStyle w:val="Compact"/>
-        <w:numPr>
-          <w:numId w:val="1057"/>
-          <w:ilvl w:val="0"/>
-        </w:numPr>
-      </w:pPr>
-      <w:r>
-        <w:t xml:space="preserve">Completed post-graduate or professional school, with degree</w:t>
-      </w:r>
-    </w:p>
-    <w:p>
-      <w:pPr>
-        <w:pStyle w:val="Compact"/>
-        <w:numPr>
-          <w:numId w:val="1057"/>
-          <w:ilvl w:val="0"/>
-        </w:numPr>
-      </w:pPr>
-      <w:r>
-        <w:t xml:space="preserve">Don’t know</w:t>
-      </w:r>
-    </w:p>
-    <w:p>
-      <w:pPr>
-        <w:pStyle w:val="FirstParagraph"/>
-      </w:pPr>
-      <w:r>
-        <w:rPr>
-          <w:b/>
-        </w:rPr>
-        <w:t xml:space="preserve">[income]</w:t>
-      </w:r>
-      <w:r>
-        <w:t xml:space="preserve"> </w:t>
-      </w:r>
-      <w:r>
-        <w:t xml:space="preserve">Thinking back over the last year, what was your family’s annual income?</w:t>
-      </w:r>
-    </w:p>
-    <w:p>
-      <w:pPr>
-        <w:pStyle w:val="Compact"/>
-        <w:numPr>
-          <w:numId w:val="1058"/>
-          <w:ilvl w:val="0"/>
-        </w:numPr>
-      </w:pPr>
-      <w:r>
-        <w:t xml:space="preserve">Less than $20,000</w:t>
-      </w:r>
-    </w:p>
-    <w:p>
-      <w:pPr>
-        <w:pStyle w:val="Compact"/>
-        <w:numPr>
-          <w:numId w:val="1058"/>
-          <w:ilvl w:val="0"/>
-        </w:numPr>
-      </w:pPr>
-      <w:r>
-        <w:t xml:space="preserve">$20,000 - $39,999</w:t>
-      </w:r>
-    </w:p>
-    <w:p>
-      <w:pPr>
-        <w:pStyle w:val="Compact"/>
-        <w:numPr>
-          <w:numId w:val="1058"/>
-          <w:ilvl w:val="0"/>
-        </w:numPr>
-      </w:pPr>
-      <w:r>
-        <w:t xml:space="preserve">$40,000 - $59,999</w:t>
-      </w:r>
-    </w:p>
-    <w:p>
-      <w:pPr>
-        <w:pStyle w:val="Compact"/>
-        <w:numPr>
-          <w:numId w:val="1058"/>
-          <w:ilvl w:val="0"/>
-        </w:numPr>
-      </w:pPr>
-      <w:r>
-        <w:t xml:space="preserve">$60,000 - $79,999</w:t>
-      </w:r>
-    </w:p>
-    <w:p>
-      <w:pPr>
-        <w:pStyle w:val="Compact"/>
-        <w:numPr>
-          <w:numId w:val="1058"/>
-          <w:ilvl w:val="0"/>
-        </w:numPr>
-      </w:pPr>
-      <w:r>
-        <w:t xml:space="preserve">$80,000 - $99,999</w:t>
-      </w:r>
-    </w:p>
-    <w:p>
-      <w:pPr>
-        <w:pStyle w:val="Compact"/>
-        <w:numPr>
-          <w:numId w:val="1058"/>
-          <w:ilvl w:val="0"/>
-        </w:numPr>
-      </w:pPr>
-      <w:r>
-        <w:t xml:space="preserve">$100,000 - $119,999</w:t>
-      </w:r>
-    </w:p>
-    <w:p>
-      <w:pPr>
-        <w:pStyle w:val="Compact"/>
-        <w:numPr>
-          <w:numId w:val="1058"/>
-          <w:ilvl w:val="0"/>
-        </w:numPr>
-      </w:pPr>
-      <w:r>
-        <w:t xml:space="preserve">$120,000 or more</w:t>
-      </w:r>
-    </w:p>
-    <w:p>
-      <w:pPr>
-        <w:pStyle w:val="Compact"/>
-        <w:numPr>
-          <w:numId w:val="1058"/>
-          <w:ilvl w:val="0"/>
-        </w:numPr>
-      </w:pPr>
-      <w:r>
-        <w:t xml:space="preserve">Prefer not to say</w:t>
-      </w:r>
-    </w:p>
-    <w:p>
-      <w:pPr>
-        <w:pStyle w:val="FirstParagraph"/>
-      </w:pPr>
-      <w:r>
-        <w:rPr>
-          <w:b/>
-        </w:rPr>
-        <w:t xml:space="preserve">[marital]</w:t>
-      </w:r>
-      <w:r>
-        <w:t xml:space="preserve"> </w:t>
-      </w:r>
-      <w:r>
-        <w:t xml:space="preserve">Which of the following best describes your marital status?</w:t>
-      </w:r>
-    </w:p>
-    <w:p>
-      <w:pPr>
-        <w:pStyle w:val="Compact"/>
-        <w:numPr>
-          <w:numId w:val="1059"/>
-          <w:ilvl w:val="0"/>
-        </w:numPr>
-      </w:pPr>
-      <w:r>
-        <w:t xml:space="preserve">Single, never married</w:t>
-      </w:r>
-    </w:p>
-    <w:p>
-      <w:pPr>
-        <w:pStyle w:val="Compact"/>
-        <w:numPr>
-          <w:numId w:val="1059"/>
-          <w:ilvl w:val="0"/>
-        </w:numPr>
-      </w:pPr>
-      <w:r>
-        <w:t xml:space="preserve">Married</w:t>
-      </w:r>
-    </w:p>
-    <w:p>
-      <w:pPr>
-        <w:pStyle w:val="Compact"/>
-        <w:numPr>
-          <w:numId w:val="1059"/>
-          <w:ilvl w:val="0"/>
-        </w:numPr>
-      </w:pPr>
-      <w:r>
-        <w:t xml:space="preserve">Divorced</w:t>
-      </w:r>
-    </w:p>
-    <w:p>
-      <w:pPr>
-        <w:pStyle w:val="Compact"/>
-        <w:numPr>
-          <w:numId w:val="1059"/>
-          <w:ilvl w:val="0"/>
-        </w:numPr>
-      </w:pPr>
-      <w:r>
-        <w:t xml:space="preserve">Separated</w:t>
-      </w:r>
-    </w:p>
-    <w:p>
-      <w:pPr>
-        <w:pStyle w:val="Compact"/>
-        <w:numPr>
-          <w:numId w:val="1059"/>
-          <w:ilvl w:val="0"/>
-        </w:numPr>
-      </w:pPr>
-      <w:r>
-        <w:t xml:space="preserve">Widowed</w:t>
-      </w:r>
-    </w:p>
-    <w:p>
-      <w:pPr>
-        <w:pStyle w:val="Compact"/>
-        <w:numPr>
-          <w:numId w:val="1059"/>
-          <w:ilvl w:val="0"/>
-        </w:numPr>
-      </w:pPr>
-      <w:r>
-        <w:t xml:space="preserve">Living with partner</w:t>
-      </w:r>
-    </w:p>
-    <w:p>
-      <w:pPr>
-        <w:pStyle w:val="FirstParagraph"/>
-      </w:pPr>
-      <w:r>
-        <w:rPr>
-          <w:b/>
-        </w:rPr>
-        <w:t xml:space="preserve">[church]</w:t>
-      </w:r>
-      <w:r>
-        <w:t xml:space="preserve"> </w:t>
-      </w:r>
-      <w:r>
-        <w:t xml:space="preserve">Not counting weddings and funerals, how often do you attend religious services?</w:t>
+        <w:t xml:space="preserve">[comments]</w:t>
+      </w:r>
+      <w:r>
+        <w:t xml:space="preserve"> </w:t>
+      </w:r>
+      <w:r>
+        <w:t xml:space="preserve">Thank you for answering our survey. Do you have any comments for us?</w:t>
       </w:r>
     </w:p>
     <w:p>
@@ -4396,131 +4515,6 @@
         <w:pStyle w:val="Compact"/>
         <w:numPr>
           <w:numId w:val="1060"/>
-          <w:ilvl w:val="0"/>
-        </w:numPr>
-      </w:pPr>
-      <w:r>
-        <w:t xml:space="preserve">Never</w:t>
-      </w:r>
-    </w:p>
-    <w:p>
-      <w:pPr>
-        <w:pStyle w:val="Compact"/>
-        <w:numPr>
-          <w:numId w:val="1060"/>
-          <w:ilvl w:val="0"/>
-        </w:numPr>
-      </w:pPr>
-      <w:r>
-        <w:t xml:space="preserve">Less than once a year</w:t>
-      </w:r>
-    </w:p>
-    <w:p>
-      <w:pPr>
-        <w:pStyle w:val="Compact"/>
-        <w:numPr>
-          <w:numId w:val="1060"/>
-          <w:ilvl w:val="0"/>
-        </w:numPr>
-      </w:pPr>
-      <w:r>
-        <w:t xml:space="preserve">Once a year</w:t>
-      </w:r>
-    </w:p>
-    <w:p>
-      <w:pPr>
-        <w:pStyle w:val="Compact"/>
-        <w:numPr>
-          <w:numId w:val="1060"/>
-          <w:ilvl w:val="0"/>
-        </w:numPr>
-      </w:pPr>
-      <w:r>
-        <w:t xml:space="preserve">Several times a year</w:t>
-      </w:r>
-    </w:p>
-    <w:p>
-      <w:pPr>
-        <w:pStyle w:val="Compact"/>
-        <w:numPr>
-          <w:numId w:val="1060"/>
-          <w:ilvl w:val="0"/>
-        </w:numPr>
-      </w:pPr>
-      <w:r>
-        <w:t xml:space="preserve">Once a month</w:t>
-      </w:r>
-    </w:p>
-    <w:p>
-      <w:pPr>
-        <w:pStyle w:val="Compact"/>
-        <w:numPr>
-          <w:numId w:val="1060"/>
-          <w:ilvl w:val="0"/>
-        </w:numPr>
-      </w:pPr>
-      <w:r>
-        <w:t xml:space="preserve">Two to three times a month</w:t>
-      </w:r>
-    </w:p>
-    <w:p>
-      <w:pPr>
-        <w:pStyle w:val="Compact"/>
-        <w:numPr>
-          <w:numId w:val="1060"/>
-          <w:ilvl w:val="0"/>
-        </w:numPr>
-      </w:pPr>
-      <w:r>
-        <w:t xml:space="preserve">Nearly every week</w:t>
-      </w:r>
-    </w:p>
-    <w:p>
-      <w:pPr>
-        <w:pStyle w:val="Compact"/>
-        <w:numPr>
-          <w:numId w:val="1060"/>
-          <w:ilvl w:val="0"/>
-        </w:numPr>
-      </w:pPr>
-      <w:r>
-        <w:t xml:space="preserve">Every week</w:t>
-      </w:r>
-    </w:p>
-    <w:p>
-      <w:pPr>
-        <w:pStyle w:val="Compact"/>
-        <w:numPr>
-          <w:numId w:val="1060"/>
-          <w:ilvl w:val="0"/>
-        </w:numPr>
-      </w:pPr>
-      <w:r>
-        <w:t xml:space="preserve">More than once per week</w:t>
-      </w:r>
-    </w:p>
-    <w:p>
-      <w:pPr>
-        <w:pStyle w:val="FirstParagraph"/>
-      </w:pPr>
-      <w:r>
-        <w:rPr>
-          <w:b/>
-        </w:rPr>
-        <w:t xml:space="preserve">[comments]</w:t>
-      </w:r>
-      <w:r>
-        <w:t xml:space="preserve"> </w:t>
-      </w:r>
-      <w:r>
-        <w:t xml:space="preserve">Thank you for answering our survey. Do you have any comments for us?</w:t>
-      </w:r>
-    </w:p>
-    <w:p>
-      <w:pPr>
-        <w:pStyle w:val="Compact"/>
-        <w:numPr>
-          <w:numId w:val="1061"/>
           <w:ilvl w:val="0"/>
         </w:numPr>
       </w:pPr>
@@ -4671,7 +4665,7 @@
     </w:lvl>
   </w:abstractNum>
   <w:abstractNum w:abstractNumId="990">
-    <w:nsid w:val="e8292c5b"/>
+    <w:nsid w:val="f0411299"/>
     <w:multiLevelType w:val="multilevel"/>
     <w:lvl w:ilvl="0">
       <w:numFmt w:val="bullet"/>
@@ -4752,7 +4746,7 @@
     </w:lvl>
   </w:abstractNum>
   <w:abstractNum w:abstractNumId="991">
-    <w:nsid w:val="42013b0f"/>
+    <w:nsid w:val="643eb365"/>
     <w:multiLevelType w:val="multilevel"/>
     <w:lvl w:ilvl="0">
       <w:numFmt w:val="bullet"/>
@@ -4833,7 +4827,7 @@
     </w:lvl>
   </w:abstractNum>
   <w:abstractNum w:abstractNumId="99411">
-    <w:nsid w:val="a52ec61b"/>
+    <w:nsid w:val="5cbb778d"/>
     <w:multiLevelType w:val="multilevel"/>
     <w:lvl w:ilvl="0">
       <w:start w:val="1"/>
@@ -4921,7 +4915,7 @@
     </w:lvl>
   </w:abstractNum>
   <w:abstractNum w:abstractNumId="99431">
-    <w:nsid w:val="45c73fc7"/>
+    <w:nsid w:val="16574a49"/>
     <w:multiLevelType w:val="multilevel"/>
     <w:lvl w:ilvl="0">
       <w:start w:val="1"/>
@@ -5483,7 +5477,28 @@
     <w:abstractNumId w:val="991"/>
   </w:num>
   <w:num w:numId="1038">
-    <w:abstractNumId w:val="991"/>
+    <w:abstractNumId w:val="99411"/>
+    <w:lvlOverride w:ilvl="0">
+      <w:startOverride w:val="1"/>
+    </w:lvlOverride>
+    <w:lvlOverride w:ilvl="1">
+      <w:startOverride w:val="1"/>
+    </w:lvlOverride>
+    <w:lvlOverride w:ilvl="2">
+      <w:startOverride w:val="1"/>
+    </w:lvlOverride>
+    <w:lvlOverride w:ilvl="3">
+      <w:startOverride w:val="1"/>
+    </w:lvlOverride>
+    <w:lvlOverride w:ilvl="4">
+      <w:startOverride w:val="1"/>
+    </w:lvlOverride>
+    <w:lvlOverride w:ilvl="5">
+      <w:startOverride w:val="1"/>
+    </w:lvlOverride>
+    <w:lvlOverride w:ilvl="6">
+      <w:startOverride w:val="1"/>
+    </w:lvlOverride>
   </w:num>
   <w:num w:numId="1039">
     <w:abstractNumId w:val="99411"/>
@@ -5534,28 +5549,7 @@
     </w:lvlOverride>
   </w:num>
   <w:num w:numId="1041">
-    <w:abstractNumId w:val="99411"/>
-    <w:lvlOverride w:ilvl="0">
-      <w:startOverride w:val="1"/>
-    </w:lvlOverride>
-    <w:lvlOverride w:ilvl="1">
-      <w:startOverride w:val="1"/>
-    </w:lvlOverride>
-    <w:lvlOverride w:ilvl="2">
-      <w:startOverride w:val="1"/>
-    </w:lvlOverride>
-    <w:lvlOverride w:ilvl="3">
-      <w:startOverride w:val="1"/>
-    </w:lvlOverride>
-    <w:lvlOverride w:ilvl="4">
-      <w:startOverride w:val="1"/>
-    </w:lvlOverride>
-    <w:lvlOverride w:ilvl="5">
-      <w:startOverride w:val="1"/>
-    </w:lvlOverride>
-    <w:lvlOverride w:ilvl="6">
-      <w:startOverride w:val="1"/>
-    </w:lvlOverride>
+    <w:abstractNumId w:val="991"/>
   </w:num>
   <w:num w:numId="1042">
     <w:abstractNumId w:val="991"/>
@@ -5570,9 +5564,33 @@
     <w:abstractNumId w:val="991"/>
   </w:num>
   <w:num w:numId="1046">
+    <w:abstractNumId w:val="99411"/>
+    <w:lvlOverride w:ilvl="0">
+      <w:startOverride w:val="1"/>
+    </w:lvlOverride>
+    <w:lvlOverride w:ilvl="1">
+      <w:startOverride w:val="1"/>
+    </w:lvlOverride>
+    <w:lvlOverride w:ilvl="2">
+      <w:startOverride w:val="1"/>
+    </w:lvlOverride>
+    <w:lvlOverride w:ilvl="3">
+      <w:startOverride w:val="1"/>
+    </w:lvlOverride>
+    <w:lvlOverride w:ilvl="4">
+      <w:startOverride w:val="1"/>
+    </w:lvlOverride>
+    <w:lvlOverride w:ilvl="5">
+      <w:startOverride w:val="1"/>
+    </w:lvlOverride>
+    <w:lvlOverride w:ilvl="6">
+      <w:startOverride w:val="1"/>
+    </w:lvlOverride>
+  </w:num>
+  <w:num w:numId="1047">
     <w:abstractNumId w:val="991"/>
   </w:num>
-  <w:num w:numId="1047">
+  <w:num w:numId="1048">
     <w:abstractNumId w:val="99411"/>
     <w:lvlOverride w:ilvl="0">
       <w:startOverride w:val="1"/>
@@ -5596,10 +5614,10 @@
       <w:startOverride w:val="1"/>
     </w:lvlOverride>
   </w:num>
-  <w:num w:numId="1048">
+  <w:num w:numId="1049">
     <w:abstractNumId w:val="991"/>
   </w:num>
-  <w:num w:numId="1049">
+  <w:num w:numId="1050">
     <w:abstractNumId w:val="99411"/>
     <w:lvlOverride w:ilvl="0">
       <w:startOverride w:val="1"/>
@@ -5622,9 +5640,6 @@
     <w:lvlOverride w:ilvl="6">
       <w:startOverride w:val="1"/>
     </w:lvlOverride>
-  </w:num>
-  <w:num w:numId="1050">
-    <w:abstractNumId w:val="991"/>
   </w:num>
   <w:num w:numId="1051">
     <w:abstractNumId w:val="99411"/>
@@ -5651,34 +5666,34 @@
     </w:lvlOverride>
   </w:num>
   <w:num w:numId="1052">
-    <w:abstractNumId w:val="99411"/>
-    <w:lvlOverride w:ilvl="0">
-      <w:startOverride w:val="1"/>
-    </w:lvlOverride>
-    <w:lvlOverride w:ilvl="1">
-      <w:startOverride w:val="1"/>
-    </w:lvlOverride>
-    <w:lvlOverride w:ilvl="2">
-      <w:startOverride w:val="1"/>
-    </w:lvlOverride>
-    <w:lvlOverride w:ilvl="3">
-      <w:startOverride w:val="1"/>
-    </w:lvlOverride>
-    <w:lvlOverride w:ilvl="4">
-      <w:startOverride w:val="1"/>
-    </w:lvlOverride>
-    <w:lvlOverride w:ilvl="5">
-      <w:startOverride w:val="1"/>
-    </w:lvlOverride>
-    <w:lvlOverride w:ilvl="6">
-      <w:startOverride w:val="1"/>
-    </w:lvlOverride>
+    <w:abstractNumId w:val="991"/>
   </w:num>
   <w:num w:numId="1053">
     <w:abstractNumId w:val="991"/>
   </w:num>
   <w:num w:numId="1054">
-    <w:abstractNumId w:val="991"/>
+    <w:abstractNumId w:val="99411"/>
+    <w:lvlOverride w:ilvl="0">
+      <w:startOverride w:val="1"/>
+    </w:lvlOverride>
+    <w:lvlOverride w:ilvl="1">
+      <w:startOverride w:val="1"/>
+    </w:lvlOverride>
+    <w:lvlOverride w:ilvl="2">
+      <w:startOverride w:val="1"/>
+    </w:lvlOverride>
+    <w:lvlOverride w:ilvl="3">
+      <w:startOverride w:val="1"/>
+    </w:lvlOverride>
+    <w:lvlOverride w:ilvl="4">
+      <w:startOverride w:val="1"/>
+    </w:lvlOverride>
+    <w:lvlOverride w:ilvl="5">
+      <w:startOverride w:val="1"/>
+    </w:lvlOverride>
+    <w:lvlOverride w:ilvl="6">
+      <w:startOverride w:val="1"/>
+    </w:lvlOverride>
   </w:num>
   <w:num w:numId="1055">
     <w:abstractNumId w:val="99411"/>
@@ -5801,30 +5816,6 @@
     </w:lvlOverride>
   </w:num>
   <w:num w:numId="1060">
-    <w:abstractNumId w:val="99411"/>
-    <w:lvlOverride w:ilvl="0">
-      <w:startOverride w:val="1"/>
-    </w:lvlOverride>
-    <w:lvlOverride w:ilvl="1">
-      <w:startOverride w:val="1"/>
-    </w:lvlOverride>
-    <w:lvlOverride w:ilvl="2">
-      <w:startOverride w:val="1"/>
-    </w:lvlOverride>
-    <w:lvlOverride w:ilvl="3">
-      <w:startOverride w:val="1"/>
-    </w:lvlOverride>
-    <w:lvlOverride w:ilvl="4">
-      <w:startOverride w:val="1"/>
-    </w:lvlOverride>
-    <w:lvlOverride w:ilvl="5">
-      <w:startOverride w:val="1"/>
-    </w:lvlOverride>
-    <w:lvlOverride w:ilvl="6">
-      <w:startOverride w:val="1"/>
-    </w:lvlOverride>
-  </w:num>
-  <w:num w:numId="1061">
     <w:abstractNumId w:val="991"/>
   </w:num>
 </w:numbering>

</xml_diff>

<commit_message>
small change in question qording
</commit_message>
<xml_diff>
--- a/material/design.docx
+++ b/material/design.docx
@@ -3028,7 +3028,7 @@
         <w:t xml:space="preserve"> </w:t>
       </w:r>
       <w:r>
-        <w:t xml:space="preserve">Taking your best guess, what was the total number of sales of immigrant-owned businesses in the last year?</w:t>
+        <w:t xml:space="preserve">Taking your best guess, what was the total amount of sales revenue of immigrant-owned businesses in the last year?</w:t>
       </w:r>
     </w:p>
     <w:p>
@@ -4665,7 +4665,7 @@
     </w:lvl>
   </w:abstractNum>
   <w:abstractNum w:abstractNumId="990">
-    <w:nsid w:val="f0411299"/>
+    <w:nsid w:val="c74f698d"/>
     <w:multiLevelType w:val="multilevel"/>
     <w:lvl w:ilvl="0">
       <w:numFmt w:val="bullet"/>
@@ -4746,7 +4746,7 @@
     </w:lvl>
   </w:abstractNum>
   <w:abstractNum w:abstractNumId="991">
-    <w:nsid w:val="643eb365"/>
+    <w:nsid w:val="48e1afbb"/>
     <w:multiLevelType w:val="multilevel"/>
     <w:lvl w:ilvl="0">
       <w:numFmt w:val="bullet"/>
@@ -4827,7 +4827,7 @@
     </w:lvl>
   </w:abstractNum>
   <w:abstractNum w:abstractNumId="99411">
-    <w:nsid w:val="5cbb778d"/>
+    <w:nsid w:val="9d3a5d3e"/>
     <w:multiLevelType w:val="multilevel"/>
     <w:lvl w:ilvl="0">
       <w:start w:val="1"/>
@@ -4915,7 +4915,7 @@
     </w:lvl>
   </w:abstractNum>
   <w:abstractNum w:abstractNumId="99431">
-    <w:nsid w:val="16574a49"/>
+    <w:nsid w:val="a73cea9d"/>
     <w:multiLevelType w:val="multilevel"/>
     <w:lvl w:ilvl="0">
       <w:start w:val="1"/>

</xml_diff>

<commit_message>
final changes in pap, update tweet and story
</commit_message>
<xml_diff>
--- a/material/design.docx
+++ b/material/design.docx
@@ -2288,7 +2288,7 @@
         <w:pStyle w:val="BodyText"/>
       </w:pPr>
       <w:r>
-        <w:t xml:space="preserve">A recent report released using U.S. Census Bureau data states that immigrant-owned businesses employed over 8 million workers in fiscal year 2017, up from 2016 totals. These businesses also experienced an increase in the total amount of sales revenue, which rose to almost $1.3 trillion during the same period.</w:t>
+        <w:t xml:space="preserve">A recent report released using U.S. Census Bureau data states that immigrant-owned businesses employed over 8 million workers in fiscal year 2019, up from 2018 totals. These businesses also experienced an increase in the total amount of sales revenue, which rose to almost $1.3 trillion during the same period.</w:t>
       </w:r>
     </w:p>
     <w:p>
@@ -4665,7 +4665,7 @@
     </w:lvl>
   </w:abstractNum>
   <w:abstractNum w:abstractNumId="990">
-    <w:nsid w:val="c74f698d"/>
+    <w:nsid w:val="4635ea2b"/>
     <w:multiLevelType w:val="multilevel"/>
     <w:lvl w:ilvl="0">
       <w:numFmt w:val="bullet"/>
@@ -4746,7 +4746,7 @@
     </w:lvl>
   </w:abstractNum>
   <w:abstractNum w:abstractNumId="991">
-    <w:nsid w:val="48e1afbb"/>
+    <w:nsid w:val="699270b8"/>
     <w:multiLevelType w:val="multilevel"/>
     <w:lvl w:ilvl="0">
       <w:numFmt w:val="bullet"/>
@@ -4827,7 +4827,7 @@
     </w:lvl>
   </w:abstractNum>
   <w:abstractNum w:abstractNumId="99411">
-    <w:nsid w:val="9d3a5d3e"/>
+    <w:nsid w:val="e2e0c01c"/>
     <w:multiLevelType w:val="multilevel"/>
     <w:lvl w:ilvl="0">
       <w:start w:val="1"/>
@@ -4915,7 +4915,7 @@
     </w:lvl>
   </w:abstractNum>
   <w:abstractNum w:abstractNumId="99431">
-    <w:nsid w:val="a73cea9d"/>
+    <w:nsid w:val="351c86ef"/>
     <w:multiLevelType w:val="multilevel"/>
     <w:lvl w:ilvl="0">
       <w:start w:val="1"/>

</xml_diff>

<commit_message>
include HIT minimum in MTurk requirements
</commit_message>
<xml_diff>
--- a/material/design.docx
+++ b/material/design.docx
@@ -468,7 +468,7 @@
         <w:t xml:space="preserve"> </w:t>
       </w:r>
       <w:r>
-        <w:t xml:space="preserve">90% approval rate, location US</w:t>
+        <w:t xml:space="preserve">90% approval rate, 100 HITs minimum, location US</w:t>
       </w:r>
     </w:p>
     <w:p>
@@ -4665,7 +4665,7 @@
     </w:lvl>
   </w:abstractNum>
   <w:abstractNum w:abstractNumId="990">
-    <w:nsid w:val="4635ea2b"/>
+    <w:nsid w:val="3dd20228"/>
     <w:multiLevelType w:val="multilevel"/>
     <w:lvl w:ilvl="0">
       <w:numFmt w:val="bullet"/>
@@ -4746,7 +4746,7 @@
     </w:lvl>
   </w:abstractNum>
   <w:abstractNum w:abstractNumId="991">
-    <w:nsid w:val="699270b8"/>
+    <w:nsid w:val="1383f7e7"/>
     <w:multiLevelType w:val="multilevel"/>
     <w:lvl w:ilvl="0">
       <w:numFmt w:val="bullet"/>
@@ -4827,7 +4827,7 @@
     </w:lvl>
   </w:abstractNum>
   <w:abstractNum w:abstractNumId="99411">
-    <w:nsid w:val="e2e0c01c"/>
+    <w:nsid w:val="6445b943"/>
     <w:multiLevelType w:val="multilevel"/>
     <w:lvl w:ilvl="0">
       <w:start w:val="1"/>
@@ -4915,7 +4915,7 @@
     </w:lvl>
   </w:abstractNum>
   <w:abstractNum w:abstractNumId="99431">
-    <w:nsid w:val="351c86ef"/>
+    <w:nsid w:val="7a86fbbd"/>
     <w:multiLevelType w:val="multilevel"/>
     <w:lvl w:ilvl="0">
       <w:start w:val="1"/>

</xml_diff>